<commit_message>
Proseguito con l'analisi della documentazione GSMA
</commit_message>
<xml_diff>
--- a/utilities/file-word/GSMA.docx
+++ b/utilities/file-word/GSMA.docx
@@ -57,6 +57,9 @@
     </w:p>
     <w:p>
       <w:r>
+        <w:rPr>
+          <w:noProof/>
+        </w:rPr>
         <w:drawing>
           <wp:inline distT="0" distB="0" distL="0" distR="0" wp14:anchorId="39FEAC70" wp14:editId="54736828">
             <wp:extent cx="5840457" cy="4937760"/>
@@ -183,10 +186,7 @@
         <w:t xml:space="preserve"> </w:t>
       </w:r>
       <w:r>
-        <w:t xml:space="preserve">Local Profile Download </w:t>
-      </w:r>
-      <w:r>
-        <w:t>(quando LPA è nel dispositivo).</w:t>
+        <w:t>Local Profile Download (quando LPA è nel dispositivo).</w:t>
       </w:r>
       <w:r>
         <w:br/>
@@ -203,10 +203,7 @@
         <w:t xml:space="preserve"> = </w:t>
       </w:r>
       <w:r>
-        <w:t xml:space="preserve">Local User Interface </w:t>
-      </w:r>
-      <w:r>
-        <w:t>(quando LPA è nel dispositivo).</w:t>
+        <w:t>Local User Interface (quando LPA è nel dispositivo).</w:t>
       </w:r>
     </w:p>
     <w:p>
@@ -403,35 +400,14 @@
           <w:u w:val="single"/>
         </w:rPr>
         <w:lastRenderedPageBreak/>
-        <w:t>Caso in cui LPA è embeddato nel</w:t>
-      </w:r>
-      <w:r>
-        <w:rPr>
-          <w:u w:val="single"/>
-        </w:rPr>
-        <w:t xml:space="preserve">l’eUICC </w:t>
-      </w:r>
-      <w:r>
-        <w:rPr>
-          <w:u w:val="single"/>
-        </w:rPr>
-        <w:t>(LPA</w:t>
-      </w:r>
-      <w:r>
-        <w:rPr>
-          <w:u w:val="single"/>
-        </w:rPr>
-        <w:t>e</w:t>
-      </w:r>
-      <w:r>
-        <w:rPr>
-          <w:u w:val="single"/>
-        </w:rPr>
-        <w:t>):</w:t>
+        <w:t>Caso in cui LPA è embeddato nell’eUICC (LPAe):</w:t>
       </w:r>
     </w:p>
     <w:p>
       <w:r>
+        <w:rPr>
+          <w:noProof/>
+        </w:rPr>
         <w:drawing>
           <wp:inline distT="0" distB="0" distL="0" distR="0" wp14:anchorId="72377BCF" wp14:editId="235BD952">
             <wp:extent cx="5477061" cy="4686300"/>
@@ -586,6 +562,9 @@
         <w:br/>
       </w:r>
       <w:r>
+        <w:rPr>
+          <w:noProof/>
+        </w:rPr>
         <w:drawing>
           <wp:inline distT="0" distB="0" distL="0" distR="0" wp14:anchorId="5008081A" wp14:editId="69744FB2">
             <wp:extent cx="4363988" cy="2918460"/>
@@ -653,10 +632,7 @@
         <w:t xml:space="preserve">ECASD </w:t>
       </w:r>
       <w:r>
-        <w:t xml:space="preserve">= eUICC </w:t>
-      </w:r>
-      <w:r>
-        <w:t>Controlling Authority Security Domain</w:t>
+        <w:t>= eUICC Controlling Authority Security Domain</w:t>
       </w:r>
       <w:r>
         <w:t>:</w:t>
@@ -993,19 +969,7 @@
         <w:t>i nuovi ISD-P e della gestione del loro ciclo di vita.</w:t>
       </w:r>
       <w:r>
-        <w:t xml:space="preserve"> </w:t>
-      </w:r>
-      <w:r>
-        <w:t>Dovrebbe essere unico nell’eUICC</w:t>
-      </w:r>
-      <w:r>
-        <w:t>,</w:t>
-      </w:r>
-      <w:r>
-        <w:t xml:space="preserve"> dovrebbe essere personalizzato dall’EUM durante la produzione dell’eUICC</w:t>
-      </w:r>
-      <w:r>
-        <w:t xml:space="preserve"> e non può essere eliminato o disabilitato.</w:t>
+        <w:t xml:space="preserve"> Dovrebbe essere unico nell’eUICC, dovrebbe essere personalizzato dall’EUM durante la produzione dell’eUICC e non può essere eliminato o disabilitato.</w:t>
       </w:r>
       <w:r>
         <w:br/>
@@ -1179,7 +1143,1183 @@
     </w:p>
     <w:p>
       <w:r>
-        <w:t>[PAGINA 26]</w:t>
+        <w:br/>
+      </w:r>
+      <w:r>
+        <w:rPr>
+          <w:b/>
+          <w:bCs/>
+        </w:rPr>
+        <w:t>Protezione e delivery dei profili</w:t>
+      </w:r>
+      <w:r>
+        <w:br/>
+        <w:t xml:space="preserve">Qui viene descritto come </w:t>
+      </w:r>
+      <w:r>
+        <w:t>un profilo di un operatore (Operator Profile) viene protetto all’interno</w:t>
+      </w:r>
+      <w:r>
+        <w:t xml:space="preserve"> di un Profile Package</w:t>
+      </w:r>
+      <w:r>
+        <w:t xml:space="preserve"> prima di essere scaricato </w:t>
+      </w:r>
+      <w:r>
+        <w:t>in</w:t>
+      </w:r>
+      <w:r>
+        <w:t xml:space="preserve"> un eUICC.</w:t>
+      </w:r>
+      <w:r>
+        <w:t xml:space="preserve"> Abbiamo diversi formati di Profile Package:</w:t>
+      </w:r>
+      <w:r>
+        <w:br/>
+      </w:r>
+      <w:r>
+        <w:lastRenderedPageBreak/>
+        <w:t xml:space="preserve">-&gt; </w:t>
+      </w:r>
+      <w:r>
+        <w:rPr>
+          <w:u w:val="single"/>
+        </w:rPr>
+        <w:t>Unprotected Profile Package (UPP):</w:t>
+      </w:r>
+      <w:r>
+        <w:t xml:space="preserve"> </w:t>
+      </w:r>
+      <w:r>
+        <w:t>viene generato</w:t>
+      </w:r>
+      <w:r>
+        <w:t xml:space="preserve"> da SM-DP+ all’interno della Profile Package Generation function</w:t>
+      </w:r>
+      <w:r>
+        <w:t xml:space="preserve">, che prende come input </w:t>
+      </w:r>
+      <w:r>
+        <w:t>le specifiche del profilo stabilite con l’operatore.</w:t>
+      </w:r>
+      <w:r>
+        <w:t xml:space="preserve"> Tale Profile Package consiste </w:t>
+      </w:r>
+      <w:r>
+        <w:t>in una sequenza di Profile Element (PE) di tipo TLV (Type-Length-Value).</w:t>
+      </w:r>
+      <w:r>
+        <w:br/>
+        <w:t xml:space="preserve">-&gt; </w:t>
+      </w:r>
+      <w:r>
+        <w:rPr>
+          <w:u w:val="single"/>
+        </w:rPr>
+        <w:t>Protected Profile Package (PPP):</w:t>
+      </w:r>
+      <w:r>
+        <w:t xml:space="preserve"> </w:t>
+      </w:r>
+      <w:r>
+        <w:t xml:space="preserve">viene generato da SM-DP+ all’interno della Profile Package </w:t>
+      </w:r>
+      <w:r>
+        <w:t>Protection</w:t>
+      </w:r>
+      <w:r>
+        <w:t xml:space="preserve"> function</w:t>
+      </w:r>
+      <w:r>
+        <w:t>.</w:t>
+      </w:r>
+      <w:r>
+        <w:t xml:space="preserve"> Dovrebbe essere protetto col protocollo </w:t>
+      </w:r>
+      <w:r>
+        <w:rPr>
+          <w:b/>
+          <w:bCs/>
+        </w:rPr>
+        <w:t>SCP03</w:t>
+      </w:r>
+      <w:r>
+        <w:t xml:space="preserve"> (</w:t>
+      </w:r>
+      <w:r>
+        <w:rPr>
+          <w:b/>
+          <w:bCs/>
+        </w:rPr>
+        <w:t>Secure Channel Protocol 03</w:t>
+      </w:r>
+      <w:r>
+        <w:t>, che prevede l’uso di una serie di chiavi simmetriche dette Static Keys</w:t>
+      </w:r>
+      <w:r>
+        <w:t>)</w:t>
+      </w:r>
+      <w:r>
+        <w:t>;</w:t>
+      </w:r>
+      <w:r>
+        <w:t xml:space="preserve"> a tal proposito, </w:t>
+      </w:r>
+      <w:r>
+        <w:t xml:space="preserve">potrebbero essere utilizzate </w:t>
+      </w:r>
+      <w:r>
+        <w:t xml:space="preserve">le </w:t>
+      </w:r>
+      <w:r>
+        <w:rPr>
+          <w:b/>
+          <w:bCs/>
+        </w:rPr>
+        <w:t>chiavi di sessione</w:t>
+      </w:r>
+      <w:r>
+        <w:t xml:space="preserve"> (S-ENC, S-MAC) generate dal key agreement con l’eUICC </w:t>
+      </w:r>
+      <w:r>
+        <w:t>oppure</w:t>
+      </w:r>
+      <w:r>
+        <w:t xml:space="preserve"> le </w:t>
+      </w:r>
+      <w:r>
+        <w:rPr>
+          <w:b/>
+          <w:bCs/>
+        </w:rPr>
+        <w:t>random key per Profile</w:t>
+      </w:r>
+      <w:r>
+        <w:t xml:space="preserve"> (PPK-ENC, PPK-MAC)</w:t>
+      </w:r>
+      <w:r>
+        <w:t xml:space="preserve"> generate da SM-DP+.</w:t>
+      </w:r>
+      <w:r>
+        <w:t xml:space="preserve"> L’eUICC dovrebbe supportare entrambe l</w:t>
+      </w:r>
+      <w:r>
+        <w:t>e alternative, anche se l’uso delle random key per Profile</w:t>
+      </w:r>
+      <w:r>
+        <w:t xml:space="preserve"> garantisce la Profile Package Protection</w:t>
+      </w:r>
+      <w:r>
+        <w:t xml:space="preserve"> senza avere alcuna conoscenza dell’eUICC</w:t>
+      </w:r>
+      <w:r>
+        <w:t>, il che può fornire una migliore scalabilità di SM-DP+.</w:t>
+      </w:r>
+      <w:r>
+        <w:br/>
+        <w:t xml:space="preserve">-&gt; </w:t>
+      </w:r>
+      <w:r>
+        <w:rPr>
+          <w:u w:val="single"/>
+        </w:rPr>
+        <w:t>Bound Profile Package (BPP):</w:t>
+      </w:r>
+      <w:r>
+        <w:t xml:space="preserve"> </w:t>
+      </w:r>
+      <w:r>
+        <w:t>viene generato da SM-DP+</w:t>
+      </w:r>
+      <w:r>
+        <w:t xml:space="preserve"> all’interno della Profile Package Binding Function.</w:t>
+      </w:r>
+      <w:r>
+        <w:t xml:space="preserve"> Il suo scopo è collegare </w:t>
+      </w:r>
+      <w:r>
+        <w:t>un Protected Profile Package a un particolare eUICC</w:t>
+      </w:r>
+      <w:r>
+        <w:t xml:space="preserve">, il che è fatto con un key agreement </w:t>
+      </w:r>
+      <w:r>
+        <w:t>tra l’eUICC e SM-DP+.</w:t>
+      </w:r>
+      <w:r>
+        <w:br/>
+        <w:t xml:space="preserve">-&gt; </w:t>
+      </w:r>
+      <w:r>
+        <w:rPr>
+          <w:u w:val="single"/>
+        </w:rPr>
+        <w:t>Segmented</w:t>
+      </w:r>
+      <w:r>
+        <w:rPr>
+          <w:u w:val="single"/>
+        </w:rPr>
+        <w:t xml:space="preserve"> Bound Profile Package (SBPP):</w:t>
+      </w:r>
+      <w:r>
+        <w:t xml:space="preserve"> </w:t>
+      </w:r>
+      <w:r>
+        <w:t>è generato da LPAd</w:t>
+      </w:r>
+      <w:r>
+        <w:t>, il quale</w:t>
+      </w:r>
+      <w:r>
+        <w:t xml:space="preserve"> trasferisce il Bound Profile Package</w:t>
+      </w:r>
+      <w:r>
+        <w:t xml:space="preserve"> all’eUICC us</w:t>
+      </w:r>
+      <w:r>
+        <w:t>ando l’interfaccia locale ES10b</w:t>
+      </w:r>
+      <w:r>
+        <w:t xml:space="preserve"> e suddividendo i Profile Element in più segmenti</w:t>
+      </w:r>
+      <w:r>
+        <w:t xml:space="preserve"> composti da al più 255 byte.</w:t>
+      </w:r>
+    </w:p>
+    <w:p>
+      <w:r>
+        <w:rPr>
+          <w:u w:val="single"/>
+        </w:rPr>
+        <w:t>Profile Installation Result:</w:t>
+      </w:r>
+      <w:r>
+        <w:br/>
+      </w:r>
+      <w:r>
+        <w:t>È</w:t>
+      </w:r>
+      <w:r>
+        <w:t xml:space="preserve"> </w:t>
+      </w:r>
+      <w:r>
+        <w:t>codificato in un oggetto ASN.1 e c</w:t>
+      </w:r>
+      <w:r>
+        <w:t>ontiene</w:t>
+      </w:r>
+      <w:r>
+        <w:t xml:space="preserve"> i seguenti dati:</w:t>
+      </w:r>
+      <w:r>
+        <w:br/>
+        <w:t xml:space="preserve">- </w:t>
+      </w:r>
+      <w:r>
+        <w:rPr>
+          <w:b/>
+          <w:bCs/>
+        </w:rPr>
+        <w:t>Notification Metadata</w:t>
+      </w:r>
+      <w:r>
+        <w:t>:</w:t>
+      </w:r>
+      <w:r>
+        <w:t xml:space="preserve"> </w:t>
+      </w:r>
+      <w:r>
+        <w:t xml:space="preserve">metadati che </w:t>
+      </w:r>
+      <w:r>
+        <w:t>includ</w:t>
+      </w:r>
+      <w:r>
+        <w:t>ono</w:t>
+      </w:r>
+      <w:r>
+        <w:t xml:space="preserve"> informazioni come il sequence number e l’ICCID</w:t>
+      </w:r>
+      <w:r>
+        <w:t xml:space="preserve"> (integrated circuit card identifier).</w:t>
+      </w:r>
+      <w:r>
+        <w:br/>
+        <w:t xml:space="preserve">- </w:t>
+      </w:r>
+      <w:r>
+        <w:rPr>
+          <w:b/>
+          <w:bCs/>
+        </w:rPr>
+        <w:t>Transaction ID</w:t>
+      </w:r>
+      <w:r>
+        <w:t>: identificatore fornito</w:t>
+      </w:r>
+      <w:r>
+        <w:t xml:space="preserve"> all’eUICC</w:t>
+      </w:r>
+      <w:r>
+        <w:t xml:space="preserve"> durante la procedura di scaricamento e installazione.</w:t>
+      </w:r>
+      <w:r>
+        <w:br/>
+        <w:t xml:space="preserve">- </w:t>
+      </w:r>
+      <w:r>
+        <w:rPr>
+          <w:b/>
+          <w:bCs/>
+        </w:rPr>
+        <w:t>Final Result</w:t>
+      </w:r>
+      <w:r>
+        <w:t xml:space="preserve">: fornisce </w:t>
+      </w:r>
+      <w:r>
+        <w:t>l’esito</w:t>
+      </w:r>
+      <w:r>
+        <w:t xml:space="preserve"> dell’installazione del profilo.</w:t>
+      </w:r>
+      <w:r>
+        <w:br/>
+        <w:t xml:space="preserve">- </w:t>
+      </w:r>
+      <w:r>
+        <w:rPr>
+          <w:b/>
+          <w:bCs/>
+        </w:rPr>
+        <w:t>SM-DP+ OID</w:t>
+      </w:r>
+      <w:r>
+        <w:t xml:space="preserve"> (opzionale)</w:t>
+      </w:r>
+      <w:r>
+        <w:t xml:space="preserve">: </w:t>
+      </w:r>
+      <w:r>
+        <w:t>object identifier di SM-DP+</w:t>
+      </w:r>
+      <w:r>
+        <w:t xml:space="preserve"> </w:t>
+      </w:r>
+      <w:r>
+        <w:t>fornito all’eUICC durante la procedura di scaricamento e installazione.</w:t>
+      </w:r>
+      <w:r>
+        <w:br/>
+      </w:r>
+      <w:r>
+        <w:t xml:space="preserve">- </w:t>
+      </w:r>
+      <w:r>
+        <w:rPr>
+          <w:b/>
+          <w:bCs/>
+        </w:rPr>
+        <w:t>Signature</w:t>
+      </w:r>
+      <w:r>
+        <w:t xml:space="preserve">: </w:t>
+      </w:r>
+      <w:r>
+        <w:t>vie</w:t>
+      </w:r>
+      <w:r>
+        <w:t>ne creata dall’eUICC con lo scopo di garantire l’autenticità e l’integrità del Profile Installation Result.</w:t>
+      </w:r>
+    </w:p>
+    <w:p>
+      <w:r>
+        <w:t>Il Profile Installation Result</w:t>
+      </w:r>
+      <w:r>
+        <w:t xml:space="preserve"> dovrebbe essere creato dall’eUICC dopo l’esecuzione dell’ultimo TLV del BPP oppure</w:t>
+      </w:r>
+      <w:r>
+        <w:t xml:space="preserve"> dopo l’esecuzione dell’eventuale TLV del BPP che </w:t>
+      </w:r>
+      <w:r>
+        <w:t>dà errore.</w:t>
+      </w:r>
+      <w:r>
+        <w:t xml:space="preserve"> </w:t>
+      </w:r>
+      <w:r>
+        <w:t>Dopodiché, dovrebbe essere mantenuto</w:t>
+      </w:r>
+      <w:r>
+        <w:t xml:space="preserve"> dall’eUICC</w:t>
+      </w:r>
+      <w:r>
+        <w:t xml:space="preserve"> finché non verrà eliminato esplicitamente dall’LPA</w:t>
+      </w:r>
+      <w:r>
+        <w:t xml:space="preserve"> (dopo averlo consegnato con successo a SM-DP+)</w:t>
+      </w:r>
+      <w:r>
+        <w:t>. Prima dell’eliminazione, il Profile Installation Result potrebbe essere recuperato in qualunque momento dall</w:t>
+      </w:r>
+      <w:r>
+        <w:t>’LPA.</w:t>
+      </w:r>
+      <w:r>
+        <w:t xml:space="preserve"> Quando</w:t>
+      </w:r>
+      <w:r>
+        <w:t xml:space="preserve"> viene avviato un nuovo scaricamento e installazione di un profilo, l’eUICC potrebbe </w:t>
+      </w:r>
+      <w:r>
+        <w:t>eliminare eventuali vecchi Profile Installation Result che sono ancora memorizzati.</w:t>
+      </w:r>
+    </w:p>
+    <w:p>
+      <w:r>
+        <w:br/>
+      </w:r>
+      <w:r>
+        <w:rPr>
+          <w:b/>
+          <w:bCs/>
+        </w:rPr>
+        <w:t>Security overview</w:t>
+      </w:r>
+      <w:r>
+        <w:br/>
+      </w:r>
+      <w:r>
+        <w:rPr>
+          <w:u w:val="single"/>
+        </w:rPr>
+        <w:t xml:space="preserve">Certificazione </w:t>
+      </w:r>
+      <w:r>
+        <w:rPr>
+          <w:u w:val="single"/>
+        </w:rPr>
+        <w:t>delle entità:</w:t>
+      </w:r>
+      <w:r>
+        <w:br/>
+      </w:r>
+      <w:r>
+        <w:t xml:space="preserve">- </w:t>
+      </w:r>
+      <w:r>
+        <w:t>L’eUICC dovrebbe</w:t>
+      </w:r>
+      <w:r>
+        <w:t xml:space="preserve"> essere certificato con l’eUICC Protection Profile</w:t>
+      </w:r>
+      <w:r>
+        <w:t>.</w:t>
+      </w:r>
+      <w:r>
+        <w:br/>
+        <w:t>- L’EUM</w:t>
+      </w:r>
+      <w:r>
+        <w:t xml:space="preserve">, SM-DP+ e </w:t>
+      </w:r>
+      <w:r>
+        <w:t>SM-DS</w:t>
+      </w:r>
+      <w:r>
+        <w:t xml:space="preserve"> dovrebbero essere certificati con la </w:t>
+      </w:r>
+      <w:r>
+        <w:t>GSMA SAS certification.</w:t>
+      </w:r>
+    </w:p>
+    <w:p>
+      <w:r>
+        <w:rPr>
+          <w:u w:val="single"/>
+        </w:rPr>
+        <w:t>Remote Secure Communication:</w:t>
+      </w:r>
+      <w:r>
+        <w:br/>
+      </w:r>
+      <w:r>
+        <w:t>L’ecosistema RSP (Remote SIM Provisioning)</w:t>
+      </w:r>
+      <w:r>
+        <w:t xml:space="preserve"> </w:t>
+      </w:r>
+      <w:r>
+        <w:t>si basa su</w:t>
+      </w:r>
+      <w:r>
+        <w:t xml:space="preserve">lla comunicazione remota sicura </w:t>
+      </w:r>
+      <w:r>
+        <w:t>per</w:t>
+      </w:r>
+      <w:r>
+        <w:t xml:space="preserve"> poter fare</w:t>
+      </w:r>
+      <w:r>
+        <w:t xml:space="preserve"> uso </w:t>
+      </w:r>
+      <w:r>
+        <w:t>delle richieste</w:t>
+      </w:r>
+      <w:r>
+        <w:t xml:space="preserve"> dell’esecuzione di funzioni e dello scambio di dati. Qualunque comunicazione remota definita per RSP</w:t>
+      </w:r>
+      <w:r>
+        <w:t xml:space="preserve"> dovrebbe seguire le regole sottostanti.</w:t>
+      </w:r>
+      <w:r>
+        <w:br/>
+      </w:r>
+      <w:r>
+        <w:t xml:space="preserve">-&gt; </w:t>
+      </w:r>
+      <w:r>
+        <w:rPr>
+          <w:b/>
+          <w:bCs/>
+        </w:rPr>
+        <w:t>Mutua autenticazione</w:t>
+      </w:r>
+      <w:r>
+        <w:t xml:space="preserve">: </w:t>
+      </w:r>
+      <w:r>
+        <w:t>il server (e.g. SM-DP+) dovrebbe essere autenticato per primo dal client</w:t>
+      </w:r>
+      <w:r>
+        <w:t>; l</w:t>
+      </w:r>
+      <w:r>
+        <w:t>’autenticazione dovrebbe includere la verifica</w:t>
+      </w:r>
+      <w:r>
+        <w:t xml:space="preserve"> di un Server Certificate valido firmato da un Certificate Issuer di GSMA.</w:t>
+      </w:r>
+      <w:r>
+        <w:t xml:space="preserve"> D’altra parte,</w:t>
+      </w:r>
+      <w:r>
+        <w:t xml:space="preserve"> il client dovrebbe essere autenticato</w:t>
+      </w:r>
+      <w:r>
+        <w:t xml:space="preserve"> dal server in un secondo momento; nel caso in cui il client sia l’eUICC</w:t>
+      </w:r>
+      <w:r>
+        <w:t>, l’autenticazione dovrebbe includere la verifica di certificat</w:t>
+      </w:r>
+      <w:r>
+        <w:t>i</w:t>
+      </w:r>
+      <w:r>
+        <w:t xml:space="preserve"> eUICC e</w:t>
+      </w:r>
+      <w:r>
+        <w:t>d EUM validi firmati da un Certificate Issuer di GSMA.</w:t>
+      </w:r>
+      <w:r>
+        <w:br/>
+        <w:t xml:space="preserve">-&gt; </w:t>
+      </w:r>
+      <w:r>
+        <w:rPr>
+          <w:b/>
+          <w:bCs/>
+        </w:rPr>
+        <w:t>Privacy dei dati</w:t>
+      </w:r>
+      <w:r>
+        <w:t xml:space="preserve">: </w:t>
+      </w:r>
+      <w:r>
+        <w:t>l’eUICC, in quanto client, non deve rivelare alcuna informazione privata a un se</w:t>
+      </w:r>
+      <w:r>
+        <w:t>rver non autenticato.</w:t>
+      </w:r>
+      <w:r>
+        <w:t xml:space="preserve"> Inoltre, non deve generare </w:t>
+      </w:r>
+      <w:r>
+        <w:t>materiale firmato prima di essersi autenticato al server.</w:t>
+      </w:r>
+      <w:r>
+        <w:br/>
+      </w:r>
+      <w:r>
+        <w:lastRenderedPageBreak/>
+        <w:t xml:space="preserve">-&gt; </w:t>
+      </w:r>
+      <w:r>
+        <w:rPr>
+          <w:b/>
+          <w:bCs/>
+        </w:rPr>
+        <w:t>Prote</w:t>
+      </w:r>
+      <w:r>
+        <w:rPr>
+          <w:b/>
+          <w:bCs/>
+        </w:rPr>
+        <w:t>zione della comunicazione</w:t>
+      </w:r>
+      <w:r>
+        <w:t xml:space="preserve">: </w:t>
+      </w:r>
+      <w:r>
+        <w:t xml:space="preserve">dopo </w:t>
+      </w:r>
+      <w:r>
+        <w:t>aver completato la mutua autenticazione</w:t>
+      </w:r>
+      <w:r>
+        <w:t>, le due controparti dovrebbero negoziare una suite</w:t>
+      </w:r>
+      <w:r>
+        <w:t xml:space="preserve"> crittografica minimale (e.g. chiavi simmetriche) per proseguire la comunicazione</w:t>
+      </w:r>
+      <w:r>
+        <w:t>. Quest’ultima dovrebbe essere protetta dall’integrità dei messaggi, dalla cifratura e dall’autenticazione del</w:t>
+      </w:r>
+      <w:r>
+        <w:t xml:space="preserve"> mittente</w:t>
+      </w:r>
+      <w:r>
+        <w:t>. Quando possibile</w:t>
+      </w:r>
+      <w:r>
+        <w:t xml:space="preserve">, dovrebbe valere la proprietà di </w:t>
+      </w:r>
+      <w:r>
+        <w:rPr>
+          <w:b/>
+          <w:bCs/>
+        </w:rPr>
+        <w:t>Forward Secrecy</w:t>
+      </w:r>
+      <w:r>
+        <w:t>, secondo cui</w:t>
+      </w:r>
+      <w:r>
+        <w:t xml:space="preserve"> se una chiave a lungo termine</w:t>
+      </w:r>
+      <w:r>
+        <w:t xml:space="preserve"> viene compromessa, le chiavi di sessione generate a partire da essa vengono comunque riservate.</w:t>
+      </w:r>
+      <w:r>
+        <w:br/>
+        <w:t xml:space="preserve">-&gt; </w:t>
+      </w:r>
+      <w:r>
+        <w:rPr>
+          <w:b/>
+          <w:bCs/>
+        </w:rPr>
+        <w:t>Autorizzazione</w:t>
+      </w:r>
+      <w:r>
+        <w:t>: sulla base dell’autenticazione, il server dovrebbe sempre verificare</w:t>
+      </w:r>
+      <w:r>
+        <w:t xml:space="preserve"> che il client che invia le richieste sia effettivamente a</w:t>
+      </w:r>
+      <w:r>
+        <w:t>utorizzato</w:t>
+      </w:r>
+      <w:r>
+        <w:t xml:space="preserve"> prima di far partire l’esecuzione della funzione richiesta.</w:t>
+      </w:r>
+    </w:p>
+    <w:p>
+      <w:r>
+        <w:rPr>
+          <w:u w:val="single"/>
+        </w:rPr>
+        <w:t>Public Key Infrastructure:</w:t>
+      </w:r>
+      <w:r>
+        <w:br/>
+      </w:r>
+      <w:r>
+        <w:t>Ciascun</w:t>
+      </w:r>
+      <w:r>
+        <w:t xml:space="preserve"> certificato ha una validation chain la cui root è</w:t>
+      </w:r>
+      <w:r>
+        <w:t xml:space="preserve"> il certificato del Certificate Issuer di GSMA</w:t>
+      </w:r>
+      <w:r>
+        <w:t>;</w:t>
+      </w:r>
+      <w:r>
+        <w:t xml:space="preserve"> </w:t>
+      </w:r>
+      <w:r>
+        <w:t>viene</w:t>
+      </w:r>
+      <w:r>
+        <w:t xml:space="preserve"> usat</w:t>
+      </w:r>
+      <w:r>
+        <w:t>o</w:t>
+      </w:r>
+      <w:r>
+        <w:t xml:space="preserve"> per l’autenticazione delle entità mediante una signature </w:t>
+      </w:r>
+      <w:r>
+        <w:t>creata con la chiave pr</w:t>
+      </w:r>
+      <w:r>
+        <w:t>i</w:t>
+      </w:r>
+      <w:r>
+        <w:t>vata associata a esso</w:t>
+      </w:r>
+      <w:r>
+        <w:t xml:space="preserve"> (al certificato), dove la signature dovrebbe </w:t>
+      </w:r>
+      <w:r>
+        <w:t>essere fatta con ECDSA</w:t>
+      </w:r>
+      <w:r>
+        <w:t>.</w:t>
+      </w:r>
+      <w:r>
+        <w:t xml:space="preserve"> </w:t>
+      </w:r>
+      <w:r>
+        <w:t>I certificati possono essere revocati</w:t>
+      </w:r>
+      <w:r>
+        <w:t>.</w:t>
+      </w:r>
+    </w:p>
+    <w:p>
+      <w:r>
+        <w:rPr>
+          <w:u w:val="single"/>
+        </w:rPr>
+        <w:t>Protocollo per la protezione dei profili e il binding all’eUICC:</w:t>
+      </w:r>
+      <w:r>
+        <w:br/>
+      </w:r>
+      <w:r>
+        <w:t>Ciascun Profile è protetto</w:t>
+      </w:r>
+      <w:r>
+        <w:t xml:space="preserve"> mediante meccanismi di sicurezza basati sul protocollo </w:t>
+      </w:r>
+      <w:r>
+        <w:rPr>
+          <w:b/>
+          <w:bCs/>
+        </w:rPr>
+        <w:t>SCP11a</w:t>
+      </w:r>
+      <w:r>
+        <w:t xml:space="preserve"> (</w:t>
+      </w:r>
+      <w:r>
+        <w:rPr>
+          <w:b/>
+          <w:bCs/>
+        </w:rPr>
+        <w:t xml:space="preserve">Secure Channel Protocol </w:t>
+      </w:r>
+      <w:r>
+        <w:rPr>
+          <w:b/>
+          <w:bCs/>
+        </w:rPr>
+        <w:t>11</w:t>
+      </w:r>
+      <w:r>
+        <w:t>)</w:t>
+      </w:r>
+      <w:r>
+        <w:t>, che ha le seguenti caratteristiche:</w:t>
+      </w:r>
+      <w:r>
+        <w:br/>
+        <w:t xml:space="preserve">- </w:t>
+      </w:r>
+      <w:r>
+        <w:t>La mutua autenticazione</w:t>
+      </w:r>
+      <w:r>
+        <w:t xml:space="preserve"> viene fatta</w:t>
+      </w:r>
+      <w:r>
+        <w:t xml:space="preserve"> con uno shared secret calcolato da </w:t>
+      </w:r>
+      <w:r>
+        <w:t xml:space="preserve">coppie </w:t>
+      </w:r>
+      <w:r>
+        <w:t xml:space="preserve">di </w:t>
+      </w:r>
+      <w:r>
+        <w:t>ephemeral</w:t>
+      </w:r>
+      <w:r>
+        <w:t xml:space="preserve"> key.</w:t>
+      </w:r>
+      <w:r>
+        <w:br/>
+        <w:t xml:space="preserve">- </w:t>
+      </w:r>
+      <w:r>
+        <w:t>Le ephemeral key</w:t>
+      </w:r>
+      <w:r>
+        <w:t xml:space="preserve"> possono essere utilizzate più di una volta e</w:t>
+      </w:r>
+      <w:r>
+        <w:t xml:space="preserve"> </w:t>
+      </w:r>
+      <w:r>
+        <w:t>salvate in memoria non volatile.</w:t>
+      </w:r>
+      <w:r>
+        <w:br/>
+        <w:t>- ISD-R non deve memorizzare</w:t>
+      </w:r>
+      <w:r>
+        <w:t xml:space="preserve"> in modo persistente alcuna chiave pubblica SM-DP+.</w:t>
+      </w:r>
+      <w:r>
+        <w:br/>
+        <w:t xml:space="preserve">- </w:t>
+      </w:r>
+      <w:r>
+        <w:t>La procedura per stabilire le</w:t>
+      </w:r>
+      <w:r>
+        <w:t xml:space="preserve"> chiavi di sessione </w:t>
+      </w:r>
+      <w:r>
+        <w:t xml:space="preserve">dovrebbe </w:t>
+      </w:r>
+      <w:r>
+        <w:t>usare solo lo shared secret</w:t>
+      </w:r>
+      <w:r>
+        <w:t xml:space="preserve"> generato</w:t>
+      </w:r>
+      <w:r>
+        <w:t xml:space="preserve"> da coppie di ephemeral key.</w:t>
+      </w:r>
+      <w:r>
+        <w:br/>
+        <w:t xml:space="preserve">- </w:t>
+      </w:r>
+      <w:r>
+        <w:t>I primi TLV</w:t>
+      </w:r>
+      <w:r>
+        <w:t xml:space="preserve"> che seguono i dati relativi alla</w:t>
+      </w:r>
+      <w:r>
+        <w:t xml:space="preserve"> </w:t>
+      </w:r>
+      <w:r>
+        <w:t>procedura per stabilire le chiavi</w:t>
+      </w:r>
+      <w:r>
+        <w:t xml:space="preserve"> sono protetti con le chiavi di sessione generate nel key agreement.</w:t>
+      </w:r>
+      <w:r>
+        <w:br/>
+      </w:r>
+      <w:r>
+        <w:t xml:space="preserve">- Opzionalmente, </w:t>
+      </w:r>
+      <w:r>
+        <w:t>le chiavi di sessione possono essere rimpiazzate dalle chiavi di protezione del profilo</w:t>
+      </w:r>
+      <w:r>
+        <w:t>. Queste ultime sono a loro volta protette proprio dalle chiavi di sessione</w:t>
+      </w:r>
+      <w:r>
+        <w:t>.</w:t>
+      </w:r>
+    </w:p>
+    <w:p>
+      <w:r>
+        <w:rPr>
+          <w:u w:val="single"/>
+        </w:rPr>
+        <w:t>Lunghezza delle chiavi e funzioni hash:</w:t>
+      </w:r>
+    </w:p>
+    <w:p>
+      <w:r>
+        <w:drawing>
+          <wp:inline distT="0" distB="0" distL="0" distR="0" wp14:anchorId="6B991BB7" wp14:editId="5EC7100A">
+            <wp:extent cx="4732020" cy="734398"/>
+            <wp:effectExtent l="0" t="0" r="0" b="8890"/>
+            <wp:docPr id="5" name="Immagine 5" descr="Immagine che contiene Rettangolo&#10;&#10;Descrizione generata automaticamente"/>
+            <wp:cNvGraphicFramePr>
+              <a:graphicFrameLocks xmlns:a="http://schemas.openxmlformats.org/drawingml/2006/main" noChangeAspect="1"/>
+            </wp:cNvGraphicFramePr>
+            <a:graphic xmlns:a="http://schemas.openxmlformats.org/drawingml/2006/main">
+              <a:graphicData uri="http://schemas.openxmlformats.org/drawingml/2006/picture">
+                <pic:pic xmlns:pic="http://schemas.openxmlformats.org/drawingml/2006/picture">
+                  <pic:nvPicPr>
+                    <pic:cNvPr id="5" name="Immagine 5" descr="Immagine che contiene Rettangolo&#10;&#10;Descrizione generata automaticamente"/>
+                    <pic:cNvPicPr/>
+                  </pic:nvPicPr>
+                  <pic:blipFill>
+                    <a:blip r:embed="rId7"/>
+                    <a:stretch>
+                      <a:fillRect/>
+                    </a:stretch>
+                  </pic:blipFill>
+                  <pic:spPr>
+                    <a:xfrm>
+                      <a:off x="0" y="0"/>
+                      <a:ext cx="4765683" cy="739622"/>
+                    </a:xfrm>
+                    <a:prstGeom prst="rect">
+                      <a:avLst/>
+                    </a:prstGeom>
+                  </pic:spPr>
+                </pic:pic>
+              </a:graphicData>
+            </a:graphic>
+          </wp:inline>
+        </w:drawing>
+      </w:r>
+    </w:p>
+    <w:p>
+      <w:r>
+        <w:drawing>
+          <wp:inline distT="0" distB="0" distL="0" distR="0" wp14:anchorId="557B2F3D" wp14:editId="755893E5">
+            <wp:extent cx="4747260" cy="761223"/>
+            <wp:effectExtent l="0" t="0" r="0" b="1270"/>
+            <wp:docPr id="6" name="Immagine 6" descr="Immagine che contiene testo&#10;&#10;Descrizione generata automaticamente"/>
+            <wp:cNvGraphicFramePr>
+              <a:graphicFrameLocks xmlns:a="http://schemas.openxmlformats.org/drawingml/2006/main" noChangeAspect="1"/>
+            </wp:cNvGraphicFramePr>
+            <a:graphic xmlns:a="http://schemas.openxmlformats.org/drawingml/2006/main">
+              <a:graphicData uri="http://schemas.openxmlformats.org/drawingml/2006/picture">
+                <pic:pic xmlns:pic="http://schemas.openxmlformats.org/drawingml/2006/picture">
+                  <pic:nvPicPr>
+                    <pic:cNvPr id="6" name="Immagine 6" descr="Immagine che contiene testo&#10;&#10;Descrizione generata automaticamente"/>
+                    <pic:cNvPicPr/>
+                  </pic:nvPicPr>
+                  <pic:blipFill>
+                    <a:blip r:embed="rId8"/>
+                    <a:stretch>
+                      <a:fillRect/>
+                    </a:stretch>
+                  </pic:blipFill>
+                  <pic:spPr>
+                    <a:xfrm>
+                      <a:off x="0" y="0"/>
+                      <a:ext cx="4801945" cy="769992"/>
+                    </a:xfrm>
+                    <a:prstGeom prst="rect">
+                      <a:avLst/>
+                    </a:prstGeom>
+                  </pic:spPr>
+                </pic:pic>
+              </a:graphicData>
+            </a:graphic>
+          </wp:inline>
+        </w:drawing>
+      </w:r>
+    </w:p>
+    <w:p>
+      <w:r>
+        <w:rPr>
+          <w:u w:val="single"/>
+        </w:rPr>
+        <w:t>Elliptic Curves Algorithms:</w:t>
+      </w:r>
+      <w:r>
+        <w:br/>
+      </w:r>
+      <w:r>
+        <w:t xml:space="preserve">Per facilitare l’interoperabilità, </w:t>
+      </w:r>
+      <w:r>
+        <w:t xml:space="preserve">le specifiche prevedono solo tre curve ellittiche: NIST P-256, </w:t>
+      </w:r>
+      <w:r>
+        <w:t xml:space="preserve">brainpoolP256r1 e FRP256V1. L’eUICC </w:t>
+      </w:r>
+      <w:r>
+        <w:t xml:space="preserve">dovrebbe </w:t>
+      </w:r>
+      <w:r>
+        <w:t>supportare almeno due</w:t>
+      </w:r>
+      <w:r>
+        <w:t xml:space="preserve"> curve ellittiche</w:t>
+      </w:r>
+      <w:r>
+        <w:t>, i cui parametri vengono</w:t>
+      </w:r>
+      <w:r>
+        <w:t xml:space="preserve"> precaricati dall’EUM durante la fabbricazione dell’eUICC.</w:t>
+      </w:r>
+      <w:r>
+        <w:t xml:space="preserve"> D’altra parte, un server RSP dovrebbe supportare tutte e tre le curve ellittiche.</w:t>
+      </w:r>
+      <w:r>
+        <w:br/>
+        <w:t xml:space="preserve">Gli algoritmi </w:t>
+      </w:r>
+      <w:r>
+        <w:t xml:space="preserve">principalmente </w:t>
+      </w:r>
+      <w:r>
+        <w:t>usa</w:t>
+      </w:r>
+      <w:r>
+        <w:t>ti per le curve ellittiche sono:</w:t>
+      </w:r>
+      <w:r>
+        <w:br/>
+        <w:t xml:space="preserve">-&gt; </w:t>
+      </w:r>
+      <w:r>
+        <w:rPr>
+          <w:b/>
+          <w:bCs/>
+        </w:rPr>
+        <w:t>ECDSA</w:t>
+      </w:r>
+      <w:r>
+        <w:t xml:space="preserve">: </w:t>
+      </w:r>
+      <w:r>
+        <w:t>algoritmo usato per generare le signature.</w:t>
+      </w:r>
+      <w:r>
+        <w:br/>
+        <w:t xml:space="preserve">-&gt; </w:t>
+      </w:r>
+      <w:r>
+        <w:rPr>
+          <w:b/>
+          <w:bCs/>
+        </w:rPr>
+        <w:t>ECKA</w:t>
+      </w:r>
+      <w:r>
+        <w:t xml:space="preserve">: </w:t>
+      </w:r>
+      <w:r>
+        <w:t>algoritmo usato in RSP per stabilire le chiavi di sessione tra l’eUICC e SM-DP+.</w:t>
+      </w:r>
+    </w:p>
+    <w:p>
+      <w:r>
+        <w:br/>
+      </w:r>
+      <w:r>
+        <w:rPr>
+          <w:b/>
+          <w:bCs/>
+        </w:rPr>
+        <w:t xml:space="preserve">Revocazione </w:t>
+      </w:r>
+      <w:r>
+        <w:rPr>
+          <w:b/>
+          <w:bCs/>
+        </w:rPr>
+        <w:t>dei certificati</w:t>
+      </w:r>
+      <w:r>
+        <w:br/>
+        <w:t>I seguenti certificati possono essere revocati in qualunque momento</w:t>
+      </w:r>
+      <w:r>
+        <w:t>:</w:t>
+      </w:r>
+      <w:r>
+        <w:br/>
+        <w:t xml:space="preserve">- </w:t>
+      </w:r>
+      <w:r>
+        <w:t>Certificato del GSMA CI</w:t>
+      </w:r>
+      <w:r>
+        <w:t xml:space="preserve"> (Certificate Issuer)</w:t>
+      </w:r>
+      <w:r>
+        <w:t>.</w:t>
+      </w:r>
+      <w:r>
+        <w:br/>
+      </w:r>
+      <w:r>
+        <w:lastRenderedPageBreak/>
+        <w:t>- Certificato EUM.</w:t>
+      </w:r>
+      <w:r>
+        <w:br/>
+        <w:t>- Certificati SM-DP+.</w:t>
+      </w:r>
+      <w:r>
+        <w:br/>
+        <w:t xml:space="preserve">- Certificato TLS </w:t>
+      </w:r>
+      <w:r>
+        <w:t>di SM-DP+.</w:t>
+      </w:r>
+      <w:r>
+        <w:br/>
+        <w:t>- Certificato SM-DS.</w:t>
+      </w:r>
+      <w:r>
+        <w:br/>
+        <w:t>- Certificato TLS di SM-DS.</w:t>
+      </w:r>
+      <w:r>
+        <w:br/>
+      </w:r>
+      <w:r>
+        <w:t xml:space="preserve">Ciascun GSMA CI dovrebbe gestire </w:t>
+      </w:r>
+      <w:r>
+        <w:t>lo st</w:t>
+      </w:r>
+      <w:r>
+        <w:t>atus</w:t>
+      </w:r>
+      <w:r>
+        <w:t xml:space="preserve"> di revocazione dei certificati che aveva rilasciato</w:t>
+      </w:r>
+      <w:r>
+        <w:t xml:space="preserve">. Tale status di revocazione viene esposto a tutte le entità RSP </w:t>
+      </w:r>
+      <w:r>
+        <w:t xml:space="preserve">sottoforma di Certificate Revocation List (CRL). </w:t>
+      </w:r>
+      <w:r>
+        <w:t>D’altro lato, la gestione della revoca dei certificati è opzionale per l’eUICC. Se tale capability non è supportata all’interno dell’eUICC</w:t>
+      </w:r>
+      <w:r>
+        <w:t>, l’LPA non deve passare la CRL all’eUICC stesso.</w:t>
+      </w:r>
+    </w:p>
+    <w:p>
+      <w:r>
+        <w:t>[2.9 PAGINA 38]</w:t>
       </w:r>
     </w:p>
     <w:sectPr>

</xml_diff>

<commit_message>
Terminato un capitolo della guida GSMA
</commit_message>
<xml_diff>
--- a/utilities/file-word/GSMA.docx
+++ b/utilities/file-word/GSMA.docx
@@ -1219,101 +1219,126 @@
         <w:t>Protected Profile Package (PPP):</w:t>
       </w:r>
       <w:r>
+        <w:t xml:space="preserve"> viene generato da SM-DP+ all’interno della Profile Package </w:t>
+      </w:r>
+      <w:r>
+        <w:t>Protection</w:t>
+      </w:r>
+      <w:r>
+        <w:t xml:space="preserve"> function.</w:t>
+      </w:r>
+      <w:r>
+        <w:t xml:space="preserve"> Dovrebbe essere protetto col protocollo </w:t>
+      </w:r>
+      <w:r>
+        <w:rPr>
+          <w:b/>
+          <w:bCs/>
+        </w:rPr>
+        <w:t>SCP03</w:t>
+      </w:r>
+      <w:r>
+        <w:t xml:space="preserve"> (</w:t>
+      </w:r>
+      <w:r>
+        <w:rPr>
+          <w:b/>
+          <w:bCs/>
+        </w:rPr>
+        <w:t>Secure Channel Protocol 03</w:t>
+      </w:r>
+      <w:r>
+        <w:t>, che prevede l’uso di una serie di chiavi simmetriche dette Static Keys</w:t>
+      </w:r>
+      <w:r>
+        <w:t>)</w:t>
+      </w:r>
+      <w:r>
+        <w:t>;</w:t>
+      </w:r>
+      <w:r>
+        <w:t xml:space="preserve"> a tal proposito, </w:t>
+      </w:r>
+      <w:r>
+        <w:t xml:space="preserve">potrebbero essere utilizzate </w:t>
+      </w:r>
+      <w:r>
+        <w:t xml:space="preserve">le </w:t>
+      </w:r>
+      <w:r>
+        <w:rPr>
+          <w:b/>
+          <w:bCs/>
+        </w:rPr>
+        <w:t>chiavi di sessione</w:t>
+      </w:r>
+      <w:r>
+        <w:t xml:space="preserve"> (S-ENC, S-MAC) generate dal key agreement con l’eUICC </w:t>
+      </w:r>
+      <w:r>
+        <w:t>oppure</w:t>
+      </w:r>
+      <w:r>
+        <w:t xml:space="preserve"> le </w:t>
+      </w:r>
+      <w:r>
+        <w:rPr>
+          <w:b/>
+          <w:bCs/>
+        </w:rPr>
+        <w:t>random key per Profile</w:t>
+      </w:r>
+      <w:r>
+        <w:t xml:space="preserve"> (PPK-ENC, PPK-MAC)</w:t>
+      </w:r>
+      <w:r>
+        <w:t xml:space="preserve"> generate da SM-DP+.</w:t>
+      </w:r>
+      <w:r>
+        <w:t xml:space="preserve"> L’eUICC dovrebbe supportare entrambe l</w:t>
+      </w:r>
+      <w:r>
+        <w:t>e alternative, anche se l’uso delle random key per Profile</w:t>
+      </w:r>
+      <w:r>
+        <w:t xml:space="preserve"> garantisce la Profile Package Protection</w:t>
+      </w:r>
+      <w:r>
+        <w:t xml:space="preserve"> senza avere alcuna conoscenza dell’eUICC</w:t>
+      </w:r>
+      <w:r>
+        <w:t>, il che può fornire una migliore scalabilità di SM-DP+.</w:t>
+      </w:r>
+      <w:r>
+        <w:br/>
+        <w:t xml:space="preserve">-&gt; </w:t>
+      </w:r>
+      <w:r>
+        <w:rPr>
+          <w:u w:val="single"/>
+        </w:rPr>
+        <w:t>Bound Profile Package (BPP):</w:t>
+      </w:r>
+      <w:r>
         <w:t xml:space="preserve"> </w:t>
       </w:r>
       <w:r>
-        <w:t xml:space="preserve">viene generato da SM-DP+ all’interno della Profile Package </w:t>
-      </w:r>
-      <w:r>
-        <w:t>Protection</w:t>
-      </w:r>
-      <w:r>
-        <w:t xml:space="preserve"> function</w:t>
-      </w:r>
-      <w:r>
-        <w:t>.</w:t>
-      </w:r>
-      <w:r>
-        <w:t xml:space="preserve"> Dovrebbe essere protetto col protocollo </w:t>
-      </w:r>
-      <w:r>
-        <w:rPr>
-          <w:b/>
-          <w:bCs/>
-        </w:rPr>
-        <w:t>SCP03</w:t>
-      </w:r>
-      <w:r>
-        <w:t xml:space="preserve"> (</w:t>
-      </w:r>
-      <w:r>
-        <w:rPr>
-          <w:b/>
-          <w:bCs/>
-        </w:rPr>
-        <w:t>Secure Channel Protocol 03</w:t>
-      </w:r>
-      <w:r>
-        <w:t>, che prevede l’uso di una serie di chiavi simmetriche dette Static Keys</w:t>
-      </w:r>
-      <w:r>
-        <w:t>)</w:t>
-      </w:r>
-      <w:r>
-        <w:t>;</w:t>
-      </w:r>
-      <w:r>
-        <w:t xml:space="preserve"> a tal proposito, </w:t>
-      </w:r>
-      <w:r>
-        <w:t xml:space="preserve">potrebbero essere utilizzate </w:t>
-      </w:r>
-      <w:r>
-        <w:t xml:space="preserve">le </w:t>
-      </w:r>
-      <w:r>
-        <w:rPr>
-          <w:b/>
-          <w:bCs/>
-        </w:rPr>
-        <w:t>chiavi di sessione</w:t>
-      </w:r>
-      <w:r>
-        <w:t xml:space="preserve"> (S-ENC, S-MAC) generate dal key agreement con l’eUICC </w:t>
-      </w:r>
-      <w:r>
-        <w:t>oppure</w:t>
-      </w:r>
-      <w:r>
-        <w:t xml:space="preserve"> le </w:t>
-      </w:r>
-      <w:r>
-        <w:rPr>
-          <w:b/>
-          <w:bCs/>
-        </w:rPr>
-        <w:t>random key per Profile</w:t>
-      </w:r>
-      <w:r>
-        <w:t xml:space="preserve"> (PPK-ENC, PPK-MAC)</w:t>
-      </w:r>
-      <w:r>
-        <w:t xml:space="preserve"> generate da SM-DP+.</w:t>
-      </w:r>
-      <w:r>
-        <w:t xml:space="preserve"> L’eUICC dovrebbe supportare entrambe l</w:t>
-      </w:r>
-      <w:r>
-        <w:t>e alternative, anche se l’uso delle random key per Profile</w:t>
-      </w:r>
-      <w:r>
-        <w:t xml:space="preserve"> garantisce la Profile Package Protection</w:t>
-      </w:r>
-      <w:r>
-        <w:t xml:space="preserve"> senza avere alcuna conoscenza dell’eUICC</w:t>
-      </w:r>
-      <w:r>
-        <w:t>, il che può fornire una migliore scalabilità di SM-DP+.</w:t>
+        <w:t>viene generato da SM-DP+</w:t>
+      </w:r>
+      <w:r>
+        <w:t xml:space="preserve"> all’interno della Profile Package Binding Function.</w:t>
+      </w:r>
+      <w:r>
+        <w:t xml:space="preserve"> Il suo scopo è collegare </w:t>
+      </w:r>
+      <w:r>
+        <w:t>un Protected Profile Package a un particolare eUICC</w:t>
+      </w:r>
+      <w:r>
+        <w:t xml:space="preserve">, il che è fatto con un key agreement </w:t>
+      </w:r>
+      <w:r>
+        <w:t>tra l’eUICC e SM-DP+.</w:t>
       </w:r>
       <w:r>
         <w:br/>
@@ -1323,94 +1348,95 @@
         <w:rPr>
           <w:u w:val="single"/>
         </w:rPr>
-        <w:t>Bound Profile Package (BPP):</w:t>
+        <w:t>Segmented</w:t>
+      </w:r>
+      <w:r>
+        <w:rPr>
+          <w:u w:val="single"/>
+        </w:rPr>
+        <w:t xml:space="preserve"> Bound Profile Package (SBPP):</w:t>
       </w:r>
       <w:r>
         <w:t xml:space="preserve"> </w:t>
       </w:r>
       <w:r>
-        <w:t>viene generato da SM-DP+</w:t>
-      </w:r>
-      <w:r>
-        <w:t xml:space="preserve"> all’interno della Profile Package Binding Function.</w:t>
-      </w:r>
-      <w:r>
-        <w:t xml:space="preserve"> Il suo scopo è collegare </w:t>
-      </w:r>
-      <w:r>
-        <w:t>un Protected Profile Package a un particolare eUICC</w:t>
-      </w:r>
-      <w:r>
-        <w:t xml:space="preserve">, il che è fatto con un key agreement </w:t>
-      </w:r>
-      <w:r>
-        <w:t>tra l’eUICC e SM-DP+.</w:t>
-      </w:r>
-      <w:r>
-        <w:br/>
-        <w:t xml:space="preserve">-&gt; </w:t>
-      </w:r>
+        <w:t>è generato da LPAd</w:t>
+      </w:r>
+      <w:r>
+        <w:t>, il quale</w:t>
+      </w:r>
+      <w:r>
+        <w:t xml:space="preserve"> trasferisce il Bound Profile Package</w:t>
+      </w:r>
+      <w:r>
+        <w:t xml:space="preserve"> all’eUICC us</w:t>
+      </w:r>
+      <w:r>
+        <w:t>ando l’interfaccia locale ES10b</w:t>
+      </w:r>
+      <w:r>
+        <w:t xml:space="preserve"> e suddividendo i Profile Element in più segmenti</w:t>
+      </w:r>
+      <w:r>
+        <w:t xml:space="preserve"> composti da al più 255 byte.</w:t>
+      </w:r>
+    </w:p>
+    <w:p>
       <w:r>
         <w:rPr>
           <w:u w:val="single"/>
         </w:rPr>
-        <w:t>Segmented</w:t>
-      </w:r>
-      <w:r>
-        <w:rPr>
-          <w:u w:val="single"/>
-        </w:rPr>
-        <w:t xml:space="preserve"> Bound Profile Package (SBPP):</w:t>
+        <w:t>Profile Installation Result:</w:t>
+      </w:r>
+      <w:r>
+        <w:br/>
+      </w:r>
+      <w:r>
+        <w:t>È</w:t>
       </w:r>
       <w:r>
         <w:t xml:space="preserve"> </w:t>
       </w:r>
       <w:r>
-        <w:t>è generato da LPAd</w:t>
-      </w:r>
-      <w:r>
-        <w:t>, il quale</w:t>
-      </w:r>
-      <w:r>
-        <w:t xml:space="preserve"> trasferisce il Bound Profile Package</w:t>
-      </w:r>
-      <w:r>
-        <w:t xml:space="preserve"> all’eUICC us</w:t>
-      </w:r>
-      <w:r>
-        <w:t>ando l’interfaccia locale ES10b</w:t>
-      </w:r>
-      <w:r>
-        <w:t xml:space="preserve"> e suddividendo i Profile Element in più segmenti</w:t>
-      </w:r>
-      <w:r>
-        <w:t xml:space="preserve"> composti da al più 255 byte.</w:t>
-      </w:r>
-    </w:p>
-    <w:p>
-      <w:r>
-        <w:rPr>
-          <w:u w:val="single"/>
-        </w:rPr>
-        <w:t>Profile Installation Result:</w:t>
-      </w:r>
-      <w:r>
-        <w:br/>
-      </w:r>
-      <w:r>
-        <w:t>È</w:t>
+        <w:t>codificato in un oggetto ASN.1 e c</w:t>
+      </w:r>
+      <w:r>
+        <w:t>ontiene</w:t>
+      </w:r>
+      <w:r>
+        <w:t xml:space="preserve"> i seguenti dati:</w:t>
+      </w:r>
+      <w:r>
+        <w:br/>
+        <w:t xml:space="preserve">- </w:t>
+      </w:r>
+      <w:r>
+        <w:rPr>
+          <w:b/>
+          <w:bCs/>
+        </w:rPr>
+        <w:t>Notification Metadata</w:t>
+      </w:r>
+      <w:r>
+        <w:t>:</w:t>
       </w:r>
       <w:r>
         <w:t xml:space="preserve"> </w:t>
       </w:r>
       <w:r>
-        <w:t>codificato in un oggetto ASN.1 e c</w:t>
-      </w:r>
-      <w:r>
-        <w:t>ontiene</w:t>
-      </w:r>
-      <w:r>
-        <w:t xml:space="preserve"> i seguenti dati:</w:t>
+        <w:t xml:space="preserve">metadati che </w:t>
+      </w:r>
+      <w:r>
+        <w:t>includ</w:t>
+      </w:r>
+      <w:r>
+        <w:t>ono</w:t>
+      </w:r>
+      <w:r>
+        <w:t xml:space="preserve"> informazioni come il sequence number e l’ICCID</w:t>
+      </w:r>
+      <w:r>
+        <w:t xml:space="preserve"> (integrated circuit card identifier).</w:t>
       </w:r>
       <w:r>
         <w:br/>
@@ -1421,99 +1447,65 @@
           <w:b/>
           <w:bCs/>
         </w:rPr>
-        <w:t>Notification Metadata</w:t>
-      </w:r>
-      <w:r>
-        <w:t>:</w:t>
+        <w:t>Transaction ID</w:t>
+      </w:r>
+      <w:r>
+        <w:t>: identificatore fornito</w:t>
+      </w:r>
+      <w:r>
+        <w:t xml:space="preserve"> all’eUICC</w:t>
+      </w:r>
+      <w:r>
+        <w:t xml:space="preserve"> durante la procedura di scaricamento e installazione.</w:t>
+      </w:r>
+      <w:r>
+        <w:br/>
+        <w:t xml:space="preserve">- </w:t>
+      </w:r>
+      <w:r>
+        <w:rPr>
+          <w:b/>
+          <w:bCs/>
+        </w:rPr>
+        <w:t>Final Result</w:t>
+      </w:r>
+      <w:r>
+        <w:t xml:space="preserve">: fornisce </w:t>
+      </w:r>
+      <w:r>
+        <w:t>l’esito</w:t>
+      </w:r>
+      <w:r>
+        <w:t xml:space="preserve"> dell’installazione del profilo.</w:t>
+      </w:r>
+      <w:r>
+        <w:br/>
+        <w:t xml:space="preserve">- </w:t>
+      </w:r>
+      <w:r>
+        <w:rPr>
+          <w:b/>
+          <w:bCs/>
+        </w:rPr>
+        <w:t>SM-DP+ OID</w:t>
+      </w:r>
+      <w:r>
+        <w:t xml:space="preserve"> (opzionale)</w:t>
+      </w:r>
+      <w:r>
+        <w:t xml:space="preserve">: </w:t>
+      </w:r>
+      <w:r>
+        <w:t>object identifier di SM-DP+</w:t>
       </w:r>
       <w:r>
         <w:t xml:space="preserve"> </w:t>
       </w:r>
       <w:r>
-        <w:t xml:space="preserve">metadati che </w:t>
-      </w:r>
-      <w:r>
-        <w:t>includ</w:t>
-      </w:r>
-      <w:r>
-        <w:t>ono</w:t>
-      </w:r>
-      <w:r>
-        <w:t xml:space="preserve"> informazioni come il sequence number e l’ICCID</w:t>
-      </w:r>
-      <w:r>
-        <w:t xml:space="preserve"> (integrated circuit card identifier).</w:t>
-      </w:r>
-      <w:r>
-        <w:br/>
-        <w:t xml:space="preserve">- </w:t>
-      </w:r>
-      <w:r>
-        <w:rPr>
-          <w:b/>
-          <w:bCs/>
-        </w:rPr>
-        <w:t>Transaction ID</w:t>
-      </w:r>
-      <w:r>
-        <w:t>: identificatore fornito</w:t>
-      </w:r>
-      <w:r>
-        <w:t xml:space="preserve"> all’eUICC</w:t>
-      </w:r>
-      <w:r>
-        <w:t xml:space="preserve"> durante la procedura di scaricamento e installazione.</w:t>
-      </w:r>
-      <w:r>
-        <w:br/>
-        <w:t xml:space="preserve">- </w:t>
-      </w:r>
-      <w:r>
-        <w:rPr>
-          <w:b/>
-          <w:bCs/>
-        </w:rPr>
-        <w:t>Final Result</w:t>
-      </w:r>
-      <w:r>
-        <w:t xml:space="preserve">: fornisce </w:t>
-      </w:r>
-      <w:r>
-        <w:t>l’esito</w:t>
-      </w:r>
-      <w:r>
-        <w:t xml:space="preserve"> dell’installazione del profilo.</w:t>
-      </w:r>
-      <w:r>
-        <w:br/>
-        <w:t xml:space="preserve">- </w:t>
-      </w:r>
-      <w:r>
-        <w:rPr>
-          <w:b/>
-          <w:bCs/>
-        </w:rPr>
-        <w:t>SM-DP+ OID</w:t>
-      </w:r>
-      <w:r>
-        <w:t xml:space="preserve"> (opzionale)</w:t>
-      </w:r>
-      <w:r>
-        <w:t xml:space="preserve">: </w:t>
-      </w:r>
-      <w:r>
-        <w:t>object identifier di SM-DP+</w:t>
-      </w:r>
-      <w:r>
-        <w:t xml:space="preserve"> </w:t>
-      </w:r>
-      <w:r>
         <w:t>fornito all’eUICC durante la procedura di scaricamento e installazione.</w:t>
       </w:r>
       <w:r>
         <w:br/>
-      </w:r>
-      <w:r>
         <w:t xml:space="preserve">- </w:t>
       </w:r>
       <w:r>
@@ -2064,6 +2056,9 @@
     </w:p>
     <w:p>
       <w:r>
+        <w:rPr>
+          <w:noProof/>
+        </w:rPr>
         <w:drawing>
           <wp:inline distT="0" distB="0" distL="0" distR="0" wp14:anchorId="6B991BB7" wp14:editId="5EC7100A">
             <wp:extent cx="4732020" cy="734398"/>
@@ -2103,6 +2098,9 @@
     </w:p>
     <w:p>
       <w:r>
+        <w:rPr>
+          <w:noProof/>
+        </w:rPr>
         <w:drawing>
           <wp:inline distT="0" distB="0" distL="0" distR="0" wp14:anchorId="557B2F3D" wp14:editId="755893E5">
             <wp:extent cx="4747260" cy="761223"/>
@@ -2318,8 +2316,675 @@
       </w:r>
     </w:p>
     <w:p>
-      <w:r>
-        <w:t>[2.9 PAGINA 38]</w:t>
+      <w:pPr>
+        <w:rPr>
+          <w:lang w:val="en-US"/>
+        </w:rPr>
+      </w:pPr>
+      <w:r>
+        <w:br/>
+      </w:r>
+      <w:r>
+        <w:rPr>
+          <w:b/>
+          <w:bCs/>
+        </w:rPr>
+        <w:t>Profile Policy Management</w:t>
+      </w:r>
+      <w:r>
+        <w:br/>
+      </w:r>
+      <w:r>
+        <w:t>È</w:t>
+      </w:r>
+      <w:r>
+        <w:t xml:space="preserve"> un meccanismo</w:t>
+      </w:r>
+      <w:r>
+        <w:t xml:space="preserve"> </w:t>
+      </w:r>
+      <w:r>
+        <w:t>da cui</w:t>
+      </w:r>
+      <w:r>
+        <w:t xml:space="preserve"> gli operatori / service provider possono forzare le condizioni d’uso</w:t>
+      </w:r>
+      <w:r>
+        <w:t xml:space="preserve"> sotto cui i servizi sono forniti. </w:t>
+      </w:r>
+      <w:r>
+        <w:rPr>
+          <w:lang w:val="en-US"/>
+        </w:rPr>
+        <w:t xml:space="preserve">Comprende tre elementi principali: </w:t>
+      </w:r>
+      <w:r>
+        <w:rPr>
+          <w:lang w:val="en-US"/>
+        </w:rPr>
+        <w:t>Profile Policy Rules (PPR), Rules</w:t>
+      </w:r>
+      <w:r>
+        <w:rPr>
+          <w:lang w:val="en-US"/>
+        </w:rPr>
+        <w:t xml:space="preserve"> Authorisation Table (RAT), P</w:t>
+      </w:r>
+      <w:r>
+        <w:rPr>
+          <w:lang w:val="en-US"/>
+        </w:rPr>
+        <w:t>rofile Policy Enabler (PPE)</w:t>
+      </w:r>
+      <w:r>
+        <w:rPr>
+          <w:lang w:val="en-US"/>
+        </w:rPr>
+        <w:t>.</w:t>
+      </w:r>
+    </w:p>
+    <w:p>
+      <w:r>
+        <w:rPr>
+          <w:u w:val="single"/>
+        </w:rPr>
+        <w:t>Profile Policy Rules</w:t>
+      </w:r>
+      <w:r>
+        <w:rPr>
+          <w:u w:val="single"/>
+        </w:rPr>
+        <w:t xml:space="preserve"> (PPR)</w:t>
+      </w:r>
+      <w:r>
+        <w:rPr>
+          <w:u w:val="single"/>
+        </w:rPr>
+        <w:t>:</w:t>
+      </w:r>
+      <w:r>
+        <w:br/>
+      </w:r>
+      <w:r>
+        <w:t>Sono definite da</w:t>
+      </w:r>
+      <w:r>
+        <w:t>ll’operatore / service provider</w:t>
+      </w:r>
+      <w:r>
+        <w:t xml:space="preserve"> e impostate </w:t>
+      </w:r>
+      <w:r>
+        <w:t>da SM-DP+ tra i metadati del profilo</w:t>
+      </w:r>
+      <w:r>
+        <w:t>. Sono anche accessibili dall’LPA per fare delle verifi</w:t>
+      </w:r>
+      <w:r>
+        <w:t>che o per mostrarle all’end user.</w:t>
+      </w:r>
+      <w:r>
+        <w:t xml:space="preserve"> Ciascun profilo può</w:t>
+      </w:r>
+      <w:r>
+        <w:t xml:space="preserve"> avere zero o più </w:t>
+      </w:r>
+      <w:r>
+        <w:t>PPR</w:t>
+      </w:r>
+      <w:r>
+        <w:t>.</w:t>
+      </w:r>
+      <w:r>
+        <w:br/>
+        <w:t xml:space="preserve">Le </w:t>
+      </w:r>
+      <w:r>
+        <w:t>PPR</w:t>
+      </w:r>
+      <w:r>
+        <w:t xml:space="preserve"> fondamentali sono descritte nella figura riportata di seguito:</w:t>
+      </w:r>
+    </w:p>
+    <w:p>
+      <w:r>
+        <w:drawing>
+          <wp:inline distT="0" distB="0" distL="0" distR="0" wp14:anchorId="781B001B" wp14:editId="70909F33">
+            <wp:extent cx="6035986" cy="1143000"/>
+            <wp:effectExtent l="0" t="0" r="3175" b="0"/>
+            <wp:docPr id="7" name="Immagine 7" descr="Immagine che contiene testo&#10;&#10;Descrizione generata automaticamente"/>
+            <wp:cNvGraphicFramePr>
+              <a:graphicFrameLocks xmlns:a="http://schemas.openxmlformats.org/drawingml/2006/main" noChangeAspect="1"/>
+            </wp:cNvGraphicFramePr>
+            <a:graphic xmlns:a="http://schemas.openxmlformats.org/drawingml/2006/main">
+              <a:graphicData uri="http://schemas.openxmlformats.org/drawingml/2006/picture">
+                <pic:pic xmlns:pic="http://schemas.openxmlformats.org/drawingml/2006/picture">
+                  <pic:nvPicPr>
+                    <pic:cNvPr id="7" name="Immagine 7" descr="Immagine che contiene testo&#10;&#10;Descrizione generata automaticamente"/>
+                    <pic:cNvPicPr/>
+                  </pic:nvPicPr>
+                  <pic:blipFill>
+                    <a:blip r:embed="rId9"/>
+                    <a:stretch>
+                      <a:fillRect/>
+                    </a:stretch>
+                  </pic:blipFill>
+                  <pic:spPr>
+                    <a:xfrm>
+                      <a:off x="0" y="0"/>
+                      <a:ext cx="6083418" cy="1151982"/>
+                    </a:xfrm>
+                    <a:prstGeom prst="rect">
+                      <a:avLst/>
+                    </a:prstGeom>
+                  </pic:spPr>
+                </pic:pic>
+              </a:graphicData>
+            </a:graphic>
+          </wp:inline>
+        </w:drawing>
+      </w:r>
+    </w:p>
+    <w:p>
+      <w:r>
+        <w:rPr>
+          <w:u w:val="single"/>
+        </w:rPr>
+        <w:t xml:space="preserve">Rules </w:t>
+      </w:r>
+      <w:r>
+        <w:rPr>
+          <w:u w:val="single"/>
+        </w:rPr>
+        <w:t>Authorisation Table (RAT):</w:t>
+      </w:r>
+      <w:r>
+        <w:rPr>
+          <w:u w:val="single"/>
+        </w:rPr>
+        <w:br/>
+      </w:r>
+      <w:r>
+        <w:t>Contiene</w:t>
+      </w:r>
+      <w:r>
+        <w:t xml:space="preserve"> la descrizione dell’insiem</w:t>
+      </w:r>
+      <w:r>
+        <w:t>e di PPR che possono essere impostati in un profilo.</w:t>
+      </w:r>
+      <w:r>
+        <w:t xml:space="preserve"> Viene utilizzat</w:t>
+      </w:r>
+      <w:r>
+        <w:t>a</w:t>
+      </w:r>
+      <w:r>
+        <w:t xml:space="preserve"> dal Profile Policy Enabler (PPE)</w:t>
+      </w:r>
+      <w:r>
+        <w:t xml:space="preserve"> e dall’LPA per determinare se un profilo</w:t>
+      </w:r>
+      <w:r>
+        <w:t xml:space="preserve"> che contiene determinati PPR è autorizzato e può essere installato sull’eUICC.</w:t>
+      </w:r>
+      <w:r>
+        <w:t xml:space="preserve"> Viene </w:t>
+      </w:r>
+      <w:r>
+        <w:t>inizializzata da</w:t>
+      </w:r>
+      <w:r>
+        <w:t xml:space="preserve">ll’EUM </w:t>
+      </w:r>
+      <w:r>
+        <w:t>a tempo di fabbricazione dell’eUICC</w:t>
+      </w:r>
+      <w:r>
+        <w:t>.</w:t>
+      </w:r>
+    </w:p>
+    <w:p>
+      <w:r>
+        <w:t xml:space="preserve">La RAT contiene una lista </w:t>
+      </w:r>
+      <w:r>
+        <w:t>d</w:t>
+      </w:r>
+      <w:r>
+        <w:t>i Profile Policy Authorisation Rules (PPAR)</w:t>
+      </w:r>
+      <w:r>
+        <w:t>, ciascuna delle quali è composta dalle seguenti informazioni:</w:t>
+      </w:r>
+    </w:p>
+    <w:tbl>
+      <w:tblPr>
+        <w:tblStyle w:val="Tabellagriglia4-colore2"/>
+        <w:tblW w:w="0" w:type="auto"/>
+        <w:tblLook w:val="04A0" w:firstRow="1" w:lastRow="0" w:firstColumn="1" w:lastColumn="0" w:noHBand="0" w:noVBand="1"/>
+      </w:tblPr>
+      <w:tblGrid>
+        <w:gridCol w:w="2972"/>
+        <w:gridCol w:w="6656"/>
+      </w:tblGrid>
+      <w:tr>
+        <w:trPr>
+          <w:cnfStyle w:val="100000000000" w:firstRow="1" w:lastRow="0" w:firstColumn="0" w:lastColumn="0" w:oddVBand="0" w:evenVBand="0" w:oddHBand="0" w:evenHBand="0" w:firstRowFirstColumn="0" w:firstRowLastColumn="0" w:lastRowFirstColumn="0" w:lastRowLastColumn="0"/>
+        </w:trPr>
+        <w:tc>
+          <w:tcPr>
+            <w:cnfStyle w:val="001000000000" w:firstRow="0" w:lastRow="0" w:firstColumn="1" w:lastColumn="0" w:oddVBand="0" w:evenVBand="0" w:oddHBand="0" w:evenHBand="0" w:firstRowFirstColumn="0" w:firstRowLastColumn="0" w:lastRowFirstColumn="0" w:lastRowLastColumn="0"/>
+            <w:tcW w:w="2972" w:type="dxa"/>
+          </w:tcPr>
+          <w:p>
+            <w:r>
+              <w:t>Informazione</w:t>
+            </w:r>
+          </w:p>
+        </w:tc>
+        <w:tc>
+          <w:tcPr>
+            <w:tcW w:w="6656" w:type="dxa"/>
+          </w:tcPr>
+          <w:p>
+            <w:pPr>
+              <w:cnfStyle w:val="100000000000" w:firstRow="1" w:lastRow="0" w:firstColumn="0" w:lastColumn="0" w:oddVBand="0" w:evenVBand="0" w:oddHBand="0" w:evenHBand="0" w:firstRowFirstColumn="0" w:firstRowLastColumn="0" w:lastRowFirstColumn="0" w:lastRowLastColumn="0"/>
+            </w:pPr>
+            <w:r>
+              <w:t>Descrizione</w:t>
+            </w:r>
+          </w:p>
+        </w:tc>
+      </w:tr>
+      <w:tr>
+        <w:trPr>
+          <w:cnfStyle w:val="000000100000" w:firstRow="0" w:lastRow="0" w:firstColumn="0" w:lastColumn="0" w:oddVBand="0" w:evenVBand="0" w:oddHBand="1" w:evenHBand="0" w:firstRowFirstColumn="0" w:firstRowLastColumn="0" w:lastRowFirstColumn="0" w:lastRowLastColumn="0"/>
+        </w:trPr>
+        <w:tc>
+          <w:tcPr>
+            <w:cnfStyle w:val="001000000000" w:firstRow="0" w:lastRow="0" w:firstColumn="1" w:lastColumn="0" w:oddVBand="0" w:evenVBand="0" w:oddHBand="0" w:evenHBand="0" w:firstRowFirstColumn="0" w:firstRowLastColumn="0" w:lastRowFirstColumn="0" w:lastRowLastColumn="0"/>
+            <w:tcW w:w="2972" w:type="dxa"/>
+          </w:tcPr>
+          <w:p>
+            <w:r>
+              <w:t>Profile Policy Rule Identifier</w:t>
+            </w:r>
+          </w:p>
+        </w:tc>
+        <w:tc>
+          <w:tcPr>
+            <w:tcW w:w="6656" w:type="dxa"/>
+          </w:tcPr>
+          <w:p>
+            <w:pPr>
+              <w:cnfStyle w:val="000000100000" w:firstRow="0" w:lastRow="0" w:firstColumn="0" w:lastColumn="0" w:oddVBand="0" w:evenVBand="0" w:oddHBand="1" w:evenHBand="0" w:firstRowFirstColumn="0" w:firstRowLastColumn="0" w:lastRowFirstColumn="0" w:lastRowLastColumn="0"/>
+            </w:pPr>
+            <w:r>
+              <w:t>Identifica le Profile Policy Rule</w:t>
+            </w:r>
+            <w:r>
+              <w:t xml:space="preserve"> a cui si applica questa PPAR.</w:t>
+            </w:r>
+          </w:p>
+        </w:tc>
+      </w:tr>
+      <w:tr>
+        <w:tc>
+          <w:tcPr>
+            <w:cnfStyle w:val="001000000000" w:firstRow="0" w:lastRow="0" w:firstColumn="1" w:lastColumn="0" w:oddVBand="0" w:evenVBand="0" w:oddHBand="0" w:evenHBand="0" w:firstRowFirstColumn="0" w:firstRowLastColumn="0" w:lastRowFirstColumn="0" w:lastRowLastColumn="0"/>
+            <w:tcW w:w="2972" w:type="dxa"/>
+          </w:tcPr>
+          <w:p>
+            <w:r>
+              <w:t>Allowed Operators</w:t>
+            </w:r>
+          </w:p>
+        </w:tc>
+        <w:tc>
+          <w:tcPr>
+            <w:tcW w:w="6656" w:type="dxa"/>
+          </w:tcPr>
+          <w:p>
+            <w:pPr>
+              <w:cnfStyle w:val="000000000000" w:firstRow="0" w:lastRow="0" w:firstColumn="0" w:lastColumn="0" w:oddVBand="0" w:evenVBand="0" w:oddHBand="0" w:evenHBand="0" w:firstRowFirstColumn="0" w:firstRowLastColumn="0" w:lastRowFirstColumn="0" w:lastRowLastColumn="0"/>
+            </w:pPr>
+            <w:r>
+              <w:t>Lista</w:t>
+            </w:r>
+            <w:r>
+              <w:t xml:space="preserve"> di identificatori</w:t>
+            </w:r>
+            <w:r>
+              <w:t xml:space="preserve"> d</w:t>
+            </w:r>
+            <w:r>
+              <w:t xml:space="preserve">egli operatori che hanno il permesso di usare questa </w:t>
+            </w:r>
+            <w:r>
+              <w:t>PPAR.</w:t>
+            </w:r>
+          </w:p>
+        </w:tc>
+      </w:tr>
+      <w:tr>
+        <w:trPr>
+          <w:cnfStyle w:val="000000100000" w:firstRow="0" w:lastRow="0" w:firstColumn="0" w:lastColumn="0" w:oddVBand="0" w:evenVBand="0" w:oddHBand="1" w:evenHBand="0" w:firstRowFirstColumn="0" w:firstRowLastColumn="0" w:lastRowFirstColumn="0" w:lastRowLastColumn="0"/>
+        </w:trPr>
+        <w:tc>
+          <w:tcPr>
+            <w:cnfStyle w:val="001000000000" w:firstRow="0" w:lastRow="0" w:firstColumn="1" w:lastColumn="0" w:oddVBand="0" w:evenVBand="0" w:oddHBand="0" w:evenHBand="0" w:firstRowFirstColumn="0" w:firstRowLastColumn="0" w:lastRowFirstColumn="0" w:lastRowLastColumn="0"/>
+            <w:tcW w:w="2972" w:type="dxa"/>
+          </w:tcPr>
+          <w:p>
+            <w:r>
+              <w:t>End User Consent Required</w:t>
+            </w:r>
+          </w:p>
+        </w:tc>
+        <w:tc>
+          <w:tcPr>
+            <w:tcW w:w="6656" w:type="dxa"/>
+          </w:tcPr>
+          <w:p>
+            <w:pPr>
+              <w:cnfStyle w:val="000000100000" w:firstRow="0" w:lastRow="0" w:firstColumn="0" w:lastColumn="0" w:oddVBand="0" w:evenVBand="0" w:oddHBand="1" w:evenHBand="0" w:firstRowFirstColumn="0" w:firstRowLastColumn="0" w:lastRowFirstColumn="0" w:lastRowLastColumn="0"/>
+            </w:pPr>
+            <w:r>
+              <w:t>Indica se</w:t>
+            </w:r>
+            <w:r>
+              <w:t xml:space="preserve"> la PPR associata ha bisogno del consenso dell’end user</w:t>
+            </w:r>
+            <w:r>
+              <w:t xml:space="preserve"> affinché il profilo venga installato.</w:t>
+            </w:r>
+          </w:p>
+        </w:tc>
+      </w:tr>
+    </w:tbl>
+    <w:p>
+      <w:r>
+        <w:br/>
+        <w:t xml:space="preserve">Durante </w:t>
+      </w:r>
+      <w:r>
+        <w:t xml:space="preserve">la procedura di scaricamento e installazione del profilo, l’LPA dovrebbe verificare </w:t>
+      </w:r>
+      <w:r>
+        <w:t>se</w:t>
+      </w:r>
+      <w:r>
+        <w:t xml:space="preserve"> </w:t>
+      </w:r>
+      <w:r>
+        <w:t xml:space="preserve">i PPR definiti nel profilo </w:t>
+      </w:r>
+      <w:r>
+        <w:t>stesso</w:t>
+      </w:r>
+      <w:r>
+        <w:t xml:space="preserve"> possono essere impostati dal Profile Owner</w:t>
+      </w:r>
+      <w:r>
+        <w:t xml:space="preserve"> e se è richiesto il consenso dell’end user.</w:t>
+      </w:r>
+    </w:p>
+    <w:p>
+      <w:r>
+        <w:t>La figura riportata nella pagina seguente</w:t>
+      </w:r>
+      <w:r>
+        <w:t xml:space="preserve"> descrive il processo per determinare</w:t>
+      </w:r>
+      <w:r>
+        <w:t xml:space="preserve"> se tutti i PPR di un profilo possono essere impostati</w:t>
+      </w:r>
+      <w:r>
+        <w:t xml:space="preserve"> dal Profile Owner e se è richiesto il consenso dell’end user.</w:t>
+      </w:r>
+    </w:p>
+    <w:p>
+      <w:r>
+        <w:lastRenderedPageBreak/>
+        <w:drawing>
+          <wp:inline distT="0" distB="0" distL="0" distR="0" wp14:anchorId="74CDADFE" wp14:editId="1198EA87">
+            <wp:extent cx="5791702" cy="4709568"/>
+            <wp:effectExtent l="0" t="0" r="0" b="0"/>
+            <wp:docPr id="8" name="Immagine 8" descr="Immagine che contiene diagramma&#10;&#10;Descrizione generata automaticamente"/>
+            <wp:cNvGraphicFramePr>
+              <a:graphicFrameLocks xmlns:a="http://schemas.openxmlformats.org/drawingml/2006/main" noChangeAspect="1"/>
+            </wp:cNvGraphicFramePr>
+            <a:graphic xmlns:a="http://schemas.openxmlformats.org/drawingml/2006/main">
+              <a:graphicData uri="http://schemas.openxmlformats.org/drawingml/2006/picture">
+                <pic:pic xmlns:pic="http://schemas.openxmlformats.org/drawingml/2006/picture">
+                  <pic:nvPicPr>
+                    <pic:cNvPr id="8" name="Immagine 8" descr="Immagine che contiene diagramma&#10;&#10;Descrizione generata automaticamente"/>
+                    <pic:cNvPicPr/>
+                  </pic:nvPicPr>
+                  <pic:blipFill>
+                    <a:blip r:embed="rId10"/>
+                    <a:stretch>
+                      <a:fillRect/>
+                    </a:stretch>
+                  </pic:blipFill>
+                  <pic:spPr>
+                    <a:xfrm>
+                      <a:off x="0" y="0"/>
+                      <a:ext cx="5791702" cy="4709568"/>
+                    </a:xfrm>
+                    <a:prstGeom prst="rect">
+                      <a:avLst/>
+                    </a:prstGeom>
+                  </pic:spPr>
+                </pic:pic>
+              </a:graphicData>
+            </a:graphic>
+          </wp:inline>
+        </w:drawing>
+      </w:r>
+    </w:p>
+    <w:p/>
+    <w:p>
+      <w:r>
+        <w:drawing>
+          <wp:inline distT="0" distB="0" distL="0" distR="0" wp14:anchorId="2AE64A3D" wp14:editId="5FBADB21">
+            <wp:extent cx="5662151" cy="3764606"/>
+            <wp:effectExtent l="0" t="0" r="0" b="7620"/>
+            <wp:docPr id="9" name="Immagine 9" descr="Immagine che contiene diagramma&#10;&#10;Descrizione generata automaticamente"/>
+            <wp:cNvGraphicFramePr>
+              <a:graphicFrameLocks xmlns:a="http://schemas.openxmlformats.org/drawingml/2006/main" noChangeAspect="1"/>
+            </wp:cNvGraphicFramePr>
+            <a:graphic xmlns:a="http://schemas.openxmlformats.org/drawingml/2006/main">
+              <a:graphicData uri="http://schemas.openxmlformats.org/drawingml/2006/picture">
+                <pic:pic xmlns:pic="http://schemas.openxmlformats.org/drawingml/2006/picture">
+                  <pic:nvPicPr>
+                    <pic:cNvPr id="9" name="Immagine 9" descr="Immagine che contiene diagramma&#10;&#10;Descrizione generata automaticamente"/>
+                    <pic:cNvPicPr/>
+                  </pic:nvPicPr>
+                  <pic:blipFill>
+                    <a:blip r:embed="rId11"/>
+                    <a:stretch>
+                      <a:fillRect/>
+                    </a:stretch>
+                  </pic:blipFill>
+                  <pic:spPr>
+                    <a:xfrm>
+                      <a:off x="0" y="0"/>
+                      <a:ext cx="5662151" cy="3764606"/>
+                    </a:xfrm>
+                    <a:prstGeom prst="rect">
+                      <a:avLst/>
+                    </a:prstGeom>
+                  </pic:spPr>
+                </pic:pic>
+              </a:graphicData>
+            </a:graphic>
+          </wp:inline>
+        </w:drawing>
+      </w:r>
+    </w:p>
+    <w:p>
+      <w:r>
+        <w:rPr>
+          <w:u w:val="single"/>
+        </w:rPr>
+        <w:lastRenderedPageBreak/>
+        <w:t>Profile Policy Enabler (PPE):</w:t>
+      </w:r>
+      <w:r>
+        <w:br/>
+      </w:r>
+      <w:r>
+        <w:t>Ha due</w:t>
+      </w:r>
+      <w:r>
+        <w:t xml:space="preserve"> funzionalità:</w:t>
+      </w:r>
+      <w:r>
+        <w:br/>
+        <w:t xml:space="preserve">1) </w:t>
+      </w:r>
+      <w:r>
+        <w:t xml:space="preserve">Verifica </w:t>
+      </w:r>
+      <w:r>
+        <w:t>che un profilo contenente delle PPR sia autorizzato dalla RAT</w:t>
+      </w:r>
+      <w:r>
+        <w:t xml:space="preserve"> </w:t>
+      </w:r>
+      <w:r>
+        <w:t>e possa essere installato sull’eUICC</w:t>
+      </w:r>
+      <w:r>
+        <w:t>:</w:t>
+      </w:r>
+      <w:r>
+        <w:t xml:space="preserve"> </w:t>
+      </w:r>
+      <w:r>
+        <w:t>tale verifica</w:t>
+      </w:r>
+      <w:r>
+        <w:t xml:space="preserve"> avviene secondo il seguente schema</w:t>
+      </w:r>
+      <w:r>
+        <w:t xml:space="preserve"> (dove, rispetto a prima, manca solo il controllo sul consenso dell’end user)</w:t>
+      </w:r>
+      <w:r>
+        <w:t>:</w:t>
+      </w:r>
+    </w:p>
+    <w:p>
+      <w:r>
+        <w:drawing>
+          <wp:inline distT="0" distB="0" distL="0" distR="0" wp14:anchorId="5134CC9F" wp14:editId="0E141CEC">
+            <wp:extent cx="5426684" cy="3657600"/>
+            <wp:effectExtent l="0" t="0" r="3175" b="0"/>
+            <wp:docPr id="10" name="Immagine 10" descr="Immagine che contiene diagramma&#10;&#10;Descrizione generata automaticamente"/>
+            <wp:cNvGraphicFramePr>
+              <a:graphicFrameLocks xmlns:a="http://schemas.openxmlformats.org/drawingml/2006/main" noChangeAspect="1"/>
+            </wp:cNvGraphicFramePr>
+            <a:graphic xmlns:a="http://schemas.openxmlformats.org/drawingml/2006/main">
+              <a:graphicData uri="http://schemas.openxmlformats.org/drawingml/2006/picture">
+                <pic:pic xmlns:pic="http://schemas.openxmlformats.org/drawingml/2006/picture">
+                  <pic:nvPicPr>
+                    <pic:cNvPr id="10" name="Immagine 10" descr="Immagine che contiene diagramma&#10;&#10;Descrizione generata automaticamente"/>
+                    <pic:cNvPicPr/>
+                  </pic:nvPicPr>
+                  <pic:blipFill>
+                    <a:blip r:embed="rId12"/>
+                    <a:stretch>
+                      <a:fillRect/>
+                    </a:stretch>
+                  </pic:blipFill>
+                  <pic:spPr>
+                    <a:xfrm>
+                      <a:off x="0" y="0"/>
+                      <a:ext cx="5432206" cy="3661322"/>
+                    </a:xfrm>
+                    <a:prstGeom prst="rect">
+                      <a:avLst/>
+                    </a:prstGeom>
+                  </pic:spPr>
+                </pic:pic>
+              </a:graphicData>
+            </a:graphic>
+          </wp:inline>
+        </w:drawing>
+      </w:r>
+    </w:p>
+    <w:p/>
+    <w:p>
+      <w:r>
+        <w:drawing>
+          <wp:inline distT="0" distB="0" distL="0" distR="0" wp14:anchorId="2B0F650C" wp14:editId="31C0A3C0">
+            <wp:extent cx="5533938" cy="3360420"/>
+            <wp:effectExtent l="0" t="0" r="0" b="0"/>
+            <wp:docPr id="11" name="Immagine 11" descr="Immagine che contiene diagramma&#10;&#10;Descrizione generata automaticamente"/>
+            <wp:cNvGraphicFramePr>
+              <a:graphicFrameLocks xmlns:a="http://schemas.openxmlformats.org/drawingml/2006/main" noChangeAspect="1"/>
+            </wp:cNvGraphicFramePr>
+            <a:graphic xmlns:a="http://schemas.openxmlformats.org/drawingml/2006/main">
+              <a:graphicData uri="http://schemas.openxmlformats.org/drawingml/2006/picture">
+                <pic:pic xmlns:pic="http://schemas.openxmlformats.org/drawingml/2006/picture">
+                  <pic:nvPicPr>
+                    <pic:cNvPr id="11" name="Immagine 11" descr="Immagine che contiene diagramma&#10;&#10;Descrizione generata automaticamente"/>
+                    <pic:cNvPicPr/>
+                  </pic:nvPicPr>
+                  <pic:blipFill>
+                    <a:blip r:embed="rId13"/>
+                    <a:stretch>
+                      <a:fillRect/>
+                    </a:stretch>
+                  </pic:blipFill>
+                  <pic:spPr>
+                    <a:xfrm>
+                      <a:off x="0" y="0"/>
+                      <a:ext cx="5551351" cy="3370994"/>
+                    </a:xfrm>
+                    <a:prstGeom prst="rect">
+                      <a:avLst/>
+                    </a:prstGeom>
+                  </pic:spPr>
+                </pic:pic>
+              </a:graphicData>
+            </a:graphic>
+          </wp:inline>
+        </w:drawing>
+      </w:r>
+    </w:p>
+    <w:p>
+      <w:r>
+        <w:br/>
+      </w:r>
+      <w:r>
+        <w:t xml:space="preserve">2) </w:t>
+      </w:r>
+      <w:r>
+        <w:t>Enforcement (esecuzione) delle PPR di un profilo</w:t>
+      </w:r>
+      <w:r>
+        <w:t>:</w:t>
+      </w:r>
+      <w:r>
+        <w:t xml:space="preserve"> </w:t>
+      </w:r>
+      <w:r>
+        <w:t>il PPE dovrebbe eseguire</w:t>
+      </w:r>
+      <w:r>
+        <w:t xml:space="preserve"> le PPR di un profilo quando </w:t>
+      </w:r>
+      <w:r>
+        <w:t xml:space="preserve"> viene richiesta </w:t>
+      </w:r>
+      <w:r>
+        <w:t>un’operazione di gestione locale del profilo</w:t>
+      </w:r>
+      <w:r>
+        <w:t>.</w:t>
       </w:r>
     </w:p>
     <w:sectPr>
@@ -2762,6 +3427,101 @@
     <w:semiHidden/>
     <w:unhideWhenUsed/>
   </w:style>
+  <w:style w:type="table" w:styleId="Grigliatabella">
+    <w:name w:val="Table Grid"/>
+    <w:basedOn w:val="Tabellanormale"/>
+    <w:uiPriority w:val="39"/>
+    <w:rsid w:val="003E51F5"/>
+    <w:pPr>
+      <w:spacing w:after="0" w:line="240" w:lineRule="auto"/>
+    </w:pPr>
+    <w:tblPr>
+      <w:tblBorders>
+        <w:top w:val="single" w:sz="4" w:space="0" w:color="auto"/>
+        <w:left w:val="single" w:sz="4" w:space="0" w:color="auto"/>
+        <w:bottom w:val="single" w:sz="4" w:space="0" w:color="auto"/>
+        <w:right w:val="single" w:sz="4" w:space="0" w:color="auto"/>
+        <w:insideH w:val="single" w:sz="4" w:space="0" w:color="auto"/>
+        <w:insideV w:val="single" w:sz="4" w:space="0" w:color="auto"/>
+      </w:tblBorders>
+    </w:tblPr>
+  </w:style>
+  <w:style w:type="table" w:styleId="Tabellagriglia4-colore2">
+    <w:name w:val="Grid Table 4 Accent 2"/>
+    <w:basedOn w:val="Tabellanormale"/>
+    <w:uiPriority w:val="49"/>
+    <w:rsid w:val="003E51F5"/>
+    <w:pPr>
+      <w:spacing w:after="0" w:line="240" w:lineRule="auto"/>
+    </w:pPr>
+    <w:tblPr>
+      <w:tblStyleRowBandSize w:val="1"/>
+      <w:tblStyleColBandSize w:val="1"/>
+      <w:tblBorders>
+        <w:top w:val="single" w:sz="4" w:space="0" w:color="F4B083" w:themeColor="accent2" w:themeTint="99"/>
+        <w:left w:val="single" w:sz="4" w:space="0" w:color="F4B083" w:themeColor="accent2" w:themeTint="99"/>
+        <w:bottom w:val="single" w:sz="4" w:space="0" w:color="F4B083" w:themeColor="accent2" w:themeTint="99"/>
+        <w:right w:val="single" w:sz="4" w:space="0" w:color="F4B083" w:themeColor="accent2" w:themeTint="99"/>
+        <w:insideH w:val="single" w:sz="4" w:space="0" w:color="F4B083" w:themeColor="accent2" w:themeTint="99"/>
+        <w:insideV w:val="single" w:sz="4" w:space="0" w:color="F4B083" w:themeColor="accent2" w:themeTint="99"/>
+      </w:tblBorders>
+    </w:tblPr>
+    <w:tblStylePr w:type="firstRow">
+      <w:rPr>
+        <w:b/>
+        <w:bCs/>
+        <w:color w:val="FFFFFF" w:themeColor="background1"/>
+      </w:rPr>
+      <w:tblPr/>
+      <w:tcPr>
+        <w:tcBorders>
+          <w:top w:val="single" w:sz="4" w:space="0" w:color="ED7D31" w:themeColor="accent2"/>
+          <w:left w:val="single" w:sz="4" w:space="0" w:color="ED7D31" w:themeColor="accent2"/>
+          <w:bottom w:val="single" w:sz="4" w:space="0" w:color="ED7D31" w:themeColor="accent2"/>
+          <w:right w:val="single" w:sz="4" w:space="0" w:color="ED7D31" w:themeColor="accent2"/>
+          <w:insideH w:val="nil"/>
+          <w:insideV w:val="nil"/>
+        </w:tcBorders>
+        <w:shd w:val="clear" w:color="auto" w:fill="ED7D31" w:themeFill="accent2"/>
+      </w:tcPr>
+    </w:tblStylePr>
+    <w:tblStylePr w:type="lastRow">
+      <w:rPr>
+        <w:b/>
+        <w:bCs/>
+      </w:rPr>
+      <w:tblPr/>
+      <w:tcPr>
+        <w:tcBorders>
+          <w:top w:val="double" w:sz="4" w:space="0" w:color="ED7D31" w:themeColor="accent2"/>
+        </w:tcBorders>
+      </w:tcPr>
+    </w:tblStylePr>
+    <w:tblStylePr w:type="firstCol">
+      <w:rPr>
+        <w:b/>
+        <w:bCs/>
+      </w:rPr>
+    </w:tblStylePr>
+    <w:tblStylePr w:type="lastCol">
+      <w:rPr>
+        <w:b/>
+        <w:bCs/>
+      </w:rPr>
+    </w:tblStylePr>
+    <w:tblStylePr w:type="band1Vert">
+      <w:tblPr/>
+      <w:tcPr>
+        <w:shd w:val="clear" w:color="auto" w:fill="FBE4D5" w:themeFill="accent2" w:themeFillTint="33"/>
+      </w:tcPr>
+    </w:tblStylePr>
+    <w:tblStylePr w:type="band1Horz">
+      <w:tblPr/>
+      <w:tcPr>
+        <w:shd w:val="clear" w:color="auto" w:fill="FBE4D5" w:themeFill="accent2" w:themeFillTint="33"/>
+      </w:tcPr>
+    </w:tblStylePr>
+  </w:style>
 </w:styles>
 </file>
 

</xml_diff>

<commit_message>
[GSMA] Viste le procedure e alcune tipologie di dati che vengono usati
</commit_message>
<xml_diff>
--- a/utilities/file-word/GSMA.docx
+++ b/utilities/file-word/GSMA.docx
@@ -1,6 +1,6 @@
 
 <file path=word/document.xml><?xml version="1.0" encoding="utf-8"?>
-<w:document xmlns:wpc="http://schemas.microsoft.com/office/word/2010/wordprocessingCanvas" xmlns:cx="http://schemas.microsoft.com/office/drawing/2014/chartex" xmlns:cx1="http://schemas.microsoft.com/office/drawing/2015/9/8/chartex" xmlns:cx2="http://schemas.microsoft.com/office/drawing/2015/10/21/chartex" xmlns:cx3="http://schemas.microsoft.com/office/drawing/2016/5/9/chartex" xmlns:cx4="http://schemas.microsoft.com/office/drawing/2016/5/10/chartex" xmlns:cx5="http://schemas.microsoft.com/office/drawing/2016/5/11/chartex" xmlns:cx6="http://schemas.microsoft.com/office/drawing/2016/5/12/chartex" xmlns:cx7="http://schemas.microsoft.com/office/drawing/2016/5/13/chartex" xmlns:cx8="http://schemas.microsoft.com/office/drawing/2016/5/14/chartex" xmlns:mc="http://schemas.openxmlformats.org/markup-compatibility/2006" xmlns:aink="http://schemas.microsoft.com/office/drawing/2016/ink" xmlns:am3d="http://schemas.microsoft.com/office/drawing/2017/model3d" xmlns:o="urn:schemas-microsoft-com:office:office" xmlns:oel="http://schemas.microsoft.com/office/2019/extlst" xmlns:r="http://schemas.openxmlformats.org/officeDocument/2006/relationships" xmlns:m="http://schemas.openxmlformats.org/officeDocument/2006/math" xmlns:v="urn:schemas-microsoft-com:vml" xmlns:wp14="http://schemas.microsoft.com/office/word/2010/wordprocessingDrawing" xmlns:wp="http://schemas.openxmlformats.org/drawingml/2006/wordprocessingDrawing" xmlns:w10="urn:schemas-microsoft-com:office:word" xmlns:w="http://schemas.openxmlformats.org/wordprocessingml/2006/main" xmlns:w14="http://schemas.microsoft.com/office/word/2010/wordml" xmlns:w15="http://schemas.microsoft.com/office/word/2012/wordml" xmlns:w16cex="http://schemas.microsoft.com/office/word/2018/wordml/cex" xmlns:w16cid="http://schemas.microsoft.com/office/word/2016/wordml/cid" xmlns:w16="http://schemas.microsoft.com/office/word/2018/wordml" xmlns:w16du="http://schemas.microsoft.com/office/word/2023/wordml/word16du" xmlns:w16sdtdh="http://schemas.microsoft.com/office/word/2020/wordml/sdtdatahash" xmlns:w16se="http://schemas.microsoft.com/office/word/2015/wordml/symex" xmlns:wpg="http://schemas.microsoft.com/office/word/2010/wordprocessingGroup" xmlns:wpi="http://schemas.microsoft.com/office/word/2010/wordprocessingInk" xmlns:wne="http://schemas.microsoft.com/office/word/2006/wordml" xmlns:wps="http://schemas.microsoft.com/office/word/2010/wordprocessingShape" mc:Ignorable="w14 w15 w16se w16cid w16 w16cex w16sdtdh wp14">
+<w:document xmlns:wpc="http://schemas.microsoft.com/office/word/2010/wordprocessingCanvas" xmlns:cx="http://schemas.microsoft.com/office/drawing/2014/chartex" xmlns:cx1="http://schemas.microsoft.com/office/drawing/2015/9/8/chartex" xmlns:cx2="http://schemas.microsoft.com/office/drawing/2015/10/21/chartex" xmlns:cx3="http://schemas.microsoft.com/office/drawing/2016/5/9/chartex" xmlns:cx4="http://schemas.microsoft.com/office/drawing/2016/5/10/chartex" xmlns:cx5="http://schemas.microsoft.com/office/drawing/2016/5/11/chartex" xmlns:cx6="http://schemas.microsoft.com/office/drawing/2016/5/12/chartex" xmlns:cx7="http://schemas.microsoft.com/office/drawing/2016/5/13/chartex" xmlns:cx8="http://schemas.microsoft.com/office/drawing/2016/5/14/chartex" xmlns:mc="http://schemas.openxmlformats.org/markup-compatibility/2006" xmlns:aink="http://schemas.microsoft.com/office/drawing/2016/ink" xmlns:am3d="http://schemas.microsoft.com/office/drawing/2017/model3d" xmlns:o="urn:schemas-microsoft-com:office:office" xmlns:oel="http://schemas.microsoft.com/office/2019/extlst" xmlns:r="http://schemas.openxmlformats.org/officeDocument/2006/relationships" xmlns:m="http://schemas.openxmlformats.org/officeDocument/2006/math" xmlns:v="urn:schemas-microsoft-com:vml" xmlns:wp14="http://schemas.microsoft.com/office/word/2010/wordprocessingDrawing" xmlns:wp="http://schemas.openxmlformats.org/drawingml/2006/wordprocessingDrawing" xmlns:w10="urn:schemas-microsoft-com:office:word" xmlns:w="http://schemas.openxmlformats.org/wordprocessingml/2006/main" xmlns:w14="http://schemas.microsoft.com/office/word/2010/wordml" xmlns:w15="http://schemas.microsoft.com/office/word/2012/wordml" xmlns:w16cex="http://schemas.microsoft.com/office/word/2018/wordml/cex" xmlns:w16cid="http://schemas.microsoft.com/office/word/2016/wordml/cid" xmlns:w16="http://schemas.microsoft.com/office/word/2018/wordml" xmlns:w16sdtdh="http://schemas.microsoft.com/office/word/2020/wordml/sdtdatahash" xmlns:w16se="http://schemas.microsoft.com/office/word/2015/wordml/symex" xmlns:wpg="http://schemas.microsoft.com/office/word/2010/wordprocessingGroup" xmlns:wpi="http://schemas.microsoft.com/office/word/2010/wordprocessingInk" xmlns:wne="http://schemas.microsoft.com/office/word/2006/wordml" xmlns:wps="http://schemas.microsoft.com/office/word/2010/wordprocessingShape" mc:Ignorable="w14 w15 w16se w16cid w16 w16cex w16sdtdh wp14">
   <w:body>
     <w:p>
       <w:pPr>
@@ -2448,6 +2448,9 @@
     </w:p>
     <w:p>
       <w:r>
+        <w:rPr>
+          <w:noProof/>
+        </w:rPr>
         <w:drawing>
           <wp:inline distT="0" distB="0" distL="0" distR="0" wp14:anchorId="781B001B" wp14:editId="70909F33">
             <wp:extent cx="6035986" cy="1143000"/>
@@ -2746,6 +2749,9 @@
     </w:p>
     <w:p>
       <w:r>
+        <w:rPr>
+          <w:noProof/>
+        </w:rPr>
         <w:lastRenderedPageBreak/>
         <w:drawing>
           <wp:inline distT="0" distB="0" distL="0" distR="0" wp14:anchorId="74CDADFE" wp14:editId="1198EA87">
@@ -2787,6 +2793,9 @@
     <w:p/>
     <w:p>
       <w:r>
+        <w:rPr>
+          <w:noProof/>
+        </w:rPr>
         <w:drawing>
           <wp:inline distT="0" distB="0" distL="0" distR="0" wp14:anchorId="2AE64A3D" wp14:editId="5FBADB21">
             <wp:extent cx="5662151" cy="3764606"/>
@@ -2878,6 +2887,9 @@
     </w:p>
     <w:p>
       <w:r>
+        <w:rPr>
+          <w:noProof/>
+        </w:rPr>
         <w:drawing>
           <wp:inline distT="0" distB="0" distL="0" distR="0" wp14:anchorId="5134CC9F" wp14:editId="0E141CEC">
             <wp:extent cx="5426684" cy="3657600"/>
@@ -2918,6 +2930,9 @@
     <w:p/>
     <w:p>
       <w:r>
+        <w:rPr>
+          <w:noProof/>
+        </w:rPr>
         <w:drawing>
           <wp:inline distT="0" distB="0" distL="0" distR="0" wp14:anchorId="2B0F650C" wp14:editId="31C0A3C0">
             <wp:extent cx="5533938" cy="3360420"/>
@@ -2985,6 +3000,2747 @@
       </w:r>
       <w:r>
         <w:t>.</w:t>
+      </w:r>
+      <w:r>
+        <w:br w:type="page"/>
+      </w:r>
+    </w:p>
+    <w:p>
+      <w:pPr>
+        <w:rPr>
+          <w:b/>
+          <w:bCs/>
+          <w:sz w:val="28"/>
+          <w:szCs w:val="28"/>
+        </w:rPr>
+      </w:pPr>
+      <w:r>
+        <w:rPr>
+          <w:b/>
+          <w:bCs/>
+          <w:sz w:val="28"/>
+          <w:szCs w:val="28"/>
+        </w:rPr>
+        <w:lastRenderedPageBreak/>
+        <w:t>PROCEDURE</w:t>
+      </w:r>
+    </w:p>
+    <w:p>
+      <w:pPr>
+        <w:rPr>
+          <w:b/>
+          <w:bCs/>
+        </w:rPr>
+      </w:pPr>
+      <w:r>
+        <w:rPr>
+          <w:b/>
+          <w:bCs/>
+        </w:rPr>
+        <w:t>Inizializzazione del d</w:t>
+      </w:r>
+      <w:r>
+        <w:rPr>
+          <w:b/>
+          <w:bCs/>
+        </w:rPr>
+        <w:t>ownload del profilo</w:t>
+      </w:r>
+    </w:p>
+    <w:p>
+      <w:r>
+        <w:rPr>
+          <w:noProof/>
+        </w:rPr>
+        <w:drawing>
+          <wp:inline distT="0" distB="0" distL="0" distR="0" wp14:anchorId="3914F1BA" wp14:editId="5FBF5C6F">
+            <wp:extent cx="6120130" cy="3684905"/>
+            <wp:effectExtent l="0" t="0" r="0" b="0"/>
+            <wp:docPr id="12" name="Immagine 12"/>
+            <wp:cNvGraphicFramePr>
+              <a:graphicFrameLocks xmlns:a="http://schemas.openxmlformats.org/drawingml/2006/main" noChangeAspect="1"/>
+            </wp:cNvGraphicFramePr>
+            <a:graphic xmlns:a="http://schemas.openxmlformats.org/drawingml/2006/main">
+              <a:graphicData uri="http://schemas.openxmlformats.org/drawingml/2006/picture">
+                <pic:pic xmlns:pic="http://schemas.openxmlformats.org/drawingml/2006/picture">
+                  <pic:nvPicPr>
+                    <pic:cNvPr id="1" name=""/>
+                    <pic:cNvPicPr/>
+                  </pic:nvPicPr>
+                  <pic:blipFill>
+                    <a:blip r:embed="rId14"/>
+                    <a:stretch>
+                      <a:fillRect/>
+                    </a:stretch>
+                  </pic:blipFill>
+                  <pic:spPr>
+                    <a:xfrm>
+                      <a:off x="0" y="0"/>
+                      <a:ext cx="6120130" cy="3684905"/>
+                    </a:xfrm>
+                    <a:prstGeom prst="rect">
+                      <a:avLst/>
+                    </a:prstGeom>
+                  </pic:spPr>
+                </pic:pic>
+              </a:graphicData>
+            </a:graphic>
+          </wp:inline>
+        </w:drawing>
+      </w:r>
+    </w:p>
+    <w:p>
+      <w:r>
+        <w:t>Anali</w:t>
+      </w:r>
+      <w:r>
+        <w:t>zziamo i sotto-processi coinvolti:</w:t>
+      </w:r>
+      <w:r>
+        <w:br/>
+        <w:t xml:space="preserve">-&gt; </w:t>
+      </w:r>
+      <w:r>
+        <w:rPr>
+          <w:u w:val="single"/>
+        </w:rPr>
+        <w:t>Contract Subscription Process:</w:t>
+      </w:r>
+      <w:r>
+        <w:t xml:space="preserve"> </w:t>
+      </w:r>
+      <w:r>
+        <w:t>durante l’esecuzione di questo processo</w:t>
+      </w:r>
+      <w:r>
+        <w:t>, l’operatore acquisisce le informazioni necessarie, tra cui possono rientrare</w:t>
+      </w:r>
+      <w:r>
+        <w:t xml:space="preserve"> l’EID e </w:t>
+      </w:r>
+      <w:r>
+        <w:t>l’IMEI (International Mobile Equipment Identity</w:t>
+      </w:r>
+      <w:r>
+        <w:t>, che identifica univocamente il terminale mobile)</w:t>
+      </w:r>
+      <w:r>
+        <w:t xml:space="preserve">. Se </w:t>
+      </w:r>
+      <w:r>
+        <w:t>vengono fornite sia l’EID che l’IMEI, l’operatore può verificare se il dispositivo target viene supportato</w:t>
+      </w:r>
+      <w:r>
+        <w:t>; se la risposta è no, il processo termina</w:t>
+      </w:r>
+      <w:r>
+        <w:t xml:space="preserve"> a questo punto con una failure.</w:t>
+      </w:r>
+      <w:r>
+        <w:br/>
+        <w:t xml:space="preserve">-&gt; </w:t>
+      </w:r>
+      <w:r>
+        <w:rPr>
+          <w:u w:val="single"/>
+        </w:rPr>
+        <w:t>Download Preparation Process:</w:t>
+      </w:r>
+      <w:r>
+        <w:t xml:space="preserve"> </w:t>
+      </w:r>
+      <w:r>
+        <w:t>qui</w:t>
+      </w:r>
+      <w:r>
+        <w:t xml:space="preserve"> può essere interessante parlare degli input alla funzione ES2+.ConfirmOrder()</w:t>
+      </w:r>
+      <w:r>
+        <w:t>. L’EID andrebbe messo se disponibile; il matching ID andrebbe messo se è stato generato dall’operatore</w:t>
+      </w:r>
+      <w:r>
+        <w:t xml:space="preserve"> (e, in tal caso, SM-DP+ dovrà </w:t>
+      </w:r>
+      <w:r>
+        <w:t xml:space="preserve">poi </w:t>
+      </w:r>
+      <w:r>
+        <w:t>restituire lo stesso</w:t>
+      </w:r>
+      <w:r>
+        <w:t xml:space="preserve"> matching ID</w:t>
+      </w:r>
+      <w:r>
+        <w:t>)</w:t>
+      </w:r>
+      <w:r>
+        <w:t xml:space="preserve">; il codice di conferma </w:t>
+      </w:r>
+      <w:r>
+        <w:t xml:space="preserve">andrebbe messo se </w:t>
+      </w:r>
+      <w:r>
+        <w:t xml:space="preserve">deve essere fornito dall’end-user; </w:t>
+      </w:r>
+      <w:r>
+        <w:t>l’indirizzo SM-DS non è obbligatorio e</w:t>
+      </w:r>
+      <w:r>
+        <w:t xml:space="preserve"> può essere l’indirizzo del Root SM-DS o dell’Alternative SM-DS</w:t>
+      </w:r>
+      <w:r>
+        <w:t>; releaseFlag deve essere ‘true’ se</w:t>
+      </w:r>
+      <w:r>
+        <w:t xml:space="preserve"> a questo punto</w:t>
+      </w:r>
+      <w:r>
+        <w:t xml:space="preserve"> </w:t>
+      </w:r>
+      <w:r>
+        <w:t>tutte le operazioni del back-end dell’operatore sono state completate</w:t>
+      </w:r>
+      <w:r>
+        <w:t>, deve essere ‘false’ altrimenti.</w:t>
+      </w:r>
+      <w:r>
+        <w:br/>
+        <w:t xml:space="preserve">-&gt; </w:t>
+      </w:r>
+      <w:r>
+        <w:rPr>
+          <w:u w:val="single"/>
+        </w:rPr>
+        <w:t>Contract Finalization:</w:t>
+      </w:r>
+      <w:r>
+        <w:t xml:space="preserve"> </w:t>
+      </w:r>
+      <w:r>
+        <w:t xml:space="preserve">l’operatore </w:t>
+      </w:r>
+      <w:r>
+        <w:t>fornisce l’end user con</w:t>
+      </w:r>
+      <w:r>
+        <w:t xml:space="preserve"> le informazioni necessarie per il download del profilo</w:t>
+      </w:r>
+      <w:r>
+        <w:t xml:space="preserve">. Se </w:t>
+      </w:r>
+      <w:r>
+        <w:t xml:space="preserve">deve essere utilizzato </w:t>
+      </w:r>
+      <w:r>
+        <w:t>il</w:t>
+      </w:r>
+      <w:r>
+        <w:t xml:space="preserve"> codice di attivazione per il download del profilo</w:t>
+      </w:r>
+      <w:r>
+        <w:t xml:space="preserve">, </w:t>
+      </w:r>
+      <w:r>
+        <w:t>il matching ID e l’indirizzo SM-DP+</w:t>
+      </w:r>
+      <w:r>
+        <w:t xml:space="preserve"> vengono forniti</w:t>
+      </w:r>
+      <w:r>
+        <w:t xml:space="preserve"> mediante il codice di attivazione</w:t>
+      </w:r>
+      <w:r>
+        <w:t xml:space="preserve">. </w:t>
+      </w:r>
+      <w:r>
+        <w:t xml:space="preserve">Se viene usato </w:t>
+      </w:r>
+      <w:r>
+        <w:t>il codice di conferma opzionale</w:t>
+      </w:r>
+      <w:r>
+        <w:t xml:space="preserve">, viene </w:t>
+      </w:r>
+      <w:r>
+        <w:t>fornito</w:t>
+      </w:r>
+      <w:r>
+        <w:t xml:space="preserve"> in modo separato dal codice di attivazione.</w:t>
+      </w:r>
+      <w:r>
+        <w:br/>
+        <w:t xml:space="preserve">-&gt; </w:t>
+      </w:r>
+      <w:r>
+        <w:rPr>
+          <w:u w:val="single"/>
+        </w:rPr>
+        <w:t xml:space="preserve">Subscription </w:t>
+      </w:r>
+      <w:r>
+        <w:rPr>
+          <w:u w:val="single"/>
+        </w:rPr>
+        <w:t>Activation Process:</w:t>
+      </w:r>
+      <w:r>
+        <w:t xml:space="preserve"> </w:t>
+      </w:r>
+      <w:r>
+        <w:t xml:space="preserve">qui osserviamo solo che </w:t>
+      </w:r>
+      <w:r>
+        <w:t>la funzione ES2+.ReleaseProfile serve a permettere al</w:t>
+      </w:r>
+      <w:r>
+        <w:t xml:space="preserve">l’end user </w:t>
+      </w:r>
+      <w:r>
+        <w:t xml:space="preserve">di </w:t>
+      </w:r>
+      <w:r>
+        <w:t>iniziare la procedura</w:t>
+      </w:r>
+      <w:r>
+        <w:t xml:space="preserve"> </w:t>
+      </w:r>
+      <w:r>
+        <w:t>di</w:t>
+      </w:r>
+      <w:r>
+        <w:t xml:space="preserve"> download e installazione</w:t>
+      </w:r>
+      <w:r>
+        <w:t xml:space="preserve"> del profilo</w:t>
+      </w:r>
+      <w:r>
+        <w:t>; se però l’end user aveva iniziato tale procedura già da prima, la chiamata a questa funzione dovrebbe fallire e restituire</w:t>
+      </w:r>
+      <w:r>
+        <w:t xml:space="preserve"> uno specifico codice di errore</w:t>
+      </w:r>
+      <w:r>
+        <w:t xml:space="preserve"> (quest’ultimo è il caso in cui il parametro releaseFlag di ConfirmOrder vale true).</w:t>
+      </w:r>
+    </w:p>
+    <w:p/>
+    <w:p/>
+    <w:p/>
+    <w:p>
+      <w:r>
+        <w:rPr>
+          <w:b/>
+          <w:bCs/>
+        </w:rPr>
+        <w:lastRenderedPageBreak/>
+        <w:t>Common Mutual Authentication</w:t>
+      </w:r>
+    </w:p>
+    <w:p>
+      <w:r>
+        <w:rPr>
+          <w:noProof/>
+        </w:rPr>
+        <mc:AlternateContent>
+          <mc:Choice Requires="wpi">
+            <w:drawing>
+              <wp:anchor distT="0" distB="0" distL="114300" distR="114300" simplePos="0" relativeHeight="251660288" behindDoc="0" locked="0" layoutInCell="1" allowOverlap="1" wp14:anchorId="1802C013" wp14:editId="467F968C">
+                <wp:simplePos x="0" y="0"/>
+                <wp:positionH relativeFrom="column">
+                  <wp:posOffset>1860570</wp:posOffset>
+                </wp:positionH>
+                <wp:positionV relativeFrom="paragraph">
+                  <wp:posOffset>1636225</wp:posOffset>
+                </wp:positionV>
+                <wp:extent cx="248040" cy="117720"/>
+                <wp:effectExtent l="38100" t="38100" r="38100" b="34925"/>
+                <wp:wrapNone/>
+                <wp:docPr id="18" name="Input penna 18"/>
+                <wp:cNvGraphicFramePr/>
+                <a:graphic xmlns:a="http://schemas.openxmlformats.org/drawingml/2006/main">
+                  <a:graphicData uri="http://schemas.microsoft.com/office/word/2010/wordprocessingInk">
+                    <w14:contentPart bwMode="auto" r:id="rId15">
+                      <w14:nvContentPartPr>
+                        <w14:cNvContentPartPr/>
+                      </w14:nvContentPartPr>
+                      <w14:xfrm>
+                        <a:off x="0" y="0"/>
+                        <a:ext cx="248040" cy="117720"/>
+                      </w14:xfrm>
+                    </w14:contentPart>
+                  </a:graphicData>
+                </a:graphic>
+              </wp:anchor>
+            </w:drawing>
+          </mc:Choice>
+          <mc:Fallback xmlns:w16du="http://schemas.microsoft.com/office/word/2023/wordml/word16du">
+            <w:pict>
+              <v:shapetype w14:anchorId="01B691F4" id="_x0000_t75" coordsize="21600,21600" o:spt="75" o:preferrelative="t" path="m@4@5l@4@11@9@11@9@5xe" filled="f" stroked="f">
+                <v:stroke joinstyle="miter"/>
+                <v:formulas>
+                  <v:f eqn="if lineDrawn pixelLineWidth 0"/>
+                  <v:f eqn="sum @0 1 0"/>
+                  <v:f eqn="sum 0 0 @1"/>
+                  <v:f eqn="prod @2 1 2"/>
+                  <v:f eqn="prod @3 21600 pixelWidth"/>
+                  <v:f eqn="prod @3 21600 pixelHeight"/>
+                  <v:f eqn="sum @0 0 1"/>
+                  <v:f eqn="prod @6 1 2"/>
+                  <v:f eqn="prod @7 21600 pixelWidth"/>
+                  <v:f eqn="sum @8 21600 0"/>
+                  <v:f eqn="prod @7 21600 pixelHeight"/>
+                  <v:f eqn="sum @10 21600 0"/>
+                </v:formulas>
+                <v:path o:extrusionok="f" gradientshapeok="t" o:connecttype="rect"/>
+                <o:lock v:ext="edit" aspectratio="t"/>
+              </v:shapetype>
+              <v:shape id="Input penna 18" o:spid="_x0000_s1026" type="#_x0000_t75" style="position:absolute;margin-left:146.15pt;margin-top:128.5pt;width:20.25pt;height:9.95pt;z-index:251660288;visibility:visible;mso-wrap-style:square;mso-wrap-distance-left:9pt;mso-wrap-distance-top:0;mso-wrap-distance-right:9pt;mso-wrap-distance-bottom:0;mso-position-horizontal:absolute;mso-position-horizontal-relative:text;mso-position-vertical:absolute;mso-position-vertical-relative:text" o:gfxdata="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">
+                <v:imagedata r:id="rId16" o:title=""/>
+              </v:shape>
+            </w:pict>
+          </mc:Fallback>
+        </mc:AlternateContent>
+      </w:r>
+      <w:r>
+        <w:rPr>
+          <w:noProof/>
+        </w:rPr>
+        <w:drawing>
+          <wp:inline distT="0" distB="0" distL="0" distR="0" wp14:anchorId="7C16363C" wp14:editId="2DC33466">
+            <wp:extent cx="6029960" cy="8542020"/>
+            <wp:effectExtent l="0" t="0" r="8890" b="0"/>
+            <wp:docPr id="13" name="Immagine 13" descr="Immagine che contiene diagramma&#10;&#10;Descrizione generata automaticamente"/>
+            <wp:cNvGraphicFramePr>
+              <a:graphicFrameLocks xmlns:a="http://schemas.openxmlformats.org/drawingml/2006/main" noChangeAspect="1"/>
+            </wp:cNvGraphicFramePr>
+            <a:graphic xmlns:a="http://schemas.openxmlformats.org/drawingml/2006/main">
+              <a:graphicData uri="http://schemas.openxmlformats.org/drawingml/2006/picture">
+                <pic:pic xmlns:pic="http://schemas.openxmlformats.org/drawingml/2006/picture">
+                  <pic:nvPicPr>
+                    <pic:cNvPr id="13" name="Immagine 13" descr="Immagine che contiene diagramma&#10;&#10;Descrizione generata automaticamente"/>
+                    <pic:cNvPicPr/>
+                  </pic:nvPicPr>
+                  <pic:blipFill>
+                    <a:blip r:embed="rId17"/>
+                    <a:stretch>
+                      <a:fillRect/>
+                    </a:stretch>
+                  </pic:blipFill>
+                  <pic:spPr>
+                    <a:xfrm>
+                      <a:off x="0" y="0"/>
+                      <a:ext cx="6033084" cy="8546446"/>
+                    </a:xfrm>
+                    <a:prstGeom prst="rect">
+                      <a:avLst/>
+                    </a:prstGeom>
+                  </pic:spPr>
+                </pic:pic>
+              </a:graphicData>
+            </a:graphic>
+          </wp:inline>
+        </w:drawing>
+      </w:r>
+    </w:p>
+    <w:p>
+      <w:r>
+        <w:lastRenderedPageBreak/>
+        <w:t>Dove:</w:t>
+      </w:r>
+    </w:p>
+    <w:p>
+      <w:r>
+        <w:rPr>
+          <w:noProof/>
+        </w:rPr>
+        <w:drawing>
+          <wp:inline distT="0" distB="0" distL="0" distR="0" wp14:anchorId="621F3905" wp14:editId="6290D6EB">
+            <wp:extent cx="3253740" cy="242014"/>
+            <wp:effectExtent l="0" t="0" r="3810" b="5715"/>
+            <wp:docPr id="14" name="Immagine 14"/>
+            <wp:cNvGraphicFramePr>
+              <a:graphicFrameLocks xmlns:a="http://schemas.openxmlformats.org/drawingml/2006/main" noChangeAspect="1"/>
+            </wp:cNvGraphicFramePr>
+            <a:graphic xmlns:a="http://schemas.openxmlformats.org/drawingml/2006/main">
+              <a:graphicData uri="http://schemas.openxmlformats.org/drawingml/2006/picture">
+                <pic:pic xmlns:pic="http://schemas.openxmlformats.org/drawingml/2006/picture">
+                  <pic:nvPicPr>
+                    <pic:cNvPr id="1" name=""/>
+                    <pic:cNvPicPr/>
+                  </pic:nvPicPr>
+                  <pic:blipFill>
+                    <a:blip r:embed="rId18"/>
+                    <a:stretch>
+                      <a:fillRect/>
+                    </a:stretch>
+                  </pic:blipFill>
+                  <pic:spPr>
+                    <a:xfrm>
+                      <a:off x="0" y="0"/>
+                      <a:ext cx="3283475" cy="244226"/>
+                    </a:xfrm>
+                    <a:prstGeom prst="rect">
+                      <a:avLst/>
+                    </a:prstGeom>
+                  </pic:spPr>
+                </pic:pic>
+              </a:graphicData>
+            </a:graphic>
+          </wp:inline>
+        </w:drawing>
+      </w:r>
+      <w:r>
+        <w:rPr>
+          <w:noProof/>
+        </w:rPr>
+        <w:drawing>
+          <wp:inline distT="0" distB="0" distL="0" distR="0" wp14:anchorId="58005512" wp14:editId="15003E10">
+            <wp:extent cx="5044440" cy="1208893"/>
+            <wp:effectExtent l="0" t="0" r="3810" b="0"/>
+            <wp:docPr id="15" name="Immagine 15" descr="Immagine che contiene testo&#10;&#10;Descrizione generata automaticamente"/>
+            <wp:cNvGraphicFramePr>
+              <a:graphicFrameLocks xmlns:a="http://schemas.openxmlformats.org/drawingml/2006/main" noChangeAspect="1"/>
+            </wp:cNvGraphicFramePr>
+            <a:graphic xmlns:a="http://schemas.openxmlformats.org/drawingml/2006/main">
+              <a:graphicData uri="http://schemas.openxmlformats.org/drawingml/2006/picture">
+                <pic:pic xmlns:pic="http://schemas.openxmlformats.org/drawingml/2006/picture">
+                  <pic:nvPicPr>
+                    <pic:cNvPr id="15" name="Immagine 15" descr="Immagine che contiene testo&#10;&#10;Descrizione generata automaticamente"/>
+                    <pic:cNvPicPr/>
+                  </pic:nvPicPr>
+                  <pic:blipFill>
+                    <a:blip r:embed="rId19"/>
+                    <a:stretch>
+                      <a:fillRect/>
+                    </a:stretch>
+                  </pic:blipFill>
+                  <pic:spPr>
+                    <a:xfrm>
+                      <a:off x="0" y="0"/>
+                      <a:ext cx="5057385" cy="1211995"/>
+                    </a:xfrm>
+                    <a:prstGeom prst="rect">
+                      <a:avLst/>
+                    </a:prstGeom>
+                  </pic:spPr>
+                </pic:pic>
+              </a:graphicData>
+            </a:graphic>
+          </wp:inline>
+        </w:drawing>
+      </w:r>
+    </w:p>
+    <w:p>
+      <w:r>
+        <w:br/>
+      </w:r>
+      <w:r>
+        <w:rPr>
+          <w:b/>
+          <w:bCs/>
+        </w:rPr>
+        <w:t>Scaricamento e installazione del profilo</w:t>
+      </w:r>
+    </w:p>
+    <w:p>
+      <w:r>
+        <w:rPr>
+          <w:noProof/>
+        </w:rPr>
+        <w:drawing>
+          <wp:inline distT="0" distB="0" distL="0" distR="0" wp14:anchorId="3486AD26" wp14:editId="78C6BFD3">
+            <wp:extent cx="6182360" cy="5451763"/>
+            <wp:effectExtent l="0" t="0" r="8890" b="0"/>
+            <wp:docPr id="19" name="Immagine 19" descr="Immagine che contiene diagramma&#10;&#10;Descrizione generata automaticamente"/>
+            <wp:cNvGraphicFramePr>
+              <a:graphicFrameLocks xmlns:a="http://schemas.openxmlformats.org/drawingml/2006/main" noChangeAspect="1"/>
+            </wp:cNvGraphicFramePr>
+            <a:graphic xmlns:a="http://schemas.openxmlformats.org/drawingml/2006/main">
+              <a:graphicData uri="http://schemas.openxmlformats.org/drawingml/2006/picture">
+                <pic:pic xmlns:pic="http://schemas.openxmlformats.org/drawingml/2006/picture">
+                  <pic:nvPicPr>
+                    <pic:cNvPr id="19" name="Immagine 19" descr="Immagine che contiene diagramma&#10;&#10;Descrizione generata automaticamente"/>
+                    <pic:cNvPicPr/>
+                  </pic:nvPicPr>
+                  <pic:blipFill>
+                    <a:blip r:embed="rId20"/>
+                    <a:stretch>
+                      <a:fillRect/>
+                    </a:stretch>
+                  </pic:blipFill>
+                  <pic:spPr>
+                    <a:xfrm>
+                      <a:off x="0" y="0"/>
+                      <a:ext cx="6187545" cy="5456335"/>
+                    </a:xfrm>
+                    <a:prstGeom prst="rect">
+                      <a:avLst/>
+                    </a:prstGeom>
+                  </pic:spPr>
+                </pic:pic>
+              </a:graphicData>
+            </a:graphic>
+          </wp:inline>
+        </w:drawing>
+      </w:r>
+    </w:p>
+    <w:p/>
+    <w:p/>
+    <w:p/>
+    <w:p/>
+    <w:p>
+      <w:pPr>
+        <w:rPr>
+          <w:u w:val="single"/>
+          <w:lang w:val="en-US"/>
+        </w:rPr>
+      </w:pPr>
+      <w:r>
+        <w:rPr>
+          <w:u w:val="single"/>
+          <w:lang w:val="en-US"/>
+        </w:rPr>
+        <w:lastRenderedPageBreak/>
+        <w:t>End user rejection:</w:t>
+      </w:r>
+    </w:p>
+    <w:p>
+      <w:pPr>
+        <w:rPr>
+          <w:u w:val="single"/>
+          <w:lang w:val="en-US"/>
+        </w:rPr>
+      </w:pPr>
+      <w:r>
+        <w:rPr>
+          <w:noProof/>
+        </w:rPr>
+        <w:drawing>
+          <wp:inline distT="0" distB="0" distL="0" distR="0" wp14:anchorId="50B7C16B" wp14:editId="412B057A">
+            <wp:extent cx="6120130" cy="5694218"/>
+            <wp:effectExtent l="0" t="0" r="0" b="1905"/>
+            <wp:docPr id="20" name="Immagine 20" descr="Immagine che contiene diagramma&#10;&#10;Descrizione generata automaticamente"/>
+            <wp:cNvGraphicFramePr>
+              <a:graphicFrameLocks xmlns:a="http://schemas.openxmlformats.org/drawingml/2006/main" noChangeAspect="1"/>
+            </wp:cNvGraphicFramePr>
+            <a:graphic xmlns:a="http://schemas.openxmlformats.org/drawingml/2006/main">
+              <a:graphicData uri="http://schemas.openxmlformats.org/drawingml/2006/picture">
+                <pic:pic xmlns:pic="http://schemas.openxmlformats.org/drawingml/2006/picture">
+                  <pic:nvPicPr>
+                    <pic:cNvPr id="20" name="Immagine 20" descr="Immagine che contiene diagramma&#10;&#10;Descrizione generata automaticamente"/>
+                    <pic:cNvPicPr/>
+                  </pic:nvPicPr>
+                  <pic:blipFill>
+                    <a:blip r:embed="rId21"/>
+                    <a:stretch>
+                      <a:fillRect/>
+                    </a:stretch>
+                  </pic:blipFill>
+                  <pic:spPr>
+                    <a:xfrm>
+                      <a:off x="0" y="0"/>
+                      <a:ext cx="6128183" cy="5701710"/>
+                    </a:xfrm>
+                    <a:prstGeom prst="rect">
+                      <a:avLst/>
+                    </a:prstGeom>
+                  </pic:spPr>
+                </pic:pic>
+              </a:graphicData>
+            </a:graphic>
+          </wp:inline>
+        </w:drawing>
+      </w:r>
+    </w:p>
+    <w:p>
+      <w:pPr>
+        <w:rPr>
+          <w:u w:val="single"/>
+          <w:lang w:val="en-US"/>
+        </w:rPr>
+      </w:pPr>
+    </w:p>
+    <w:p>
+      <w:pPr>
+        <w:rPr>
+          <w:u w:val="single"/>
+          <w:lang w:val="en-US"/>
+        </w:rPr>
+      </w:pPr>
+    </w:p>
+    <w:p>
+      <w:pPr>
+        <w:rPr>
+          <w:u w:val="single"/>
+          <w:lang w:val="en-US"/>
+        </w:rPr>
+      </w:pPr>
+    </w:p>
+    <w:p>
+      <w:pPr>
+        <w:rPr>
+          <w:u w:val="single"/>
+          <w:lang w:val="en-US"/>
+        </w:rPr>
+      </w:pPr>
+    </w:p>
+    <w:p>
+      <w:pPr>
+        <w:rPr>
+          <w:u w:val="single"/>
+          <w:lang w:val="en-US"/>
+        </w:rPr>
+      </w:pPr>
+    </w:p>
+    <w:p>
+      <w:pPr>
+        <w:rPr>
+          <w:u w:val="single"/>
+          <w:lang w:val="en-US"/>
+        </w:rPr>
+      </w:pPr>
+    </w:p>
+    <w:p>
+      <w:pPr>
+        <w:rPr>
+          <w:u w:val="single"/>
+          <w:lang w:val="en-US"/>
+        </w:rPr>
+      </w:pPr>
+    </w:p>
+    <w:p>
+      <w:pPr>
+        <w:rPr>
+          <w:u w:val="single"/>
+          <w:lang w:val="en-US"/>
+        </w:rPr>
+      </w:pPr>
+    </w:p>
+    <w:p>
+      <w:pPr>
+        <w:rPr>
+          <w:u w:val="single"/>
+          <w:lang w:val="en-US"/>
+        </w:rPr>
+      </w:pPr>
+    </w:p>
+    <w:p>
+      <w:pPr>
+        <w:rPr>
+          <w:u w:val="single"/>
+          <w:lang w:val="en-US"/>
+        </w:rPr>
+      </w:pPr>
+    </w:p>
+    <w:p>
+      <w:pPr>
+        <w:rPr>
+          <w:u w:val="single"/>
+          <w:lang w:val="en-US"/>
+        </w:rPr>
+      </w:pPr>
+      <w:r>
+        <w:rPr>
+          <w:u w:val="single"/>
+          <w:lang w:val="en-US"/>
+        </w:rPr>
+        <w:lastRenderedPageBreak/>
+        <w:t>End u</w:t>
+      </w:r>
+      <w:r>
+        <w:rPr>
+          <w:u w:val="single"/>
+          <w:lang w:val="en-US"/>
+        </w:rPr>
+        <w:t>ser confirmation:</w:t>
+      </w:r>
+    </w:p>
+    <w:p>
+      <w:pPr>
+        <w:rPr>
+          <w:lang w:val="en-US"/>
+        </w:rPr>
+      </w:pPr>
+      <w:r>
+        <w:rPr>
+          <w:noProof/>
+        </w:rPr>
+        <w:drawing>
+          <wp:inline distT="0" distB="0" distL="0" distR="0" wp14:anchorId="6DDEF5B3" wp14:editId="5144CAB7">
+            <wp:extent cx="6189841" cy="7356763"/>
+            <wp:effectExtent l="0" t="0" r="1905" b="0"/>
+            <wp:docPr id="21" name="Immagine 21" descr="Immagine che contiene diagramma&#10;&#10;Descrizione generata automaticamente"/>
+            <wp:cNvGraphicFramePr>
+              <a:graphicFrameLocks xmlns:a="http://schemas.openxmlformats.org/drawingml/2006/main" noChangeAspect="1"/>
+            </wp:cNvGraphicFramePr>
+            <a:graphic xmlns:a="http://schemas.openxmlformats.org/drawingml/2006/main">
+              <a:graphicData uri="http://schemas.openxmlformats.org/drawingml/2006/picture">
+                <pic:pic xmlns:pic="http://schemas.openxmlformats.org/drawingml/2006/picture">
+                  <pic:nvPicPr>
+                    <pic:cNvPr id="21" name="Immagine 21" descr="Immagine che contiene diagramma&#10;&#10;Descrizione generata automaticamente"/>
+                    <pic:cNvPicPr/>
+                  </pic:nvPicPr>
+                  <pic:blipFill>
+                    <a:blip r:embed="rId22"/>
+                    <a:stretch>
+                      <a:fillRect/>
+                    </a:stretch>
+                  </pic:blipFill>
+                  <pic:spPr>
+                    <a:xfrm>
+                      <a:off x="0" y="0"/>
+                      <a:ext cx="6236072" cy="7411709"/>
+                    </a:xfrm>
+                    <a:prstGeom prst="rect">
+                      <a:avLst/>
+                    </a:prstGeom>
+                  </pic:spPr>
+                </pic:pic>
+              </a:graphicData>
+            </a:graphic>
+          </wp:inline>
+        </w:drawing>
+      </w:r>
+    </w:p>
+    <w:p>
+      <w:pPr>
+        <w:rPr>
+          <w:lang w:val="en-US"/>
+        </w:rPr>
+      </w:pPr>
+    </w:p>
+    <w:p>
+      <w:pPr>
+        <w:rPr>
+          <w:lang w:val="en-US"/>
+        </w:rPr>
+      </w:pPr>
+    </w:p>
+    <w:p>
+      <w:pPr>
+        <w:rPr>
+          <w:lang w:val="en-US"/>
+        </w:rPr>
+      </w:pPr>
+    </w:p>
+    <w:p>
+      <w:pPr>
+        <w:rPr>
+          <w:lang w:val="en-US"/>
+        </w:rPr>
+      </w:pPr>
+    </w:p>
+    <w:p>
+      <w:pPr>
+        <w:rPr>
+          <w:lang w:val="en-US"/>
+        </w:rPr>
+      </w:pPr>
+    </w:p>
+    <w:p>
+      <w:pPr>
+        <w:rPr>
+          <w:lang w:val="en-US"/>
+        </w:rPr>
+      </w:pPr>
+      <w:r>
+        <w:rPr>
+          <w:u w:val="single"/>
+          <w:lang w:val="en-US"/>
+        </w:rPr>
+        <w:lastRenderedPageBreak/>
+        <w:t>Sub</w:t>
+      </w:r>
+      <w:r>
+        <w:rPr>
+          <w:u w:val="single"/>
+          <w:lang w:val="en-US"/>
+        </w:rPr>
+        <w:t>-procedure Profile Installation:</w:t>
+      </w:r>
+    </w:p>
+    <w:p>
+      <w:pPr>
+        <w:rPr>
+          <w:lang w:val="en-US"/>
+        </w:rPr>
+      </w:pPr>
+      <w:r>
+        <w:rPr>
+          <w:noProof/>
+          <w:lang w:val="en-US"/>
+        </w:rPr>
+        <w:drawing>
+          <wp:inline distT="0" distB="0" distL="0" distR="0" wp14:anchorId="35B97E6F" wp14:editId="1DC1AD04">
+            <wp:extent cx="6120130" cy="4738254"/>
+            <wp:effectExtent l="0" t="0" r="0" b="5715"/>
+            <wp:docPr id="22" name="Immagine 22" descr="Immagine che contiene diagramma&#10;&#10;Descrizione generata automaticamente"/>
+            <wp:cNvGraphicFramePr>
+              <a:graphicFrameLocks xmlns:a="http://schemas.openxmlformats.org/drawingml/2006/main" noChangeAspect="1"/>
+            </wp:cNvGraphicFramePr>
+            <a:graphic xmlns:a="http://schemas.openxmlformats.org/drawingml/2006/main">
+              <a:graphicData uri="http://schemas.openxmlformats.org/drawingml/2006/picture">
+                <pic:pic xmlns:pic="http://schemas.openxmlformats.org/drawingml/2006/picture">
+                  <pic:nvPicPr>
+                    <pic:cNvPr id="22" name="Immagine 22" descr="Immagine che contiene diagramma&#10;&#10;Descrizione generata automaticamente"/>
+                    <pic:cNvPicPr/>
+                  </pic:nvPicPr>
+                  <pic:blipFill>
+                    <a:blip r:embed="rId23"/>
+                    <a:stretch>
+                      <a:fillRect/>
+                    </a:stretch>
+                  </pic:blipFill>
+                  <pic:spPr>
+                    <a:xfrm>
+                      <a:off x="0" y="0"/>
+                      <a:ext cx="6126443" cy="4743142"/>
+                    </a:xfrm>
+                    <a:prstGeom prst="rect">
+                      <a:avLst/>
+                    </a:prstGeom>
+                  </pic:spPr>
+                </pic:pic>
+              </a:graphicData>
+            </a:graphic>
+          </wp:inline>
+        </w:drawing>
+      </w:r>
+    </w:p>
+    <w:p>
+      <w:r>
+        <w:br/>
+      </w:r>
+      <w:r>
+        <w:rPr>
+          <w:b/>
+          <w:bCs/>
+        </w:rPr>
+        <w:t>Ciclo di vita dei profili i</w:t>
+      </w:r>
+      <w:r>
+        <w:rPr>
+          <w:b/>
+          <w:bCs/>
+        </w:rPr>
+        <w:t>n SM-DP+</w:t>
+      </w:r>
+      <w:r>
+        <w:br/>
+      </w:r>
+      <w:r>
+        <w:rPr>
+          <w:u w:val="single"/>
+        </w:rPr>
+        <w:t>Stati dei profili:</w:t>
+      </w:r>
+    </w:p>
+    <w:tbl>
+      <w:tblPr>
+        <w:tblStyle w:val="Tabellagriglia4-colore2"/>
+        <w:tblW w:w="0" w:type="auto"/>
+        <w:tblLook w:val="04A0" w:firstRow="1" w:lastRow="0" w:firstColumn="1" w:lastColumn="0" w:noHBand="0" w:noVBand="1"/>
+      </w:tblPr>
+      <w:tblGrid>
+        <w:gridCol w:w="1555"/>
+        <w:gridCol w:w="8073"/>
+      </w:tblGrid>
+      <w:tr>
+        <w:trPr>
+          <w:cnfStyle w:val="100000000000" w:firstRow="1" w:lastRow="0" w:firstColumn="0" w:lastColumn="0" w:oddVBand="0" w:evenVBand="0" w:oddHBand="0" w:evenHBand="0" w:firstRowFirstColumn="0" w:firstRowLastColumn="0" w:lastRowFirstColumn="0" w:lastRowLastColumn="0"/>
+        </w:trPr>
+        <w:tc>
+          <w:tcPr>
+            <w:cnfStyle w:val="001000000000" w:firstRow="0" w:lastRow="0" w:firstColumn="1" w:lastColumn="0" w:oddVBand="0" w:evenVBand="0" w:oddHBand="0" w:evenHBand="0" w:firstRowFirstColumn="0" w:firstRowLastColumn="0" w:lastRowFirstColumn="0" w:lastRowLastColumn="0"/>
+            <w:tcW w:w="1555" w:type="dxa"/>
+          </w:tcPr>
+          <w:p>
+            <w:r>
+              <w:t>Nome stato</w:t>
+            </w:r>
+          </w:p>
+        </w:tc>
+        <w:tc>
+          <w:tcPr>
+            <w:tcW w:w="8073" w:type="dxa"/>
+          </w:tcPr>
+          <w:p>
+            <w:pPr>
+              <w:cnfStyle w:val="100000000000" w:firstRow="1" w:lastRow="0" w:firstColumn="0" w:lastColumn="0" w:oddVBand="0" w:evenVBand="0" w:oddHBand="0" w:evenHBand="0" w:firstRowFirstColumn="0" w:firstRowLastColumn="0" w:lastRowFirstColumn="0" w:lastRowLastColumn="0"/>
+            </w:pPr>
+            <w:r>
+              <w:t>Descrizione</w:t>
+            </w:r>
+          </w:p>
+        </w:tc>
+      </w:tr>
+      <w:tr>
+        <w:trPr>
+          <w:cnfStyle w:val="000000100000" w:firstRow="0" w:lastRow="0" w:firstColumn="0" w:lastColumn="0" w:oddVBand="0" w:evenVBand="0" w:oddHBand="1" w:evenHBand="0" w:firstRowFirstColumn="0" w:firstRowLastColumn="0" w:lastRowFirstColumn="0" w:lastRowLastColumn="0"/>
+        </w:trPr>
+        <w:tc>
+          <w:tcPr>
+            <w:cnfStyle w:val="001000000000" w:firstRow="0" w:lastRow="0" w:firstColumn="1" w:lastColumn="0" w:oddVBand="0" w:evenVBand="0" w:oddHBand="0" w:evenHBand="0" w:firstRowFirstColumn="0" w:firstRowLastColumn="0" w:lastRowFirstColumn="0" w:lastRowLastColumn="0"/>
+            <w:tcW w:w="1555" w:type="dxa"/>
+          </w:tcPr>
+          <w:p>
+            <w:r>
+              <w:t>Available</w:t>
+            </w:r>
+          </w:p>
+        </w:tc>
+        <w:tc>
+          <w:tcPr>
+            <w:tcW w:w="8073" w:type="dxa"/>
+          </w:tcPr>
+          <w:p>
+            <w:pPr>
+              <w:cnfStyle w:val="000000100000" w:firstRow="0" w:lastRow="0" w:firstColumn="0" w:lastColumn="0" w:oddVBand="0" w:evenVBand="0" w:oddHBand="1" w:evenHBand="0" w:firstRowFirstColumn="0" w:firstRowLastColumn="0" w:lastRowFirstColumn="0" w:lastRowLastColumn="0"/>
+            </w:pPr>
+            <w:r>
+              <w:t>Il profilo è disponibile</w:t>
+            </w:r>
+            <w:r>
+              <w:t xml:space="preserve"> nell’inventory di SM-DP+.</w:t>
+            </w:r>
+          </w:p>
+        </w:tc>
+      </w:tr>
+      <w:tr>
+        <w:tc>
+          <w:tcPr>
+            <w:cnfStyle w:val="001000000000" w:firstRow="0" w:lastRow="0" w:firstColumn="1" w:lastColumn="0" w:oddVBand="0" w:evenVBand="0" w:oddHBand="0" w:evenHBand="0" w:firstRowFirstColumn="0" w:firstRowLastColumn="0" w:lastRowFirstColumn="0" w:lastRowLastColumn="0"/>
+            <w:tcW w:w="1555" w:type="dxa"/>
+          </w:tcPr>
+          <w:p>
+            <w:r>
+              <w:t>Allocated</w:t>
+            </w:r>
+          </w:p>
+        </w:tc>
+        <w:tc>
+          <w:tcPr>
+            <w:tcW w:w="8073" w:type="dxa"/>
+          </w:tcPr>
+          <w:p>
+            <w:pPr>
+              <w:cnfStyle w:val="000000000000" w:firstRow="0" w:lastRow="0" w:firstColumn="0" w:lastColumn="0" w:oddVBand="0" w:evenVBand="0" w:oddHBand="0" w:evenHBand="0" w:firstRowFirstColumn="0" w:firstRowLastColumn="0" w:lastRowFirstColumn="0" w:lastRowLastColumn="0"/>
+            </w:pPr>
+            <w:r>
+              <w:t>Il profilo è riservato per il download</w:t>
+            </w:r>
+            <w:r>
+              <w:t xml:space="preserve"> senza essere linkato a un EID.</w:t>
+            </w:r>
+          </w:p>
+        </w:tc>
+      </w:tr>
+      <w:tr>
+        <w:trPr>
+          <w:cnfStyle w:val="000000100000" w:firstRow="0" w:lastRow="0" w:firstColumn="0" w:lastColumn="0" w:oddVBand="0" w:evenVBand="0" w:oddHBand="1" w:evenHBand="0" w:firstRowFirstColumn="0" w:firstRowLastColumn="0" w:lastRowFirstColumn="0" w:lastRowLastColumn="0"/>
+        </w:trPr>
+        <w:tc>
+          <w:tcPr>
+            <w:cnfStyle w:val="001000000000" w:firstRow="0" w:lastRow="0" w:firstColumn="1" w:lastColumn="0" w:oddVBand="0" w:evenVBand="0" w:oddHBand="0" w:evenHBand="0" w:firstRowFirstColumn="0" w:firstRowLastColumn="0" w:lastRowFirstColumn="0" w:lastRowLastColumn="0"/>
+            <w:tcW w:w="1555" w:type="dxa"/>
+          </w:tcPr>
+          <w:p>
+            <w:r>
+              <w:t>Linked</w:t>
+            </w:r>
+          </w:p>
+        </w:tc>
+        <w:tc>
+          <w:tcPr>
+            <w:tcW w:w="8073" w:type="dxa"/>
+          </w:tcPr>
+          <w:p>
+            <w:pPr>
+              <w:cnfStyle w:val="000000100000" w:firstRow="0" w:lastRow="0" w:firstColumn="0" w:lastColumn="0" w:oddVBand="0" w:evenVBand="0" w:oddHBand="1" w:evenHBand="0" w:firstRowFirstColumn="0" w:firstRowLastColumn="0" w:lastRowFirstColumn="0" w:lastRowLastColumn="0"/>
+            </w:pPr>
+            <w:r>
+              <w:t>Il profilo è riservato per il download ed è linkato a un EID.</w:t>
+            </w:r>
+          </w:p>
+        </w:tc>
+      </w:tr>
+      <w:tr>
+        <w:tc>
+          <w:tcPr>
+            <w:cnfStyle w:val="001000000000" w:firstRow="0" w:lastRow="0" w:firstColumn="1" w:lastColumn="0" w:oddVBand="0" w:evenVBand="0" w:oddHBand="0" w:evenHBand="0" w:firstRowFirstColumn="0" w:firstRowLastColumn="0" w:lastRowFirstColumn="0" w:lastRowLastColumn="0"/>
+            <w:tcW w:w="1555" w:type="dxa"/>
+          </w:tcPr>
+          <w:p>
+            <w:r>
+              <w:t>Confirmed</w:t>
+            </w:r>
+          </w:p>
+        </w:tc>
+        <w:tc>
+          <w:tcPr>
+            <w:tcW w:w="8073" w:type="dxa"/>
+          </w:tcPr>
+          <w:p>
+            <w:pPr>
+              <w:cnfStyle w:val="000000000000" w:firstRow="0" w:lastRow="0" w:firstColumn="0" w:lastColumn="0" w:oddVBand="0" w:evenVBand="0" w:oddHBand="0" w:evenHBand="0" w:firstRowFirstColumn="0" w:firstRowLastColumn="0" w:lastRowFirstColumn="0" w:lastRowLastColumn="0"/>
+            </w:pPr>
+            <w:r>
+              <w:t>Il profilo è riservato per il download (che sia esso linkato o non linkato a un EID)</w:t>
+            </w:r>
+            <w:r>
+              <w:t xml:space="preserve"> col matching ID e il codice di conferma, se richiesti.</w:t>
+            </w:r>
+          </w:p>
+        </w:tc>
+      </w:tr>
+      <w:tr>
+        <w:trPr>
+          <w:cnfStyle w:val="000000100000" w:firstRow="0" w:lastRow="0" w:firstColumn="0" w:lastColumn="0" w:oddVBand="0" w:evenVBand="0" w:oddHBand="1" w:evenHBand="0" w:firstRowFirstColumn="0" w:firstRowLastColumn="0" w:lastRowFirstColumn="0" w:lastRowLastColumn="0"/>
+        </w:trPr>
+        <w:tc>
+          <w:tcPr>
+            <w:cnfStyle w:val="001000000000" w:firstRow="0" w:lastRow="0" w:firstColumn="1" w:lastColumn="0" w:oddVBand="0" w:evenVBand="0" w:oddHBand="0" w:evenHBand="0" w:firstRowFirstColumn="0" w:firstRowLastColumn="0" w:lastRowFirstColumn="0" w:lastRowLastColumn="0"/>
+            <w:tcW w:w="1555" w:type="dxa"/>
+          </w:tcPr>
+          <w:p>
+            <w:r>
+              <w:t>Released</w:t>
+            </w:r>
+          </w:p>
+        </w:tc>
+        <w:tc>
+          <w:tcPr>
+            <w:tcW w:w="8073" w:type="dxa"/>
+          </w:tcPr>
+          <w:p>
+            <w:pPr>
+              <w:cnfStyle w:val="000000100000" w:firstRow="0" w:lastRow="0" w:firstColumn="0" w:lastColumn="0" w:oddVBand="0" w:evenVBand="0" w:oddHBand="1" w:evenHBand="0" w:firstRowFirstColumn="0" w:firstRowLastColumn="0" w:lastRowFirstColumn="0" w:lastRowLastColumn="0"/>
+            </w:pPr>
+            <w:r>
+              <w:t>Il profilo è pronto</w:t>
+            </w:r>
+            <w:r>
+              <w:t xml:space="preserve"> per il download e l’installazione dopo che </w:t>
+            </w:r>
+            <w:r>
+              <w:t>l’operatore ha</w:t>
+            </w:r>
+            <w:r>
+              <w:t xml:space="preserve"> effettuato la configurazione di rete.</w:t>
+            </w:r>
+          </w:p>
+        </w:tc>
+      </w:tr>
+      <w:tr>
+        <w:tc>
+          <w:tcPr>
+            <w:cnfStyle w:val="001000000000" w:firstRow="0" w:lastRow="0" w:firstColumn="1" w:lastColumn="0" w:oddVBand="0" w:evenVBand="0" w:oddHBand="0" w:evenHBand="0" w:firstRowFirstColumn="0" w:firstRowLastColumn="0" w:lastRowFirstColumn="0" w:lastRowLastColumn="0"/>
+            <w:tcW w:w="1555" w:type="dxa"/>
+          </w:tcPr>
+          <w:p>
+            <w:r>
+              <w:t>Downloaded</w:t>
+            </w:r>
+          </w:p>
+        </w:tc>
+        <w:tc>
+          <w:tcPr>
+            <w:tcW w:w="8073" w:type="dxa"/>
+          </w:tcPr>
+          <w:p>
+            <w:pPr>
+              <w:cnfStyle w:val="000000000000" w:firstRow="0" w:lastRow="0" w:firstColumn="0" w:lastColumn="0" w:oddVBand="0" w:evenVBand="0" w:oddHBand="0" w:evenHBand="0" w:firstRowFirstColumn="0" w:firstRowLastColumn="0" w:lastRowFirstColumn="0" w:lastRowLastColumn="0"/>
+            </w:pPr>
+            <w:r>
+              <w:t>Il profilo è stato consegnato all’LPA (i.e. è stato scaricato).</w:t>
+            </w:r>
+          </w:p>
+        </w:tc>
+      </w:tr>
+      <w:tr>
+        <w:trPr>
+          <w:cnfStyle w:val="000000100000" w:firstRow="0" w:lastRow="0" w:firstColumn="0" w:lastColumn="0" w:oddVBand="0" w:evenVBand="0" w:oddHBand="1" w:evenHBand="0" w:firstRowFirstColumn="0" w:firstRowLastColumn="0" w:lastRowFirstColumn="0" w:lastRowLastColumn="0"/>
+        </w:trPr>
+        <w:tc>
+          <w:tcPr>
+            <w:cnfStyle w:val="001000000000" w:firstRow="0" w:lastRow="0" w:firstColumn="1" w:lastColumn="0" w:oddVBand="0" w:evenVBand="0" w:oddHBand="0" w:evenHBand="0" w:firstRowFirstColumn="0" w:firstRowLastColumn="0" w:lastRowFirstColumn="0" w:lastRowLastColumn="0"/>
+            <w:tcW w:w="1555" w:type="dxa"/>
+          </w:tcPr>
+          <w:p>
+            <w:r>
+              <w:t>Installed</w:t>
+            </w:r>
+          </w:p>
+        </w:tc>
+        <w:tc>
+          <w:tcPr>
+            <w:tcW w:w="8073" w:type="dxa"/>
+          </w:tcPr>
+          <w:p>
+            <w:pPr>
+              <w:cnfStyle w:val="000000100000" w:firstRow="0" w:lastRow="0" w:firstColumn="0" w:lastColumn="0" w:oddVBand="0" w:evenVBand="0" w:oddHBand="1" w:evenHBand="0" w:firstRowFirstColumn="0" w:firstRowLastColumn="0" w:lastRowFirstColumn="0" w:lastRowLastColumn="0"/>
+            </w:pPr>
+            <w:r>
+              <w:t>Il profilo è stato installato sull’eUICC con successo.</w:t>
+            </w:r>
+          </w:p>
+        </w:tc>
+      </w:tr>
+      <w:tr>
+        <w:tc>
+          <w:tcPr>
+            <w:cnfStyle w:val="001000000000" w:firstRow="0" w:lastRow="0" w:firstColumn="1" w:lastColumn="0" w:oddVBand="0" w:evenVBand="0" w:oddHBand="0" w:evenHBand="0" w:firstRowFirstColumn="0" w:firstRowLastColumn="0" w:lastRowFirstColumn="0" w:lastRowLastColumn="0"/>
+            <w:tcW w:w="1555" w:type="dxa"/>
+          </w:tcPr>
+          <w:p>
+            <w:r>
+              <w:t>Error</w:t>
+            </w:r>
+          </w:p>
+        </w:tc>
+        <w:tc>
+          <w:tcPr>
+            <w:tcW w:w="8073" w:type="dxa"/>
+          </w:tcPr>
+          <w:p>
+            <w:pPr>
+              <w:cnfStyle w:val="000000000000" w:firstRow="0" w:lastRow="0" w:firstColumn="0" w:lastColumn="0" w:oddVBand="0" w:evenVBand="0" w:oddHBand="0" w:evenHBand="0" w:firstRowFirstColumn="0" w:firstRowLastColumn="0" w:lastRowFirstColumn="0" w:lastRowLastColumn="0"/>
+            </w:pPr>
+            <w:r>
+              <w:t xml:space="preserve">Il profilo non è stato installato </w:t>
+            </w:r>
+            <w:r>
+              <w:t>a causa di una condizione di errore.</w:t>
+            </w:r>
+          </w:p>
+        </w:tc>
+      </w:tr>
+      <w:tr>
+        <w:trPr>
+          <w:cnfStyle w:val="000000100000" w:firstRow="0" w:lastRow="0" w:firstColumn="0" w:lastColumn="0" w:oddVBand="0" w:evenVBand="0" w:oddHBand="1" w:evenHBand="0" w:firstRowFirstColumn="0" w:firstRowLastColumn="0" w:lastRowFirstColumn="0" w:lastRowLastColumn="0"/>
+        </w:trPr>
+        <w:tc>
+          <w:tcPr>
+            <w:cnfStyle w:val="001000000000" w:firstRow="0" w:lastRow="0" w:firstColumn="1" w:lastColumn="0" w:oddVBand="0" w:evenVBand="0" w:oddHBand="0" w:evenHBand="0" w:firstRowFirstColumn="0" w:firstRowLastColumn="0" w:lastRowFirstColumn="0" w:lastRowLastColumn="0"/>
+            <w:tcW w:w="1555" w:type="dxa"/>
+          </w:tcPr>
+          <w:p>
+            <w:r>
+              <w:t>Unavailable</w:t>
+            </w:r>
+          </w:p>
+        </w:tc>
+        <w:tc>
+          <w:tcPr>
+            <w:tcW w:w="8073" w:type="dxa"/>
+          </w:tcPr>
+          <w:p>
+            <w:pPr>
+              <w:cnfStyle w:val="000000100000" w:firstRow="0" w:lastRow="0" w:firstColumn="0" w:lastColumn="0" w:oddVBand="0" w:evenVBand="0" w:oddHBand="1" w:evenHBand="0" w:firstRowFirstColumn="0" w:firstRowLastColumn="0" w:lastRowFirstColumn="0" w:lastRowLastColumn="0"/>
+            </w:pPr>
+            <w:r>
+              <w:t>Il profilo non può essere più riutilizzato</w:t>
+            </w:r>
+            <w:r>
+              <w:t xml:space="preserve"> da</w:t>
+            </w:r>
+            <w:r>
+              <w:t xml:space="preserve"> SM-DP+.</w:t>
+            </w:r>
+          </w:p>
+        </w:tc>
+      </w:tr>
+    </w:tbl>
+    <w:p>
+      <w:r>
+        <w:br/>
+      </w:r>
+      <w:r>
+        <w:t>Nella pagina seguente sono mostrati due diagrammi a stati finiti</w:t>
+      </w:r>
+      <w:r>
+        <w:t xml:space="preserve"> che </w:t>
+      </w:r>
+      <w:r>
+        <w:t>mostrano per bene il ciclo di vita</w:t>
+      </w:r>
+      <w:r>
+        <w:t xml:space="preserve"> dei profili in SM-DP+.</w:t>
+      </w:r>
+    </w:p>
+    <w:p>
+      <w:r>
+        <w:rPr>
+          <w:noProof/>
+        </w:rPr>
+        <w:lastRenderedPageBreak/>
+        <w:drawing>
+          <wp:inline distT="0" distB="0" distL="0" distR="0" wp14:anchorId="0E5A37F9" wp14:editId="3338BD58">
+            <wp:extent cx="6196330" cy="5189220"/>
+            <wp:effectExtent l="0" t="0" r="0" b="0"/>
+            <wp:docPr id="23" name="Immagine 23" descr="Immagine che contiene diagramma&#10;&#10;Descrizione generata automaticamente"/>
+            <wp:cNvGraphicFramePr>
+              <a:graphicFrameLocks xmlns:a="http://schemas.openxmlformats.org/drawingml/2006/main" noChangeAspect="1"/>
+            </wp:cNvGraphicFramePr>
+            <a:graphic xmlns:a="http://schemas.openxmlformats.org/drawingml/2006/main">
+              <a:graphicData uri="http://schemas.openxmlformats.org/drawingml/2006/picture">
+                <pic:pic xmlns:pic="http://schemas.openxmlformats.org/drawingml/2006/picture">
+                  <pic:nvPicPr>
+                    <pic:cNvPr id="23" name="Immagine 23" descr="Immagine che contiene diagramma&#10;&#10;Descrizione generata automaticamente"/>
+                    <pic:cNvPicPr/>
+                  </pic:nvPicPr>
+                  <pic:blipFill>
+                    <a:blip r:embed="rId24"/>
+                    <a:stretch>
+                      <a:fillRect/>
+                    </a:stretch>
+                  </pic:blipFill>
+                  <pic:spPr>
+                    <a:xfrm>
+                      <a:off x="0" y="0"/>
+                      <a:ext cx="6199924" cy="5192230"/>
+                    </a:xfrm>
+                    <a:prstGeom prst="rect">
+                      <a:avLst/>
+                    </a:prstGeom>
+                  </pic:spPr>
+                </pic:pic>
+              </a:graphicData>
+            </a:graphic>
+          </wp:inline>
+        </w:drawing>
+      </w:r>
+    </w:p>
+    <w:p/>
+    <w:p>
+      <w:r>
+        <w:rPr>
+          <w:noProof/>
+        </w:rPr>
+        <w:drawing>
+          <wp:inline distT="0" distB="0" distL="0" distR="0" wp14:anchorId="292D8E2F" wp14:editId="2D620276">
+            <wp:extent cx="6120130" cy="2049780"/>
+            <wp:effectExtent l="0" t="0" r="0" b="7620"/>
+            <wp:docPr id="24" name="Immagine 24" descr="Immagine che contiene diagramma&#10;&#10;Descrizione generata automaticamente"/>
+            <wp:cNvGraphicFramePr>
+              <a:graphicFrameLocks xmlns:a="http://schemas.openxmlformats.org/drawingml/2006/main" noChangeAspect="1"/>
+            </wp:cNvGraphicFramePr>
+            <a:graphic xmlns:a="http://schemas.openxmlformats.org/drawingml/2006/main">
+              <a:graphicData uri="http://schemas.openxmlformats.org/drawingml/2006/picture">
+                <pic:pic xmlns:pic="http://schemas.openxmlformats.org/drawingml/2006/picture">
+                  <pic:nvPicPr>
+                    <pic:cNvPr id="24" name="Immagine 24" descr="Immagine che contiene diagramma&#10;&#10;Descrizione generata automaticamente"/>
+                    <pic:cNvPicPr/>
+                  </pic:nvPicPr>
+                  <pic:blipFill>
+                    <a:blip r:embed="rId25"/>
+                    <a:stretch>
+                      <a:fillRect/>
+                    </a:stretch>
+                  </pic:blipFill>
+                  <pic:spPr>
+                    <a:xfrm>
+                      <a:off x="0" y="0"/>
+                      <a:ext cx="6120130" cy="2049780"/>
+                    </a:xfrm>
+                    <a:prstGeom prst="rect">
+                      <a:avLst/>
+                    </a:prstGeom>
+                  </pic:spPr>
+                </pic:pic>
+              </a:graphicData>
+            </a:graphic>
+          </wp:inline>
+        </w:drawing>
+      </w:r>
+    </w:p>
+    <w:p/>
+    <w:p/>
+    <w:p/>
+    <w:p/>
+    <w:p/>
+    <w:p>
+      <w:r>
+        <w:rPr>
+          <w:b/>
+          <w:bCs/>
+        </w:rPr>
+        <w:lastRenderedPageBreak/>
+        <w:t>Abilitazione del profilo</w:t>
+      </w:r>
+    </w:p>
+    <w:p>
+      <w:r>
+        <w:rPr>
+          <w:noProof/>
+        </w:rPr>
+        <w:drawing>
+          <wp:inline distT="0" distB="0" distL="0" distR="0" wp14:anchorId="5926AEFC" wp14:editId="2097EA89">
+            <wp:extent cx="5288280" cy="3833152"/>
+            <wp:effectExtent l="0" t="0" r="7620" b="0"/>
+            <wp:docPr id="25" name="Immagine 25" descr="Immagine che contiene diagramma&#10;&#10;Descrizione generata automaticamente"/>
+            <wp:cNvGraphicFramePr>
+              <a:graphicFrameLocks xmlns:a="http://schemas.openxmlformats.org/drawingml/2006/main" noChangeAspect="1"/>
+            </wp:cNvGraphicFramePr>
+            <a:graphic xmlns:a="http://schemas.openxmlformats.org/drawingml/2006/main">
+              <a:graphicData uri="http://schemas.openxmlformats.org/drawingml/2006/picture">
+                <pic:pic xmlns:pic="http://schemas.openxmlformats.org/drawingml/2006/picture">
+                  <pic:nvPicPr>
+                    <pic:cNvPr id="25" name="Immagine 25" descr="Immagine che contiene diagramma&#10;&#10;Descrizione generata automaticamente"/>
+                    <pic:cNvPicPr/>
+                  </pic:nvPicPr>
+                  <pic:blipFill>
+                    <a:blip r:embed="rId26"/>
+                    <a:stretch>
+                      <a:fillRect/>
+                    </a:stretch>
+                  </pic:blipFill>
+                  <pic:spPr>
+                    <a:xfrm>
+                      <a:off x="0" y="0"/>
+                      <a:ext cx="5308021" cy="3847461"/>
+                    </a:xfrm>
+                    <a:prstGeom prst="rect">
+                      <a:avLst/>
+                    </a:prstGeom>
+                  </pic:spPr>
+                </pic:pic>
+              </a:graphicData>
+            </a:graphic>
+          </wp:inline>
+        </w:drawing>
+      </w:r>
+    </w:p>
+    <w:p>
+      <w:r>
+        <w:rPr>
+          <w:b/>
+          <w:bCs/>
+        </w:rPr>
+        <w:br/>
+        <w:t>Disabilitazione del profilo</w:t>
+      </w:r>
+    </w:p>
+    <w:p>
+      <w:r>
+        <w:rPr>
+          <w:noProof/>
+        </w:rPr>
+        <w:drawing>
+          <wp:inline distT="0" distB="0" distL="0" distR="0" wp14:anchorId="4F2A7F8C" wp14:editId="23D8253B">
+            <wp:extent cx="5402580" cy="3972056"/>
+            <wp:effectExtent l="0" t="0" r="7620" b="9525"/>
+            <wp:docPr id="26" name="Immagine 26" descr="Immagine che contiene diagramma&#10;&#10;Descrizione generata automaticamente"/>
+            <wp:cNvGraphicFramePr>
+              <a:graphicFrameLocks xmlns:a="http://schemas.openxmlformats.org/drawingml/2006/main" noChangeAspect="1"/>
+            </wp:cNvGraphicFramePr>
+            <a:graphic xmlns:a="http://schemas.openxmlformats.org/drawingml/2006/main">
+              <a:graphicData uri="http://schemas.openxmlformats.org/drawingml/2006/picture">
+                <pic:pic xmlns:pic="http://schemas.openxmlformats.org/drawingml/2006/picture">
+                  <pic:nvPicPr>
+                    <pic:cNvPr id="26" name="Immagine 26" descr="Immagine che contiene diagramma&#10;&#10;Descrizione generata automaticamente"/>
+                    <pic:cNvPicPr/>
+                  </pic:nvPicPr>
+                  <pic:blipFill>
+                    <a:blip r:embed="rId27"/>
+                    <a:stretch>
+                      <a:fillRect/>
+                    </a:stretch>
+                  </pic:blipFill>
+                  <pic:spPr>
+                    <a:xfrm>
+                      <a:off x="0" y="0"/>
+                      <a:ext cx="5417907" cy="3983324"/>
+                    </a:xfrm>
+                    <a:prstGeom prst="rect">
+                      <a:avLst/>
+                    </a:prstGeom>
+                  </pic:spPr>
+                </pic:pic>
+              </a:graphicData>
+            </a:graphic>
+          </wp:inline>
+        </w:drawing>
+      </w:r>
+    </w:p>
+    <w:p/>
+    <w:p>
+      <w:r>
+        <w:rPr>
+          <w:b/>
+          <w:bCs/>
+        </w:rPr>
+        <w:lastRenderedPageBreak/>
+        <w:t>Eliminazione del profilo</w:t>
+      </w:r>
+    </w:p>
+    <w:p>
+      <w:r>
+        <w:rPr>
+          <w:noProof/>
+        </w:rPr>
+        <w:drawing>
+          <wp:inline distT="0" distB="0" distL="0" distR="0" wp14:anchorId="3679B3FD" wp14:editId="2A28A02D">
+            <wp:extent cx="5242560" cy="2740405"/>
+            <wp:effectExtent l="0" t="0" r="0" b="3175"/>
+            <wp:docPr id="27" name="Immagine 27" descr="Immagine che contiene diagramma&#10;&#10;Descrizione generata automaticamente"/>
+            <wp:cNvGraphicFramePr>
+              <a:graphicFrameLocks xmlns:a="http://schemas.openxmlformats.org/drawingml/2006/main" noChangeAspect="1"/>
+            </wp:cNvGraphicFramePr>
+            <a:graphic xmlns:a="http://schemas.openxmlformats.org/drawingml/2006/main">
+              <a:graphicData uri="http://schemas.openxmlformats.org/drawingml/2006/picture">
+                <pic:pic xmlns:pic="http://schemas.openxmlformats.org/drawingml/2006/picture">
+                  <pic:nvPicPr>
+                    <pic:cNvPr id="27" name="Immagine 27" descr="Immagine che contiene diagramma&#10;&#10;Descrizione generata automaticamente"/>
+                    <pic:cNvPicPr/>
+                  </pic:nvPicPr>
+                  <pic:blipFill>
+                    <a:blip r:embed="rId28"/>
+                    <a:stretch>
+                      <a:fillRect/>
+                    </a:stretch>
+                  </pic:blipFill>
+                  <pic:spPr>
+                    <a:xfrm>
+                      <a:off x="0" y="0"/>
+                      <a:ext cx="5260279" cy="2749667"/>
+                    </a:xfrm>
+                    <a:prstGeom prst="rect">
+                      <a:avLst/>
+                    </a:prstGeom>
+                  </pic:spPr>
+                </pic:pic>
+              </a:graphicData>
+            </a:graphic>
+          </wp:inline>
+        </w:drawing>
+      </w:r>
+    </w:p>
+    <w:p>
+      <w:r>
+        <w:br/>
+      </w:r>
+      <w:r>
+        <w:rPr>
+          <w:b/>
+          <w:bCs/>
+        </w:rPr>
+        <w:t>Restituzione dei profili</w:t>
+      </w:r>
+    </w:p>
+    <w:p>
+      <w:r>
+        <w:rPr>
+          <w:noProof/>
+        </w:rPr>
+        <w:drawing>
+          <wp:inline distT="0" distB="0" distL="0" distR="0" wp14:anchorId="6FDF282A" wp14:editId="38A19E5A">
+            <wp:extent cx="4159157" cy="2004060"/>
+            <wp:effectExtent l="0" t="0" r="0" b="0"/>
+            <wp:docPr id="28" name="Immagine 28" descr="Immagine che contiene diagramma&#10;&#10;Descrizione generata automaticamente"/>
+            <wp:cNvGraphicFramePr>
+              <a:graphicFrameLocks xmlns:a="http://schemas.openxmlformats.org/drawingml/2006/main" noChangeAspect="1"/>
+            </wp:cNvGraphicFramePr>
+            <a:graphic xmlns:a="http://schemas.openxmlformats.org/drawingml/2006/main">
+              <a:graphicData uri="http://schemas.openxmlformats.org/drawingml/2006/picture">
+                <pic:pic xmlns:pic="http://schemas.openxmlformats.org/drawingml/2006/picture">
+                  <pic:nvPicPr>
+                    <pic:cNvPr id="28" name="Immagine 28" descr="Immagine che contiene diagramma&#10;&#10;Descrizione generata automaticamente"/>
+                    <pic:cNvPicPr/>
+                  </pic:nvPicPr>
+                  <pic:blipFill>
+                    <a:blip r:embed="rId29"/>
+                    <a:stretch>
+                      <a:fillRect/>
+                    </a:stretch>
+                  </pic:blipFill>
+                  <pic:spPr>
+                    <a:xfrm>
+                      <a:off x="0" y="0"/>
+                      <a:ext cx="4182424" cy="2015271"/>
+                    </a:xfrm>
+                    <a:prstGeom prst="rect">
+                      <a:avLst/>
+                    </a:prstGeom>
+                  </pic:spPr>
+                </pic:pic>
+              </a:graphicData>
+            </a:graphic>
+          </wp:inline>
+        </w:drawing>
+      </w:r>
+    </w:p>
+    <w:p>
+      <w:r>
+        <w:br/>
+      </w:r>
+      <w:r>
+        <w:rPr>
+          <w:b/>
+          <w:bCs/>
+        </w:rPr>
+        <w:t>Aggiunta di un profilo</w:t>
+      </w:r>
+    </w:p>
+    <w:p>
+      <w:r>
+        <w:rPr>
+          <w:noProof/>
+        </w:rPr>
+        <w:drawing>
+          <wp:inline distT="0" distB="0" distL="0" distR="0" wp14:anchorId="34014AD4" wp14:editId="265298DE">
+            <wp:extent cx="4139112" cy="2849880"/>
+            <wp:effectExtent l="0" t="0" r="0" b="7620"/>
+            <wp:docPr id="29" name="Immagine 29" descr="Immagine che contiene diagramma&#10;&#10;Descrizione generata automaticamente"/>
+            <wp:cNvGraphicFramePr>
+              <a:graphicFrameLocks xmlns:a="http://schemas.openxmlformats.org/drawingml/2006/main" noChangeAspect="1"/>
+            </wp:cNvGraphicFramePr>
+            <a:graphic xmlns:a="http://schemas.openxmlformats.org/drawingml/2006/main">
+              <a:graphicData uri="http://schemas.openxmlformats.org/drawingml/2006/picture">
+                <pic:pic xmlns:pic="http://schemas.openxmlformats.org/drawingml/2006/picture">
+                  <pic:nvPicPr>
+                    <pic:cNvPr id="29" name="Immagine 29" descr="Immagine che contiene diagramma&#10;&#10;Descrizione generata automaticamente"/>
+                    <pic:cNvPicPr/>
+                  </pic:nvPicPr>
+                  <pic:blipFill>
+                    <a:blip r:embed="rId30"/>
+                    <a:stretch>
+                      <a:fillRect/>
+                    </a:stretch>
+                  </pic:blipFill>
+                  <pic:spPr>
+                    <a:xfrm>
+                      <a:off x="0" y="0"/>
+                      <a:ext cx="4147726" cy="2855811"/>
+                    </a:xfrm>
+                    <a:prstGeom prst="rect">
+                      <a:avLst/>
+                    </a:prstGeom>
+                  </pic:spPr>
+                </pic:pic>
+              </a:graphicData>
+            </a:graphic>
+          </wp:inline>
+        </w:drawing>
+      </w:r>
+    </w:p>
+    <w:p>
+      <w:r>
+        <w:rPr>
+          <w:b/>
+          <w:bCs/>
+        </w:rPr>
+        <w:lastRenderedPageBreak/>
+        <w:t>Settaggio del nickname</w:t>
+      </w:r>
+    </w:p>
+    <w:p>
+      <w:r>
+        <w:rPr>
+          <w:noProof/>
+        </w:rPr>
+        <w:drawing>
+          <wp:inline distT="0" distB="0" distL="0" distR="0" wp14:anchorId="24AD61C8" wp14:editId="33F4D53C">
+            <wp:extent cx="4511040" cy="2123062"/>
+            <wp:effectExtent l="0" t="0" r="3810" b="0"/>
+            <wp:docPr id="30" name="Immagine 30" descr="Immagine che contiene testo&#10;&#10;Descrizione generata automaticamente"/>
+            <wp:cNvGraphicFramePr>
+              <a:graphicFrameLocks xmlns:a="http://schemas.openxmlformats.org/drawingml/2006/main" noChangeAspect="1"/>
+            </wp:cNvGraphicFramePr>
+            <a:graphic xmlns:a="http://schemas.openxmlformats.org/drawingml/2006/main">
+              <a:graphicData uri="http://schemas.openxmlformats.org/drawingml/2006/picture">
+                <pic:pic xmlns:pic="http://schemas.openxmlformats.org/drawingml/2006/picture">
+                  <pic:nvPicPr>
+                    <pic:cNvPr id="30" name="Immagine 30" descr="Immagine che contiene testo&#10;&#10;Descrizione generata automaticamente"/>
+                    <pic:cNvPicPr/>
+                  </pic:nvPicPr>
+                  <pic:blipFill>
+                    <a:blip r:embed="rId31"/>
+                    <a:stretch>
+                      <a:fillRect/>
+                    </a:stretch>
+                  </pic:blipFill>
+                  <pic:spPr>
+                    <a:xfrm>
+                      <a:off x="0" y="0"/>
+                      <a:ext cx="4540142" cy="2136759"/>
+                    </a:xfrm>
+                    <a:prstGeom prst="rect">
+                      <a:avLst/>
+                    </a:prstGeom>
+                  </pic:spPr>
+                </pic:pic>
+              </a:graphicData>
+            </a:graphic>
+          </wp:inline>
+        </w:drawing>
+      </w:r>
+    </w:p>
+    <w:p>
+      <w:pPr>
+        <w:spacing w:line="259" w:lineRule="auto"/>
+      </w:pPr>
+      <w:r>
+        <w:br w:type="page"/>
+      </w:r>
+    </w:p>
+    <w:p>
+      <w:pPr>
+        <w:rPr>
+          <w:b/>
+          <w:bCs/>
+          <w:sz w:val="28"/>
+          <w:szCs w:val="28"/>
+        </w:rPr>
+      </w:pPr>
+      <w:r>
+        <w:rPr>
+          <w:b/>
+          <w:bCs/>
+          <w:sz w:val="28"/>
+          <w:szCs w:val="28"/>
+        </w:rPr>
+        <w:lastRenderedPageBreak/>
+        <w:t xml:space="preserve">DATA </w:t>
+      </w:r>
+      <w:r>
+        <w:rPr>
+          <w:b/>
+          <w:bCs/>
+          <w:sz w:val="28"/>
+          <w:szCs w:val="28"/>
+        </w:rPr>
+        <w:t>ELEMENTS</w:t>
+      </w:r>
+    </w:p>
+    <w:p>
+      <w:r>
+        <w:rPr>
+          <w:b/>
+          <w:bCs/>
+        </w:rPr>
+        <w:t>Codice d’attivazione</w:t>
+      </w:r>
+      <w:r>
+        <w:br/>
+      </w:r>
+      <w:r>
+        <w:t>È la concatenazione</w:t>
+      </w:r>
+      <w:r>
+        <w:t xml:space="preserve"> delle stringhe listate nella seguente tabella:</w:t>
+      </w:r>
+    </w:p>
+    <w:tbl>
+      <w:tblPr>
+        <w:tblStyle w:val="Tabellagriglia4-colore2"/>
+        <w:tblW w:w="0" w:type="auto"/>
+        <w:tblLook w:val="04A0" w:firstRow="1" w:lastRow="0" w:firstColumn="1" w:lastColumn="0" w:noHBand="0" w:noVBand="1"/>
+      </w:tblPr>
+      <w:tblGrid>
+        <w:gridCol w:w="2109"/>
+        <w:gridCol w:w="863"/>
+        <w:gridCol w:w="6656"/>
+      </w:tblGrid>
+      <w:tr>
+        <w:trPr>
+          <w:cnfStyle w:val="100000000000" w:firstRow="1" w:lastRow="0" w:firstColumn="0" w:lastColumn="0" w:oddVBand="0" w:evenVBand="0" w:oddHBand="0" w:evenHBand="0" w:firstRowFirstColumn="0" w:firstRowLastColumn="0" w:lastRowFirstColumn="0" w:lastRowLastColumn="0"/>
+        </w:trPr>
+        <w:tc>
+          <w:tcPr>
+            <w:cnfStyle w:val="001000000000" w:firstRow="0" w:lastRow="0" w:firstColumn="1" w:lastColumn="0" w:oddVBand="0" w:evenVBand="0" w:oddHBand="0" w:evenHBand="0" w:firstRowFirstColumn="0" w:firstRowLastColumn="0" w:lastRowFirstColumn="0" w:lastRowLastColumn="0"/>
+            <w:tcW w:w="2109" w:type="dxa"/>
+          </w:tcPr>
+          <w:p>
+            <w:r>
+              <w:t>Nome</w:t>
+            </w:r>
+          </w:p>
+        </w:tc>
+        <w:tc>
+          <w:tcPr>
+            <w:tcW w:w="863" w:type="dxa"/>
+          </w:tcPr>
+          <w:p>
+            <w:pPr>
+              <w:cnfStyle w:val="100000000000" w:firstRow="1" w:lastRow="0" w:firstColumn="0" w:lastColumn="0" w:oddVBand="0" w:evenVBand="0" w:oddHBand="0" w:evenHBand="0" w:firstRowFirstColumn="0" w:firstRowLastColumn="0" w:lastRowFirstColumn="0" w:lastRowLastColumn="0"/>
+            </w:pPr>
+            <w:r>
+              <w:t>MOC*</w:t>
+            </w:r>
+          </w:p>
+        </w:tc>
+        <w:tc>
+          <w:tcPr>
+            <w:tcW w:w="6656" w:type="dxa"/>
+          </w:tcPr>
+          <w:p>
+            <w:pPr>
+              <w:cnfStyle w:val="100000000000" w:firstRow="1" w:lastRow="0" w:firstColumn="0" w:lastColumn="0" w:oddVBand="0" w:evenVBand="0" w:oddHBand="0" w:evenHBand="0" w:firstRowFirstColumn="0" w:firstRowLastColumn="0" w:lastRowFirstColumn="0" w:lastRowLastColumn="0"/>
+            </w:pPr>
+            <w:r>
+              <w:t>Descrizione</w:t>
+            </w:r>
+          </w:p>
+        </w:tc>
+      </w:tr>
+      <w:tr>
+        <w:trPr>
+          <w:cnfStyle w:val="000000100000" w:firstRow="0" w:lastRow="0" w:firstColumn="0" w:lastColumn="0" w:oddVBand="0" w:evenVBand="0" w:oddHBand="1" w:evenHBand="0" w:firstRowFirstColumn="0" w:firstRowLastColumn="0" w:lastRowFirstColumn="0" w:lastRowLastColumn="0"/>
+        </w:trPr>
+        <w:tc>
+          <w:tcPr>
+            <w:cnfStyle w:val="001000000000" w:firstRow="0" w:lastRow="0" w:firstColumn="1" w:lastColumn="0" w:oddVBand="0" w:evenVBand="0" w:oddHBand="0" w:evenHBand="0" w:firstRowFirstColumn="0" w:firstRowLastColumn="0" w:lastRowFirstColumn="0" w:lastRowLastColumn="0"/>
+            <w:tcW w:w="2109" w:type="dxa"/>
+          </w:tcPr>
+          <w:p>
+            <w:r>
+              <w:t>AC_Format</w:t>
+            </w:r>
+          </w:p>
+        </w:tc>
+        <w:tc>
+          <w:tcPr>
+            <w:tcW w:w="863" w:type="dxa"/>
+          </w:tcPr>
+          <w:p>
+            <w:pPr>
+              <w:cnfStyle w:val="000000100000" w:firstRow="0" w:lastRow="0" w:firstColumn="0" w:lastColumn="0" w:oddVBand="0" w:evenVBand="0" w:oddHBand="1" w:evenHBand="0" w:firstRowFirstColumn="0" w:firstRowLastColumn="0" w:lastRowFirstColumn="0" w:lastRowLastColumn="0"/>
+            </w:pPr>
+            <w:r>
+              <w:t>M</w:t>
+            </w:r>
+          </w:p>
+        </w:tc>
+        <w:tc>
+          <w:tcPr>
+            <w:tcW w:w="6656" w:type="dxa"/>
+          </w:tcPr>
+          <w:p>
+            <w:pPr>
+              <w:cnfStyle w:val="000000100000" w:firstRow="0" w:lastRow="0" w:firstColumn="0" w:lastColumn="0" w:oddVBand="0" w:evenVBand="0" w:oddHBand="1" w:evenHBand="0" w:firstRowFirstColumn="0" w:firstRowLastColumn="0" w:lastRowFirstColumn="0" w:lastRowLastColumn="0"/>
+            </w:pPr>
+            <w:r>
+              <w:t>Formato del codice di attivazione.</w:t>
+            </w:r>
+          </w:p>
+        </w:tc>
+      </w:tr>
+      <w:tr>
+        <w:tc>
+          <w:tcPr>
+            <w:cnfStyle w:val="001000000000" w:firstRow="0" w:lastRow="0" w:firstColumn="1" w:lastColumn="0" w:oddVBand="0" w:evenVBand="0" w:oddHBand="0" w:evenHBand="0" w:firstRowFirstColumn="0" w:firstRowLastColumn="0" w:lastRowFirstColumn="0" w:lastRowLastColumn="0"/>
+            <w:tcW w:w="2109" w:type="dxa"/>
+          </w:tcPr>
+          <w:p>
+            <w:r>
+              <w:t>Delimiter</w:t>
+            </w:r>
+          </w:p>
+        </w:tc>
+        <w:tc>
+          <w:tcPr>
+            <w:tcW w:w="863" w:type="dxa"/>
+          </w:tcPr>
+          <w:p>
+            <w:pPr>
+              <w:cnfStyle w:val="000000000000" w:firstRow="0" w:lastRow="0" w:firstColumn="0" w:lastColumn="0" w:oddVBand="0" w:evenVBand="0" w:oddHBand="0" w:evenHBand="0" w:firstRowFirstColumn="0" w:firstRowLastColumn="0" w:lastRowFirstColumn="0" w:lastRowLastColumn="0"/>
+            </w:pPr>
+            <w:r>
+              <w:t>M</w:t>
+            </w:r>
+          </w:p>
+        </w:tc>
+        <w:tc>
+          <w:tcPr>
+            <w:tcW w:w="6656" w:type="dxa"/>
+          </w:tcPr>
+          <w:p>
+            <w:pPr>
+              <w:cnfStyle w:val="000000000000" w:firstRow="0" w:lastRow="0" w:firstColumn="0" w:lastColumn="0" w:oddVBand="0" w:evenVBand="0" w:oddHBand="0" w:evenHBand="0" w:firstRowFirstColumn="0" w:firstRowLastColumn="0" w:lastRowFirstColumn="0" w:lastRowLastColumn="0"/>
+            </w:pPr>
+            <w:r>
+              <w:t>Deve essere settato a “$”.</w:t>
+            </w:r>
+          </w:p>
+        </w:tc>
+      </w:tr>
+      <w:tr>
+        <w:trPr>
+          <w:cnfStyle w:val="000000100000" w:firstRow="0" w:lastRow="0" w:firstColumn="0" w:lastColumn="0" w:oddVBand="0" w:evenVBand="0" w:oddHBand="1" w:evenHBand="0" w:firstRowFirstColumn="0" w:firstRowLastColumn="0" w:lastRowFirstColumn="0" w:lastRowLastColumn="0"/>
+        </w:trPr>
+        <w:tc>
+          <w:tcPr>
+            <w:cnfStyle w:val="001000000000" w:firstRow="0" w:lastRow="0" w:firstColumn="1" w:lastColumn="0" w:oddVBand="0" w:evenVBand="0" w:oddHBand="0" w:evenHBand="0" w:firstRowFirstColumn="0" w:firstRowLastColumn="0" w:lastRowFirstColumn="0" w:lastRowLastColumn="0"/>
+            <w:tcW w:w="2109" w:type="dxa"/>
+          </w:tcPr>
+          <w:p>
+            <w:r>
+              <w:t>SM-DP+ Address</w:t>
+            </w:r>
+          </w:p>
+        </w:tc>
+        <w:tc>
+          <w:tcPr>
+            <w:tcW w:w="863" w:type="dxa"/>
+          </w:tcPr>
+          <w:p>
+            <w:pPr>
+              <w:cnfStyle w:val="000000100000" w:firstRow="0" w:lastRow="0" w:firstColumn="0" w:lastColumn="0" w:oddVBand="0" w:evenVBand="0" w:oddHBand="1" w:evenHBand="0" w:firstRowFirstColumn="0" w:firstRowLastColumn="0" w:lastRowFirstColumn="0" w:lastRowLastColumn="0"/>
+            </w:pPr>
+            <w:r>
+              <w:t>M</w:t>
+            </w:r>
+          </w:p>
+        </w:tc>
+        <w:tc>
+          <w:tcPr>
+            <w:tcW w:w="6656" w:type="dxa"/>
+          </w:tcPr>
+          <w:p>
+            <w:pPr>
+              <w:cnfStyle w:val="000000100000" w:firstRow="0" w:lastRow="0" w:firstColumn="0" w:lastColumn="0" w:oddVBand="0" w:evenVBand="0" w:oddHBand="1" w:evenHBand="0" w:firstRowFirstColumn="0" w:firstRowLastColumn="0" w:lastRowFirstColumn="0" w:lastRowLastColumn="0"/>
+              <w:rPr>
+                <w:lang w:val="en-US"/>
+              </w:rPr>
+            </w:pPr>
+            <w:r>
+              <w:rPr>
+                <w:lang w:val="en-US"/>
+              </w:rPr>
+              <w:t>FQDN (Fully Qualified Domain N</w:t>
+            </w:r>
+            <w:r>
+              <w:rPr>
+                <w:lang w:val="en-US"/>
+              </w:rPr>
+              <w:t>ame)</w:t>
+            </w:r>
+            <w:r>
+              <w:rPr>
+                <w:lang w:val="en-US"/>
+              </w:rPr>
+              <w:t xml:space="preserve"> di SM-DP+ (e.g. smdp</w:t>
+            </w:r>
+            <w:r>
+              <w:rPr>
+                <w:lang w:val="en-US"/>
+              </w:rPr>
+              <w:t>.gsma.com).</w:t>
+            </w:r>
+          </w:p>
+        </w:tc>
+      </w:tr>
+      <w:tr>
+        <w:tc>
+          <w:tcPr>
+            <w:cnfStyle w:val="001000000000" w:firstRow="0" w:lastRow="0" w:firstColumn="1" w:lastColumn="0" w:oddVBand="0" w:evenVBand="0" w:oddHBand="0" w:evenHBand="0" w:firstRowFirstColumn="0" w:firstRowLastColumn="0" w:lastRowFirstColumn="0" w:lastRowLastColumn="0"/>
+            <w:tcW w:w="2109" w:type="dxa"/>
+          </w:tcPr>
+          <w:p>
+            <w:r>
+              <w:t>Delimiter</w:t>
+            </w:r>
+          </w:p>
+        </w:tc>
+        <w:tc>
+          <w:tcPr>
+            <w:tcW w:w="863" w:type="dxa"/>
+          </w:tcPr>
+          <w:p>
+            <w:pPr>
+              <w:cnfStyle w:val="000000000000" w:firstRow="0" w:lastRow="0" w:firstColumn="0" w:lastColumn="0" w:oddVBand="0" w:evenVBand="0" w:oddHBand="0" w:evenHBand="0" w:firstRowFirstColumn="0" w:firstRowLastColumn="0" w:lastRowFirstColumn="0" w:lastRowLastColumn="0"/>
+            </w:pPr>
+            <w:r>
+              <w:t>M</w:t>
+            </w:r>
+          </w:p>
+        </w:tc>
+        <w:tc>
+          <w:tcPr>
+            <w:tcW w:w="6656" w:type="dxa"/>
+          </w:tcPr>
+          <w:p>
+            <w:pPr>
+              <w:cnfStyle w:val="000000000000" w:firstRow="0" w:lastRow="0" w:firstColumn="0" w:lastColumn="0" w:oddVBand="0" w:evenVBand="0" w:oddHBand="0" w:evenHBand="0" w:firstRowFirstColumn="0" w:firstRowLastColumn="0" w:lastRowFirstColumn="0" w:lastRowLastColumn="0"/>
+            </w:pPr>
+            <w:r>
+              <w:t>Deve essere settato a “$”.</w:t>
+            </w:r>
+          </w:p>
+        </w:tc>
+      </w:tr>
+      <w:tr>
+        <w:trPr>
+          <w:cnfStyle w:val="000000100000" w:firstRow="0" w:lastRow="0" w:firstColumn="0" w:lastColumn="0" w:oddVBand="0" w:evenVBand="0" w:oddHBand="1" w:evenHBand="0" w:firstRowFirstColumn="0" w:firstRowLastColumn="0" w:lastRowFirstColumn="0" w:lastRowLastColumn="0"/>
+        </w:trPr>
+        <w:tc>
+          <w:tcPr>
+            <w:cnfStyle w:val="001000000000" w:firstRow="0" w:lastRow="0" w:firstColumn="1" w:lastColumn="0" w:oddVBand="0" w:evenVBand="0" w:oddHBand="0" w:evenHBand="0" w:firstRowFirstColumn="0" w:firstRowLastColumn="0" w:lastRowFirstColumn="0" w:lastRowLastColumn="0"/>
+            <w:tcW w:w="2109" w:type="dxa"/>
+          </w:tcPr>
+          <w:p>
+            <w:r>
+              <w:t>AC_Token</w:t>
+            </w:r>
+          </w:p>
+        </w:tc>
+        <w:tc>
+          <w:tcPr>
+            <w:tcW w:w="863" w:type="dxa"/>
+          </w:tcPr>
+          <w:p>
+            <w:pPr>
+              <w:cnfStyle w:val="000000100000" w:firstRow="0" w:lastRow="0" w:firstColumn="0" w:lastColumn="0" w:oddVBand="0" w:evenVBand="0" w:oddHBand="1" w:evenHBand="0" w:firstRowFirstColumn="0" w:firstRowLastColumn="0" w:lastRowFirstColumn="0" w:lastRowLastColumn="0"/>
+            </w:pPr>
+            <w:r>
+              <w:t>M</w:t>
+            </w:r>
+          </w:p>
+        </w:tc>
+        <w:tc>
+          <w:tcPr>
+            <w:tcW w:w="6656" w:type="dxa"/>
+          </w:tcPr>
+          <w:p>
+            <w:pPr>
+              <w:cnfStyle w:val="000000100000" w:firstRow="0" w:lastRow="0" w:firstColumn="0" w:lastColumn="0" w:oddVBand="0" w:evenVBand="0" w:oddHBand="1" w:evenHBand="0" w:firstRowFirstColumn="0" w:firstRowLastColumn="0" w:lastRowFirstColumn="0" w:lastRowLastColumn="0"/>
+            </w:pPr>
+            <w:r>
+              <w:t>È il matching ID.</w:t>
+            </w:r>
+          </w:p>
+        </w:tc>
+      </w:tr>
+      <w:tr>
+        <w:tc>
+          <w:tcPr>
+            <w:cnfStyle w:val="001000000000" w:firstRow="0" w:lastRow="0" w:firstColumn="1" w:lastColumn="0" w:oddVBand="0" w:evenVBand="0" w:oddHBand="0" w:evenHBand="0" w:firstRowFirstColumn="0" w:firstRowLastColumn="0" w:lastRowFirstColumn="0" w:lastRowLastColumn="0"/>
+            <w:tcW w:w="2109" w:type="dxa"/>
+          </w:tcPr>
+          <w:p>
+            <w:r>
+              <w:t>D</w:t>
+            </w:r>
+            <w:r>
+              <w:t>elimiter</w:t>
+            </w:r>
+          </w:p>
+        </w:tc>
+        <w:tc>
+          <w:tcPr>
+            <w:tcW w:w="863" w:type="dxa"/>
+          </w:tcPr>
+          <w:p>
+            <w:pPr>
+              <w:cnfStyle w:val="000000000000" w:firstRow="0" w:lastRow="0" w:firstColumn="0" w:lastColumn="0" w:oddVBand="0" w:evenVBand="0" w:oddHBand="0" w:evenHBand="0" w:firstRowFirstColumn="0" w:firstRowLastColumn="0" w:lastRowFirstColumn="0" w:lastRowLastColumn="0"/>
+            </w:pPr>
+            <w:r>
+              <w:t>C</w:t>
+            </w:r>
+          </w:p>
+        </w:tc>
+        <w:tc>
+          <w:tcPr>
+            <w:tcW w:w="6656" w:type="dxa"/>
+          </w:tcPr>
+          <w:p>
+            <w:pPr>
+              <w:cnfStyle w:val="000000000000" w:firstRow="0" w:lastRow="0" w:firstColumn="0" w:lastColumn="0" w:oddVBand="0" w:evenVBand="0" w:oddHBand="0" w:evenHBand="0" w:firstRowFirstColumn="0" w:firstRowLastColumn="0" w:lastRowFirstColumn="0" w:lastRowLastColumn="0"/>
+            </w:pPr>
+            <w:r>
+              <w:t>Deve essere presente (e settato a “$”) se almeno uno dei parametri opzionali successivi è a sua volta presente.</w:t>
+            </w:r>
+          </w:p>
+        </w:tc>
+      </w:tr>
+      <w:tr>
+        <w:trPr>
+          <w:cnfStyle w:val="000000100000" w:firstRow="0" w:lastRow="0" w:firstColumn="0" w:lastColumn="0" w:oddVBand="0" w:evenVBand="0" w:oddHBand="1" w:evenHBand="0" w:firstRowFirstColumn="0" w:firstRowLastColumn="0" w:lastRowFirstColumn="0" w:lastRowLastColumn="0"/>
+        </w:trPr>
+        <w:tc>
+          <w:tcPr>
+            <w:cnfStyle w:val="001000000000" w:firstRow="0" w:lastRow="0" w:firstColumn="1" w:lastColumn="0" w:oddVBand="0" w:evenVBand="0" w:oddHBand="0" w:evenHBand="0" w:firstRowFirstColumn="0" w:firstRowLastColumn="0" w:lastRowFirstColumn="0" w:lastRowLastColumn="0"/>
+            <w:tcW w:w="2109" w:type="dxa"/>
+          </w:tcPr>
+          <w:p>
+            <w:r>
+              <w:t>SM-DP+ OID</w:t>
+            </w:r>
+          </w:p>
+        </w:tc>
+        <w:tc>
+          <w:tcPr>
+            <w:tcW w:w="863" w:type="dxa"/>
+          </w:tcPr>
+          <w:p>
+            <w:pPr>
+              <w:cnfStyle w:val="000000100000" w:firstRow="0" w:lastRow="0" w:firstColumn="0" w:lastColumn="0" w:oddVBand="0" w:evenVBand="0" w:oddHBand="1" w:evenHBand="0" w:firstRowFirstColumn="0" w:firstRowLastColumn="0" w:lastRowFirstColumn="0" w:lastRowLastColumn="0"/>
+            </w:pPr>
+            <w:r>
+              <w:t>O</w:t>
+            </w:r>
+          </w:p>
+        </w:tc>
+        <w:tc>
+          <w:tcPr>
+            <w:tcW w:w="6656" w:type="dxa"/>
+          </w:tcPr>
+          <w:p>
+            <w:pPr>
+              <w:cnfStyle w:val="000000100000" w:firstRow="0" w:lastRow="0" w:firstColumn="0" w:lastColumn="0" w:oddVBand="0" w:evenVBand="0" w:oddHBand="1" w:evenHBand="0" w:firstRowFirstColumn="0" w:firstRowLastColumn="0" w:lastRowFirstColumn="0" w:lastRowLastColumn="0"/>
+            </w:pPr>
+            <w:r>
+              <w:t>È l’object identifier che troviamo</w:t>
+            </w:r>
+            <w:r>
+              <w:t xml:space="preserve"> in CERT.Dpauth.ECDSA.</w:t>
+            </w:r>
+          </w:p>
+        </w:tc>
+      </w:tr>
+      <w:tr>
+        <w:tc>
+          <w:tcPr>
+            <w:cnfStyle w:val="001000000000" w:firstRow="0" w:lastRow="0" w:firstColumn="1" w:lastColumn="0" w:oddVBand="0" w:evenVBand="0" w:oddHBand="0" w:evenHBand="0" w:firstRowFirstColumn="0" w:firstRowLastColumn="0" w:lastRowFirstColumn="0" w:lastRowLastColumn="0"/>
+            <w:tcW w:w="2109" w:type="dxa"/>
+          </w:tcPr>
+          <w:p>
+            <w:r>
+              <w:t>Delimiter</w:t>
+            </w:r>
+          </w:p>
+        </w:tc>
+        <w:tc>
+          <w:tcPr>
+            <w:tcW w:w="863" w:type="dxa"/>
+          </w:tcPr>
+          <w:p>
+            <w:pPr>
+              <w:cnfStyle w:val="000000000000" w:firstRow="0" w:lastRow="0" w:firstColumn="0" w:lastColumn="0" w:oddVBand="0" w:evenVBand="0" w:oddHBand="0" w:evenHBand="0" w:firstRowFirstColumn="0" w:firstRowLastColumn="0" w:lastRowFirstColumn="0" w:lastRowLastColumn="0"/>
+            </w:pPr>
+            <w:r>
+              <w:t>C</w:t>
+            </w:r>
+          </w:p>
+        </w:tc>
+        <w:tc>
+          <w:tcPr>
+            <w:tcW w:w="6656" w:type="dxa"/>
+          </w:tcPr>
+          <w:p>
+            <w:pPr>
+              <w:cnfStyle w:val="000000000000" w:firstRow="0" w:lastRow="0" w:firstColumn="0" w:lastColumn="0" w:oddVBand="0" w:evenVBand="0" w:oddHBand="0" w:evenHBand="0" w:firstRowFirstColumn="0" w:firstRowLastColumn="0" w:lastRowFirstColumn="0" w:lastRowLastColumn="0"/>
+            </w:pPr>
+            <w:r>
+              <w:t>Deve essere presente (e settato a “$”) se il parametro opzionale successivo è a sua volta presente.</w:t>
+            </w:r>
+          </w:p>
+        </w:tc>
+      </w:tr>
+      <w:tr>
+        <w:trPr>
+          <w:cnfStyle w:val="000000100000" w:firstRow="0" w:lastRow="0" w:firstColumn="0" w:lastColumn="0" w:oddVBand="0" w:evenVBand="0" w:oddHBand="1" w:evenHBand="0" w:firstRowFirstColumn="0" w:firstRowLastColumn="0" w:lastRowFirstColumn="0" w:lastRowLastColumn="0"/>
+        </w:trPr>
+        <w:tc>
+          <w:tcPr>
+            <w:cnfStyle w:val="001000000000" w:firstRow="0" w:lastRow="0" w:firstColumn="1" w:lastColumn="0" w:oddVBand="0" w:evenVBand="0" w:oddHBand="0" w:evenHBand="0" w:firstRowFirstColumn="0" w:firstRowLastColumn="0" w:lastRowFirstColumn="0" w:lastRowLastColumn="0"/>
+            <w:tcW w:w="2109" w:type="dxa"/>
+          </w:tcPr>
+          <w:p>
+            <w:r>
+              <w:t>Confirmation Code Required Flag</w:t>
+            </w:r>
+          </w:p>
+        </w:tc>
+        <w:tc>
+          <w:tcPr>
+            <w:tcW w:w="863" w:type="dxa"/>
+          </w:tcPr>
+          <w:p>
+            <w:pPr>
+              <w:cnfStyle w:val="000000100000" w:firstRow="0" w:lastRow="0" w:firstColumn="0" w:lastColumn="0" w:oddVBand="0" w:evenVBand="0" w:oddHBand="1" w:evenHBand="0" w:firstRowFirstColumn="0" w:firstRowLastColumn="0" w:lastRowFirstColumn="0" w:lastRowLastColumn="0"/>
+            </w:pPr>
+            <w:r>
+              <w:t>O</w:t>
+            </w:r>
+          </w:p>
+        </w:tc>
+        <w:tc>
+          <w:tcPr>
+            <w:tcW w:w="6656" w:type="dxa"/>
+          </w:tcPr>
+          <w:p>
+            <w:pPr>
+              <w:cnfStyle w:val="000000100000" w:firstRow="0" w:lastRow="0" w:firstColumn="0" w:lastColumn="0" w:oddVBand="0" w:evenVBand="0" w:oddHBand="1" w:evenHBand="0" w:firstRowFirstColumn="0" w:firstRowLastColumn="0" w:lastRowFirstColumn="0" w:lastRowLastColumn="0"/>
+            </w:pPr>
+            <w:r>
+              <w:t>Deve essere presente (e settato a “1”)</w:t>
+            </w:r>
+            <w:r>
+              <w:t xml:space="preserve"> se il codice di conferma è richiesto; altrimenti deve essere assente.</w:t>
+            </w:r>
+          </w:p>
+        </w:tc>
+      </w:tr>
+    </w:tbl>
+    <w:p>
+      <w:r>
+        <w:rPr>
+          <w:sz w:val="18"/>
+          <w:szCs w:val="18"/>
+        </w:rPr>
+        <w:t>*MOC = Mandatory – Optional – Conditional.</w:t>
+      </w:r>
+    </w:p>
+    <w:p>
+      <w:r>
+        <w:t>La dimensione massima del codice d</w:t>
+      </w:r>
+      <w:r>
+        <w:t>i attivazione è di 255 caratteri</w:t>
+      </w:r>
+      <w:r>
+        <w:t>. Di seguito sono mostrati alcuni esempi</w:t>
+      </w:r>
+      <w:r>
+        <w:t xml:space="preserve"> di codice di attivazione:</w:t>
+      </w:r>
+    </w:p>
+    <w:p>
+      <w:r>
+        <w:rPr>
+          <w:noProof/>
+        </w:rPr>
+        <w:drawing>
+          <wp:inline distT="0" distB="0" distL="0" distR="0" wp14:anchorId="0BCF0B8C" wp14:editId="1B28A038">
+            <wp:extent cx="4426037" cy="1760220"/>
+            <wp:effectExtent l="0" t="0" r="0" b="0"/>
+            <wp:docPr id="31" name="Immagine 31"/>
+            <wp:cNvGraphicFramePr>
+              <a:graphicFrameLocks xmlns:a="http://schemas.openxmlformats.org/drawingml/2006/main" noChangeAspect="1"/>
+            </wp:cNvGraphicFramePr>
+            <a:graphic xmlns:a="http://schemas.openxmlformats.org/drawingml/2006/main">
+              <a:graphicData uri="http://schemas.openxmlformats.org/drawingml/2006/picture">
+                <pic:pic xmlns:pic="http://schemas.openxmlformats.org/drawingml/2006/picture">
+                  <pic:nvPicPr>
+                    <pic:cNvPr id="1" name=""/>
+                    <pic:cNvPicPr/>
+                  </pic:nvPicPr>
+                  <pic:blipFill>
+                    <a:blip r:embed="rId32"/>
+                    <a:stretch>
+                      <a:fillRect/>
+                    </a:stretch>
+                  </pic:blipFill>
+                  <pic:spPr>
+                    <a:xfrm>
+                      <a:off x="0" y="0"/>
+                      <a:ext cx="4432777" cy="1762901"/>
+                    </a:xfrm>
+                    <a:prstGeom prst="rect">
+                      <a:avLst/>
+                    </a:prstGeom>
+                  </pic:spPr>
+                </pic:pic>
+              </a:graphicData>
+            </a:graphic>
+          </wp:inline>
+        </w:drawing>
+      </w:r>
+    </w:p>
+    <w:p>
+      <w:r>
+        <w:rPr>
+          <w:u w:val="single"/>
+        </w:rPr>
+        <w:t>Matching ID:</w:t>
+      </w:r>
+      <w:r>
+        <w:br/>
+      </w:r>
+      <w:r>
+        <w:t>Detto anche “Activation Code Token”, è</w:t>
+      </w:r>
+      <w:r>
+        <w:t xml:space="preserve"> un’informazione obbligatoria (che però può avere una lunghezza pari a zero</w:t>
+      </w:r>
+      <w:r>
+        <w:t xml:space="preserve">) che dovrebbe essere </w:t>
+      </w:r>
+      <w:r>
+        <w:t>concordata tra l’operatore e SM-DP+</w:t>
+      </w:r>
+      <w:r>
+        <w:t xml:space="preserve"> per identificare il contesto di uno specifico ordine dato a SM-DP+</w:t>
+      </w:r>
+      <w:r>
+        <w:t>. Funge anche da protezione</w:t>
+      </w:r>
+      <w:r>
+        <w:t xml:space="preserve"> per SM-DP+, che dovrebbe processare esclusivamente le richieste contenenti</w:t>
+      </w:r>
+      <w:r>
+        <w:t xml:space="preserve"> un matching ID a lui noto.</w:t>
+      </w:r>
+    </w:p>
+    <w:p>
+      <w:r>
+        <w:br/>
+      </w:r>
+      <w:r>
+        <w:rPr>
+          <w:b/>
+          <w:bCs/>
+        </w:rPr>
+        <w:t>Informazioni del dispositivo</w:t>
+      </w:r>
+      <w:r>
+        <w:br/>
+      </w:r>
+      <w:r>
+        <w:t>-&gt; Device type allocation code (TAC).</w:t>
+      </w:r>
+      <w:r>
+        <w:br/>
+        <w:t>-&gt; Capability del dispositivo</w:t>
+      </w:r>
+      <w:r>
+        <w:t>.</w:t>
+      </w:r>
+      <w:r>
+        <w:br/>
+        <w:t>-&gt; IMEI (opzionale).</w:t>
+      </w:r>
+    </w:p>
+    <w:p>
+      <w:r>
+        <w:br/>
+      </w:r>
+      <w:r>
+        <w:rPr>
+          <w:b/>
+          <w:bCs/>
+        </w:rPr>
+        <w:t>Informazioni dell’eUICC</w:t>
+      </w:r>
+      <w:r>
+        <w:br/>
+        <w:t>-&gt;</w:t>
+      </w:r>
+      <w:r>
+        <w:t xml:space="preserve"> Profile Package Version</w:t>
+      </w:r>
+      <w:r>
+        <w:t>.</w:t>
+      </w:r>
+      <w:r>
+        <w:br/>
+        <w:t>-&gt; Specification Version Number (SVN).</w:t>
+      </w:r>
+      <w:r>
+        <w:br/>
+        <w:t xml:space="preserve">-&gt; Versione del firmware: </w:t>
+      </w:r>
+      <w:r>
+        <w:t>indica la versione della piattaforma dell’eUICC e del relativo OS.</w:t>
+      </w:r>
+      <w:r>
+        <w:br/>
+        <w:t>-&gt; Quantità di memoria non volatile disponibile.</w:t>
+      </w:r>
+      <w:r>
+        <w:br/>
+        <w:t>-&gt; Capability dell’eUICC</w:t>
+      </w:r>
+      <w:r>
+        <w:t>.</w:t>
+      </w:r>
+      <w:r>
+        <w:br/>
+      </w:r>
+      <w:r>
+        <w:lastRenderedPageBreak/>
+        <w:t>-&gt; Java card version</w:t>
+      </w:r>
+      <w:r>
+        <w:t xml:space="preserve"> (opzionale)</w:t>
+      </w:r>
+      <w:r>
+        <w:t>.</w:t>
+      </w:r>
+      <w:r>
+        <w:br/>
+        <w:t xml:space="preserve">-&gt; </w:t>
+      </w:r>
+      <w:r>
+        <w:t>GlobalPlatform version (opzionale).</w:t>
+      </w:r>
+      <w:r>
+        <w:br/>
+        <w:t>-&gt; Capability</w:t>
+      </w:r>
+      <w:r>
+        <w:t xml:space="preserve"> RSP.</w:t>
+      </w:r>
+      <w:r>
+        <w:br/>
+        <w:t xml:space="preserve">-&gt; </w:t>
+      </w:r>
+      <w:r>
+        <w:t>Categoria dell’eUICC</w:t>
+      </w:r>
+      <w:r>
+        <w:t xml:space="preserve"> (opzionale, può essere basic, medium o contactless).</w:t>
+      </w:r>
+    </w:p>
+    <w:p>
+      <w:r>
+        <w:br/>
+      </w:r>
+      <w:r>
+        <w:rPr>
+          <w:b/>
+          <w:bCs/>
+        </w:rPr>
+        <w:t>Metadati del profilo</w:t>
+      </w:r>
+      <w:r>
+        <w:br/>
+      </w:r>
+      <w:r>
+        <w:t>-&gt; ICCID del profilo.</w:t>
+      </w:r>
+      <w:r>
+        <w:br/>
+        <w:t>-&gt; Profile Name.</w:t>
+      </w:r>
+      <w:r>
+        <w:br/>
+        <w:t>-&gt; Nome dell’operatore / service provider.</w:t>
+      </w:r>
+      <w:r>
+        <w:br/>
+        <w:t>-&gt; Nickname del profilo.</w:t>
+      </w:r>
+      <w:r>
+        <w:br/>
+        <w:t>-&gt; Icona.</w:t>
+      </w:r>
+      <w:r>
+        <w:br/>
+        <w:t>-&gt; Profile Class: indica</w:t>
+      </w:r>
+      <w:r>
+        <w:t xml:space="preserve"> il tipo di profilo (che può essere Test, Operational o Provisioning).</w:t>
+      </w:r>
+      <w:r>
+        <w:br/>
+        <w:t>-&gt; Notification Configuration Information.</w:t>
+      </w:r>
+      <w:r>
+        <w:br/>
+        <w:t xml:space="preserve">-&gt; </w:t>
+      </w:r>
+      <w:r>
+        <w:t>Profile owner.</w:t>
+      </w:r>
+      <w:r>
+        <w:br/>
+        <w:t>-&gt; Profile Policy Rules (PPR).</w:t>
+      </w:r>
+    </w:p>
+    <w:p>
+      <w:r>
+        <w:br/>
+      </w:r>
+      <w:r>
+        <w:rPr>
+          <w:b/>
+          <w:bCs/>
+        </w:rPr>
+        <w:t>Chiavi crittografiche</w:t>
+      </w:r>
+    </w:p>
+    <w:p>
+      <w:r>
+        <w:rPr>
+          <w:noProof/>
+        </w:rPr>
+        <w:drawing>
+          <wp:inline distT="0" distB="0" distL="0" distR="0" wp14:anchorId="4E1B7669" wp14:editId="0E9A6C32">
+            <wp:extent cx="6111770" cy="3726503"/>
+            <wp:effectExtent l="0" t="0" r="3810" b="7620"/>
+            <wp:docPr id="32" name="Immagine 32" descr="Immagine che contiene tavolo&#10;&#10;Descrizione generata automaticamente"/>
+            <wp:cNvGraphicFramePr>
+              <a:graphicFrameLocks xmlns:a="http://schemas.openxmlformats.org/drawingml/2006/main" noChangeAspect="1"/>
+            </wp:cNvGraphicFramePr>
+            <a:graphic xmlns:a="http://schemas.openxmlformats.org/drawingml/2006/main">
+              <a:graphicData uri="http://schemas.openxmlformats.org/drawingml/2006/picture">
+                <pic:pic xmlns:pic="http://schemas.openxmlformats.org/drawingml/2006/picture">
+                  <pic:nvPicPr>
+                    <pic:cNvPr id="32" name="Immagine 32" descr="Immagine che contiene tavolo&#10;&#10;Descrizione generata automaticamente"/>
+                    <pic:cNvPicPr/>
+                  </pic:nvPicPr>
+                  <pic:blipFill>
+                    <a:blip r:embed="rId33"/>
+                    <a:stretch>
+                      <a:fillRect/>
+                    </a:stretch>
+                  </pic:blipFill>
+                  <pic:spPr>
+                    <a:xfrm>
+                      <a:off x="0" y="0"/>
+                      <a:ext cx="6111770" cy="3726503"/>
+                    </a:xfrm>
+                    <a:prstGeom prst="rect">
+                      <a:avLst/>
+                    </a:prstGeom>
+                  </pic:spPr>
+                </pic:pic>
+              </a:graphicData>
+            </a:graphic>
+          </wp:inline>
+        </w:drawing>
+      </w:r>
+    </w:p>
+    <w:p>
+      <w:r>
+        <w:rPr>
+          <w:noProof/>
+        </w:rPr>
+        <w:lastRenderedPageBreak/>
+        <w:drawing>
+          <wp:inline distT="0" distB="0" distL="0" distR="0" wp14:anchorId="3E5E81C7" wp14:editId="0E24A69D">
+            <wp:extent cx="6120130" cy="5201285"/>
+            <wp:effectExtent l="0" t="0" r="0" b="0"/>
+            <wp:docPr id="33" name="Immagine 33" descr="Immagine che contiene tavolo&#10;&#10;Descrizione generata automaticamente"/>
+            <wp:cNvGraphicFramePr>
+              <a:graphicFrameLocks xmlns:a="http://schemas.openxmlformats.org/drawingml/2006/main" noChangeAspect="1"/>
+            </wp:cNvGraphicFramePr>
+            <a:graphic xmlns:a="http://schemas.openxmlformats.org/drawingml/2006/main">
+              <a:graphicData uri="http://schemas.openxmlformats.org/drawingml/2006/picture">
+                <pic:pic xmlns:pic="http://schemas.openxmlformats.org/drawingml/2006/picture">
+                  <pic:nvPicPr>
+                    <pic:cNvPr id="33" name="Immagine 33" descr="Immagine che contiene tavolo&#10;&#10;Descrizione generata automaticamente"/>
+                    <pic:cNvPicPr/>
+                  </pic:nvPicPr>
+                  <pic:blipFill>
+                    <a:blip r:embed="rId34"/>
+                    <a:stretch>
+                      <a:fillRect/>
+                    </a:stretch>
+                  </pic:blipFill>
+                  <pic:spPr>
+                    <a:xfrm>
+                      <a:off x="0" y="0"/>
+                      <a:ext cx="6120130" cy="5201285"/>
+                    </a:xfrm>
+                    <a:prstGeom prst="rect">
+                      <a:avLst/>
+                    </a:prstGeom>
+                  </pic:spPr>
+                </pic:pic>
+              </a:graphicData>
+            </a:graphic>
+          </wp:inline>
+        </w:drawing>
+      </w:r>
+    </w:p>
+    <w:p>
+      <w:r>
+        <w:br/>
+      </w:r>
+      <w:r>
+        <w:rPr>
+          <w:b/>
+          <w:bCs/>
+        </w:rPr>
+        <w:t>Certificati</w:t>
+      </w:r>
+      <w:r>
+        <w:rPr>
+          <w:b/>
+          <w:bCs/>
+        </w:rPr>
+        <w:br/>
+      </w:r>
+      <w:r>
+        <w:t>I seguenti certificati dovrebbero essere firmati e rilasciati da una GSMA CI:</w:t>
+      </w:r>
+    </w:p>
+    <w:p>
+      <w:r>
+        <w:rPr>
+          <w:noProof/>
+        </w:rPr>
+        <w:drawing>
+          <wp:inline distT="0" distB="0" distL="0" distR="0" wp14:anchorId="3AC6E780" wp14:editId="54D4B40C">
+            <wp:extent cx="4492960" cy="1188720"/>
+            <wp:effectExtent l="0" t="0" r="3175" b="0"/>
+            <wp:docPr id="34" name="Immagine 34" descr="Immagine che contiene testo&#10;&#10;Descrizione generata automaticamente"/>
+            <wp:cNvGraphicFramePr>
+              <a:graphicFrameLocks xmlns:a="http://schemas.openxmlformats.org/drawingml/2006/main" noChangeAspect="1"/>
+            </wp:cNvGraphicFramePr>
+            <a:graphic xmlns:a="http://schemas.openxmlformats.org/drawingml/2006/main">
+              <a:graphicData uri="http://schemas.openxmlformats.org/drawingml/2006/picture">
+                <pic:pic xmlns:pic="http://schemas.openxmlformats.org/drawingml/2006/picture">
+                  <pic:nvPicPr>
+                    <pic:cNvPr id="34" name="Immagine 34" descr="Immagine che contiene testo&#10;&#10;Descrizione generata automaticamente"/>
+                    <pic:cNvPicPr/>
+                  </pic:nvPicPr>
+                  <pic:blipFill>
+                    <a:blip r:embed="rId35"/>
+                    <a:stretch>
+                      <a:fillRect/>
+                    </a:stretch>
+                  </pic:blipFill>
+                  <pic:spPr>
+                    <a:xfrm>
+                      <a:off x="0" y="0"/>
+                      <a:ext cx="4518958" cy="1195598"/>
+                    </a:xfrm>
+                    <a:prstGeom prst="rect">
+                      <a:avLst/>
+                    </a:prstGeom>
+                  </pic:spPr>
+                </pic:pic>
+              </a:graphicData>
+            </a:graphic>
+          </wp:inline>
+        </w:drawing>
+      </w:r>
+    </w:p>
+    <w:p>
+      <w:r>
+        <w:t>Il seguente altro certificato dovrebbe</w:t>
+      </w:r>
+      <w:r>
+        <w:t xml:space="preserve"> </w:t>
+      </w:r>
+      <w:r>
+        <w:t>essere firmato e rilasciato dall’EUM:</w:t>
+      </w:r>
+    </w:p>
+    <w:p>
+      <w:r>
+        <w:rPr>
+          <w:noProof/>
+        </w:rPr>
+        <w:drawing>
+          <wp:inline distT="0" distB="0" distL="0" distR="0" wp14:anchorId="3D849611" wp14:editId="31CB686A">
+            <wp:extent cx="2834994" cy="289560"/>
+            <wp:effectExtent l="0" t="0" r="3810" b="0"/>
+            <wp:docPr id="35" name="Immagine 35"/>
+            <wp:cNvGraphicFramePr>
+              <a:graphicFrameLocks xmlns:a="http://schemas.openxmlformats.org/drawingml/2006/main" noChangeAspect="1"/>
+            </wp:cNvGraphicFramePr>
+            <a:graphic xmlns:a="http://schemas.openxmlformats.org/drawingml/2006/main">
+              <a:graphicData uri="http://schemas.openxmlformats.org/drawingml/2006/picture">
+                <pic:pic xmlns:pic="http://schemas.openxmlformats.org/drawingml/2006/picture">
+                  <pic:nvPicPr>
+                    <pic:cNvPr id="1" name=""/>
+                    <pic:cNvPicPr/>
+                  </pic:nvPicPr>
+                  <pic:blipFill>
+                    <a:blip r:embed="rId36"/>
+                    <a:stretch>
+                      <a:fillRect/>
+                    </a:stretch>
+                  </pic:blipFill>
+                  <pic:spPr>
+                    <a:xfrm>
+                      <a:off x="0" y="0"/>
+                      <a:ext cx="2874290" cy="293574"/>
+                    </a:xfrm>
+                    <a:prstGeom prst="rect">
+                      <a:avLst/>
+                    </a:prstGeom>
+                  </pic:spPr>
+                </pic:pic>
+              </a:graphicData>
+            </a:graphic>
+          </wp:inline>
+        </w:drawing>
+      </w:r>
+    </w:p>
+    <w:p>
+      <w:pPr>
+        <w:rPr>
+          <w:u w:val="single"/>
+        </w:rPr>
+      </w:pPr>
+    </w:p>
+    <w:p>
+      <w:pPr>
+        <w:rPr>
+          <w:u w:val="single"/>
+        </w:rPr>
+      </w:pPr>
+    </w:p>
+    <w:p>
+      <w:pPr>
+        <w:rPr>
+          <w:u w:val="single"/>
+        </w:rPr>
+      </w:pPr>
+    </w:p>
+    <w:p>
+      <w:pPr>
+        <w:rPr>
+          <w:u w:val="single"/>
+        </w:rPr>
+      </w:pPr>
+    </w:p>
+    <w:p>
+      <w:r>
+        <w:rPr>
+          <w:u w:val="single"/>
+        </w:rPr>
+        <w:lastRenderedPageBreak/>
+        <w:t>Catena di certificati:</w:t>
+      </w:r>
+    </w:p>
+    <w:p>
+      <w:r>
+        <w:rPr>
+          <w:noProof/>
+        </w:rPr>
+        <w:drawing>
+          <wp:inline distT="0" distB="0" distL="0" distR="0" wp14:anchorId="5E064CB6" wp14:editId="71D52E1C">
+            <wp:extent cx="5922947" cy="4396740"/>
+            <wp:effectExtent l="0" t="0" r="1905" b="3810"/>
+            <wp:docPr id="36" name="Immagine 36" descr="Immagine che contiene diagramma&#10;&#10;Descrizione generata automaticamente"/>
+            <wp:cNvGraphicFramePr>
+              <a:graphicFrameLocks xmlns:a="http://schemas.openxmlformats.org/drawingml/2006/main" noChangeAspect="1"/>
+            </wp:cNvGraphicFramePr>
+            <a:graphic xmlns:a="http://schemas.openxmlformats.org/drawingml/2006/main">
+              <a:graphicData uri="http://schemas.openxmlformats.org/drawingml/2006/picture">
+                <pic:pic xmlns:pic="http://schemas.openxmlformats.org/drawingml/2006/picture">
+                  <pic:nvPicPr>
+                    <pic:cNvPr id="36" name="Immagine 36" descr="Immagine che contiene diagramma&#10;&#10;Descrizione generata automaticamente"/>
+                    <pic:cNvPicPr/>
+                  </pic:nvPicPr>
+                  <pic:blipFill>
+                    <a:blip r:embed="rId37"/>
+                    <a:stretch>
+                      <a:fillRect/>
+                    </a:stretch>
+                  </pic:blipFill>
+                  <pic:spPr>
+                    <a:xfrm>
+                      <a:off x="0" y="0"/>
+                      <a:ext cx="5927952" cy="4400456"/>
+                    </a:xfrm>
+                    <a:prstGeom prst="rect">
+                      <a:avLst/>
+                    </a:prstGeom>
+                  </pic:spPr>
+                </pic:pic>
+              </a:graphicData>
+            </a:graphic>
+          </wp:inline>
+        </w:drawing>
       </w:r>
     </w:p>
     <w:sectPr>
@@ -3525,6 +6281,34 @@
 </w:styles>
 </file>
 
+<file path=word/ink/ink1.xml><?xml version="1.0" encoding="utf-8"?>
+<inkml:ink xmlns:inkml="http://www.w3.org/2003/InkML">
+  <inkml:definitions>
+    <inkml:context xml:id="ctx0">
+      <inkml:inkSource xml:id="inkSrc0">
+        <inkml:traceFormat>
+          <inkml:channel name="X" type="integer" min="-2.14748E9" max="2.14748E9" units="cm"/>
+          <inkml:channel name="Y" type="integer" min="-2.14748E9" max="2.14748E9" units="cm"/>
+          <inkml:channel name="F" type="integer" max="32767" units="dev"/>
+        </inkml:traceFormat>
+        <inkml:channelProperties>
+          <inkml:channelProperty channel="X" name="resolution" value="1000" units="1/cm"/>
+          <inkml:channelProperty channel="Y" name="resolution" value="1000" units="1/cm"/>
+          <inkml:channelProperty channel="F" name="resolution" value="0" units="1/dev"/>
+        </inkml:channelProperties>
+      </inkml:inkSource>
+      <inkml:timestamp xml:id="ts0" timeString="2023-04-04T11:11:21.064"/>
+    </inkml:context>
+    <inkml:brush xml:id="br0">
+      <inkml:brushProperty name="width" value="0.025" units="cm"/>
+      <inkml:brushProperty name="height" value="0.025" units="cm"/>
+      <inkml:brushProperty name="color" value="#E71224"/>
+    </inkml:brush>
+  </inkml:definitions>
+  <inkml:trace contextRef="#ctx0" brushRef="#br0">642 25 24575,'-25'-1'0,"0"-1"0,-30-7 0,29 5 0,-26-2 0,0 3 0,-76 5 0,32 0 0,54-2 0,-51 1 0,91-1 0,-1 1 0,1-1 0,0 1 0,0 0 0,0-1 0,0 1 0,-1 0 0,1 0 0,1 1 0,-1-1 0,0 0 0,0 1 0,0-1 0,1 1 0,-1 0 0,1-1 0,-1 1 0,1 0 0,0 0 0,-1 0 0,1 0 0,0 0 0,0 0 0,1 0 0,-1 0 0,0 0 0,1 1 0,-1-1 0,1 0 0,-1 5 0,0 8 0,0 1 0,1 0 0,3 24 0,-1-13 0,-2 3 0,0-20 0,0 1 0,0 0 0,1-1 0,0 1 0,4 15 0,-4-23 0,0-1 0,0 0 0,0 1 0,1-1 0,-1 1 0,0-1 0,1 0 0,0 0 0,-1 0 0,1 0 0,0 0 0,0 0 0,0-1 0,0 1 0,1-1 0,-1 1 0,0-1 0,1 0 0,-1 0 0,1 0 0,-1 0 0,1 0 0,-1 0 0,1-1 0,-1 1 0,6-1 0,53 3 0,70-5 0,-24-1 0,-27 5 0,93-4 0,-172 1 0,1 1 0,0 0 0,0 0 0,0-1 0,0 1 0,0-1 0,-1 0 0,1 1 0,0-1 0,-1 0 0,1 0 0,0 0 0,-1 0 0,1-1 0,-1 1 0,1 0 0,-1 0 0,0-1 0,0 1 0,0-1 0,0 0 0,0 1 0,0-1 0,0 0 0,1-1 0,0-5 0,0 0 0,0 1 0,-1-1 0,1-15 0,2-11 0,8-43 0,-11 69 0,0-1 0,-1 1 0,0 0 0,-1 0 0,0 0 0,0-1 0,-4-9 0,-2 4-1365,-3 4-5461</inkml:trace>
+</inkml:ink>
+</file>
+
 <file path=word/theme/theme1.xml><?xml version="1.0" encoding="utf-8"?>
 <a:theme xmlns:a="http://schemas.openxmlformats.org/drawingml/2006/main" name="Tema di Office">
   <a:themeElements>

</xml_diff>

<commit_message>
Raggiunto checkpoint per la documentazione GSMA + aggiunto header alle pagine LaTeX
</commit_message>
<xml_diff>
--- a/utilities/file-word/GSMA.docx
+++ b/utilities/file-word/GSMA.docx
@@ -76,7 +76,7 @@
                     <pic:cNvPicPr/>
                   </pic:nvPicPr>
                   <pic:blipFill>
-                    <a:blip r:embed="rId4"/>
+                    <a:blip r:embed="rId6"/>
                     <a:stretch>
                       <a:fillRect/>
                     </a:stretch>
@@ -424,7 +424,7 @@
                     <pic:cNvPicPr/>
                   </pic:nvPicPr>
                   <pic:blipFill>
-                    <a:blip r:embed="rId5"/>
+                    <a:blip r:embed="rId7"/>
                     <a:stretch>
                       <a:fillRect/>
                     </a:stretch>
@@ -581,7 +581,7 @@
                     <pic:cNvPicPr/>
                   </pic:nvPicPr>
                   <pic:blipFill>
-                    <a:blip r:embed="rId6"/>
+                    <a:blip r:embed="rId8"/>
                     <a:stretch>
                       <a:fillRect/>
                     </a:stretch>
@@ -2075,7 +2075,7 @@
                     <pic:cNvPicPr/>
                   </pic:nvPicPr>
                   <pic:blipFill>
-                    <a:blip r:embed="rId7"/>
+                    <a:blip r:embed="rId9"/>
                     <a:stretch>
                       <a:fillRect/>
                     </a:stretch>
@@ -2117,7 +2117,7 @@
                     <pic:cNvPicPr/>
                   </pic:nvPicPr>
                   <pic:blipFill>
-                    <a:blip r:embed="rId8"/>
+                    <a:blip r:embed="rId10"/>
                     <a:stretch>
                       <a:fillRect/>
                     </a:stretch>
@@ -2467,7 +2467,7 @@
                     <pic:cNvPicPr/>
                   </pic:nvPicPr>
                   <pic:blipFill>
-                    <a:blip r:embed="rId9"/>
+                    <a:blip r:embed="rId11"/>
                     <a:stretch>
                       <a:fillRect/>
                     </a:stretch>
@@ -2769,7 +2769,7 @@
                     <pic:cNvPicPr/>
                   </pic:nvPicPr>
                   <pic:blipFill>
-                    <a:blip r:embed="rId10"/>
+                    <a:blip r:embed="rId12"/>
                     <a:stretch>
                       <a:fillRect/>
                     </a:stretch>
@@ -2812,7 +2812,7 @@
                     <pic:cNvPicPr/>
                   </pic:nvPicPr>
                   <pic:blipFill>
-                    <a:blip r:embed="rId11"/>
+                    <a:blip r:embed="rId13"/>
                     <a:stretch>
                       <a:fillRect/>
                     </a:stretch>
@@ -2906,7 +2906,7 @@
                     <pic:cNvPicPr/>
                   </pic:nvPicPr>
                   <pic:blipFill>
-                    <a:blip r:embed="rId12"/>
+                    <a:blip r:embed="rId14"/>
                     <a:stretch>
                       <a:fillRect/>
                     </a:stretch>
@@ -2949,7 +2949,7 @@
                     <pic:cNvPicPr/>
                   </pic:nvPicPr>
                   <pic:blipFill>
-                    <a:blip r:embed="rId13"/>
+                    <a:blip r:embed="rId15"/>
                     <a:stretch>
                       <a:fillRect/>
                     </a:stretch>
@@ -3068,7 +3068,7 @@
                     <pic:cNvPicPr/>
                   </pic:nvPicPr>
                   <pic:blipFill>
-                    <a:blip r:embed="rId14"/>
+                    <a:blip r:embed="rId16"/>
                     <a:stretch>
                       <a:fillRect/>
                     </a:stretch>
@@ -3359,7 +3359,7 @@
                 <wp:cNvGraphicFramePr/>
                 <a:graphic xmlns:a="http://schemas.openxmlformats.org/drawingml/2006/main">
                   <a:graphicData uri="http://schemas.microsoft.com/office/word/2010/wordprocessingInk">
-                    <w14:contentPart bwMode="auto" r:id="rId15">
+                    <w14:contentPart bwMode="auto" r:id="rId17">
                       <w14:nvContentPartPr>
                         <w14:cNvContentPartPr/>
                       </w14:nvContentPartPr>
@@ -3395,7 +3395,7 @@
                 <o:lock v:ext="edit" aspectratio="t"/>
               </v:shapetype>
               <v:shape id="Input penna 18" o:spid="_x0000_s1026" type="#_x0000_t75" style="position:absolute;margin-left:146.15pt;margin-top:128.5pt;width:20.25pt;height:9.95pt;z-index:251660288;visibility:visible;mso-wrap-style:square;mso-wrap-distance-left:9pt;mso-wrap-distance-top:0;mso-wrap-distance-right:9pt;mso-wrap-distance-bottom:0;mso-position-horizontal:absolute;mso-position-horizontal-relative:text;mso-position-vertical:absolute;mso-position-vertical-relative:text" o:gfxdata="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">
-                <v:imagedata r:id="rId16" o:title=""/>
+                <v:imagedata r:id="rId18" o:title=""/>
               </v:shape>
             </w:pict>
           </mc:Fallback>
@@ -3421,7 +3421,7 @@
                     <pic:cNvPicPr/>
                   </pic:nvPicPr>
                   <pic:blipFill>
-                    <a:blip r:embed="rId17"/>
+                    <a:blip r:embed="rId19"/>
                     <a:stretch>
                       <a:fillRect/>
                     </a:stretch>
@@ -3469,7 +3469,7 @@
                     <pic:cNvPicPr/>
                   </pic:nvPicPr>
                   <pic:blipFill>
-                    <a:blip r:embed="rId18"/>
+                    <a:blip r:embed="rId20"/>
                     <a:stretch>
                       <a:fillRect/>
                     </a:stretch>
@@ -3509,7 +3509,7 @@
                     <pic:cNvPicPr/>
                   </pic:nvPicPr>
                   <pic:blipFill>
-                    <a:blip r:embed="rId19"/>
+                    <a:blip r:embed="rId21"/>
                     <a:stretch>
                       <a:fillRect/>
                     </a:stretch>
@@ -3563,7 +3563,7 @@
                     <pic:cNvPicPr/>
                   </pic:nvPicPr>
                   <pic:blipFill>
-                    <a:blip r:embed="rId20"/>
+                    <a:blip r:embed="rId22"/>
                     <a:stretch>
                       <a:fillRect/>
                     </a:stretch>
@@ -3631,7 +3631,7 @@
                     <pic:cNvPicPr/>
                   </pic:nvPicPr>
                   <pic:blipFill>
-                    <a:blip r:embed="rId21"/>
+                    <a:blip r:embed="rId23"/>
                     <a:stretch>
                       <a:fillRect/>
                     </a:stretch>
@@ -3781,7 +3781,7 @@
                     <pic:cNvPicPr/>
                   </pic:nvPicPr>
                   <pic:blipFill>
-                    <a:blip r:embed="rId22"/>
+                    <a:blip r:embed="rId24"/>
                     <a:stretch>
                       <a:fillRect/>
                     </a:stretch>
@@ -3886,7 +3886,7 @@
                     <pic:cNvPicPr/>
                   </pic:nvPicPr>
                   <pic:blipFill>
-                    <a:blip r:embed="rId23"/>
+                    <a:blip r:embed="rId25"/>
                     <a:stretch>
                       <a:fillRect/>
                     </a:stretch>
@@ -4290,7 +4290,7 @@
                     <pic:cNvPicPr/>
                   </pic:nvPicPr>
                   <pic:blipFill>
-                    <a:blip r:embed="rId24"/>
+                    <a:blip r:embed="rId26"/>
                     <a:stretch>
                       <a:fillRect/>
                     </a:stretch>
@@ -4333,7 +4333,7 @@
                     <pic:cNvPicPr/>
                   </pic:nvPicPr>
                   <pic:blipFill>
-                    <a:blip r:embed="rId25"/>
+                    <a:blip r:embed="rId27"/>
                     <a:stretch>
                       <a:fillRect/>
                     </a:stretch>
@@ -4390,7 +4390,7 @@
                     <pic:cNvPicPr/>
                   </pic:nvPicPr>
                   <pic:blipFill>
-                    <a:blip r:embed="rId26"/>
+                    <a:blip r:embed="rId28"/>
                     <a:stretch>
                       <a:fillRect/>
                     </a:stretch>
@@ -4442,7 +4442,7 @@
                     <pic:cNvPicPr/>
                   </pic:nvPicPr>
                   <pic:blipFill>
-                    <a:blip r:embed="rId27"/>
+                    <a:blip r:embed="rId29"/>
                     <a:stretch>
                       <a:fillRect/>
                     </a:stretch>
@@ -4495,7 +4495,7 @@
                     <pic:cNvPicPr/>
                   </pic:nvPicPr>
                   <pic:blipFill>
-                    <a:blip r:embed="rId28"/>
+                    <a:blip r:embed="rId30"/>
                     <a:stretch>
                       <a:fillRect/>
                     </a:stretch>
@@ -4549,7 +4549,7 @@
                     <pic:cNvPicPr/>
                   </pic:nvPicPr>
                   <pic:blipFill>
-                    <a:blip r:embed="rId29"/>
+                    <a:blip r:embed="rId31"/>
                     <a:stretch>
                       <a:fillRect/>
                     </a:stretch>
@@ -4603,7 +4603,7 @@
                     <pic:cNvPicPr/>
                   </pic:nvPicPr>
                   <pic:blipFill>
-                    <a:blip r:embed="rId30"/>
+                    <a:blip r:embed="rId32"/>
                     <a:stretch>
                       <a:fillRect/>
                     </a:stretch>
@@ -4655,7 +4655,7 @@
                     <pic:cNvPicPr/>
                   </pic:nvPicPr>
                   <pic:blipFill>
-                    <a:blip r:embed="rId31"/>
+                    <a:blip r:embed="rId33"/>
                     <a:stretch>
                       <a:fillRect/>
                     </a:stretch>
@@ -5228,7 +5228,7 @@
                     <pic:cNvPicPr/>
                   </pic:nvPicPr>
                   <pic:blipFill>
-                    <a:blip r:embed="rId32"/>
+                    <a:blip r:embed="rId34"/>
                     <a:stretch>
                       <a:fillRect/>
                     </a:stretch>
@@ -5266,6 +5266,15 @@
         <w:t xml:space="preserve"> un’informazione obbligatoria (che però può avere una lunghezza pari a zero</w:t>
       </w:r>
       <w:r>
+        <w:t>,</w:t>
+      </w:r>
+      <w:r>
+        <w:t xml:space="preserve"> come avviene n</w:t>
+      </w:r>
+      <w:r>
+        <w:t>ell’ultimo esempio di codice di attivazione mostrato precedentemente</w:t>
+      </w:r>
+      <w:r>
         <w:t xml:space="preserve">) che dovrebbe essere </w:t>
       </w:r>
       <w:r>
@@ -5299,7 +5308,13 @@
         <w:br/>
       </w:r>
       <w:r>
-        <w:t>-&gt; Device type allocation code (TAC).</w:t>
+        <w:t>-&gt; Device type allocation code (TAC)</w:t>
+      </w:r>
+      <w:r>
+        <w:t xml:space="preserve">: </w:t>
+      </w:r>
+      <w:r>
+        <w:t>comprende le prime 8 cifre dell’IMEI.</w:t>
       </w:r>
       <w:r>
         <w:br/>
@@ -5310,7 +5325,22 @@
       </w:r>
       <w:r>
         <w:br/>
-        <w:t>-&gt; IMEI (opzionale).</w:t>
+        <w:t xml:space="preserve">-&gt; IMEI </w:t>
+      </w:r>
+      <w:r>
+        <w:t xml:space="preserve">preso per intero </w:t>
+      </w:r>
+      <w:r>
+        <w:t>(opzionale)</w:t>
+      </w:r>
+      <w:r>
+        <w:t xml:space="preserve">: </w:t>
+      </w:r>
+      <w:r>
+        <w:t>ricordiamo che è l’identificatore del terminale mobile</w:t>
+      </w:r>
+      <w:r>
+        <w:t>.</w:t>
       </w:r>
     </w:p>
     <w:p>
@@ -5351,6 +5381,9 @@
       </w:r>
       <w:r>
         <w:br/>
+      </w:r>
+      <w:r>
+        <w:lastRenderedPageBreak/>
         <w:t>-&gt; Capability dell’eUICC</w:t>
       </w:r>
       <w:r>
@@ -5358,30 +5391,69 @@
       </w:r>
       <w:r>
         <w:br/>
-      </w:r>
-      <w:r>
-        <w:lastRenderedPageBreak/>
         <w:t>-&gt; Java card version</w:t>
       </w:r>
       <w:r>
         <w:t xml:space="preserve"> (opzionale)</w:t>
       </w:r>
       <w:r>
-        <w:t>.</w:t>
+        <w:t>: indica l’ultima versione</w:t>
+      </w:r>
+      <w:r>
+        <w:t xml:space="preserve"> dell’ETSI TS (</w:t>
+      </w:r>
+      <w:r>
+        <w:t xml:space="preserve">dove ETSI = </w:t>
+      </w:r>
+      <w:r>
+        <w:t>European</w:t>
+      </w:r>
+      <w:r>
+        <w:t xml:space="preserve"> Telecommunications Standards Institute</w:t>
+      </w:r>
+      <w:r>
+        <w:t>, TS =</w:t>
+      </w:r>
+      <w:r>
+        <w:t xml:space="preserve"> Tec</w:t>
+      </w:r>
+      <w:r>
+        <w:t>h</w:t>
+      </w:r>
+      <w:r>
+        <w:t>nical</w:t>
+      </w:r>
+      <w:r>
+        <w:t xml:space="preserve"> Specification).</w:t>
       </w:r>
       <w:r>
         <w:br/>
         <w:t xml:space="preserve">-&gt; </w:t>
       </w:r>
       <w:r>
-        <w:t>GlobalPlatform version (opzionale).</w:t>
+        <w:t>GlobalPlatform version (opzionale)</w:t>
+      </w:r>
+      <w:r>
+        <w:t>: GlobalPlatform è un’associazione non-profit</w:t>
+      </w:r>
+      <w:r>
+        <w:t xml:space="preserve"> che definisce </w:t>
+      </w:r>
+      <w:r>
+        <w:t>le specifiche</w:t>
+      </w:r>
+      <w:r>
+        <w:t xml:space="preserve"> per una tecnologia chip sicura.</w:t>
       </w:r>
       <w:r>
         <w:br/>
         <w:t>-&gt; Capability</w:t>
       </w:r>
       <w:r>
-        <w:t xml:space="preserve"> RSP.</w:t>
+        <w:t xml:space="preserve"> RSP</w:t>
+      </w:r>
+      <w:r>
+        <w:t xml:space="preserve"> (Remote SIM Provisioning).</w:t>
       </w:r>
       <w:r>
         <w:br/>
@@ -5409,7 +5481,13 @@
         <w:br/>
       </w:r>
       <w:r>
-        <w:t>-&gt; ICCID del profilo.</w:t>
+        <w:t xml:space="preserve">-&gt; ICCID </w:t>
+      </w:r>
+      <w:r>
+        <w:t xml:space="preserve">(integrated circuit card identifier) </w:t>
+      </w:r>
+      <w:r>
+        <w:t>del profilo.</w:t>
       </w:r>
       <w:r>
         <w:br/>
@@ -5483,7 +5561,7 @@
                     <pic:cNvPicPr/>
                   </pic:nvPicPr>
                   <pic:blipFill>
-                    <a:blip r:embed="rId33"/>
+                    <a:blip r:embed="rId35"/>
                     <a:stretch>
                       <a:fillRect/>
                     </a:stretch>
@@ -5526,7 +5604,7 @@
                     <pic:cNvPicPr/>
                   </pic:nvPicPr>
                   <pic:blipFill>
-                    <a:blip r:embed="rId34"/>
+                    <a:blip r:embed="rId36"/>
                     <a:stretch>
                       <a:fillRect/>
                     </a:stretch>
@@ -5547,10 +5625,8 @@
         </w:drawing>
       </w:r>
     </w:p>
-    <w:p>
-      <w:r>
-        <w:br/>
-      </w:r>
+    <w:p/>
+    <w:p>
       <w:r>
         <w:rPr>
           <w:b/>
@@ -5590,7 +5666,7 @@
                     <pic:cNvPicPr/>
                   </pic:nvPicPr>
                   <pic:blipFill>
-                    <a:blip r:embed="rId35"/>
+                    <a:blip r:embed="rId37"/>
                     <a:stretch>
                       <a:fillRect/>
                     </a:stretch>
@@ -5643,7 +5719,7 @@
                     <pic:cNvPicPr/>
                   </pic:nvPicPr>
                   <pic:blipFill>
-                    <a:blip r:embed="rId36"/>
+                    <a:blip r:embed="rId38"/>
                     <a:stretch>
                       <a:fillRect/>
                     </a:stretch>
@@ -5722,7 +5798,7 @@
                     <pic:cNvPicPr/>
                   </pic:nvPicPr>
                   <pic:blipFill>
-                    <a:blip r:embed="rId37"/>
+                    <a:blip r:embed="rId39"/>
                     <a:stretch>
                       <a:fillRect/>
                     </a:stretch>
@@ -5743,6 +5819,137 @@
         </w:drawing>
       </w:r>
     </w:p>
+    <w:p>
+      <w:r>
+        <w:rPr>
+          <w:u w:val="single"/>
+        </w:rPr>
+        <w:br/>
+        <w:t>Certificate Revocation List (CRL):</w:t>
+      </w:r>
+      <w:r>
+        <w:br/>
+      </w:r>
+      <w:r>
+        <w:t>È una lista</w:t>
+      </w:r>
+      <w:r>
+        <w:t xml:space="preserve"> </w:t>
+      </w:r>
+      <w:r>
+        <w:t>fornita</w:t>
+      </w:r>
+      <w:r>
+        <w:t xml:space="preserve"> </w:t>
+      </w:r>
+      <w:r>
+        <w:t>da una</w:t>
+      </w:r>
+      <w:r>
+        <w:t xml:space="preserve"> GSMA CI</w:t>
+      </w:r>
+      <w:r>
+        <w:t xml:space="preserve"> che contiene uno o più certificati revocati</w:t>
+      </w:r>
+      <w:r>
+        <w:t xml:space="preserve"> tra tutti i certificati non scaduti che erano stati</w:t>
+      </w:r>
+      <w:r>
+        <w:t xml:space="preserve"> rilasciati da quella stessa GSMA CI.</w:t>
+      </w:r>
+      <w:r>
+        <w:br/>
+        <w:t>Ciascuna GSMA CI</w:t>
+      </w:r>
+      <w:r>
+        <w:t xml:space="preserve"> dovrebbe pubblicare la propria CRL aggiornata </w:t>
+      </w:r>
+      <w:r>
+        <w:t xml:space="preserve">periodicamente e in più ogni volta che </w:t>
+      </w:r>
+      <w:r>
+        <w:t>viene revocato un particolare certificato.</w:t>
+      </w:r>
+    </w:p>
+    <w:p>
+      <w:r>
+        <w:br/>
+      </w:r>
+      <w:r>
+        <w:rPr>
+          <w:b/>
+          <w:bCs/>
+        </w:rPr>
+        <w:t>Codice di conferma</w:t>
+      </w:r>
+      <w:r>
+        <w:br/>
+      </w:r>
+      <w:r>
+        <w:t xml:space="preserve">Come </w:t>
+      </w:r>
+      <w:r>
+        <w:t>già sappiamo</w:t>
+      </w:r>
+      <w:r>
+        <w:t xml:space="preserve">, </w:t>
+      </w:r>
+      <w:r>
+        <w:t>un ordine di download di un profilo può essere protetto da un codice di conferma</w:t>
+      </w:r>
+      <w:r>
+        <w:t xml:space="preserve">, il quale viene fornito dall’operatore per </w:t>
+      </w:r>
+      <w:r>
+        <w:t>SM-DP+ e l’end user</w:t>
+      </w:r>
+      <w:r>
+        <w:t xml:space="preserve"> durante la procedura di inizializzazione di download </w:t>
+      </w:r>
+      <w:r>
+        <w:t>del profilo</w:t>
+      </w:r>
+      <w:r>
+        <w:t xml:space="preserve">. In tal caso, durante </w:t>
+      </w:r>
+      <w:r>
+        <w:t>la procedura</w:t>
+      </w:r>
+      <w:r>
+        <w:t xml:space="preserve"> di scaricamento e installazione, SM-DP+ dovrebbe verificare</w:t>
+      </w:r>
+      <w:r>
+        <w:t xml:space="preserve"> che il codice di conferma fornito dall’end user corrisponda col codice di conferma fornito precedentemente dall’operatore.</w:t>
+      </w:r>
+      <w:r>
+        <w:br/>
+        <w:t xml:space="preserve">Inoltre, </w:t>
+      </w:r>
+      <w:r>
+        <w:t>SM-DP+ dovrebbe dare una protezione</w:t>
+      </w:r>
+      <w:r>
+        <w:t xml:space="preserve"> contro</w:t>
+      </w:r>
+      <w:r>
+        <w:t xml:space="preserve"> gli inserimenti incorretti</w:t>
+      </w:r>
+      <w:r>
+        <w:t xml:space="preserve"> del codice di conferma da parte dell’end user, definendo un numero massimo di retry che possono essere effettuate.</w:t>
+      </w:r>
+      <w:r>
+        <w:t xml:space="preserve"> Una volta che si è superato il numero massimo di retry</w:t>
+      </w:r>
+      <w:r>
+        <w:t xml:space="preserve"> per lanciare l’ordine di download del profilo, </w:t>
+      </w:r>
+      <w:r>
+        <w:t>tale ordine deve concludersi con un insuccesso</w:t>
+      </w:r>
+      <w:r>
+        <w:t xml:space="preserve"> e SM-DP+ dovrebbe comunicare all’operatore lo status finale.</w:t>
+      </w:r>
+    </w:p>
     <w:sectPr>
       <w:pgSz w:w="11906" w:h="16838"/>
       <w:pgMar w:top="1417" w:right="1134" w:bottom="1134" w:left="1134" w:header="708" w:footer="708" w:gutter="0"/>
@@ -5751,6 +5958,56 @@
     </w:sectPr>
   </w:body>
 </w:document>
+</file>
+
+<file path=word/endnotes.xml><?xml version="1.0" encoding="utf-8"?>
+<w:endnotes xmlns:wpc="http://schemas.microsoft.com/office/word/2010/wordprocessingCanvas" xmlns:cx="http://schemas.microsoft.com/office/drawing/2014/chartex" xmlns:cx1="http://schemas.microsoft.com/office/drawing/2015/9/8/chartex" xmlns:cx2="http://schemas.microsoft.com/office/drawing/2015/10/21/chartex" xmlns:cx3="http://schemas.microsoft.com/office/drawing/2016/5/9/chartex" xmlns:cx4="http://schemas.microsoft.com/office/drawing/2016/5/10/chartex" xmlns:cx5="http://schemas.microsoft.com/office/drawing/2016/5/11/chartex" xmlns:cx6="http://schemas.microsoft.com/office/drawing/2016/5/12/chartex" xmlns:cx7="http://schemas.microsoft.com/office/drawing/2016/5/13/chartex" xmlns:cx8="http://schemas.microsoft.com/office/drawing/2016/5/14/chartex" xmlns:mc="http://schemas.openxmlformats.org/markup-compatibility/2006" xmlns:aink="http://schemas.microsoft.com/office/drawing/2016/ink" xmlns:am3d="http://schemas.microsoft.com/office/drawing/2017/model3d" xmlns:o="urn:schemas-microsoft-com:office:office" xmlns:oel="http://schemas.microsoft.com/office/2019/extlst" xmlns:r="http://schemas.openxmlformats.org/officeDocument/2006/relationships" xmlns:m="http://schemas.openxmlformats.org/officeDocument/2006/math" xmlns:v="urn:schemas-microsoft-com:vml" xmlns:wp14="http://schemas.microsoft.com/office/word/2010/wordprocessingDrawing" xmlns:wp="http://schemas.openxmlformats.org/drawingml/2006/wordprocessingDrawing" xmlns:w10="urn:schemas-microsoft-com:office:word" xmlns:w="http://schemas.openxmlformats.org/wordprocessingml/2006/main" xmlns:w14="http://schemas.microsoft.com/office/word/2010/wordml" xmlns:w15="http://schemas.microsoft.com/office/word/2012/wordml" xmlns:w16cex="http://schemas.microsoft.com/office/word/2018/wordml/cex" xmlns:w16cid="http://schemas.microsoft.com/office/word/2016/wordml/cid" xmlns:w16="http://schemas.microsoft.com/office/word/2018/wordml" xmlns:w16sdtdh="http://schemas.microsoft.com/office/word/2020/wordml/sdtdatahash" xmlns:w16se="http://schemas.microsoft.com/office/word/2015/wordml/symex" xmlns:wpg="http://schemas.microsoft.com/office/word/2010/wordprocessingGroup" xmlns:wpi="http://schemas.microsoft.com/office/word/2010/wordprocessingInk" xmlns:wne="http://schemas.microsoft.com/office/word/2006/wordml" xmlns:wps="http://schemas.microsoft.com/office/word/2010/wordprocessingShape" mc:Ignorable="w14 w15 w16se w16cid w16 w16cex w16sdtdh wp14">
+  <w:endnote w:type="separator" w:id="-1">
+    <w:p>
+      <w:pPr>
+        <w:spacing w:after="0" w:line="240" w:lineRule="auto"/>
+      </w:pPr>
+      <w:r>
+        <w:separator/>
+      </w:r>
+    </w:p>
+  </w:endnote>
+  <w:endnote w:type="continuationSeparator" w:id="0">
+    <w:p>
+      <w:pPr>
+        <w:spacing w:after="0" w:line="240" w:lineRule="auto"/>
+      </w:pPr>
+      <w:r>
+        <w:continuationSeparator/>
+      </w:r>
+    </w:p>
+  </w:endnote>
+</w:endnotes>
+</file>
+
+<file path=word/footnotes.xml><?xml version="1.0" encoding="utf-8"?>
+<w:footnotes xmlns:wpc="http://schemas.microsoft.com/office/word/2010/wordprocessingCanvas" xmlns:cx="http://schemas.microsoft.com/office/drawing/2014/chartex" xmlns:cx1="http://schemas.microsoft.com/office/drawing/2015/9/8/chartex" xmlns:cx2="http://schemas.microsoft.com/office/drawing/2015/10/21/chartex" xmlns:cx3="http://schemas.microsoft.com/office/drawing/2016/5/9/chartex" xmlns:cx4="http://schemas.microsoft.com/office/drawing/2016/5/10/chartex" xmlns:cx5="http://schemas.microsoft.com/office/drawing/2016/5/11/chartex" xmlns:cx6="http://schemas.microsoft.com/office/drawing/2016/5/12/chartex" xmlns:cx7="http://schemas.microsoft.com/office/drawing/2016/5/13/chartex" xmlns:cx8="http://schemas.microsoft.com/office/drawing/2016/5/14/chartex" xmlns:mc="http://schemas.openxmlformats.org/markup-compatibility/2006" xmlns:aink="http://schemas.microsoft.com/office/drawing/2016/ink" xmlns:am3d="http://schemas.microsoft.com/office/drawing/2017/model3d" xmlns:o="urn:schemas-microsoft-com:office:office" xmlns:oel="http://schemas.microsoft.com/office/2019/extlst" xmlns:r="http://schemas.openxmlformats.org/officeDocument/2006/relationships" xmlns:m="http://schemas.openxmlformats.org/officeDocument/2006/math" xmlns:v="urn:schemas-microsoft-com:vml" xmlns:wp14="http://schemas.microsoft.com/office/word/2010/wordprocessingDrawing" xmlns:wp="http://schemas.openxmlformats.org/drawingml/2006/wordprocessingDrawing" xmlns:w10="urn:schemas-microsoft-com:office:word" xmlns:w="http://schemas.openxmlformats.org/wordprocessingml/2006/main" xmlns:w14="http://schemas.microsoft.com/office/word/2010/wordml" xmlns:w15="http://schemas.microsoft.com/office/word/2012/wordml" xmlns:w16cex="http://schemas.microsoft.com/office/word/2018/wordml/cex" xmlns:w16cid="http://schemas.microsoft.com/office/word/2016/wordml/cid" xmlns:w16="http://schemas.microsoft.com/office/word/2018/wordml" xmlns:w16sdtdh="http://schemas.microsoft.com/office/word/2020/wordml/sdtdatahash" xmlns:w16se="http://schemas.microsoft.com/office/word/2015/wordml/symex" xmlns:wpg="http://schemas.microsoft.com/office/word/2010/wordprocessingGroup" xmlns:wpi="http://schemas.microsoft.com/office/word/2010/wordprocessingInk" xmlns:wne="http://schemas.microsoft.com/office/word/2006/wordml" xmlns:wps="http://schemas.microsoft.com/office/word/2010/wordprocessingShape" mc:Ignorable="w14 w15 w16se w16cid w16 w16cex w16sdtdh wp14">
+  <w:footnote w:type="separator" w:id="-1">
+    <w:p>
+      <w:pPr>
+        <w:spacing w:after="0" w:line="240" w:lineRule="auto"/>
+      </w:pPr>
+      <w:r>
+        <w:separator/>
+      </w:r>
+    </w:p>
+  </w:footnote>
+  <w:footnote w:type="continuationSeparator" w:id="0">
+    <w:p>
+      <w:pPr>
+        <w:spacing w:after="0" w:line="240" w:lineRule="auto"/>
+      </w:pPr>
+      <w:r>
+        <w:continuationSeparator/>
+      </w:r>
+    </w:p>
+  </w:footnote>
+</w:footnotes>
 </file>
 
 <file path=word/styles.xml><?xml version="1.0" encoding="utf-8"?>
@@ -6278,6 +6535,50 @@
       </w:tcPr>
     </w:tblStylePr>
   </w:style>
+  <w:style w:type="paragraph" w:styleId="Intestazione">
+    <w:name w:val="header"/>
+    <w:basedOn w:val="Normale"/>
+    <w:link w:val="IntestazioneCarattere"/>
+    <w:uiPriority w:val="99"/>
+    <w:unhideWhenUsed/>
+    <w:rsid w:val="004A55E9"/>
+    <w:pPr>
+      <w:tabs>
+        <w:tab w:val="center" w:pos="4819"/>
+        <w:tab w:val="right" w:pos="9638"/>
+      </w:tabs>
+      <w:spacing w:after="0" w:line="240" w:lineRule="auto"/>
+    </w:pPr>
+  </w:style>
+  <w:style w:type="character" w:customStyle="1" w:styleId="IntestazioneCarattere">
+    <w:name w:val="Intestazione Carattere"/>
+    <w:basedOn w:val="Carpredefinitoparagrafo"/>
+    <w:link w:val="Intestazione"/>
+    <w:uiPriority w:val="99"/>
+    <w:rsid w:val="004A55E9"/>
+  </w:style>
+  <w:style w:type="paragraph" w:styleId="Pidipagina">
+    <w:name w:val="footer"/>
+    <w:basedOn w:val="Normale"/>
+    <w:link w:val="PidipaginaCarattere"/>
+    <w:uiPriority w:val="99"/>
+    <w:unhideWhenUsed/>
+    <w:rsid w:val="004A55E9"/>
+    <w:pPr>
+      <w:tabs>
+        <w:tab w:val="center" w:pos="4819"/>
+        <w:tab w:val="right" w:pos="9638"/>
+      </w:tabs>
+      <w:spacing w:after="0" w:line="240" w:lineRule="auto"/>
+    </w:pPr>
+  </w:style>
+  <w:style w:type="character" w:customStyle="1" w:styleId="PidipaginaCarattere">
+    <w:name w:val="Piè di pagina Carattere"/>
+    <w:basedOn w:val="Carpredefinitoparagrafo"/>
+    <w:link w:val="Pidipagina"/>
+    <w:uiPriority w:val="99"/>
+    <w:rsid w:val="004A55E9"/>
+  </w:style>
 </w:styles>
 </file>
 

</xml_diff>

<commit_message>
[GSMA] iniziato il capitolo sulle funzioni
</commit_message>
<xml_diff>
--- a/utilities/file-word/GSMA.docx
+++ b/utilities/file-word/GSMA.docx
@@ -1,6 +1,6 @@
 
 <file path=word/document.xml><?xml version="1.0" encoding="utf-8"?>
-<w:document xmlns:wpc="http://schemas.microsoft.com/office/word/2010/wordprocessingCanvas" xmlns:cx="http://schemas.microsoft.com/office/drawing/2014/chartex" xmlns:cx1="http://schemas.microsoft.com/office/drawing/2015/9/8/chartex" xmlns:cx2="http://schemas.microsoft.com/office/drawing/2015/10/21/chartex" xmlns:cx3="http://schemas.microsoft.com/office/drawing/2016/5/9/chartex" xmlns:cx4="http://schemas.microsoft.com/office/drawing/2016/5/10/chartex" xmlns:cx5="http://schemas.microsoft.com/office/drawing/2016/5/11/chartex" xmlns:cx6="http://schemas.microsoft.com/office/drawing/2016/5/12/chartex" xmlns:cx7="http://schemas.microsoft.com/office/drawing/2016/5/13/chartex" xmlns:cx8="http://schemas.microsoft.com/office/drawing/2016/5/14/chartex" xmlns:mc="http://schemas.openxmlformats.org/markup-compatibility/2006" xmlns:aink="http://schemas.microsoft.com/office/drawing/2016/ink" xmlns:am3d="http://schemas.microsoft.com/office/drawing/2017/model3d" xmlns:o="urn:schemas-microsoft-com:office:office" xmlns:oel="http://schemas.microsoft.com/office/2019/extlst" xmlns:r="http://schemas.openxmlformats.org/officeDocument/2006/relationships" xmlns:m="http://schemas.openxmlformats.org/officeDocument/2006/math" xmlns:v="urn:schemas-microsoft-com:vml" xmlns:wp14="http://schemas.microsoft.com/office/word/2010/wordprocessingDrawing" xmlns:wp="http://schemas.openxmlformats.org/drawingml/2006/wordprocessingDrawing" xmlns:w10="urn:schemas-microsoft-com:office:word" xmlns:w="http://schemas.openxmlformats.org/wordprocessingml/2006/main" xmlns:w14="http://schemas.microsoft.com/office/word/2010/wordml" xmlns:w15="http://schemas.microsoft.com/office/word/2012/wordml" xmlns:w16cex="http://schemas.microsoft.com/office/word/2018/wordml/cex" xmlns:w16cid="http://schemas.microsoft.com/office/word/2016/wordml/cid" xmlns:w16="http://schemas.microsoft.com/office/word/2018/wordml" xmlns:w16sdtdh="http://schemas.microsoft.com/office/word/2020/wordml/sdtdatahash" xmlns:w16se="http://schemas.microsoft.com/office/word/2015/wordml/symex" xmlns:wpg="http://schemas.microsoft.com/office/word/2010/wordprocessingGroup" xmlns:wpi="http://schemas.microsoft.com/office/word/2010/wordprocessingInk" xmlns:wne="http://schemas.microsoft.com/office/word/2006/wordml" xmlns:wps="http://schemas.microsoft.com/office/word/2010/wordprocessingShape" mc:Ignorable="w14 w15 w16se w16cid w16 w16cex w16sdtdh wp14">
+<w:document xmlns:wpc="http://schemas.microsoft.com/office/word/2010/wordprocessingCanvas" xmlns:cx="http://schemas.microsoft.com/office/drawing/2014/chartex" xmlns:cx1="http://schemas.microsoft.com/office/drawing/2015/9/8/chartex" xmlns:cx2="http://schemas.microsoft.com/office/drawing/2015/10/21/chartex" xmlns:cx3="http://schemas.microsoft.com/office/drawing/2016/5/9/chartex" xmlns:cx4="http://schemas.microsoft.com/office/drawing/2016/5/10/chartex" xmlns:cx5="http://schemas.microsoft.com/office/drawing/2016/5/11/chartex" xmlns:cx6="http://schemas.microsoft.com/office/drawing/2016/5/12/chartex" xmlns:cx7="http://schemas.microsoft.com/office/drawing/2016/5/13/chartex" xmlns:cx8="http://schemas.microsoft.com/office/drawing/2016/5/14/chartex" xmlns:mc="http://schemas.openxmlformats.org/markup-compatibility/2006" xmlns:aink="http://schemas.microsoft.com/office/drawing/2016/ink" xmlns:am3d="http://schemas.microsoft.com/office/drawing/2017/model3d" xmlns:o="urn:schemas-microsoft-com:office:office" xmlns:oel="http://schemas.microsoft.com/office/2019/extlst" xmlns:r="http://schemas.openxmlformats.org/officeDocument/2006/relationships" xmlns:m="http://schemas.openxmlformats.org/officeDocument/2006/math" xmlns:v="urn:schemas-microsoft-com:vml" xmlns:wp14="http://schemas.microsoft.com/office/word/2010/wordprocessingDrawing" xmlns:wp="http://schemas.openxmlformats.org/drawingml/2006/wordprocessingDrawing" xmlns:w10="urn:schemas-microsoft-com:office:word" xmlns:w="http://schemas.openxmlformats.org/wordprocessingml/2006/main" xmlns:w14="http://schemas.microsoft.com/office/word/2010/wordml" xmlns:w15="http://schemas.microsoft.com/office/word/2012/wordml" xmlns:w16cex="http://schemas.microsoft.com/office/word/2018/wordml/cex" xmlns:w16cid="http://schemas.microsoft.com/office/word/2016/wordml/cid" xmlns:w16="http://schemas.microsoft.com/office/word/2018/wordml" xmlns:w16du="http://schemas.microsoft.com/office/word/2023/wordml/word16du" xmlns:w16sdtdh="http://schemas.microsoft.com/office/word/2020/wordml/sdtdatahash" xmlns:w16se="http://schemas.microsoft.com/office/word/2015/wordml/symex" xmlns:wpg="http://schemas.microsoft.com/office/word/2010/wordprocessingGroup" xmlns:wpi="http://schemas.microsoft.com/office/word/2010/wordprocessingInk" xmlns:wne="http://schemas.microsoft.com/office/word/2006/wordml" xmlns:wps="http://schemas.microsoft.com/office/word/2010/wordprocessingShape" mc:Ignorable="w14 w15 w16se w16cid w16 w16cex w16sdtdh wp14">
   <w:body>
     <w:p>
       <w:pPr>
@@ -3373,7 +3373,7 @@
               </wp:anchor>
             </w:drawing>
           </mc:Choice>
-          <mc:Fallback xmlns:w16du="http://schemas.microsoft.com/office/word/2023/wordml/word16du">
+          <mc:Fallback>
             <w:pict>
               <v:shapetype w14:anchorId="01B691F4" id="_x0000_t75" coordsize="21600,21600" o:spt="75" o:preferrelative="t" path="m@4@5l@4@11@9@11@9@5xe" filled="f" stroked="f">
                 <v:stroke joinstyle="miter"/>
@@ -5334,13 +5334,7 @@
         <w:t>(opzionale)</w:t>
       </w:r>
       <w:r>
-        <w:t xml:space="preserve">: </w:t>
-      </w:r>
-      <w:r>
-        <w:t>ricordiamo che è l’identificatore del terminale mobile</w:t>
-      </w:r>
-      <w:r>
-        <w:t>.</w:t>
+        <w:t>: ricordiamo che è l’identificatore del terminale mobile.</w:t>
       </w:r>
     </w:p>
     <w:p>
@@ -5950,6 +5944,734 @@
         <w:t xml:space="preserve"> e SM-DP+ dovrebbe comunicare all’operatore lo status finale.</w:t>
       </w:r>
     </w:p>
+    <w:p>
+      <w:pPr>
+        <w:spacing w:line="259" w:lineRule="auto"/>
+      </w:pPr>
+      <w:r>
+        <w:br w:type="page"/>
+      </w:r>
+    </w:p>
+    <w:p>
+      <w:pPr>
+        <w:rPr>
+          <w:b/>
+          <w:bCs/>
+          <w:sz w:val="28"/>
+          <w:szCs w:val="28"/>
+        </w:rPr>
+      </w:pPr>
+      <w:r>
+        <w:rPr>
+          <w:b/>
+          <w:bCs/>
+          <w:sz w:val="28"/>
+          <w:szCs w:val="28"/>
+        </w:rPr>
+        <w:lastRenderedPageBreak/>
+        <w:t>DATA ELEMENTS</w:t>
+      </w:r>
+    </w:p>
+    <w:p>
+      <w:r>
+        <w:rPr>
+          <w:b/>
+          <w:bCs/>
+        </w:rPr>
+        <w:t>Overview completo delle interfacce</w:t>
+      </w:r>
+      <w:r>
+        <w:br/>
+      </w:r>
+      <w:r>
+        <w:rPr>
+          <w:u w:val="single"/>
+        </w:rPr>
+        <w:t>Interfacce eUICC</w:t>
+      </w:r>
+      <w:r>
+        <w:rPr>
+          <w:u w:val="single"/>
+        </w:rPr>
+        <w:t>:</w:t>
+      </w:r>
+      <w:r>
+        <w:rPr>
+          <w:u w:val="single"/>
+        </w:rPr>
+        <w:br/>
+      </w:r>
+      <w:r>
+        <w:t>-&gt;</w:t>
+      </w:r>
+      <w:r>
+        <w:rPr>
+          <w:b/>
+          <w:bCs/>
+        </w:rPr>
+        <w:t xml:space="preserve"> </w:t>
+      </w:r>
+      <w:r>
+        <w:rPr>
+          <w:b/>
+          <w:bCs/>
+        </w:rPr>
+        <w:t>ES6</w:t>
+      </w:r>
+      <w:r>
+        <w:t xml:space="preserve">: </w:t>
+      </w:r>
+      <w:r>
+        <w:t>viene</w:t>
+      </w:r>
+      <w:r>
+        <w:t xml:space="preserve"> usata dall’operatore</w:t>
+      </w:r>
+      <w:r>
+        <w:t xml:space="preserve"> per </w:t>
+      </w:r>
+      <w:r>
+        <w:t>gestire il contenuto dei profili.</w:t>
+      </w:r>
+      <w:r>
+        <w:br/>
+        <w:t xml:space="preserve">-&gt; </w:t>
+      </w:r>
+      <w:r>
+        <w:rPr>
+          <w:b/>
+          <w:bCs/>
+        </w:rPr>
+        <w:t>ES8+</w:t>
+      </w:r>
+      <w:r>
+        <w:t xml:space="preserve">: </w:t>
+      </w:r>
+      <w:r>
+        <w:t xml:space="preserve">fornisce </w:t>
+      </w:r>
+      <w:r>
+        <w:t>un canale end-to-end sicuro tra SM-DP+ e l’eUIC</w:t>
+      </w:r>
+      <w:r>
+        <w:t>C per l’amministrazione</w:t>
+      </w:r>
+      <w:r>
+        <w:t xml:space="preserve"> dell’ISD-P e del relativo</w:t>
+      </w:r>
+      <w:r>
+        <w:t xml:space="preserve"> profilo durante il download e l’installazione.</w:t>
+      </w:r>
+      <w:r>
+        <w:br/>
+        <w:t xml:space="preserve">-&gt; </w:t>
+      </w:r>
+      <w:r>
+        <w:rPr>
+          <w:b/>
+          <w:bCs/>
+        </w:rPr>
+        <w:t>ES9+</w:t>
+      </w:r>
+      <w:r>
+        <w:t xml:space="preserve">: </w:t>
+      </w:r>
+      <w:r>
+        <w:t xml:space="preserve">viene usata per fornire </w:t>
+      </w:r>
+      <w:r>
+        <w:t>trasporto sicuro</w:t>
+      </w:r>
+      <w:r>
+        <w:t xml:space="preserve"> tra SM-DP+ e LPAe</w:t>
+      </w:r>
+      <w:r>
+        <w:t xml:space="preserve"> (o meglio LPDe) per la consegna del profile package.</w:t>
+      </w:r>
+      <w:r>
+        <w:br/>
+        <w:t xml:space="preserve">-&gt; </w:t>
+      </w:r>
+      <w:r>
+        <w:rPr>
+          <w:b/>
+          <w:bCs/>
+        </w:rPr>
+        <w:t>ES10a</w:t>
+      </w:r>
+      <w:r>
+        <w:t xml:space="preserve">: </w:t>
+      </w:r>
+      <w:r>
+        <w:t>viene usata da LPAd per ottenere gli indirizzi configurati</w:t>
+      </w:r>
+      <w:r>
+        <w:t xml:space="preserve"> dall’eUICC</w:t>
+      </w:r>
+      <w:r>
+        <w:t xml:space="preserve"> per Root SM-DS e opzionalmente </w:t>
+      </w:r>
+      <w:r>
+        <w:t>il default SM-DP+.</w:t>
+      </w:r>
+      <w:r>
+        <w:br/>
+        <w:t xml:space="preserve">-&gt; </w:t>
+      </w:r>
+      <w:r>
+        <w:rPr>
+          <w:b/>
+          <w:bCs/>
+        </w:rPr>
+        <w:t>ES10b</w:t>
+      </w:r>
+      <w:r>
+        <w:t xml:space="preserve">: viene usata da </w:t>
+      </w:r>
+      <w:r>
+        <w:t>LPAd per trasferire</w:t>
+      </w:r>
+      <w:r>
+        <w:t xml:space="preserve"> un profile packege all’eUICC.</w:t>
+      </w:r>
+      <w:r>
+        <w:br/>
+        <w:t xml:space="preserve">-&gt; </w:t>
+      </w:r>
+      <w:r>
+        <w:rPr>
+          <w:b/>
+          <w:bCs/>
+        </w:rPr>
+        <w:t>ES10c</w:t>
+      </w:r>
+      <w:r>
+        <w:t>: viene usata da LPAd per la gestione locale dei profili</w:t>
+      </w:r>
+      <w:r>
+        <w:t xml:space="preserve"> installati sull’eUICC</w:t>
+      </w:r>
+      <w:r>
+        <w:t xml:space="preserve"> da parte dell’end user</w:t>
+      </w:r>
+      <w:r>
+        <w:t xml:space="preserve"> (e.g. Enable, Disable, Delete).</w:t>
+      </w:r>
+      <w:r>
+        <w:br/>
+        <w:t xml:space="preserve">-&gt; </w:t>
+      </w:r>
+      <w:r>
+        <w:rPr>
+          <w:b/>
+          <w:bCs/>
+        </w:rPr>
+        <w:t>ES11</w:t>
+      </w:r>
+      <w:r>
+        <w:t xml:space="preserve">: </w:t>
+      </w:r>
+      <w:r>
+        <w:t xml:space="preserve">interfaccia tra LPAe e SM-DS (Alternative SM-DS o Root SM-DS) per </w:t>
+      </w:r>
+      <w:r>
+        <w:t>l’ottenimento degli eventi.</w:t>
+      </w:r>
+    </w:p>
+    <w:p>
+      <w:r>
+        <w:rPr>
+          <w:u w:val="single"/>
+        </w:rPr>
+        <w:t>Interfacce server to server:</w:t>
+      </w:r>
+      <w:r>
+        <w:br/>
+        <w:t xml:space="preserve">-&gt; </w:t>
+      </w:r>
+      <w:r>
+        <w:rPr>
+          <w:b/>
+          <w:bCs/>
+        </w:rPr>
+        <w:t>ES2+</w:t>
+      </w:r>
+      <w:r>
+        <w:t xml:space="preserve">: </w:t>
+      </w:r>
+      <w:r>
+        <w:t>è tra l’operatore e SM-DP+</w:t>
+      </w:r>
+      <w:r>
+        <w:t xml:space="preserve"> e viene usata dall’operatore</w:t>
+      </w:r>
+      <w:r>
+        <w:t xml:space="preserve"> per invocare la preparazione del profile</w:t>
+      </w:r>
+      <w:r>
+        <w:t xml:space="preserve"> </w:t>
+      </w:r>
+      <w:r>
+        <w:t>package</w:t>
+      </w:r>
+      <w:r>
+        <w:t>.</w:t>
+      </w:r>
+      <w:r>
+        <w:br/>
+        <w:t xml:space="preserve">-&gt; </w:t>
+      </w:r>
+      <w:r>
+        <w:rPr>
+          <w:b/>
+          <w:bCs/>
+        </w:rPr>
+        <w:t>ES12</w:t>
+      </w:r>
+      <w:r>
+        <w:t xml:space="preserve">: è tra SM-DP+ e SM-DS </w:t>
+      </w:r>
+      <w:r>
+        <w:t>(Alternative SM-DS o Root SM-DS)</w:t>
+      </w:r>
+      <w:r>
+        <w:t xml:space="preserve"> per</w:t>
+      </w:r>
+      <w:r>
+        <w:t xml:space="preserve"> la gestione degli eventi.</w:t>
+      </w:r>
+      <w:r>
+        <w:br/>
+        <w:t xml:space="preserve">-&gt; </w:t>
+      </w:r>
+      <w:r>
+        <w:rPr>
+          <w:b/>
+          <w:bCs/>
+        </w:rPr>
+        <w:t>ES15</w:t>
+      </w:r>
+      <w:r>
+        <w:t xml:space="preserve">: </w:t>
+      </w:r>
+      <w:r>
+        <w:t>è tra l’Alternative SM-DS e il Root SM-DS per la gestione degli eventi.</w:t>
+      </w:r>
+    </w:p>
+    <w:p>
+      <w:r>
+        <w:rPr>
+          <w:u w:val="single"/>
+        </w:rPr>
+        <w:t>Interfacce</w:t>
+      </w:r>
+      <w:r>
+        <w:rPr>
+          <w:u w:val="single"/>
+        </w:rPr>
+        <w:t xml:space="preserve"> device to server:</w:t>
+      </w:r>
+      <w:r>
+        <w:br/>
+        <w:t xml:space="preserve">-&gt; </w:t>
+      </w:r>
+      <w:r>
+        <w:rPr>
+          <w:b/>
+          <w:bCs/>
+        </w:rPr>
+        <w:t>ES9+</w:t>
+      </w:r>
+      <w:r>
+        <w:t>: viene usata per fornire trasporto sicuro</w:t>
+      </w:r>
+      <w:r>
+        <w:t xml:space="preserve"> </w:t>
+      </w:r>
+      <w:r>
+        <w:t>tra SM-DP+ e LPA</w:t>
+      </w:r>
+      <w:r>
+        <w:t>d</w:t>
+      </w:r>
+      <w:r>
+        <w:t xml:space="preserve"> (o meglio LPD</w:t>
+      </w:r>
+      <w:r>
+        <w:t>d</w:t>
+      </w:r>
+      <w:r>
+        <w:t>) per la consegna del profile package.</w:t>
+      </w:r>
+      <w:r>
+        <w:br/>
+        <w:t xml:space="preserve">-&gt; </w:t>
+      </w:r>
+      <w:r>
+        <w:rPr>
+          <w:b/>
+          <w:bCs/>
+        </w:rPr>
+        <w:t>ES11</w:t>
+      </w:r>
+      <w:r>
+        <w:t xml:space="preserve">: </w:t>
+      </w:r>
+      <w:r>
+        <w:t>interfaccia tra LPA</w:t>
+      </w:r>
+      <w:r>
+        <w:t>d</w:t>
+      </w:r>
+      <w:r>
+        <w:t xml:space="preserve"> e SM-DS (Alternative SM-DS o Root SM-DS) per l’ottenimento degli eventi.</w:t>
+      </w:r>
+    </w:p>
+    <w:p>
+      <w:r>
+        <w:br/>
+      </w:r>
+      <w:r>
+        <w:rPr>
+          <w:b/>
+          <w:bCs/>
+        </w:rPr>
+        <w:t>Tabelle delle funzioni</w:t>
+      </w:r>
+      <w:r>
+        <w:br/>
+      </w:r>
+      <w:r>
+        <w:rPr>
+          <w:u w:val="single"/>
+        </w:rPr>
+        <w:t>Funzioni</w:t>
+      </w:r>
+      <w:r>
+        <w:rPr>
+          <w:u w:val="single"/>
+        </w:rPr>
+        <w:t xml:space="preserve"> Request-Response:</w:t>
+      </w:r>
+      <w:r>
+        <w:br/>
+      </w:r>
+      <w:r>
+        <w:drawing>
+          <wp:inline distT="0" distB="0" distL="0" distR="0" wp14:anchorId="25F366BB" wp14:editId="05B8DB0B">
+            <wp:extent cx="4519052" cy="3063505"/>
+            <wp:effectExtent l="0" t="0" r="0" b="3810"/>
+            <wp:docPr id="16" name="Immagine 16" descr="Immagine che contiene tavolo&#10;&#10;Descrizione generata automaticamente"/>
+            <wp:cNvGraphicFramePr>
+              <a:graphicFrameLocks xmlns:a="http://schemas.openxmlformats.org/drawingml/2006/main" noChangeAspect="1"/>
+            </wp:cNvGraphicFramePr>
+            <a:graphic xmlns:a="http://schemas.openxmlformats.org/drawingml/2006/main">
+              <a:graphicData uri="http://schemas.openxmlformats.org/drawingml/2006/picture">
+                <pic:pic xmlns:pic="http://schemas.openxmlformats.org/drawingml/2006/picture">
+                  <pic:nvPicPr>
+                    <pic:cNvPr id="16" name="Immagine 16" descr="Immagine che contiene tavolo&#10;&#10;Descrizione generata automaticamente"/>
+                    <pic:cNvPicPr/>
+                  </pic:nvPicPr>
+                  <pic:blipFill>
+                    <a:blip r:embed="rId40"/>
+                    <a:stretch>
+                      <a:fillRect/>
+                    </a:stretch>
+                  </pic:blipFill>
+                  <pic:spPr>
+                    <a:xfrm>
+                      <a:off x="0" y="0"/>
+                      <a:ext cx="4519052" cy="3063505"/>
+                    </a:xfrm>
+                    <a:prstGeom prst="rect">
+                      <a:avLst/>
+                    </a:prstGeom>
+                  </pic:spPr>
+                </pic:pic>
+              </a:graphicData>
+            </a:graphic>
+          </wp:inline>
+        </w:drawing>
+      </w:r>
+    </w:p>
+    <w:p>
+      <w:r>
+        <w:lastRenderedPageBreak/>
+        <w:drawing>
+          <wp:inline distT="0" distB="0" distL="0" distR="0" wp14:anchorId="19CB03EF" wp14:editId="1C6295D5">
+            <wp:extent cx="4488569" cy="4267570"/>
+            <wp:effectExtent l="0" t="0" r="7620" b="0"/>
+            <wp:docPr id="17" name="Immagine 17" descr="Immagine che contiene tavolo&#10;&#10;Descrizione generata automaticamente"/>
+            <wp:cNvGraphicFramePr>
+              <a:graphicFrameLocks xmlns:a="http://schemas.openxmlformats.org/drawingml/2006/main" noChangeAspect="1"/>
+            </wp:cNvGraphicFramePr>
+            <a:graphic xmlns:a="http://schemas.openxmlformats.org/drawingml/2006/main">
+              <a:graphicData uri="http://schemas.openxmlformats.org/drawingml/2006/picture">
+                <pic:pic xmlns:pic="http://schemas.openxmlformats.org/drawingml/2006/picture">
+                  <pic:nvPicPr>
+                    <pic:cNvPr id="17" name="Immagine 17" descr="Immagine che contiene tavolo&#10;&#10;Descrizione generata automaticamente"/>
+                    <pic:cNvPicPr/>
+                  </pic:nvPicPr>
+                  <pic:blipFill>
+                    <a:blip r:embed="rId41"/>
+                    <a:stretch>
+                      <a:fillRect/>
+                    </a:stretch>
+                  </pic:blipFill>
+                  <pic:spPr>
+                    <a:xfrm>
+                      <a:off x="0" y="0"/>
+                      <a:ext cx="4488569" cy="4267570"/>
+                    </a:xfrm>
+                    <a:prstGeom prst="rect">
+                      <a:avLst/>
+                    </a:prstGeom>
+                  </pic:spPr>
+                </pic:pic>
+              </a:graphicData>
+            </a:graphic>
+          </wp:inline>
+        </w:drawing>
+      </w:r>
+    </w:p>
+    <w:p>
+      <w:pPr>
+        <w:rPr>
+          <w:u w:val="single"/>
+        </w:rPr>
+      </w:pPr>
+      <w:r>
+        <w:rPr>
+          <w:u w:val="single"/>
+        </w:rPr>
+        <w:t>Funzioni</w:t>
+      </w:r>
+      <w:r>
+        <w:rPr>
+          <w:u w:val="single"/>
+        </w:rPr>
+        <w:t xml:space="preserve"> per la gestione delle notifiche:</w:t>
+      </w:r>
+      <w:r>
+        <w:br/>
+      </w:r>
+      <w:r>
+        <w:drawing>
+          <wp:inline distT="0" distB="0" distL="0" distR="0" wp14:anchorId="05A2AEDF" wp14:editId="4D1B45E0">
+            <wp:extent cx="5387807" cy="1173582"/>
+            <wp:effectExtent l="0" t="0" r="3810" b="7620"/>
+            <wp:docPr id="37" name="Immagine 37" descr="Immagine che contiene tavolo&#10;&#10;Descrizione generata automaticamente"/>
+            <wp:cNvGraphicFramePr>
+              <a:graphicFrameLocks xmlns:a="http://schemas.openxmlformats.org/drawingml/2006/main" noChangeAspect="1"/>
+            </wp:cNvGraphicFramePr>
+            <a:graphic xmlns:a="http://schemas.openxmlformats.org/drawingml/2006/main">
+              <a:graphicData uri="http://schemas.openxmlformats.org/drawingml/2006/picture">
+                <pic:pic xmlns:pic="http://schemas.openxmlformats.org/drawingml/2006/picture">
+                  <pic:nvPicPr>
+                    <pic:cNvPr id="37" name="Immagine 37" descr="Immagine che contiene tavolo&#10;&#10;Descrizione generata automaticamente"/>
+                    <pic:cNvPicPr/>
+                  </pic:nvPicPr>
+                  <pic:blipFill>
+                    <a:blip r:embed="rId42"/>
+                    <a:stretch>
+                      <a:fillRect/>
+                    </a:stretch>
+                  </pic:blipFill>
+                  <pic:spPr>
+                    <a:xfrm>
+                      <a:off x="0" y="0"/>
+                      <a:ext cx="5387807" cy="1173582"/>
+                    </a:xfrm>
+                    <a:prstGeom prst="rect">
+                      <a:avLst/>
+                    </a:prstGeom>
+                  </pic:spPr>
+                </pic:pic>
+              </a:graphicData>
+            </a:graphic>
+          </wp:inline>
+        </w:drawing>
+      </w:r>
+    </w:p>
+    <w:p>
+      <w:r>
+        <w:t>Noi analizzeremo solo alcune di queste funzioni.</w:t>
+      </w:r>
+    </w:p>
+    <w:p>
+      <w:r>
+        <w:br/>
+      </w:r>
+      <w:r>
+        <w:rPr>
+          <w:b/>
+          <w:bCs/>
+        </w:rPr>
+        <w:t>InitiateAuthentication</w:t>
+      </w:r>
+      <w:r>
+        <w:br/>
+      </w:r>
+      <w:r>
+        <w:t xml:space="preserve">È una funzione che </w:t>
+      </w:r>
+      <w:r>
+        <w:t>chiede</w:t>
+      </w:r>
+      <w:r>
+        <w:t xml:space="preserve"> l’autenticazione SM-DP+</w:t>
+      </w:r>
+      <w:r>
+        <w:t xml:space="preserve"> e</w:t>
+      </w:r>
+      <w:r>
+        <w:t xml:space="preserve">, nell’ordine temporale, </w:t>
+      </w:r>
+      <w:r>
+        <w:t>viene dopo</w:t>
+      </w:r>
+      <w:r>
+        <w:t xml:space="preserve"> la funzione</w:t>
+      </w:r>
+      <w:r>
+        <w:t xml:space="preserve"> getEUICCChallenge()</w:t>
+      </w:r>
+      <w:r>
+        <w:t xml:space="preserve"> </w:t>
+      </w:r>
+      <w:r>
+        <w:t xml:space="preserve">che coinvolge </w:t>
+      </w:r>
+      <w:r>
+        <w:t>l’interazione tra LPAd e l’eUICC</w:t>
+      </w:r>
+      <w:r>
+        <w:t xml:space="preserve">; qui </w:t>
+      </w:r>
+      <w:r>
+        <w:t>LPAd recupera le informazioni dall’eUICC in modo da fornirle</w:t>
+      </w:r>
+      <w:r>
+        <w:t xml:space="preserve"> poi, tramite la funzione initiate</w:t>
+      </w:r>
+      <w:r>
+        <w:t>Authentication(),</w:t>
+      </w:r>
+      <w:r>
+        <w:t xml:space="preserve"> a</w:t>
+      </w:r>
+      <w:r>
+        <w:t xml:space="preserve"> SM-DP+ (tant’è vero che l’interfaccia </w:t>
+      </w:r>
+      <w:r>
+        <w:t xml:space="preserve">ES9+, in cui è coinvolta initiateAuthentication(), </w:t>
+      </w:r>
+      <w:r>
+        <w:t>mette in comunicazione LPAd e SM-DP+).</w:t>
+      </w:r>
+    </w:p>
+    <w:p>
+      <w:r>
+        <w:t xml:space="preserve">Alla ricezione </w:t>
+      </w:r>
+      <w:r>
+        <w:t>di una chiamata a questa funzione, SM-DP+ dovrebbe:</w:t>
+      </w:r>
+      <w:r>
+        <w:br/>
+        <w:t xml:space="preserve">- </w:t>
+      </w:r>
+      <w:r>
+        <w:t>Verificare che supporti la versione del protocollo indicata dall’eUICC.</w:t>
+      </w:r>
+      <w:r>
+        <w:br/>
+        <w:t xml:space="preserve">- </w:t>
+      </w:r>
+      <w:r>
+        <w:t>Controllare se l’indirizzo ricevuto corrisponde col proprio indirizzo SM-DP+.</w:t>
+      </w:r>
+      <w:r>
+        <w:br/>
+        <w:t xml:space="preserve">- </w:t>
+      </w:r>
+      <w:r>
+        <w:t xml:space="preserve">Controllare se può usare una </w:t>
+      </w:r>
+      <w:r>
+        <w:t>delle chiavi pubbliche di GSMA CI</w:t>
+      </w:r>
+      <w:r>
+        <w:t>, tramite le quali</w:t>
+      </w:r>
+      <w:r>
+        <w:t xml:space="preserve"> possono essere verificate le signature dell’eUICC.</w:t>
+      </w:r>
+      <w:r>
+        <w:br/>
+        <w:t xml:space="preserve">- </w:t>
+      </w:r>
+      <w:r>
+        <w:t>Verificare che sia in grado di fornire un certificato CERT.Dpauth.ECDSA</w:t>
+      </w:r>
+      <w:r>
+        <w:t xml:space="preserve"> firmato da una delle chiavi pubbliche di GSMA CI</w:t>
+      </w:r>
+      <w:r>
+        <w:t>.</w:t>
+      </w:r>
+    </w:p>
+    <w:p>
+      <w:r>
+        <w:t>Se anche solo uno di questi controlli</w:t>
+      </w:r>
+      <w:r>
+        <w:t xml:space="preserve"> fallisce, SM-DP+ dovrà restituire un c</w:t>
+      </w:r>
+      <w:r>
+        <w:t>odice di errore opportuno. In caso contrario, dovrà:</w:t>
+      </w:r>
+      <w:r>
+        <w:br/>
+      </w:r>
+      <w:r>
+        <w:lastRenderedPageBreak/>
+        <w:t xml:space="preserve">- Generare </w:t>
+      </w:r>
+      <w:r>
+        <w:t>un TransactionID che viene usato per identificare la sessione RSP</w:t>
+      </w:r>
+      <w:r>
+        <w:t xml:space="preserve"> che si sta per stabilire.</w:t>
+      </w:r>
+      <w:r>
+        <w:br/>
+        <w:t xml:space="preserve">- </w:t>
+      </w:r>
+      <w:r>
+        <w:t xml:space="preserve">Generare un serverChallenge per l’autenticazione </w:t>
+      </w:r>
+      <w:r>
+        <w:t>dell’eUICC</w:t>
+      </w:r>
+      <w:r>
+        <w:t xml:space="preserve"> coinvolto nella sessione RSP che si sta per stabilire.</w:t>
+      </w:r>
+      <w:r>
+        <w:br/>
+        <w:t>- Generare un oggetto serverSigned1</w:t>
+      </w:r>
+      <w:r>
+        <w:t>.</w:t>
+      </w:r>
+      <w:r>
+        <w:br/>
+        <w:t>- Generare una signature (serverSignature1)</w:t>
+      </w:r>
+      <w:r>
+        <w:t>.</w:t>
+      </w:r>
+    </w:p>
     <w:sectPr>
       <w:pgSz w:w="11906" w:h="16838"/>
       <w:pgMar w:top="1417" w:right="1134" w:bottom="1134" w:left="1134" w:header="708" w:footer="708" w:gutter="0"/>
@@ -5961,7 +6683,7 @@
 </file>
 
 <file path=word/endnotes.xml><?xml version="1.0" encoding="utf-8"?>
-<w:endnotes xmlns:wpc="http://schemas.microsoft.com/office/word/2010/wordprocessingCanvas" xmlns:cx="http://schemas.microsoft.com/office/drawing/2014/chartex" xmlns:cx1="http://schemas.microsoft.com/office/drawing/2015/9/8/chartex" xmlns:cx2="http://schemas.microsoft.com/office/drawing/2015/10/21/chartex" xmlns:cx3="http://schemas.microsoft.com/office/drawing/2016/5/9/chartex" xmlns:cx4="http://schemas.microsoft.com/office/drawing/2016/5/10/chartex" xmlns:cx5="http://schemas.microsoft.com/office/drawing/2016/5/11/chartex" xmlns:cx6="http://schemas.microsoft.com/office/drawing/2016/5/12/chartex" xmlns:cx7="http://schemas.microsoft.com/office/drawing/2016/5/13/chartex" xmlns:cx8="http://schemas.microsoft.com/office/drawing/2016/5/14/chartex" xmlns:mc="http://schemas.openxmlformats.org/markup-compatibility/2006" xmlns:aink="http://schemas.microsoft.com/office/drawing/2016/ink" xmlns:am3d="http://schemas.microsoft.com/office/drawing/2017/model3d" xmlns:o="urn:schemas-microsoft-com:office:office" xmlns:oel="http://schemas.microsoft.com/office/2019/extlst" xmlns:r="http://schemas.openxmlformats.org/officeDocument/2006/relationships" xmlns:m="http://schemas.openxmlformats.org/officeDocument/2006/math" xmlns:v="urn:schemas-microsoft-com:vml" xmlns:wp14="http://schemas.microsoft.com/office/word/2010/wordprocessingDrawing" xmlns:wp="http://schemas.openxmlformats.org/drawingml/2006/wordprocessingDrawing" xmlns:w10="urn:schemas-microsoft-com:office:word" xmlns:w="http://schemas.openxmlformats.org/wordprocessingml/2006/main" xmlns:w14="http://schemas.microsoft.com/office/word/2010/wordml" xmlns:w15="http://schemas.microsoft.com/office/word/2012/wordml" xmlns:w16cex="http://schemas.microsoft.com/office/word/2018/wordml/cex" xmlns:w16cid="http://schemas.microsoft.com/office/word/2016/wordml/cid" xmlns:w16="http://schemas.microsoft.com/office/word/2018/wordml" xmlns:w16sdtdh="http://schemas.microsoft.com/office/word/2020/wordml/sdtdatahash" xmlns:w16se="http://schemas.microsoft.com/office/word/2015/wordml/symex" xmlns:wpg="http://schemas.microsoft.com/office/word/2010/wordprocessingGroup" xmlns:wpi="http://schemas.microsoft.com/office/word/2010/wordprocessingInk" xmlns:wne="http://schemas.microsoft.com/office/word/2006/wordml" xmlns:wps="http://schemas.microsoft.com/office/word/2010/wordprocessingShape" mc:Ignorable="w14 w15 w16se w16cid w16 w16cex w16sdtdh wp14">
+<w:endnotes xmlns:wpc="http://schemas.microsoft.com/office/word/2010/wordprocessingCanvas" xmlns:cx="http://schemas.microsoft.com/office/drawing/2014/chartex" xmlns:cx1="http://schemas.microsoft.com/office/drawing/2015/9/8/chartex" xmlns:cx2="http://schemas.microsoft.com/office/drawing/2015/10/21/chartex" xmlns:cx3="http://schemas.microsoft.com/office/drawing/2016/5/9/chartex" xmlns:cx4="http://schemas.microsoft.com/office/drawing/2016/5/10/chartex" xmlns:cx5="http://schemas.microsoft.com/office/drawing/2016/5/11/chartex" xmlns:cx6="http://schemas.microsoft.com/office/drawing/2016/5/12/chartex" xmlns:cx7="http://schemas.microsoft.com/office/drawing/2016/5/13/chartex" xmlns:cx8="http://schemas.microsoft.com/office/drawing/2016/5/14/chartex" xmlns:mc="http://schemas.openxmlformats.org/markup-compatibility/2006" xmlns:aink="http://schemas.microsoft.com/office/drawing/2016/ink" xmlns:am3d="http://schemas.microsoft.com/office/drawing/2017/model3d" xmlns:o="urn:schemas-microsoft-com:office:office" xmlns:oel="http://schemas.microsoft.com/office/2019/extlst" xmlns:r="http://schemas.openxmlformats.org/officeDocument/2006/relationships" xmlns:m="http://schemas.openxmlformats.org/officeDocument/2006/math" xmlns:v="urn:schemas-microsoft-com:vml" xmlns:wp14="http://schemas.microsoft.com/office/word/2010/wordprocessingDrawing" xmlns:wp="http://schemas.openxmlformats.org/drawingml/2006/wordprocessingDrawing" xmlns:w10="urn:schemas-microsoft-com:office:word" xmlns:w="http://schemas.openxmlformats.org/wordprocessingml/2006/main" xmlns:w14="http://schemas.microsoft.com/office/word/2010/wordml" xmlns:w15="http://schemas.microsoft.com/office/word/2012/wordml" xmlns:w16cex="http://schemas.microsoft.com/office/word/2018/wordml/cex" xmlns:w16cid="http://schemas.microsoft.com/office/word/2016/wordml/cid" xmlns:w16="http://schemas.microsoft.com/office/word/2018/wordml" xmlns:w16du="http://schemas.microsoft.com/office/word/2023/wordml/word16du" xmlns:w16sdtdh="http://schemas.microsoft.com/office/word/2020/wordml/sdtdatahash" xmlns:w16se="http://schemas.microsoft.com/office/word/2015/wordml/symex" xmlns:wpg="http://schemas.microsoft.com/office/word/2010/wordprocessingGroup" xmlns:wpi="http://schemas.microsoft.com/office/word/2010/wordprocessingInk" xmlns:wne="http://schemas.microsoft.com/office/word/2006/wordml" xmlns:wps="http://schemas.microsoft.com/office/word/2010/wordprocessingShape" mc:Ignorable="w14 w15 w16se w16cid w16 w16cex w16sdtdh wp14">
   <w:endnote w:type="separator" w:id="-1">
     <w:p>
       <w:pPr>
@@ -5986,7 +6708,7 @@
 </file>
 
 <file path=word/footnotes.xml><?xml version="1.0" encoding="utf-8"?>
-<w:footnotes xmlns:wpc="http://schemas.microsoft.com/office/word/2010/wordprocessingCanvas" xmlns:cx="http://schemas.microsoft.com/office/drawing/2014/chartex" xmlns:cx1="http://schemas.microsoft.com/office/drawing/2015/9/8/chartex" xmlns:cx2="http://schemas.microsoft.com/office/drawing/2015/10/21/chartex" xmlns:cx3="http://schemas.microsoft.com/office/drawing/2016/5/9/chartex" xmlns:cx4="http://schemas.microsoft.com/office/drawing/2016/5/10/chartex" xmlns:cx5="http://schemas.microsoft.com/office/drawing/2016/5/11/chartex" xmlns:cx6="http://schemas.microsoft.com/office/drawing/2016/5/12/chartex" xmlns:cx7="http://schemas.microsoft.com/office/drawing/2016/5/13/chartex" xmlns:cx8="http://schemas.microsoft.com/office/drawing/2016/5/14/chartex" xmlns:mc="http://schemas.openxmlformats.org/markup-compatibility/2006" xmlns:aink="http://schemas.microsoft.com/office/drawing/2016/ink" xmlns:am3d="http://schemas.microsoft.com/office/drawing/2017/model3d" xmlns:o="urn:schemas-microsoft-com:office:office" xmlns:oel="http://schemas.microsoft.com/office/2019/extlst" xmlns:r="http://schemas.openxmlformats.org/officeDocument/2006/relationships" xmlns:m="http://schemas.openxmlformats.org/officeDocument/2006/math" xmlns:v="urn:schemas-microsoft-com:vml" xmlns:wp14="http://schemas.microsoft.com/office/word/2010/wordprocessingDrawing" xmlns:wp="http://schemas.openxmlformats.org/drawingml/2006/wordprocessingDrawing" xmlns:w10="urn:schemas-microsoft-com:office:word" xmlns:w="http://schemas.openxmlformats.org/wordprocessingml/2006/main" xmlns:w14="http://schemas.microsoft.com/office/word/2010/wordml" xmlns:w15="http://schemas.microsoft.com/office/word/2012/wordml" xmlns:w16cex="http://schemas.microsoft.com/office/word/2018/wordml/cex" xmlns:w16cid="http://schemas.microsoft.com/office/word/2016/wordml/cid" xmlns:w16="http://schemas.microsoft.com/office/word/2018/wordml" xmlns:w16sdtdh="http://schemas.microsoft.com/office/word/2020/wordml/sdtdatahash" xmlns:w16se="http://schemas.microsoft.com/office/word/2015/wordml/symex" xmlns:wpg="http://schemas.microsoft.com/office/word/2010/wordprocessingGroup" xmlns:wpi="http://schemas.microsoft.com/office/word/2010/wordprocessingInk" xmlns:wne="http://schemas.microsoft.com/office/word/2006/wordml" xmlns:wps="http://schemas.microsoft.com/office/word/2010/wordprocessingShape" mc:Ignorable="w14 w15 w16se w16cid w16 w16cex w16sdtdh wp14">
+<w:footnotes xmlns:wpc="http://schemas.microsoft.com/office/word/2010/wordprocessingCanvas" xmlns:cx="http://schemas.microsoft.com/office/drawing/2014/chartex" xmlns:cx1="http://schemas.microsoft.com/office/drawing/2015/9/8/chartex" xmlns:cx2="http://schemas.microsoft.com/office/drawing/2015/10/21/chartex" xmlns:cx3="http://schemas.microsoft.com/office/drawing/2016/5/9/chartex" xmlns:cx4="http://schemas.microsoft.com/office/drawing/2016/5/10/chartex" xmlns:cx5="http://schemas.microsoft.com/office/drawing/2016/5/11/chartex" xmlns:cx6="http://schemas.microsoft.com/office/drawing/2016/5/12/chartex" xmlns:cx7="http://schemas.microsoft.com/office/drawing/2016/5/13/chartex" xmlns:cx8="http://schemas.microsoft.com/office/drawing/2016/5/14/chartex" xmlns:mc="http://schemas.openxmlformats.org/markup-compatibility/2006" xmlns:aink="http://schemas.microsoft.com/office/drawing/2016/ink" xmlns:am3d="http://schemas.microsoft.com/office/drawing/2017/model3d" xmlns:o="urn:schemas-microsoft-com:office:office" xmlns:oel="http://schemas.microsoft.com/office/2019/extlst" xmlns:r="http://schemas.openxmlformats.org/officeDocument/2006/relationships" xmlns:m="http://schemas.openxmlformats.org/officeDocument/2006/math" xmlns:v="urn:schemas-microsoft-com:vml" xmlns:wp14="http://schemas.microsoft.com/office/word/2010/wordprocessingDrawing" xmlns:wp="http://schemas.openxmlformats.org/drawingml/2006/wordprocessingDrawing" xmlns:w10="urn:schemas-microsoft-com:office:word" xmlns:w="http://schemas.openxmlformats.org/wordprocessingml/2006/main" xmlns:w14="http://schemas.microsoft.com/office/word/2010/wordml" xmlns:w15="http://schemas.microsoft.com/office/word/2012/wordml" xmlns:w16cex="http://schemas.microsoft.com/office/word/2018/wordml/cex" xmlns:w16cid="http://schemas.microsoft.com/office/word/2016/wordml/cid" xmlns:w16="http://schemas.microsoft.com/office/word/2018/wordml" xmlns:w16du="http://schemas.microsoft.com/office/word/2023/wordml/word16du" xmlns:w16sdtdh="http://schemas.microsoft.com/office/word/2020/wordml/sdtdatahash" xmlns:w16se="http://schemas.microsoft.com/office/word/2015/wordml/symex" xmlns:wpg="http://schemas.microsoft.com/office/word/2010/wordprocessingGroup" xmlns:wpi="http://schemas.microsoft.com/office/word/2010/wordprocessingInk" xmlns:wne="http://schemas.microsoft.com/office/word/2006/wordml" xmlns:wps="http://schemas.microsoft.com/office/word/2010/wordprocessingShape" mc:Ignorable="w14 w15 w16se w16cid w16 w16cex w16sdtdh wp14">
   <w:footnote w:type="separator" w:id="-1">
     <w:p>
       <w:pPr>

</xml_diff>

<commit_message>
[GSMA] arrivato a un checkpoint
</commit_message>
<xml_diff>
--- a/utilities/file-word/GSMA.docx
+++ b/utilities/file-word/GSMA.docx
@@ -815,13 +815,22 @@
         <w:t xml:space="preserve"> = interfaccia tra LPDd e l’eUICC </w:t>
       </w:r>
       <w:r>
-        <w:t>usata per trasferire un Bound Profile Package</w:t>
+        <w:t xml:space="preserve">usata per trasferire un Bound </w:t>
+      </w:r>
+      <w:r>
+        <w:t>Profile Package</w:t>
       </w:r>
       <w:r>
         <w:t xml:space="preserve"> (BPP</w:t>
       </w:r>
       <w:r>
-        <w:t xml:space="preserve"> – un Protected Profile Package crittograficamente collegato all’eUICC</w:t>
+        <w:t xml:space="preserve"> – un Protected </w:t>
+      </w:r>
+      <w:r>
+        <w:t>Profile Package</w:t>
+      </w:r>
+      <w:r>
+        <w:t xml:space="preserve"> crittograficamente collegato all’eUICC</w:t>
       </w:r>
       <w:r>
         <w:t>)</w:t>
@@ -1037,7 +1046,14 @@
           <w:b/>
           <w:bCs/>
         </w:rPr>
-        <w:t>Profile Package Interpreter</w:t>
+        <w:t>Profile Package</w:t>
+      </w:r>
+      <w:r>
+        <w:rPr>
+          <w:b/>
+          <w:bCs/>
+        </w:rPr>
+        <w:t xml:space="preserve"> Interpreter</w:t>
       </w:r>
       <w:r>
         <w:t xml:space="preserve"> = </w:t>
@@ -1046,7 +1062,10 @@
         <w:t xml:space="preserve">servizio dell’OS dell’eUICC che </w:t>
       </w:r>
       <w:r>
-        <w:t>traduce i dati del Profile Package</w:t>
+        <w:t xml:space="preserve">traduce i dati del </w:t>
+      </w:r>
+      <w:r>
+        <w:t>Profile Package</w:t>
       </w:r>
       <w:r>
         <w:t xml:space="preserve"> in un profilo installato all’interno dell’ISD-P codificato </w:t>
@@ -1160,7 +1179,10 @@
         <w:t>un profilo di un operatore (Operator Profile) viene protetto all’interno</w:t>
       </w:r>
       <w:r>
-        <w:t xml:space="preserve"> di un Profile Package</w:t>
+        <w:t xml:space="preserve"> di un </w:t>
+      </w:r>
+      <w:r>
+        <w:t>Profile Package</w:t>
       </w:r>
       <w:r>
         <w:t xml:space="preserve"> prima di essere scaricato </w:t>
@@ -1172,7 +1194,13 @@
         <w:t xml:space="preserve"> un eUICC.</w:t>
       </w:r>
       <w:r>
-        <w:t xml:space="preserve"> Abbiamo diversi formati di Profile Package:</w:t>
+        <w:t xml:space="preserve"> Abbiamo diversi formati di </w:t>
+      </w:r>
+      <w:r>
+        <w:t>Profile Package</w:t>
+      </w:r>
+      <w:r>
+        <w:t>:</w:t>
       </w:r>
       <w:r>
         <w:br/>
@@ -1185,7 +1213,19 @@
         <w:rPr>
           <w:u w:val="single"/>
         </w:rPr>
-        <w:t>Unprotected Profile Package (UPP):</w:t>
+        <w:t xml:space="preserve">Unprotected </w:t>
+      </w:r>
+      <w:r>
+        <w:rPr>
+          <w:u w:val="single"/>
+        </w:rPr>
+        <w:t>Profile Package</w:t>
+      </w:r>
+      <w:r>
+        <w:rPr>
+          <w:u w:val="single"/>
+        </w:rPr>
+        <w:t xml:space="preserve"> (UPP):</w:t>
       </w:r>
       <w:r>
         <w:t xml:space="preserve"> </w:t>
@@ -1194,7 +1234,13 @@
         <w:t>viene generato</w:t>
       </w:r>
       <w:r>
-        <w:t xml:space="preserve"> da SM-DP+ all’interno della Profile Package Generation function</w:t>
+        <w:t xml:space="preserve"> da SM-DP+ all’interno della </w:t>
+      </w:r>
+      <w:r>
+        <w:t>Profile Package</w:t>
+      </w:r>
+      <w:r>
+        <w:t xml:space="preserve"> Generation function</w:t>
       </w:r>
       <w:r>
         <w:t xml:space="preserve">, che prende come input </w:t>
@@ -1203,7 +1249,13 @@
         <w:t>le specifiche del profilo stabilite con l’operatore.</w:t>
       </w:r>
       <w:r>
-        <w:t xml:space="preserve"> Tale Profile Package consiste </w:t>
+        <w:t xml:space="preserve"> Tale </w:t>
+      </w:r>
+      <w:r>
+        <w:t>Profile Package</w:t>
+      </w:r>
+      <w:r>
+        <w:t xml:space="preserve"> consiste </w:t>
       </w:r>
       <w:r>
         <w:t>in una sequenza di Profile Element (PE) di tipo TLV (Type-Length-Value).</w:t>
@@ -1216,10 +1268,28 @@
         <w:rPr>
           <w:u w:val="single"/>
         </w:rPr>
-        <w:t>Protected Profile Package (PPP):</w:t>
-      </w:r>
-      <w:r>
-        <w:t xml:space="preserve"> viene generato da SM-DP+ all’interno della Profile Package </w:t>
+        <w:t xml:space="preserve">Protected </w:t>
+      </w:r>
+      <w:r>
+        <w:rPr>
+          <w:u w:val="single"/>
+        </w:rPr>
+        <w:t>Profile Package</w:t>
+      </w:r>
+      <w:r>
+        <w:rPr>
+          <w:u w:val="single"/>
+        </w:rPr>
+        <w:t xml:space="preserve"> (PPP):</w:t>
+      </w:r>
+      <w:r>
+        <w:t xml:space="preserve"> viene generato da SM-DP+ all’interno della </w:t>
+      </w:r>
+      <w:r>
+        <w:t>Profile Package</w:t>
+      </w:r>
+      <w:r>
+        <w:t xml:space="preserve"> </w:t>
       </w:r>
       <w:r>
         <w:t>Protection</w:t>
@@ -1301,7 +1371,13 @@
         <w:t>e alternative, anche se l’uso delle random key per Profile</w:t>
       </w:r>
       <w:r>
-        <w:t xml:space="preserve"> garantisce la Profile Package Protection</w:t>
+        <w:t xml:space="preserve"> garantisce la </w:t>
+      </w:r>
+      <w:r>
+        <w:t>Profile Package</w:t>
+      </w:r>
+      <w:r>
+        <w:t xml:space="preserve"> Protection</w:t>
       </w:r>
       <w:r>
         <w:t xml:space="preserve"> senza avere alcuna conoscenza dell’eUICC</w:t>
@@ -1317,7 +1393,19 @@
         <w:rPr>
           <w:u w:val="single"/>
         </w:rPr>
-        <w:t>Bound Profile Package (BPP):</w:t>
+        <w:t xml:space="preserve">Bound </w:t>
+      </w:r>
+      <w:r>
+        <w:rPr>
+          <w:u w:val="single"/>
+        </w:rPr>
+        <w:t>Profile Package</w:t>
+      </w:r>
+      <w:r>
+        <w:rPr>
+          <w:u w:val="single"/>
+        </w:rPr>
+        <w:t xml:space="preserve"> (BPP):</w:t>
       </w:r>
       <w:r>
         <w:t xml:space="preserve"> </w:t>
@@ -1326,13 +1414,25 @@
         <w:t>viene generato da SM-DP+</w:t>
       </w:r>
       <w:r>
-        <w:t xml:space="preserve"> all’interno della Profile Package Binding Function.</w:t>
+        <w:t xml:space="preserve"> all’interno della </w:t>
+      </w:r>
+      <w:r>
+        <w:t>Profile Package</w:t>
+      </w:r>
+      <w:r>
+        <w:t xml:space="preserve"> Binding Function.</w:t>
       </w:r>
       <w:r>
         <w:t xml:space="preserve"> Il suo scopo è collegare </w:t>
       </w:r>
       <w:r>
-        <w:t>un Protected Profile Package a un particolare eUICC</w:t>
+        <w:t xml:space="preserve">un Protected </w:t>
+      </w:r>
+      <w:r>
+        <w:t>Profile Package</w:t>
+      </w:r>
+      <w:r>
+        <w:t xml:space="preserve"> a un particolare eUICC</w:t>
       </w:r>
       <w:r>
         <w:t xml:space="preserve">, il che è fatto con un key agreement </w:t>
@@ -1354,7 +1454,19 @@
         <w:rPr>
           <w:u w:val="single"/>
         </w:rPr>
-        <w:t xml:space="preserve"> Bound Profile Package (SBPP):</w:t>
+        <w:t xml:space="preserve"> Bound </w:t>
+      </w:r>
+      <w:r>
+        <w:rPr>
+          <w:u w:val="single"/>
+        </w:rPr>
+        <w:t>Profile Package</w:t>
+      </w:r>
+      <w:r>
+        <w:rPr>
+          <w:u w:val="single"/>
+        </w:rPr>
+        <w:t xml:space="preserve"> (SBPP):</w:t>
       </w:r>
       <w:r>
         <w:t xml:space="preserve"> </w:t>
@@ -1366,7 +1478,10 @@
         <w:t>, il quale</w:t>
       </w:r>
       <w:r>
-        <w:t xml:space="preserve"> trasferisce il Bound Profile Package</w:t>
+        <w:t xml:space="preserve"> trasferisce il Bound </w:t>
+      </w:r>
+      <w:r>
+        <w:t>Profile Package</w:t>
       </w:r>
       <w:r>
         <w:t xml:space="preserve"> all’eUICC us</w:t>
@@ -5353,7 +5468,13 @@
         <w:t>-&gt;</w:t>
       </w:r>
       <w:r>
-        <w:t xml:space="preserve"> Profile Package Version</w:t>
+        <w:t xml:space="preserve"> </w:t>
+      </w:r>
+      <w:r>
+        <w:t>Profile Package</w:t>
+      </w:r>
+      <w:r>
+        <w:t xml:space="preserve"> Version</w:t>
       </w:r>
       <w:r>
         <w:t>.</w:t>
@@ -6086,7 +6207,13 @@
         <w:t xml:space="preserve"> tra SM-DP+ e LPAe</w:t>
       </w:r>
       <w:r>
-        <w:t xml:space="preserve"> (o meglio LPDe) per la consegna del profile package.</w:t>
+        <w:t xml:space="preserve"> (o meglio LPDe) per la consegna del </w:t>
+      </w:r>
+      <w:r>
+        <w:t>Profile Package</w:t>
+      </w:r>
+      <w:r>
+        <w:t>.</w:t>
       </w:r>
       <w:r>
         <w:br/>
@@ -6206,13 +6333,87 @@
         <w:t xml:space="preserve"> e viene usata dall’operatore</w:t>
       </w:r>
       <w:r>
-        <w:t xml:space="preserve"> per invocare la preparazione del profile</w:t>
+        <w:t xml:space="preserve"> per invocare la preparazione del </w:t>
+      </w:r>
+      <w:r>
+        <w:t>Profile Package</w:t>
+      </w:r>
+      <w:r>
+        <w:t>.</w:t>
+      </w:r>
+      <w:r>
+        <w:br/>
+        <w:t xml:space="preserve">-&gt; </w:t>
+      </w:r>
+      <w:r>
+        <w:rPr>
+          <w:b/>
+          <w:bCs/>
+        </w:rPr>
+        <w:t>ES12</w:t>
+      </w:r>
+      <w:r>
+        <w:t>: è tra SM-DP+ e SM-DS (Alternative SM-DS o Root SM-DS)</w:t>
+      </w:r>
+      <w:r>
+        <w:t xml:space="preserve"> per</w:t>
+      </w:r>
+      <w:r>
+        <w:t xml:space="preserve"> la gestione degli eventi.</w:t>
+      </w:r>
+      <w:r>
+        <w:br/>
+        <w:t xml:space="preserve">-&gt; </w:t>
+      </w:r>
+      <w:r>
+        <w:rPr>
+          <w:b/>
+          <w:bCs/>
+        </w:rPr>
+        <w:t>ES15</w:t>
+      </w:r>
+      <w:r>
+        <w:t xml:space="preserve">: </w:t>
+      </w:r>
+      <w:r>
+        <w:t>è tra l’Alternative SM-DS e il Root SM-DS per la gestione degli eventi.</w:t>
+      </w:r>
+    </w:p>
+    <w:p>
+      <w:r>
+        <w:rPr>
+          <w:u w:val="single"/>
+        </w:rPr>
+        <w:t>Interfacce</w:t>
+      </w:r>
+      <w:r>
+        <w:rPr>
+          <w:u w:val="single"/>
+        </w:rPr>
+        <w:t xml:space="preserve"> device to server:</w:t>
+      </w:r>
+      <w:r>
+        <w:br/>
+        <w:t xml:space="preserve">-&gt; </w:t>
+      </w:r>
+      <w:r>
+        <w:rPr>
+          <w:b/>
+          <w:bCs/>
+        </w:rPr>
+        <w:t>ES9+</w:t>
+      </w:r>
+      <w:r>
+        <w:t>: viene usata per fornire trasporto sicuro</w:t>
       </w:r>
       <w:r>
         <w:t xml:space="preserve"> </w:t>
       </w:r>
       <w:r>
-        <w:t>package</w:t>
+        <w:t xml:space="preserve">tra SM-DP+ e LPAd (o meglio LPDd) per la consegna del </w:t>
+      </w:r>
+      <w:r>
+        <w:t>Profile Package</w:t>
       </w:r>
       <w:r>
         <w:t>.</w:t>
@@ -6226,105 +6427,13 @@
           <w:b/>
           <w:bCs/>
         </w:rPr>
-        <w:t>ES12</w:t>
-      </w:r>
-      <w:r>
-        <w:t xml:space="preserve">: è tra SM-DP+ e SM-DS </w:t>
-      </w:r>
-      <w:r>
-        <w:t>(Alternative SM-DS o Root SM-DS)</w:t>
-      </w:r>
-      <w:r>
-        <w:t xml:space="preserve"> per</w:t>
-      </w:r>
-      <w:r>
-        <w:t xml:space="preserve"> la gestione degli eventi.</w:t>
-      </w:r>
-      <w:r>
-        <w:br/>
-        <w:t xml:space="preserve">-&gt; </w:t>
-      </w:r>
-      <w:r>
-        <w:rPr>
-          <w:b/>
-          <w:bCs/>
-        </w:rPr>
-        <w:t>ES15</w:t>
+        <w:t>ES11</w:t>
       </w:r>
       <w:r>
         <w:t xml:space="preserve">: </w:t>
       </w:r>
       <w:r>
-        <w:t>è tra l’Alternative SM-DS e il Root SM-DS per la gestione degli eventi.</w:t>
-      </w:r>
-    </w:p>
-    <w:p>
-      <w:r>
-        <w:rPr>
-          <w:u w:val="single"/>
-        </w:rPr>
-        <w:t>Interfacce</w:t>
-      </w:r>
-      <w:r>
-        <w:rPr>
-          <w:u w:val="single"/>
-        </w:rPr>
-        <w:t xml:space="preserve"> device to server:</w:t>
-      </w:r>
-      <w:r>
-        <w:br/>
-        <w:t xml:space="preserve">-&gt; </w:t>
-      </w:r>
-      <w:r>
-        <w:rPr>
-          <w:b/>
-          <w:bCs/>
-        </w:rPr>
-        <w:t>ES9+</w:t>
-      </w:r>
-      <w:r>
-        <w:t>: viene usata per fornire trasporto sicuro</w:t>
-      </w:r>
-      <w:r>
-        <w:t xml:space="preserve"> </w:t>
-      </w:r>
-      <w:r>
-        <w:t>tra SM-DP+ e LPA</w:t>
-      </w:r>
-      <w:r>
-        <w:t>d</w:t>
-      </w:r>
-      <w:r>
-        <w:t xml:space="preserve"> (o meglio LPD</w:t>
-      </w:r>
-      <w:r>
-        <w:t>d</w:t>
-      </w:r>
-      <w:r>
-        <w:t>) per la consegna del profile package.</w:t>
-      </w:r>
-      <w:r>
-        <w:br/>
-        <w:t xml:space="preserve">-&gt; </w:t>
-      </w:r>
-      <w:r>
-        <w:rPr>
-          <w:b/>
-          <w:bCs/>
-        </w:rPr>
-        <w:t>ES11</w:t>
-      </w:r>
-      <w:r>
-        <w:t xml:space="preserve">: </w:t>
-      </w:r>
-      <w:r>
-        <w:t>interfaccia tra LPA</w:t>
-      </w:r>
-      <w:r>
-        <w:t>d</w:t>
-      </w:r>
-      <w:r>
-        <w:t xml:space="preserve"> e SM-DS (Alternative SM-DS o Root SM-DS) per l’ottenimento degli eventi.</w:t>
+        <w:t>interfaccia tra LPAd e SM-DS (Alternative SM-DS o Root SM-DS) per l’ottenimento degli eventi.</w:t>
       </w:r>
     </w:p>
     <w:p>
@@ -6357,10 +6466,13 @@
         <w:br/>
       </w:r>
       <w:r>
+        <w:rPr>
+          <w:noProof/>
+        </w:rPr>
         <w:drawing>
-          <wp:inline distT="0" distB="0" distL="0" distR="0" wp14:anchorId="25F366BB" wp14:editId="05B8DB0B">
-            <wp:extent cx="4519052" cy="3063505"/>
-            <wp:effectExtent l="0" t="0" r="0" b="3810"/>
+          <wp:inline distT="0" distB="0" distL="0" distR="0" wp14:anchorId="25F366BB" wp14:editId="66A9D1B6">
+            <wp:extent cx="4170207" cy="2827020"/>
+            <wp:effectExtent l="0" t="0" r="1905" b="0"/>
             <wp:docPr id="16" name="Immagine 16" descr="Immagine che contiene tavolo&#10;&#10;Descrizione generata automaticamente"/>
             <wp:cNvGraphicFramePr>
               <a:graphicFrameLocks xmlns:a="http://schemas.openxmlformats.org/drawingml/2006/main" noChangeAspect="1"/>
@@ -6381,7 +6493,7 @@
                   <pic:spPr>
                     <a:xfrm>
                       <a:off x="0" y="0"/>
-                      <a:ext cx="4519052" cy="3063505"/>
+                      <a:ext cx="4174885" cy="2830191"/>
                     </a:xfrm>
                     <a:prstGeom prst="rect">
                       <a:avLst/>
@@ -6396,11 +6508,14 @@
     </w:p>
     <w:p>
       <w:r>
+        <w:rPr>
+          <w:noProof/>
+        </w:rPr>
         <w:lastRenderedPageBreak/>
         <w:drawing>
-          <wp:inline distT="0" distB="0" distL="0" distR="0" wp14:anchorId="19CB03EF" wp14:editId="1C6295D5">
-            <wp:extent cx="4488569" cy="4267570"/>
-            <wp:effectExtent l="0" t="0" r="7620" b="0"/>
+          <wp:inline distT="0" distB="0" distL="0" distR="0" wp14:anchorId="19CB03EF" wp14:editId="26FF9180">
+            <wp:extent cx="4143551" cy="3939540"/>
+            <wp:effectExtent l="0" t="0" r="9525" b="3810"/>
             <wp:docPr id="17" name="Immagine 17" descr="Immagine che contiene tavolo&#10;&#10;Descrizione generata automaticamente"/>
             <wp:cNvGraphicFramePr>
               <a:graphicFrameLocks xmlns:a="http://schemas.openxmlformats.org/drawingml/2006/main" noChangeAspect="1"/>
@@ -6421,7 +6536,7 @@
                   <pic:spPr>
                     <a:xfrm>
                       <a:off x="0" y="0"/>
-                      <a:ext cx="4488569" cy="4267570"/>
+                      <a:ext cx="4151430" cy="3947031"/>
                     </a:xfrm>
                     <a:prstGeom prst="rect">
                       <a:avLst/>
@@ -6456,10 +6571,13 @@
         <w:br/>
       </w:r>
       <w:r>
+        <w:rPr>
+          <w:noProof/>
+        </w:rPr>
         <w:drawing>
-          <wp:inline distT="0" distB="0" distL="0" distR="0" wp14:anchorId="05A2AEDF" wp14:editId="4D1B45E0">
-            <wp:extent cx="5387807" cy="1173582"/>
-            <wp:effectExtent l="0" t="0" r="3810" b="7620"/>
+          <wp:inline distT="0" distB="0" distL="0" distR="0" wp14:anchorId="05A2AEDF" wp14:editId="68BE4DC4">
+            <wp:extent cx="4884420" cy="1063933"/>
+            <wp:effectExtent l="0" t="0" r="0" b="3175"/>
             <wp:docPr id="37" name="Immagine 37" descr="Immagine che contiene tavolo&#10;&#10;Descrizione generata automaticamente"/>
             <wp:cNvGraphicFramePr>
               <a:graphicFrameLocks xmlns:a="http://schemas.openxmlformats.org/drawingml/2006/main" noChangeAspect="1"/>
@@ -6480,7 +6598,7 @@
                   <pic:spPr>
                     <a:xfrm>
                       <a:off x="0" y="0"/>
-                      <a:ext cx="5387807" cy="1173582"/>
+                      <a:ext cx="4888608" cy="1064845"/>
                     </a:xfrm>
                     <a:prstGeom prst="rect">
                       <a:avLst/>
@@ -6633,43 +6751,1697 @@
       </w:r>
       <w:r>
         <w:br/>
+        <w:t xml:space="preserve">- Generare </w:t>
+      </w:r>
+      <w:r>
+        <w:t>un TransactionID che viene usato per identificare la sessione RSP</w:t>
+      </w:r>
+      <w:r>
+        <w:t xml:space="preserve"> che si sta per stabilire.</w:t>
+      </w:r>
+      <w:r>
+        <w:br/>
+        <w:t xml:space="preserve">- </w:t>
+      </w:r>
+      <w:r>
+        <w:t xml:space="preserve">Generare un serverChallenge per l’autenticazione </w:t>
+      </w:r>
+      <w:r>
+        <w:t>dell’eUICC</w:t>
+      </w:r>
+      <w:r>
+        <w:t xml:space="preserve"> coinvolto nella sessione RSP che si sta per </w:t>
       </w:r>
       <w:r>
         <w:lastRenderedPageBreak/>
-        <w:t xml:space="preserve">- Generare </w:t>
-      </w:r>
-      <w:r>
-        <w:t>un TransactionID che viene usato per identificare la sessione RSP</w:t>
-      </w:r>
-      <w:r>
-        <w:t xml:space="preserve"> che si sta per stabilire.</w:t>
+        <w:t>stabilire.</w:t>
+      </w:r>
+      <w:r>
+        <w:br/>
+        <w:t>- Generare un oggetto serverSigned1</w:t>
+      </w:r>
+      <w:r>
+        <w:t>.</w:t>
+      </w:r>
+      <w:r>
+        <w:br/>
+        <w:t>- Generare una signature (serverSignature1)</w:t>
+      </w:r>
+      <w:r>
+        <w:t>.</w:t>
+      </w:r>
+    </w:p>
+    <w:p>
+      <w:pPr>
+        <w:rPr>
+          <w:u w:val="single"/>
+        </w:rPr>
+      </w:pPr>
+      <w:r>
+        <w:rPr>
+          <w:u w:val="single"/>
+        </w:rPr>
+        <w:t>Input:</w:t>
+      </w:r>
+      <w:r>
+        <w:br/>
+      </w:r>
+      <w:r>
+        <w:rPr>
+          <w:noProof/>
+        </w:rPr>
+        <w:drawing>
+          <wp:inline distT="0" distB="0" distL="0" distR="0" wp14:anchorId="64D62607" wp14:editId="5B2B8DA1">
+            <wp:extent cx="5071510" cy="1965960"/>
+            <wp:effectExtent l="0" t="0" r="0" b="0"/>
+            <wp:docPr id="39" name="Immagine 39" descr="Immagine che contiene tavolo&#10;&#10;Descrizione generata automaticamente"/>
+            <wp:cNvGraphicFramePr>
+              <a:graphicFrameLocks xmlns:a="http://schemas.openxmlformats.org/drawingml/2006/main" noChangeAspect="1"/>
+            </wp:cNvGraphicFramePr>
+            <a:graphic xmlns:a="http://schemas.openxmlformats.org/drawingml/2006/main">
+              <a:graphicData uri="http://schemas.openxmlformats.org/drawingml/2006/picture">
+                <pic:pic xmlns:pic="http://schemas.openxmlformats.org/drawingml/2006/picture">
+                  <pic:nvPicPr>
+                    <pic:cNvPr id="39" name="Immagine 39" descr="Immagine che contiene tavolo&#10;&#10;Descrizione generata automaticamente"/>
+                    <pic:cNvPicPr/>
+                  </pic:nvPicPr>
+                  <pic:blipFill>
+                    <a:blip r:embed="rId43"/>
+                    <a:stretch>
+                      <a:fillRect/>
+                    </a:stretch>
+                  </pic:blipFill>
+                  <pic:spPr>
+                    <a:xfrm>
+                      <a:off x="0" y="0"/>
+                      <a:ext cx="5088518" cy="1972553"/>
+                    </a:xfrm>
+                    <a:prstGeom prst="rect">
+                      <a:avLst/>
+                    </a:prstGeom>
+                  </pic:spPr>
+                </pic:pic>
+              </a:graphicData>
+            </a:graphic>
+          </wp:inline>
+        </w:drawing>
+      </w:r>
+    </w:p>
+    <w:p>
+      <w:pPr>
+        <w:rPr>
+          <w:u w:val="single"/>
+        </w:rPr>
+      </w:pPr>
+      <w:r>
+        <w:rPr>
+          <w:u w:val="single"/>
+        </w:rPr>
+        <w:t>Output:</w:t>
+      </w:r>
+      <w:r>
+        <w:br/>
+      </w:r>
+      <w:r>
+        <w:rPr>
+          <w:noProof/>
+        </w:rPr>
+        <w:drawing>
+          <wp:inline distT="0" distB="0" distL="0" distR="0" wp14:anchorId="40EC0A87" wp14:editId="39898A18">
+            <wp:extent cx="5059680" cy="1846099"/>
+            <wp:effectExtent l="0" t="0" r="7620" b="1905"/>
+            <wp:docPr id="40" name="Immagine 40" descr="Immagine che contiene tavolo&#10;&#10;Descrizione generata automaticamente"/>
+            <wp:cNvGraphicFramePr>
+              <a:graphicFrameLocks xmlns:a="http://schemas.openxmlformats.org/drawingml/2006/main" noChangeAspect="1"/>
+            </wp:cNvGraphicFramePr>
+            <a:graphic xmlns:a="http://schemas.openxmlformats.org/drawingml/2006/main">
+              <a:graphicData uri="http://schemas.openxmlformats.org/drawingml/2006/picture">
+                <pic:pic xmlns:pic="http://schemas.openxmlformats.org/drawingml/2006/picture">
+                  <pic:nvPicPr>
+                    <pic:cNvPr id="40" name="Immagine 40" descr="Immagine che contiene tavolo&#10;&#10;Descrizione generata automaticamente"/>
+                    <pic:cNvPicPr/>
+                  </pic:nvPicPr>
+                  <pic:blipFill>
+                    <a:blip r:embed="rId44"/>
+                    <a:stretch>
+                      <a:fillRect/>
+                    </a:stretch>
+                  </pic:blipFill>
+                  <pic:spPr>
+                    <a:xfrm>
+                      <a:off x="0" y="0"/>
+                      <a:ext cx="5067865" cy="1849085"/>
+                    </a:xfrm>
+                    <a:prstGeom prst="rect">
+                      <a:avLst/>
+                    </a:prstGeom>
+                  </pic:spPr>
+                </pic:pic>
+              </a:graphicData>
+            </a:graphic>
+          </wp:inline>
+        </w:drawing>
+      </w:r>
+      <w:r>
+        <w:rPr>
+          <w:u w:val="single"/>
+        </w:rPr>
+        <w:br/>
+      </w:r>
+      <w:r>
+        <w:rPr>
+          <w:noProof/>
+        </w:rPr>
+        <w:drawing>
+          <wp:inline distT="0" distB="0" distL="0" distR="0" wp14:anchorId="1BA19A42" wp14:editId="7E331B64">
+            <wp:extent cx="5071110" cy="1069045"/>
+            <wp:effectExtent l="0" t="0" r="0" b="0"/>
+            <wp:docPr id="41" name="Immagine 41" descr="Immagine che contiene testo&#10;&#10;Descrizione generata automaticamente"/>
+            <wp:cNvGraphicFramePr>
+              <a:graphicFrameLocks xmlns:a="http://schemas.openxmlformats.org/drawingml/2006/main" noChangeAspect="1"/>
+            </wp:cNvGraphicFramePr>
+            <a:graphic xmlns:a="http://schemas.openxmlformats.org/drawingml/2006/main">
+              <a:graphicData uri="http://schemas.openxmlformats.org/drawingml/2006/picture">
+                <pic:pic xmlns:pic="http://schemas.openxmlformats.org/drawingml/2006/picture">
+                  <pic:nvPicPr>
+                    <pic:cNvPr id="41" name="Immagine 41" descr="Immagine che contiene testo&#10;&#10;Descrizione generata automaticamente"/>
+                    <pic:cNvPicPr/>
+                  </pic:nvPicPr>
+                  <pic:blipFill>
+                    <a:blip r:embed="rId45"/>
+                    <a:stretch>
+                      <a:fillRect/>
+                    </a:stretch>
+                  </pic:blipFill>
+                  <pic:spPr>
+                    <a:xfrm>
+                      <a:off x="0" y="0"/>
+                      <a:ext cx="5114760" cy="1078247"/>
+                    </a:xfrm>
+                    <a:prstGeom prst="rect">
+                      <a:avLst/>
+                    </a:prstGeom>
+                  </pic:spPr>
+                </pic:pic>
+              </a:graphicData>
+            </a:graphic>
+          </wp:inline>
+        </w:drawing>
+      </w:r>
+    </w:p>
+    <w:p>
+      <w:r>
+        <w:br/>
+      </w:r>
+      <w:r>
+        <w:rPr>
+          <w:b/>
+          <w:bCs/>
+        </w:rPr>
+        <w:t>GetBoundProfilePackage</w:t>
+      </w:r>
+      <w:r>
+        <w:br/>
+      </w:r>
+      <w:r>
+        <w:t xml:space="preserve">È una funzione che viene </w:t>
+      </w:r>
+      <w:r>
+        <w:t xml:space="preserve">invocata per richiedere la consegna e il binding di un </w:t>
+      </w:r>
+      <w:r>
+        <w:t>Profile Package</w:t>
+      </w:r>
+      <w:r>
+        <w:t xml:space="preserve"> </w:t>
+      </w:r>
+      <w:r>
+        <w:t>con l’eUICC.</w:t>
+      </w:r>
+      <w:r>
+        <w:br/>
+        <w:t>Alla ricezione di una chiamata a questa funzione, SM-DP+ dovrebbe:</w:t>
       </w:r>
       <w:r>
         <w:br/>
         <w:t xml:space="preserve">- </w:t>
       </w:r>
       <w:r>
-        <w:t xml:space="preserve">Generare un serverChallenge per l’autenticazione </w:t>
-      </w:r>
-      <w:r>
-        <w:t>dell’eUICC</w:t>
-      </w:r>
-      <w:r>
-        <w:t xml:space="preserve"> coinvolto nella sessione RSP che si sta per stabilire.</w:t>
-      </w:r>
-      <w:r>
-        <w:br/>
-        <w:t>- Generare un oggetto serverSigned1</w:t>
+        <w:t>Verificare che il transactionId</w:t>
+      </w:r>
+      <w:r>
+        <w:t xml:space="preserve"> ricevuto </w:t>
+      </w:r>
+      <w:r>
+        <w:t>sia noto e sia relativo alla sessione RSP che si sta per stabilire.</w:t>
+      </w:r>
+      <w:r>
+        <w:br/>
+        <w:t xml:space="preserve">- </w:t>
+      </w:r>
+      <w:r>
+        <w:t xml:space="preserve">Verificare </w:t>
+      </w:r>
+      <w:r>
+        <w:t>la signature dell’eUICC (euiccSignature2)</w:t>
+      </w:r>
+      <w:r>
+        <w:t xml:space="preserve"> usando il certificato</w:t>
+      </w:r>
+      <w:r>
+        <w:t xml:space="preserve"> PK.EUICC.EDSA.</w:t>
+      </w:r>
+      <w:r>
+        <w:br/>
+        <w:t xml:space="preserve">- </w:t>
+      </w:r>
+      <w:r>
+        <w:t>Controllare se questo ordine (i.e. questa invocazione a funzione)</w:t>
+      </w:r>
+      <w:r>
+        <w:t xml:space="preserve"> richiede la verifica del codice di conferma; se sì</w:t>
+      </w:r>
+      <w:r>
+        <w:t>, SM-DP+ dovrebbe</w:t>
+      </w:r>
+      <w:r>
+        <w:t xml:space="preserve"> verificare che </w:t>
+      </w:r>
+      <w:r>
+        <w:t>il codice di conferma hashato matchi col valore noto da SM-DP+</w:t>
       </w:r>
       <w:r>
         <w:t>.</w:t>
       </w:r>
-      <w:r>
-        <w:br/>
-        <w:t>- Generare una signature (serverSignature1)</w:t>
+    </w:p>
+    <w:p>
+      <w:r>
+        <w:t>Se anche solo uno di questi controlli fallisce, SM-DP+ dovrà restituire un codice di errore opportuno.</w:t>
+      </w:r>
+      <w:r>
+        <w:t xml:space="preserve"> Inoltre, </w:t>
+      </w:r>
+      <w:r>
+        <w:t>se viene superato il numero massimo di tentativi</w:t>
+      </w:r>
+      <w:r>
+        <w:t xml:space="preserve">, la </w:t>
+      </w:r>
+      <w:r>
+        <w:t>rispettiva richiesta di download</w:t>
+      </w:r>
+      <w:r>
+        <w:t xml:space="preserve"> del profilo deve essere terminata.</w:t>
+      </w:r>
+      <w:r>
+        <w:t xml:space="preserve"> </w:t>
+      </w:r>
+      <w:r>
+        <w:t>Se invece va tutto bene</w:t>
+      </w:r>
+      <w:r>
+        <w:t>, per effettuare il binding del PPP (Proteced Profile Package)</w:t>
+      </w:r>
+      <w:r>
+        <w:t>, SM-DP+ dovrà:</w:t>
+      </w:r>
+      <w:r>
+        <w:br/>
+        <w:t xml:space="preserve">- </w:t>
+      </w:r>
+      <w:r>
+        <w:t>Allegare</w:t>
+      </w:r>
+      <w:r>
+        <w:t xml:space="preserve"> il certificato otPK.EUICC.ECKA alla sessione RSP che si sta per stabilire.</w:t>
+      </w:r>
+      <w:r>
+        <w:br/>
+        <w:t xml:space="preserve">- </w:t>
+      </w:r>
+      <w:r>
+        <w:t>Generare la coppia di chiavi ECKA</w:t>
+      </w:r>
+      <w:r>
+        <w:t xml:space="preserve"> (</w:t>
+      </w:r>
+      <w:r>
+        <w:t>otPK.DP.ECKA, otSK.DP.ECKA) per il key agreement.</w:t>
+      </w:r>
+      <w:r>
+        <w:br/>
+      </w:r>
+      <w:r>
+        <w:lastRenderedPageBreak/>
+        <w:t>- Generare le chiavi di sessione</w:t>
+      </w:r>
+      <w:r>
+        <w:t xml:space="preserve"> (S-ENC, S-MAC)</w:t>
+      </w:r>
+      <w:r>
+        <w:t xml:space="preserve"> e l’IV</w:t>
+      </w:r>
+      <w:r>
+        <w:t xml:space="preserve"> a </w:t>
+      </w:r>
+      <w:r>
+        <w:t>partire dal c</w:t>
+      </w:r>
+      <w:r>
+        <w:t>ertificato otPK.EUICC.ECKA ricevuto</w:t>
+      </w:r>
+      <w:r>
+        <w:t xml:space="preserve"> e d</w:t>
+      </w:r>
+      <w:r>
+        <w:t>alla chiave otSK.DP.ECKA precedentemente generata.</w:t>
+      </w:r>
+      <w:r>
+        <w:br/>
+        <w:t xml:space="preserve">- </w:t>
+      </w:r>
+      <w:r>
+        <w:t xml:space="preserve">Generare </w:t>
+      </w:r>
+      <w:r>
+        <w:t>i metadati</w:t>
+      </w:r>
+      <w:r>
+        <w:t xml:space="preserve"> per il profilo.</w:t>
+      </w:r>
+      <w:r>
+        <w:br/>
+        <w:t xml:space="preserve">- </w:t>
+      </w:r>
+      <w:r>
+        <w:t>Generare il BPP (Bound Profile Package).</w:t>
+      </w:r>
+      <w:r>
+        <w:br/>
+      </w:r>
+      <w:r>
+        <w:t>- Eliminare la chiave otSK.DP.ECKA dopo che il BPP è stato generato.</w:t>
+      </w:r>
+    </w:p>
+    <w:p>
+      <w:pPr>
+        <w:rPr>
+          <w:u w:val="single"/>
+        </w:rPr>
+      </w:pPr>
+      <w:r>
+        <w:rPr>
+          <w:u w:val="single"/>
+        </w:rPr>
+        <w:t>Input:</w:t>
+      </w:r>
+      <w:r>
+        <w:br/>
+      </w:r>
+      <w:r>
+        <w:rPr>
+          <w:noProof/>
+        </w:rPr>
+        <w:drawing>
+          <wp:inline distT="0" distB="0" distL="0" distR="0" wp14:anchorId="3F020A33" wp14:editId="3BD2476C">
+            <wp:extent cx="5196590" cy="1584960"/>
+            <wp:effectExtent l="0" t="0" r="4445" b="0"/>
+            <wp:docPr id="42" name="Immagine 42" descr="Immagine che contiene tavolo&#10;&#10;Descrizione generata automaticamente"/>
+            <wp:cNvGraphicFramePr>
+              <a:graphicFrameLocks xmlns:a="http://schemas.openxmlformats.org/drawingml/2006/main" noChangeAspect="1"/>
+            </wp:cNvGraphicFramePr>
+            <a:graphic xmlns:a="http://schemas.openxmlformats.org/drawingml/2006/main">
+              <a:graphicData uri="http://schemas.openxmlformats.org/drawingml/2006/picture">
+                <pic:pic xmlns:pic="http://schemas.openxmlformats.org/drawingml/2006/picture">
+                  <pic:nvPicPr>
+                    <pic:cNvPr id="42" name="Immagine 42" descr="Immagine che contiene tavolo&#10;&#10;Descrizione generata automaticamente"/>
+                    <pic:cNvPicPr/>
+                  </pic:nvPicPr>
+                  <pic:blipFill>
+                    <a:blip r:embed="rId46"/>
+                    <a:stretch>
+                      <a:fillRect/>
+                    </a:stretch>
+                  </pic:blipFill>
+                  <pic:spPr>
+                    <a:xfrm>
+                      <a:off x="0" y="0"/>
+                      <a:ext cx="5206594" cy="1588011"/>
+                    </a:xfrm>
+                    <a:prstGeom prst="rect">
+                      <a:avLst/>
+                    </a:prstGeom>
+                  </pic:spPr>
+                </pic:pic>
+              </a:graphicData>
+            </a:graphic>
+          </wp:inline>
+        </w:drawing>
+      </w:r>
+    </w:p>
+    <w:p>
+      <w:pPr>
+        <w:rPr>
+          <w:u w:val="single"/>
+        </w:rPr>
+      </w:pPr>
+      <w:r>
+        <w:rPr>
+          <w:u w:val="single"/>
+        </w:rPr>
+        <w:t>Output:</w:t>
+      </w:r>
+      <w:r>
+        <w:br/>
+      </w:r>
+      <w:r>
+        <w:rPr>
+          <w:noProof/>
+        </w:rPr>
+        <w:drawing>
+          <wp:inline distT="0" distB="0" distL="0" distR="0" wp14:anchorId="5A88F56B" wp14:editId="18AA83B5">
+            <wp:extent cx="5181600" cy="1290535"/>
+            <wp:effectExtent l="0" t="0" r="0" b="5080"/>
+            <wp:docPr id="43" name="Immagine 43" descr="Immagine che contiene testo&#10;&#10;Descrizione generata automaticamente"/>
+            <wp:cNvGraphicFramePr>
+              <a:graphicFrameLocks xmlns:a="http://schemas.openxmlformats.org/drawingml/2006/main" noChangeAspect="1"/>
+            </wp:cNvGraphicFramePr>
+            <a:graphic xmlns:a="http://schemas.openxmlformats.org/drawingml/2006/main">
+              <a:graphicData uri="http://schemas.openxmlformats.org/drawingml/2006/picture">
+                <pic:pic xmlns:pic="http://schemas.openxmlformats.org/drawingml/2006/picture">
+                  <pic:nvPicPr>
+                    <pic:cNvPr id="43" name="Immagine 43" descr="Immagine che contiene testo&#10;&#10;Descrizione generata automaticamente"/>
+                    <pic:cNvPicPr/>
+                  </pic:nvPicPr>
+                  <pic:blipFill>
+                    <a:blip r:embed="rId47"/>
+                    <a:stretch>
+                      <a:fillRect/>
+                    </a:stretch>
+                  </pic:blipFill>
+                  <pic:spPr>
+                    <a:xfrm>
+                      <a:off x="0" y="0"/>
+                      <a:ext cx="5210979" cy="1297852"/>
+                    </a:xfrm>
+                    <a:prstGeom prst="rect">
+                      <a:avLst/>
+                    </a:prstGeom>
+                  </pic:spPr>
+                </pic:pic>
+              </a:graphicData>
+            </a:graphic>
+          </wp:inline>
+        </w:drawing>
+      </w:r>
+    </w:p>
+    <w:p>
+      <w:r>
+        <w:rPr>
+          <w:u w:val="single"/>
+        </w:rPr>
+        <w:br/>
+      </w:r>
+      <w:r>
+        <w:rPr>
+          <w:b/>
+          <w:bCs/>
+        </w:rPr>
+        <w:t>AuthenticateClient</w:t>
+      </w:r>
+      <w:r>
+        <w:br/>
+      </w:r>
+      <w:r>
+        <w:t>È una funzione che viene invocata per richiedere l’autenticazione</w:t>
+      </w:r>
+      <w:r>
+        <w:t xml:space="preserve"> dell’eUICC</w:t>
+      </w:r>
+      <w:r>
+        <w:t xml:space="preserve"> da parte di SM-DP+.</w:t>
+      </w:r>
+      <w:r>
+        <w:br/>
+        <w:t>Alla ricezione di una chiamata a questa funzione, SM-DP+ dovrebbe:</w:t>
+      </w:r>
+      <w:r>
+        <w:br/>
+        <w:t xml:space="preserve">- </w:t>
+      </w:r>
+      <w:r>
+        <w:t>Verificare la validità</w:t>
+      </w:r>
+      <w:r>
+        <w:t xml:space="preserve"> del certificato CERT.EUM.ECDSA usando la chiave pubblica</w:t>
+      </w:r>
+      <w:r>
+        <w:t xml:space="preserve"> PK.CI.ECDSA.</w:t>
+      </w:r>
+      <w:r>
+        <w:br/>
+        <w:t>- Verificare la validità del certificato CERT.EUICC.ECDSA</w:t>
+      </w:r>
+      <w:r>
+        <w:t xml:space="preserve"> usando la chiave pubblica PK.EUM.ECDSA.</w:t>
+      </w:r>
+      <w:r>
+        <w:br/>
+        <w:t>- Verificare</w:t>
+      </w:r>
+      <w:r>
+        <w:t xml:space="preserve"> la signature dell’eUICC (euiccSignature1) usando</w:t>
+      </w:r>
+      <w:r>
+        <w:t xml:space="preserve"> il certificato</w:t>
+      </w:r>
+      <w:r>
+        <w:t xml:space="preserve"> PK.EUICC.ECDSA.</w:t>
+      </w:r>
+      <w:r>
+        <w:br/>
+        <w:t>- Verificare che il transactionId ricevuto sia noto e sia relativo alla sessione RSP che si sta per stabilire.</w:t>
+      </w:r>
+      <w:r>
+        <w:br/>
+        <w:t>- Verificare che il serverChallenge allegato</w:t>
+      </w:r>
+      <w:r>
+        <w:t xml:space="preserve"> alla sessione RSP che si sta per stabilire</w:t>
+      </w:r>
+      <w:r>
+        <w:t xml:space="preserve"> matchi col serverChallenge restituito dall’eUICC.</w:t>
+      </w:r>
+    </w:p>
+    <w:p>
+      <w:r>
+        <w:t>Se anche solo uno di questi controlli fallisce, SM-DP+ dovrà restituire un codice di errore opportuno</w:t>
+      </w:r>
+      <w:r>
+        <w:t>. Altrimenti</w:t>
+      </w:r>
+      <w:r>
+        <w:t>, nel caso in cui ctxParams1 (che</w:t>
+      </w:r>
+      <w:r>
+        <w:t xml:space="preserve"> è una struttura dati dell’eUICC che viene inclusa tra le informazioni firmate)</w:t>
+      </w:r>
+      <w:r>
+        <w:t xml:space="preserve"> contiene un oggetto ctxParamsForCommonAuthentication</w:t>
+      </w:r>
+      <w:r>
+        <w:t>, SM-DP+ dovrà:</w:t>
+      </w:r>
+      <w:r>
+        <w:br/>
+        <w:t xml:space="preserve">- </w:t>
+      </w:r>
+      <w:r>
+        <w:t>Verificare se il profilo è stato rilasciato.</w:t>
+      </w:r>
+      <w:r>
+        <w:br/>
+        <w:t xml:space="preserve">- </w:t>
+      </w:r>
+      <w:r>
+        <w:t>Verificare se c’è una richiesta</w:t>
+      </w:r>
+      <w:r>
+        <w:t xml:space="preserve"> </w:t>
+      </w:r>
+      <w:r>
+        <w:t>pendente</w:t>
+      </w:r>
+      <w:r>
+        <w:t xml:space="preserve"> di download</w:t>
+      </w:r>
+      <w:r>
+        <w:t xml:space="preserve"> del profilo</w:t>
       </w:r>
       <w:r>
         <w:t>.</w:t>
+      </w:r>
+      <w:r>
+        <w:br/>
+        <w:t xml:space="preserve">- Verificare </w:t>
+      </w:r>
+      <w:r>
+        <w:t>se questa richiesta è già collegata</w:t>
+      </w:r>
+      <w:r>
+        <w:t xml:space="preserve"> a un EID; se sì, SM-DP+ dovrebbe verificare anche se </w:t>
+      </w:r>
+      <w:r>
+        <w:t>l’EID matcha.</w:t>
+      </w:r>
+      <w:r>
+        <w:br/>
+        <w:t xml:space="preserve">- </w:t>
+      </w:r>
+      <w:r>
+        <w:t>Controllare</w:t>
+      </w:r>
+      <w:r>
+        <w:t xml:space="preserve"> se </w:t>
+      </w:r>
+      <w:r>
+        <w:t xml:space="preserve">questa richiesta </w:t>
+      </w:r>
+      <w:r>
+        <w:t xml:space="preserve">impone la </w:t>
+      </w:r>
+      <w:r>
+        <w:t>verifica di un codice di conferma.</w:t>
+      </w:r>
+    </w:p>
+    <w:p>
+      <w:r>
+        <w:t>Se anche solo uno di questi altri controlli fallisce, SM-DP+ dovrà restituire un codice di errore opportuno. In caso contrario, dovrà:</w:t>
+      </w:r>
+      <w:r>
+        <w:br/>
+        <w:t>- Generare i metadati per il profilo.</w:t>
+      </w:r>
+      <w:r>
+        <w:br/>
+        <w:t xml:space="preserve">- </w:t>
+      </w:r>
+      <w:r>
+        <w:t>Allegare il certificato PK.EUICC.ECKA alla sessione RSP che si sta per stabilire.</w:t>
+      </w:r>
+      <w:r>
+        <w:br/>
+        <w:t xml:space="preserve">- </w:t>
+      </w:r>
+      <w:r>
+        <w:t>Generare un oggetto PrepareDownloadRequest</w:t>
+      </w:r>
+      <w:r>
+        <w:t>.</w:t>
+      </w:r>
+    </w:p>
+    <w:p>
+      <w:pPr>
+        <w:rPr>
+          <w:u w:val="single"/>
+          <w:lang w:val="en-US"/>
+        </w:rPr>
+      </w:pPr>
+      <w:r>
+        <w:rPr>
+          <w:u w:val="single"/>
+          <w:lang w:val="en-US"/>
+        </w:rPr>
+        <w:lastRenderedPageBreak/>
+        <w:t>Input:</w:t>
+      </w:r>
+      <w:r>
+        <w:rPr>
+          <w:lang w:val="en-US"/>
+        </w:rPr>
+        <w:br/>
+      </w:r>
+      <w:r>
+        <w:rPr>
+          <w:noProof/>
+        </w:rPr>
+        <w:drawing>
+          <wp:inline distT="0" distB="0" distL="0" distR="0" wp14:anchorId="4BE78226" wp14:editId="4E9E38C6">
+            <wp:extent cx="5303520" cy="1082935"/>
+            <wp:effectExtent l="0" t="0" r="0" b="3175"/>
+            <wp:docPr id="44" name="Immagine 44" descr="Immagine che contiene testo, tavolo&#10;&#10;Descrizione generata automaticamente"/>
+            <wp:cNvGraphicFramePr>
+              <a:graphicFrameLocks xmlns:a="http://schemas.openxmlformats.org/drawingml/2006/main" noChangeAspect="1"/>
+            </wp:cNvGraphicFramePr>
+            <a:graphic xmlns:a="http://schemas.openxmlformats.org/drawingml/2006/main">
+              <a:graphicData uri="http://schemas.openxmlformats.org/drawingml/2006/picture">
+                <pic:pic xmlns:pic="http://schemas.openxmlformats.org/drawingml/2006/picture">
+                  <pic:nvPicPr>
+                    <pic:cNvPr id="44" name="Immagine 44" descr="Immagine che contiene testo, tavolo&#10;&#10;Descrizione generata automaticamente"/>
+                    <pic:cNvPicPr/>
+                  </pic:nvPicPr>
+                  <pic:blipFill>
+                    <a:blip r:embed="rId48"/>
+                    <a:stretch>
+                      <a:fillRect/>
+                    </a:stretch>
+                  </pic:blipFill>
+                  <pic:spPr>
+                    <a:xfrm>
+                      <a:off x="0" y="0"/>
+                      <a:ext cx="5308855" cy="1084024"/>
+                    </a:xfrm>
+                    <a:prstGeom prst="rect">
+                      <a:avLst/>
+                    </a:prstGeom>
+                  </pic:spPr>
+                </pic:pic>
+              </a:graphicData>
+            </a:graphic>
+          </wp:inline>
+        </w:drawing>
+      </w:r>
+    </w:p>
+    <w:p>
+      <w:pPr>
+        <w:rPr>
+          <w:u w:val="single"/>
+          <w:lang w:val="en-US"/>
+        </w:rPr>
+      </w:pPr>
+      <w:r>
+        <w:rPr>
+          <w:u w:val="single"/>
+          <w:lang w:val="en-US"/>
+        </w:rPr>
+        <w:t>Output:</w:t>
+      </w:r>
+      <w:r>
+        <w:rPr>
+          <w:lang w:val="en-US"/>
+        </w:rPr>
+        <w:br/>
+      </w:r>
+      <w:r>
+        <w:rPr>
+          <w:noProof/>
+        </w:rPr>
+        <w:drawing>
+          <wp:inline distT="0" distB="0" distL="0" distR="0" wp14:anchorId="1F30F3D0" wp14:editId="3AC7D0E3">
+            <wp:extent cx="5283993" cy="2034540"/>
+            <wp:effectExtent l="0" t="0" r="0" b="3810"/>
+            <wp:docPr id="45" name="Immagine 45" descr="Immagine che contiene tavolo&#10;&#10;Descrizione generata automaticamente"/>
+            <wp:cNvGraphicFramePr>
+              <a:graphicFrameLocks xmlns:a="http://schemas.openxmlformats.org/drawingml/2006/main" noChangeAspect="1"/>
+            </wp:cNvGraphicFramePr>
+            <a:graphic xmlns:a="http://schemas.openxmlformats.org/drawingml/2006/main">
+              <a:graphicData uri="http://schemas.openxmlformats.org/drawingml/2006/picture">
+                <pic:pic xmlns:pic="http://schemas.openxmlformats.org/drawingml/2006/picture">
+                  <pic:nvPicPr>
+                    <pic:cNvPr id="45" name="Immagine 45" descr="Immagine che contiene tavolo&#10;&#10;Descrizione generata automaticamente"/>
+                    <pic:cNvPicPr/>
+                  </pic:nvPicPr>
+                  <pic:blipFill>
+                    <a:blip r:embed="rId49"/>
+                    <a:stretch>
+                      <a:fillRect/>
+                    </a:stretch>
+                  </pic:blipFill>
+                  <pic:spPr>
+                    <a:xfrm>
+                      <a:off x="0" y="0"/>
+                      <a:ext cx="5292313" cy="2037744"/>
+                    </a:xfrm>
+                    <a:prstGeom prst="rect">
+                      <a:avLst/>
+                    </a:prstGeom>
+                  </pic:spPr>
+                </pic:pic>
+              </a:graphicData>
+            </a:graphic>
+          </wp:inline>
+        </w:drawing>
+      </w:r>
+    </w:p>
+    <w:p>
+      <w:r>
+        <w:rPr>
+          <w:u w:val="single"/>
+        </w:rPr>
+        <w:br/>
+      </w:r>
+      <w:r>
+        <w:rPr>
+          <w:b/>
+          <w:bCs/>
+        </w:rPr>
+        <w:t>GetEUICCChallenge</w:t>
+      </w:r>
+      <w:r>
+        <w:br/>
+      </w:r>
+      <w:r>
+        <w:t xml:space="preserve">È una funzione che </w:t>
+      </w:r>
+      <w:r>
+        <w:t xml:space="preserve">inizializza </w:t>
+      </w:r>
+      <w:r>
+        <w:t>u</w:t>
+      </w:r>
+      <w:r>
+        <w:t>na sessione RSP tra un server RSP e l’ISD-R</w:t>
+      </w:r>
+      <w:r>
+        <w:t>. Tale</w:t>
+      </w:r>
+      <w:r>
+        <w:t xml:space="preserve"> operazione </w:t>
+      </w:r>
+      <w:r>
+        <w:t>viene materializzata sull’eUICC creando un contesto contenente</w:t>
+      </w:r>
+      <w:r>
+        <w:t xml:space="preserve"> una eUICC challenge.</w:t>
+      </w:r>
+      <w:r>
+        <w:br/>
+        <w:t>L’ISD-R è in grado di gestire solo una sessione RSP</w:t>
+      </w:r>
+      <w:r>
+        <w:t xml:space="preserve"> per volta, per cui</w:t>
+      </w:r>
+      <w:r>
+        <w:t xml:space="preserve"> la sessione RSP corrente deve essere completata (e chiusa) prima che venga</w:t>
+      </w:r>
+      <w:r>
+        <w:t xml:space="preserve"> richiesta l’apertura di una nuova sessione.</w:t>
+      </w:r>
+    </w:p>
+    <w:p>
+      <w:r>
+        <w:t xml:space="preserve">Alla ricezione di una chiamata a questa funzione, </w:t>
+      </w:r>
+      <w:r>
+        <w:t>l’eUICC</w:t>
+      </w:r>
+      <w:r>
+        <w:t xml:space="preserve"> dovrebbe:</w:t>
+      </w:r>
+      <w:r>
+        <w:br/>
+        <w:t xml:space="preserve">- Determinare </w:t>
+      </w:r>
+      <w:r>
+        <w:t xml:space="preserve">se una sessione </w:t>
+      </w:r>
+      <w:r>
+        <w:t>RSP precedente è stata chiusa.</w:t>
+      </w:r>
+      <w:r>
+        <w:br/>
+        <w:t xml:space="preserve">- Creare </w:t>
+      </w:r>
+      <w:r>
+        <w:t>un nuovo contesto di sessione e generare una nuova challenge randomica</w:t>
+      </w:r>
+      <w:r>
+        <w:t xml:space="preserve"> allegata a questa sessione RSP.</w:t>
+      </w:r>
+    </w:p>
+    <w:p>
+      <w:r>
+        <w:br/>
+      </w:r>
+      <w:r>
+        <w:rPr>
+          <w:b/>
+          <w:bCs/>
+        </w:rPr>
+        <w:t>GetEUICCInfo</w:t>
+      </w:r>
+      <w:r>
+        <w:br/>
+      </w:r>
+      <w:r>
+        <w:t>È una funzione che</w:t>
+      </w:r>
+      <w:r>
+        <w:t xml:space="preserve"> recupera le informazioni dell’eUICC</w:t>
+      </w:r>
+      <w:r>
+        <w:t xml:space="preserve"> e che può essere invocata in qualunque momento.</w:t>
+      </w:r>
+      <w:r>
+        <w:t xml:space="preserve"> Le informazioni</w:t>
+      </w:r>
+      <w:r>
+        <w:t xml:space="preserve"> dell’eUICC</w:t>
+      </w:r>
+      <w:r>
+        <w:t xml:space="preserve"> sono e</w:t>
+      </w:r>
+      <w:r>
+        <w:t>ssenzialmente quelle elencate a parti</w:t>
+      </w:r>
+      <w:r>
+        <w:t xml:space="preserve">re dalla </w:t>
+      </w:r>
+      <w:r>
+        <w:t>fine della pagina 19.</w:t>
+      </w:r>
+    </w:p>
+    <w:p>
+      <w:r>
+        <w:br/>
+      </w:r>
+      <w:r>
+        <w:rPr>
+          <w:b/>
+          <w:bCs/>
+        </w:rPr>
+        <w:t>AuthenticateServer</w:t>
+      </w:r>
+      <w:r>
+        <w:br/>
+      </w:r>
+      <w:r>
+        <w:t>È una funzione che</w:t>
+      </w:r>
+      <w:r>
+        <w:t xml:space="preserve"> esegue l’autenticazione</w:t>
+      </w:r>
+      <w:r>
+        <w:t xml:space="preserve"> del server RSP</w:t>
+      </w:r>
+      <w:r>
+        <w:t xml:space="preserve"> da parte dell’eUICC. LPAd può fornire dei dati addizionali</w:t>
+      </w:r>
+      <w:r>
+        <w:t xml:space="preserve"> (ctxParams1) che l’eUICC dovrebbe includere</w:t>
+      </w:r>
+      <w:r>
+        <w:t xml:space="preserve"> nella euiccSignature1</w:t>
+      </w:r>
+      <w:r>
+        <w:t xml:space="preserve"> fornita nella risposta della funzione.</w:t>
+      </w:r>
+    </w:p>
+    <w:p>
+      <w:r>
+        <w:t>Alla ricezione di una chiamata a questa funzione, l’eUICC dovrebbe:</w:t>
+      </w:r>
+      <w:r>
+        <w:br/>
+      </w:r>
+      <w:r>
+        <w:t xml:space="preserve">- Verificare che </w:t>
+      </w:r>
+      <w:r>
+        <w:t>esista un contesto della sessione RSP.</w:t>
+      </w:r>
+      <w:r>
+        <w:br/>
+        <w:t xml:space="preserve">- </w:t>
+      </w:r>
+      <w:r>
+        <w:t>Verificare</w:t>
+      </w:r>
+      <w:r>
+        <w:t xml:space="preserve"> la validità</w:t>
+      </w:r>
+      <w:r>
+        <w:t xml:space="preserve"> del certificato del server RSP</w:t>
+      </w:r>
+      <w:r>
+        <w:t xml:space="preserve"> per l’autenticazione.</w:t>
+      </w:r>
+      <w:r>
+        <w:br/>
+        <w:t xml:space="preserve">- Verificare che il </w:t>
+      </w:r>
+      <w:r>
+        <w:t>certificato del server RSP</w:t>
+      </w:r>
+      <w:r>
+        <w:t xml:space="preserve"> sia o un CERT.Dpauth.ECDSA o un CERT.D</w:t>
+      </w:r>
+      <w:r>
+        <w:t>s</w:t>
+      </w:r>
+      <w:r>
+        <w:t>auth</w:t>
+      </w:r>
+      <w:r>
+        <w:t>.ECDSA.</w:t>
+      </w:r>
+      <w:r>
+        <w:br/>
+        <w:t>- Verificare</w:t>
+      </w:r>
+      <w:r>
+        <w:t xml:space="preserve"> la signature del server RSP (serverSignature1)</w:t>
+      </w:r>
+      <w:r>
+        <w:t>.</w:t>
+      </w:r>
+      <w:r>
+        <w:br/>
+      </w:r>
+      <w:r>
+        <w:t>- Verificare che la euiccChallenge allegata alla</w:t>
+      </w:r>
+      <w:r>
+        <w:t xml:space="preserve"> sessione RSP corrente matchi con l’euiccChallenge</w:t>
+      </w:r>
+      <w:r>
+        <w:t xml:space="preserve"> restituita</w:t>
+      </w:r>
+      <w:r>
+        <w:t xml:space="preserve"> dal server RSP</w:t>
+      </w:r>
+      <w:r>
+        <w:t>.</w:t>
+      </w:r>
+      <w:r>
+        <w:br/>
+        <w:t>- Verificare</w:t>
+      </w:r>
+      <w:r>
+        <w:t xml:space="preserve"> che euiccCiPKIdToBeUsed</w:t>
+      </w:r>
+      <w:r>
+        <w:t xml:space="preserve"> </w:t>
+      </w:r>
+      <w:r>
+        <w:t>(</w:t>
+      </w:r>
+      <w:r>
+        <w:t>l’identificatore</w:t>
+      </w:r>
+      <w:r>
+        <w:t xml:space="preserve"> della chiave pubblica del CI che deve essere usato </w:t>
+      </w:r>
+      <w:r>
+        <w:lastRenderedPageBreak/>
+        <w:t>dall’eUICC per effettuare le signature</w:t>
+      </w:r>
+      <w:r>
+        <w:t>)</w:t>
+      </w:r>
+      <w:r>
+        <w:t xml:space="preserve"> sia supportato e le relative credenziali siano disponibili per</w:t>
+      </w:r>
+      <w:r>
+        <w:t xml:space="preserve"> effettuare la signature.</w:t>
+      </w:r>
+    </w:p>
+    <w:p>
+      <w:r>
+        <w:t xml:space="preserve">Se anche solo uno di questi altri controlli fallisce, </w:t>
+      </w:r>
+      <w:r>
+        <w:t>l’eUICC</w:t>
+      </w:r>
+      <w:r>
+        <w:t xml:space="preserve"> dovrà restituire un codice di errore opportuno. In caso contrario, dovrà:</w:t>
+      </w:r>
+      <w:r>
+        <w:br/>
+        <w:t>- Allegare</w:t>
+      </w:r>
+      <w:r>
+        <w:t xml:space="preserve"> il transactionId ricevuto al contesto della sessione RSP.</w:t>
+      </w:r>
+      <w:r>
+        <w:br/>
+        <w:t xml:space="preserve">- </w:t>
+      </w:r>
+      <w:r>
+        <w:t>Allegare</w:t>
+      </w:r>
+      <w:r>
+        <w:t xml:space="preserve"> il certificato del server RSP ricevuto</w:t>
+      </w:r>
+      <w:r>
+        <w:t xml:space="preserve"> al contesto della sessione RSP.</w:t>
+      </w:r>
+      <w:r>
+        <w:br/>
+        <w:t>- Generare l’oggetto euiccSigned1.</w:t>
+      </w:r>
+      <w:r>
+        <w:br/>
+        <w:t xml:space="preserve">- </w:t>
+      </w:r>
+      <w:r>
+        <w:t>Generare la euiccSignature1</w:t>
+      </w:r>
+      <w:r>
+        <w:t xml:space="preserve"> con il certificato SK.EUICC.ECDSA</w:t>
+      </w:r>
+      <w:r>
+        <w:t xml:space="preserve"> legato a CERT.EUICC.ECDSA.</w:t>
+      </w:r>
+    </w:p>
+    <w:p>
+      <w:r>
+        <w:br/>
+      </w:r>
+      <w:r>
+        <w:rPr>
+          <w:b/>
+          <w:bCs/>
+        </w:rPr>
+        <w:t>GetProfilesInfo</w:t>
+      </w:r>
+      <w:r>
+        <w:br/>
+      </w:r>
+      <w:r>
+        <w:t>È una funzione che</w:t>
+      </w:r>
+      <w:r>
+        <w:t xml:space="preserve"> recupera la lista</w:t>
+      </w:r>
+      <w:r>
+        <w:t xml:space="preserve"> delle informazioni </w:t>
+      </w:r>
+      <w:r>
+        <w:t>dei profili installati</w:t>
+      </w:r>
+      <w:r>
+        <w:t xml:space="preserve"> che includono il </w:t>
+      </w:r>
+      <w:r>
+        <w:t>loro</w:t>
+      </w:r>
+      <w:r>
+        <w:t xml:space="preserve"> stato corrente (abilitato / disabilitato)</w:t>
+      </w:r>
+      <w:r>
+        <w:t xml:space="preserve"> e i </w:t>
+      </w:r>
+      <w:r>
+        <w:t>loro</w:t>
+      </w:r>
+      <w:r>
+        <w:t xml:space="preserve"> metadati</w:t>
+      </w:r>
+      <w:r>
+        <w:t>.</w:t>
+      </w:r>
+      <w:r>
+        <w:t xml:space="preserve"> Può essere invocata anche per ottenere informazioni relative a un</w:t>
+      </w:r>
+      <w:r>
+        <w:t xml:space="preserve"> profilo specifico.</w:t>
+      </w:r>
+    </w:p>
+    <w:p>
+      <w:r>
+        <w:t>Tra i metadati dei profili abbiamo:</w:t>
+      </w:r>
+      <w:r>
+        <w:br/>
+        <w:t xml:space="preserve">-&gt; </w:t>
+      </w:r>
+      <w:r>
+        <w:t>ICCID.</w:t>
+      </w:r>
+      <w:r>
+        <w:br/>
+        <w:t>-&gt; ISD-P</w:t>
+      </w:r>
+      <w:r>
+        <w:t xml:space="preserve"> AID (dove AID = application identifier).</w:t>
+      </w:r>
+      <w:r>
+        <w:br/>
+        <w:t>-&gt;</w:t>
+      </w:r>
+      <w:r>
+        <w:t xml:space="preserve"> Stato del profilo.</w:t>
+      </w:r>
+      <w:r>
+        <w:br/>
+        <w:t>-&gt; Nickname del profilo.</w:t>
+      </w:r>
+      <w:r>
+        <w:br/>
+        <w:t xml:space="preserve">-&gt; </w:t>
+      </w:r>
+      <w:r>
+        <w:t>Nome del service provider.</w:t>
+      </w:r>
+      <w:r>
+        <w:br/>
+        <w:t>-&gt; Nome del profilo.</w:t>
+      </w:r>
+      <w:r>
+        <w:br/>
+        <w:t>-&gt; Tipo di icona.</w:t>
+      </w:r>
+      <w:r>
+        <w:br/>
+        <w:t>-&gt; Icona.</w:t>
+      </w:r>
+      <w:r>
+        <w:br/>
+        <w:t xml:space="preserve">-&gt; </w:t>
+      </w:r>
+      <w:r>
+        <w:t>Classe del profilo (Profile Class).</w:t>
+      </w:r>
+      <w:r>
+        <w:br/>
+        <w:t>-&gt; Informazioni sulla configurazione delle notifiche.</w:t>
+      </w:r>
+      <w:r>
+        <w:br/>
+        <w:t xml:space="preserve">-&gt; </w:t>
+      </w:r>
+      <w:r>
+        <w:t>Proprietario del profilo.</w:t>
+      </w:r>
+      <w:r>
+        <w:br/>
+        <w:t>-&gt; Dati proprietari di SM-DP+.</w:t>
+      </w:r>
+      <w:r>
+        <w:br/>
+        <w:t>-&gt;</w:t>
+      </w:r>
+      <w:r>
+        <w:t xml:space="preserve"> Profile Policy Rules.</w:t>
+      </w:r>
+    </w:p>
+    <w:p>
+      <w:r>
+        <w:br/>
+      </w:r>
+      <w:r>
+        <w:rPr>
+          <w:b/>
+          <w:bCs/>
+        </w:rPr>
+        <w:t>EnableProfile</w:t>
+      </w:r>
+      <w:r>
+        <w:br/>
+      </w:r>
+      <w:r>
+        <w:t>È una funzione che</w:t>
+      </w:r>
+      <w:r>
+        <w:t xml:space="preserve"> viene usata </w:t>
+      </w:r>
+      <w:r>
+        <w:t>per abilitare un profilo sull’eUICC</w:t>
+      </w:r>
+      <w:r>
+        <w:t xml:space="preserve">. </w:t>
+      </w:r>
+      <w:r>
+        <w:t>Più precisamente, a</w:t>
+      </w:r>
+      <w:r>
+        <w:t>bilita</w:t>
+      </w:r>
+      <w:r>
+        <w:t xml:space="preserve"> il profilo target e disabilita l’eventuale profilo correntemente attivo</w:t>
+      </w:r>
+      <w:r>
+        <w:t>, e</w:t>
+      </w:r>
+      <w:r>
+        <w:t xml:space="preserve"> il tutto</w:t>
+      </w:r>
+      <w:r>
+        <w:t xml:space="preserve"> deve essere svolto in modo atomico.</w:t>
+      </w:r>
+    </w:p>
+    <w:p>
+      <w:r>
+        <w:t>Alla ricezione di una chiamata a questa funzione, l’eUICC dovrebbe:</w:t>
+      </w:r>
+      <w:r>
+        <w:br/>
+      </w:r>
+      <w:r>
+        <w:t>- Verificare</w:t>
+      </w:r>
+      <w:r>
+        <w:t xml:space="preserve"> che il profilo target si trovi nello stato “disabilitato”.</w:t>
+      </w:r>
+      <w:r>
+        <w:br/>
+        <w:t>-</w:t>
+      </w:r>
+      <w:r>
+        <w:t xml:space="preserve"> Controllare se la policy</w:t>
+      </w:r>
+      <w:r>
+        <w:t xml:space="preserve"> del profilo correntemente abilitato permette la sua disabilitazione.</w:t>
+      </w:r>
+      <w:r>
+        <w:br/>
+        <w:t xml:space="preserve">- </w:t>
+      </w:r>
+      <w:r>
+        <w:t>Se il profilo correntemente attivo è un Test Profile</w:t>
+      </w:r>
+      <w:r>
+        <w:t>, verificare che</w:t>
+      </w:r>
+      <w:r>
+        <w:t xml:space="preserve"> il profilo target sia a sua volta un Test Profile oppure, se un Operational Profile era abilitato prima del primo Test Profile</w:t>
+      </w:r>
+      <w:r>
+        <w:t>, che il profilo target sia un Operational Profile.</w:t>
+      </w:r>
+    </w:p>
+    <w:p>
+      <w:r>
+        <w:t>Se anche solo uno di questi altri controlli fallisce, l’eUICC dovrà restituire un codice di errore opportuno. In caso contrario, dovrà:</w:t>
+      </w:r>
+      <w:r>
+        <w:br/>
+        <w:t xml:space="preserve">- </w:t>
+      </w:r>
+      <w:r>
+        <w:t>Disabilitare l’eventuale profilo correntemente abilitato</w:t>
+      </w:r>
+      <w:r>
+        <w:t xml:space="preserve"> e abilitare il profilo target.</w:t>
+      </w:r>
+      <w:r>
+        <w:br/>
+        <w:t xml:space="preserve">- </w:t>
+      </w:r>
+      <w:r>
+        <w:t>Eliminare il profilo appena dis</w:t>
+      </w:r>
+      <w:r>
+        <w:t>a</w:t>
+      </w:r>
+      <w:r>
+        <w:t>bilita</w:t>
+      </w:r>
+      <w:r>
+        <w:t>t</w:t>
+      </w:r>
+      <w:r>
+        <w:t>o, se richiesto dalla policy.</w:t>
+      </w:r>
+    </w:p>
+    <w:p>
+      <w:r>
+        <w:br/>
+      </w:r>
+      <w:r>
+        <w:rPr>
+          <w:b/>
+          <w:bCs/>
+        </w:rPr>
+        <w:t>DisableProfile</w:t>
+      </w:r>
+      <w:r>
+        <w:br/>
+      </w:r>
+      <w:r>
+        <w:t>È una funzione che</w:t>
+      </w:r>
+      <w:r>
+        <w:t xml:space="preserve"> viene usata per </w:t>
+      </w:r>
+      <w:r>
+        <w:t>dis</w:t>
+      </w:r>
+      <w:r>
+        <w:t>abilitare un profilo sull’eUICC.</w:t>
+      </w:r>
+      <w:r>
+        <w:br/>
+      </w:r>
+      <w:r>
+        <w:t>Alla ricezione di una chiamata a questa funzione, l’eUICC dovrebbe:</w:t>
+      </w:r>
+      <w:r>
+        <w:br/>
+      </w:r>
+      <w:r>
+        <w:lastRenderedPageBreak/>
+        <w:t xml:space="preserve">- </w:t>
+      </w:r>
+      <w:r>
+        <w:t>Verificare che il profilo target si trovi nello stato “abilitato”.</w:t>
+      </w:r>
+      <w:r>
+        <w:br/>
+        <w:t>- Controllare</w:t>
+      </w:r>
+      <w:r>
+        <w:t xml:space="preserve"> </w:t>
+      </w:r>
+      <w:r>
+        <w:t xml:space="preserve">se la policy del profilo </w:t>
+      </w:r>
+      <w:r>
+        <w:t>target</w:t>
+      </w:r>
+      <w:r>
+        <w:t xml:space="preserve"> permette la sua disabilitazione.</w:t>
+      </w:r>
+    </w:p>
+    <w:p>
+      <w:r>
+        <w:t>Se anche solo uno di questi altri controlli fallisce, l’eUICC dovrà restituire un codice di errore opportuno. In caso contrario, dovrà:</w:t>
+      </w:r>
+      <w:r>
+        <w:br/>
+        <w:t>- Disabilitare il profilo target.</w:t>
+      </w:r>
+      <w:r>
+        <w:br/>
+        <w:t xml:space="preserve">- </w:t>
+      </w:r>
+      <w:r>
+        <w:t>Eliminare il profilo appena disabilitato, se richiesto dalla policy.</w:t>
+      </w:r>
+      <w:r>
+        <w:br/>
+        <w:t xml:space="preserve">- </w:t>
+      </w:r>
+      <w:r>
+        <w:t>S</w:t>
+      </w:r>
+      <w:r>
+        <w:t xml:space="preserve">e il profilo </w:t>
+      </w:r>
+      <w:r>
+        <w:t>target</w:t>
+      </w:r>
+      <w:r>
+        <w:t xml:space="preserve"> è un Test Profile</w:t>
+      </w:r>
+      <w:r>
+        <w:t xml:space="preserve"> e </w:t>
+      </w:r>
+      <w:r>
+        <w:t>se un Operational Profile era abilitato prima del primo Test Profile</w:t>
+      </w:r>
+      <w:r>
+        <w:t>, abilitare questo Operational Profile.</w:t>
+      </w:r>
+    </w:p>
+    <w:p>
+      <w:r>
+        <w:br/>
+      </w:r>
+      <w:r>
+        <w:rPr>
+          <w:b/>
+          <w:bCs/>
+        </w:rPr>
+        <w:t>DeleteProfile</w:t>
+      </w:r>
+      <w:r>
+        <w:br/>
+      </w:r>
+      <w:r>
+        <w:t>È una funzione</w:t>
+      </w:r>
+      <w:r>
+        <w:t xml:space="preserve"> che elimina un profilo dall’eUICC</w:t>
+      </w:r>
+      <w:r>
+        <w:t xml:space="preserve"> e può essere invocata in qualunque momento da LPAd.</w:t>
+      </w:r>
+      <w:r>
+        <w:br/>
+      </w:r>
+      <w:r>
+        <w:t>Alla ricezione di una chiamata a questa funzione, l’eUICC dovrebbe</w:t>
+      </w:r>
+      <w:r>
+        <w:t xml:space="preserve"> controllare lo stato e la policy del profilo target. Se il profilo è nello stato “abilitato” o </w:t>
+      </w:r>
+      <w:r>
+        <w:t xml:space="preserve">la policy non consente l’eliminazione del profilo, l’eUICC dovrà </w:t>
+      </w:r>
+      <w:r>
+        <w:t>restituire un codice di errore opportuno</w:t>
+      </w:r>
+      <w:r>
+        <w:t>. Altrimenti</w:t>
+      </w:r>
+      <w:r>
+        <w:t>, dovrà eliminare l’ISD-P contenente il profilo target e i suoi metadati.</w:t>
+      </w:r>
+    </w:p>
+    <w:p>
+      <w:r>
+        <w:br/>
+      </w:r>
+      <w:r>
+        <w:rPr>
+          <w:b/>
+          <w:bCs/>
+        </w:rPr>
+        <w:t>eUICCMemoryReset</w:t>
+      </w:r>
+      <w:r>
+        <w:rPr>
+          <w:b/>
+          <w:bCs/>
+        </w:rPr>
+        <w:br/>
+      </w:r>
+      <w:r>
+        <w:t>È una funzione</w:t>
+      </w:r>
+      <w:r>
+        <w:t xml:space="preserve"> che </w:t>
+      </w:r>
+      <w:r>
+        <w:t>elimina</w:t>
+      </w:r>
+      <w:r>
+        <w:t xml:space="preserve"> i sottoinsiemi </w:t>
+      </w:r>
+      <w:r>
+        <w:t>selezionati</w:t>
+      </w:r>
+      <w:r>
+        <w:t xml:space="preserve"> </w:t>
+      </w:r>
+      <w:r>
+        <w:t xml:space="preserve">di profili </w:t>
+      </w:r>
+      <w:r>
+        <w:t>memorizzati sull’eUICC indipendentemente</w:t>
+      </w:r>
+      <w:r>
+        <w:t xml:space="preserve"> del loro stato (abilitato / disabilitato)</w:t>
+      </w:r>
+      <w:r>
+        <w:t xml:space="preserve"> e dalle policy. In particolare, sono definiti due sottoinsiemi</w:t>
+      </w:r>
+      <w:r>
+        <w:t xml:space="preserve"> di profili:</w:t>
+      </w:r>
+      <w:r>
+        <w:t xml:space="preserve"> gli Operational Profile e i Test Profile non pre-installati</w:t>
+      </w:r>
+      <w:r>
+        <w:t>.</w:t>
+      </w:r>
+    </w:p>
+    <w:p>
+      <w:r>
+        <w:t>Alla ricezione di una chiamata a questa funzione, l’eUICC dovrebbe:</w:t>
+      </w:r>
+      <w:r>
+        <w:br/>
+        <w:t>- Eliminare</w:t>
+      </w:r>
+      <w:r>
+        <w:t xml:space="preserve"> tutti gli ISD-P selezionati coi relativi profili indipendentemente dal loro stato di abilitazione</w:t>
+      </w:r>
+      <w:r>
+        <w:t xml:space="preserve"> o dalle policy.</w:t>
+      </w:r>
+      <w:r>
+        <w:br/>
+        <w:t>- R</w:t>
+      </w:r>
+      <w:r>
+        <w:t>ipristinare l’indirizzo del Default SM-DP+ al suo valore iniziale.</w:t>
+      </w:r>
+    </w:p>
+    <w:p>
+      <w:r>
+        <w:br/>
+      </w:r>
+      <w:r>
+        <w:rPr>
+          <w:b/>
+          <w:bCs/>
+        </w:rPr>
+        <w:t>GetEID</w:t>
+      </w:r>
+      <w:r>
+        <w:rPr>
+          <w:b/>
+          <w:bCs/>
+        </w:rPr>
+        <w:br/>
+      </w:r>
+      <w:r>
+        <w:t>È una funzione</w:t>
+      </w:r>
+      <w:r>
+        <w:t xml:space="preserve"> che</w:t>
+      </w:r>
+      <w:r>
+        <w:t xml:space="preserve"> </w:t>
+      </w:r>
+      <w:r>
+        <w:t>ottiene l’EID dall’eUICC</w:t>
+      </w:r>
+      <w:r>
+        <w:t xml:space="preserve"> e che può essere usata in qualunque momento dall’LPA.</w:t>
+      </w:r>
+    </w:p>
+    <w:p>
+      <w:r>
+        <w:br/>
+      </w:r>
+      <w:r>
+        <w:rPr>
+          <w:b/>
+          <w:bCs/>
+        </w:rPr>
+        <w:t>SetNickname</w:t>
+      </w:r>
+      <w:r>
+        <w:br/>
+      </w:r>
+      <w:r>
+        <w:t>È una funzione</w:t>
+      </w:r>
+      <w:r>
+        <w:t xml:space="preserve"> che viene usata</w:t>
+      </w:r>
+      <w:r>
+        <w:t xml:space="preserve"> per aggiungere o aggiornare un nickname associato a un profilo</w:t>
+      </w:r>
+      <w:r>
+        <w:t>.</w:t>
+      </w:r>
+      <w:r>
+        <w:br/>
+      </w:r>
+      <w:r>
+        <w:t>Alla ricezione di una chiamata a questa funzione, l’eUICC dovrebbe:</w:t>
+      </w:r>
+      <w:r>
+        <w:br/>
+        <w:t>- Verificare che il profilo target sia presente sull’eUICC.</w:t>
+      </w:r>
+      <w:r>
+        <w:br/>
+        <w:t xml:space="preserve">- </w:t>
+      </w:r>
+      <w:r>
+        <w:t>Se il controllo è andato a buon fine, a</w:t>
+      </w:r>
+      <w:r>
+        <w:t xml:space="preserve">ggiornare </w:t>
+      </w:r>
+      <w:r>
+        <w:t>il nickname del profilo target coi dati forniti.</w:t>
       </w:r>
     </w:p>
     <w:sectPr>

</xml_diff>

<commit_message>
Scritta l'introduzione della tesi
</commit_message>
<xml_diff>
--- a/utilities/file-word/GSMA.docx
+++ b/utilities/file-word/GSMA.docx
@@ -6090,7 +6090,7 @@
           <w:szCs w:val="28"/>
         </w:rPr>
         <w:lastRenderedPageBreak/>
-        <w:t>DATA ELEMENTS</w:t>
+        <w:t>FUNZIONI</w:t>
       </w:r>
     </w:p>
     <w:p>
@@ -7444,21 +7444,16 @@
       <w:pPr>
         <w:rPr>
           <w:u w:val="single"/>
-          <w:lang w:val="en-US"/>
         </w:rPr>
       </w:pPr>
       <w:r>
         <w:rPr>
           <w:u w:val="single"/>
-          <w:lang w:val="en-US"/>
         </w:rPr>
         <w:lastRenderedPageBreak/>
         <w:t>Input:</w:t>
       </w:r>
       <w:r>
-        <w:rPr>
-          <w:lang w:val="en-US"/>
-        </w:rPr>
         <w:br/>
       </w:r>
       <w:r>
@@ -7506,20 +7501,15 @@
       <w:pPr>
         <w:rPr>
           <w:u w:val="single"/>
-          <w:lang w:val="en-US"/>
         </w:rPr>
       </w:pPr>
       <w:r>
         <w:rPr>
           <w:u w:val="single"/>
-          <w:lang w:val="en-US"/>
         </w:rPr>
         <w:t>Output:</w:t>
       </w:r>
       <w:r>
-        <w:rPr>
-          <w:lang w:val="en-US"/>
-        </w:rPr>
         <w:br/>
       </w:r>
       <w:r>
@@ -7620,13 +7610,7 @@
     </w:p>
     <w:p>
       <w:r>
-        <w:t xml:space="preserve">Alla ricezione di una chiamata a questa funzione, </w:t>
-      </w:r>
-      <w:r>
-        <w:t>l’eUICC</w:t>
-      </w:r>
-      <w:r>
-        <w:t xml:space="preserve"> dovrebbe:</w:t>
+        <w:t>Alla ricezione di una chiamata a questa funzione, l’eUICC dovrebbe:</w:t>
       </w:r>
       <w:r>
         <w:br/>
@@ -7758,10 +7742,7 @@
       </w:r>
       <w:r>
         <w:br/>
-        <w:t xml:space="preserve">- Verificare che il </w:t>
-      </w:r>
-      <w:r>
-        <w:t>certificato del server RSP</w:t>
+        <w:t>- Verificare che il certificato del server RSP</w:t>
       </w:r>
       <w:r>
         <w:t xml:space="preserve"> sia o un CERT.Dpauth.ECDSA o un CERT.D</w:t>
@@ -7838,13 +7819,7 @@
     </w:p>
     <w:p>
       <w:r>
-        <w:t xml:space="preserve">Se anche solo uno di questi altri controlli fallisce, </w:t>
-      </w:r>
-      <w:r>
-        <w:t>l’eUICC</w:t>
-      </w:r>
-      <w:r>
-        <w:t xml:space="preserve"> dovrà restituire un codice di errore opportuno. In caso contrario, dovrà:</w:t>
+        <w:t>Se anche solo uno di questi altri controlli fallisce, l’eUICC dovrà restituire un codice di errore opportuno. In caso contrario, dovrà:</w:t>
       </w:r>
       <w:r>
         <w:br/>
@@ -8163,8 +8138,6 @@
       </w:r>
       <w:r>
         <w:br/>
-      </w:r>
-      <w:r>
         <w:t>Alla ricezione di una chiamata a questa funzione, l’eUICC dovrebbe:</w:t>
       </w:r>
       <w:r>
@@ -8172,79 +8145,212 @@
       </w:r>
       <w:r>
         <w:lastRenderedPageBreak/>
+        <w:t>- Verificare che il profilo target si trovi nello stato “abilitato”.</w:t>
+      </w:r>
+      <w:r>
+        <w:br/>
+        <w:t>- Controllare</w:t>
+      </w:r>
+      <w:r>
+        <w:t xml:space="preserve"> </w:t>
+      </w:r>
+      <w:r>
+        <w:t xml:space="preserve">se la policy del profilo </w:t>
+      </w:r>
+      <w:r>
+        <w:t>target</w:t>
+      </w:r>
+      <w:r>
+        <w:t xml:space="preserve"> permette la sua disabilitazione.</w:t>
+      </w:r>
+    </w:p>
+    <w:p>
+      <w:r>
+        <w:t>Se anche solo uno di questi altri controlli fallisce, l’eUICC dovrà restituire un codice di errore opportuno. In caso contrario, dovrà:</w:t>
+      </w:r>
+      <w:r>
+        <w:br/>
+        <w:t>- Disabilitare il profilo target.</w:t>
+      </w:r>
+      <w:r>
+        <w:br/>
         <w:t xml:space="preserve">- </w:t>
       </w:r>
       <w:r>
-        <w:t>Verificare che il profilo target si trovi nello stato “abilitato”.</w:t>
-      </w:r>
-      <w:r>
-        <w:br/>
-        <w:t>- Controllare</w:t>
+        <w:t>Eliminare il profilo appena disabilitato, se richiesto dalla policy.</w:t>
+      </w:r>
+      <w:r>
+        <w:br/>
+        <w:t xml:space="preserve">- </w:t>
+      </w:r>
+      <w:r>
+        <w:t>S</w:t>
+      </w:r>
+      <w:r>
+        <w:t xml:space="preserve">e il profilo target è un Test Profile e </w:t>
+      </w:r>
+      <w:r>
+        <w:t>se un Operational Profile era abilitato prima del primo Test Profile</w:t>
+      </w:r>
+      <w:r>
+        <w:t>, abilitare questo Operational Profile.</w:t>
+      </w:r>
+    </w:p>
+    <w:p>
+      <w:r>
+        <w:br/>
+      </w:r>
+      <w:r>
+        <w:rPr>
+          <w:b/>
+          <w:bCs/>
+        </w:rPr>
+        <w:t>DeleteProfile</w:t>
+      </w:r>
+      <w:r>
+        <w:br/>
+      </w:r>
+      <w:r>
+        <w:t>È una funzione</w:t>
+      </w:r>
+      <w:r>
+        <w:t xml:space="preserve"> che elimina un profilo dall’eUICC</w:t>
+      </w:r>
+      <w:r>
+        <w:t xml:space="preserve"> e può essere invocata in qualunque momento da LPAd.</w:t>
+      </w:r>
+      <w:r>
+        <w:br/>
+        <w:t>Alla ricezione di una chiamata a questa funzione, l’eUICC dovrebbe</w:t>
+      </w:r>
+      <w:r>
+        <w:t xml:space="preserve"> controllare lo stato e la policy del profilo target. Se il profilo è nello stato “abilitato” o </w:t>
+      </w:r>
+      <w:r>
+        <w:t>la policy non consente l’eliminazione del profilo, l’eUICC dovrà restituire un codice di errore opportuno. Altrimenti</w:t>
+      </w:r>
+      <w:r>
+        <w:t>, dovrà eliminare l’ISD-P contenente il profilo target e i suoi metadati.</w:t>
+      </w:r>
+    </w:p>
+    <w:p>
+      <w:r>
+        <w:br/>
+      </w:r>
+      <w:r>
+        <w:rPr>
+          <w:b/>
+          <w:bCs/>
+        </w:rPr>
+        <w:t>eUICCMemoryReset</w:t>
+      </w:r>
+      <w:r>
+        <w:rPr>
+          <w:b/>
+          <w:bCs/>
+        </w:rPr>
+        <w:br/>
+      </w:r>
+      <w:r>
+        <w:t>È una funzione</w:t>
+      </w:r>
+      <w:r>
+        <w:t xml:space="preserve"> che </w:t>
+      </w:r>
+      <w:r>
+        <w:t>elimina</w:t>
+      </w:r>
+      <w:r>
+        <w:t xml:space="preserve"> i sottoinsiemi </w:t>
+      </w:r>
+      <w:r>
+        <w:t xml:space="preserve">selezionati </w:t>
+      </w:r>
+      <w:r>
+        <w:t xml:space="preserve">di profili </w:t>
+      </w:r>
+      <w:r>
+        <w:t>memorizzati sull’eUICC indipendentemente</w:t>
+      </w:r>
+      <w:r>
+        <w:t xml:space="preserve"> del loro stato (abilitato / disabilitato)</w:t>
+      </w:r>
+      <w:r>
+        <w:t xml:space="preserve"> e dalle policy. In particolare, sono definiti due sottoinsiemi</w:t>
+      </w:r>
+      <w:r>
+        <w:t xml:space="preserve"> di profili:</w:t>
+      </w:r>
+      <w:r>
+        <w:t xml:space="preserve"> gli Operational Profile e i Test Profile non pre-installati</w:t>
+      </w:r>
+      <w:r>
+        <w:t>.</w:t>
+      </w:r>
+    </w:p>
+    <w:p>
+      <w:r>
+        <w:t>Alla ricezione di una chiamata a questa funzione, l’eUICC dovrebbe:</w:t>
+      </w:r>
+      <w:r>
+        <w:br/>
+        <w:t>- Eliminare</w:t>
+      </w:r>
+      <w:r>
+        <w:t xml:space="preserve"> tutti gli ISD-P selezionati coi relativi profili indipendentemente dal loro stato di abilitazione</w:t>
+      </w:r>
+      <w:r>
+        <w:t xml:space="preserve"> o dalle policy.</w:t>
+      </w:r>
+      <w:r>
+        <w:br/>
+        <w:t>- Ripristinare l’indirizzo del Default SM-DP+ al suo valore iniziale.</w:t>
+      </w:r>
+    </w:p>
+    <w:p>
+      <w:r>
+        <w:br/>
+      </w:r>
+      <w:r>
+        <w:rPr>
+          <w:b/>
+          <w:bCs/>
+        </w:rPr>
+        <w:t>GetEID</w:t>
+      </w:r>
+      <w:r>
+        <w:rPr>
+          <w:b/>
+          <w:bCs/>
+        </w:rPr>
+        <w:br/>
+      </w:r>
+      <w:r>
+        <w:t>È una funzione</w:t>
+      </w:r>
+      <w:r>
+        <w:t xml:space="preserve"> che</w:t>
       </w:r>
       <w:r>
         <w:t xml:space="preserve"> </w:t>
       </w:r>
       <w:r>
-        <w:t xml:space="preserve">se la policy del profilo </w:t>
-      </w:r>
-      <w:r>
-        <w:t>target</w:t>
-      </w:r>
-      <w:r>
-        <w:t xml:space="preserve"> permette la sua disabilitazione.</w:t>
-      </w:r>
-    </w:p>
-    <w:p>
-      <w:r>
-        <w:t>Se anche solo uno di questi altri controlli fallisce, l’eUICC dovrà restituire un codice di errore opportuno. In caso contrario, dovrà:</w:t>
-      </w:r>
-      <w:r>
-        <w:br/>
-        <w:t>- Disabilitare il profilo target.</w:t>
-      </w:r>
-      <w:r>
-        <w:br/>
-        <w:t xml:space="preserve">- </w:t>
-      </w:r>
-      <w:r>
-        <w:t>Eliminare il profilo appena disabilitato, se richiesto dalla policy.</w:t>
-      </w:r>
-      <w:r>
-        <w:br/>
-        <w:t xml:space="preserve">- </w:t>
-      </w:r>
-      <w:r>
-        <w:t>S</w:t>
-      </w:r>
-      <w:r>
-        <w:t xml:space="preserve">e il profilo </w:t>
-      </w:r>
-      <w:r>
-        <w:t>target</w:t>
-      </w:r>
-      <w:r>
-        <w:t xml:space="preserve"> è un Test Profile</w:t>
-      </w:r>
-      <w:r>
-        <w:t xml:space="preserve"> e </w:t>
-      </w:r>
-      <w:r>
-        <w:t>se un Operational Profile era abilitato prima del primo Test Profile</w:t>
-      </w:r>
-      <w:r>
-        <w:t>, abilitare questo Operational Profile.</w:t>
-      </w:r>
-    </w:p>
-    <w:p>
-      <w:r>
-        <w:br/>
-      </w:r>
-      <w:r>
-        <w:rPr>
-          <w:b/>
-          <w:bCs/>
-        </w:rPr>
-        <w:t>DeleteProfile</w:t>
+        <w:t>ottiene l’EID dall’eUICC</w:t>
+      </w:r>
+      <w:r>
+        <w:t xml:space="preserve"> e che può essere usata in qualunque momento dall’LPA.</w:t>
+      </w:r>
+    </w:p>
+    <w:p>
+      <w:r>
+        <w:br/>
+      </w:r>
+      <w:r>
+        <w:rPr>
+          <w:b/>
+          <w:bCs/>
+        </w:rPr>
+        <w:t>SetNickname</w:t>
       </w:r>
       <w:r>
         <w:br/>
@@ -8253,177 +8359,16 @@
         <w:t>È una funzione</w:t>
       </w:r>
       <w:r>
-        <w:t xml:space="preserve"> che elimina un profilo dall’eUICC</w:t>
-      </w:r>
-      <w:r>
-        <w:t xml:space="preserve"> e può essere invocata in qualunque momento da LPAd.</w:t>
-      </w:r>
-      <w:r>
-        <w:br/>
-      </w:r>
-      <w:r>
-        <w:t>Alla ricezione di una chiamata a questa funzione, l’eUICC dovrebbe</w:t>
-      </w:r>
-      <w:r>
-        <w:t xml:space="preserve"> controllare lo stato e la policy del profilo target. Se il profilo è nello stato “abilitato” o </w:t>
-      </w:r>
-      <w:r>
-        <w:t xml:space="preserve">la policy non consente l’eliminazione del profilo, l’eUICC dovrà </w:t>
-      </w:r>
-      <w:r>
-        <w:t>restituire un codice di errore opportuno</w:t>
-      </w:r>
-      <w:r>
-        <w:t>. Altrimenti</w:t>
-      </w:r>
-      <w:r>
-        <w:t>, dovrà eliminare l’ISD-P contenente il profilo target e i suoi metadati.</w:t>
-      </w:r>
-    </w:p>
-    <w:p>
-      <w:r>
-        <w:br/>
-      </w:r>
-      <w:r>
-        <w:rPr>
-          <w:b/>
-          <w:bCs/>
-        </w:rPr>
-        <w:t>eUICCMemoryReset</w:t>
-      </w:r>
-      <w:r>
-        <w:rPr>
-          <w:b/>
-          <w:bCs/>
-        </w:rPr>
-        <w:br/>
-      </w:r>
-      <w:r>
-        <w:t>È una funzione</w:t>
-      </w:r>
-      <w:r>
-        <w:t xml:space="preserve"> che </w:t>
-      </w:r>
-      <w:r>
-        <w:t>elimina</w:t>
-      </w:r>
-      <w:r>
-        <w:t xml:space="preserve"> i sottoinsiemi </w:t>
-      </w:r>
-      <w:r>
-        <w:t>selezionati</w:t>
-      </w:r>
-      <w:r>
-        <w:t xml:space="preserve"> </w:t>
-      </w:r>
-      <w:r>
-        <w:t xml:space="preserve">di profili </w:t>
-      </w:r>
-      <w:r>
-        <w:t>memorizzati sull’eUICC indipendentemente</w:t>
-      </w:r>
-      <w:r>
-        <w:t xml:space="preserve"> del loro stato (abilitato / disabilitato)</w:t>
-      </w:r>
-      <w:r>
-        <w:t xml:space="preserve"> e dalle policy. In particolare, sono definiti due sottoinsiemi</w:t>
-      </w:r>
-      <w:r>
-        <w:t xml:space="preserve"> di profili:</w:t>
-      </w:r>
-      <w:r>
-        <w:t xml:space="preserve"> gli Operational Profile e i Test Profile non pre-installati</w:t>
+        <w:t xml:space="preserve"> che viene usata</w:t>
+      </w:r>
+      <w:r>
+        <w:t xml:space="preserve"> per aggiungere o aggiornare un nickname associato a un profilo</w:t>
       </w:r>
       <w:r>
         <w:t>.</w:t>
       </w:r>
-    </w:p>
-    <w:p>
-      <w:r>
-        <w:t>Alla ricezione di una chiamata a questa funzione, l’eUICC dovrebbe:</w:t>
-      </w:r>
-      <w:r>
-        <w:br/>
-        <w:t>- Eliminare</w:t>
-      </w:r>
-      <w:r>
-        <w:t xml:space="preserve"> tutti gli ISD-P selezionati coi relativi profili indipendentemente dal loro stato di abilitazione</w:t>
-      </w:r>
-      <w:r>
-        <w:t xml:space="preserve"> o dalle policy.</w:t>
-      </w:r>
-      <w:r>
-        <w:br/>
-        <w:t>- R</w:t>
-      </w:r>
-      <w:r>
-        <w:t>ipristinare l’indirizzo del Default SM-DP+ al suo valore iniziale.</w:t>
-      </w:r>
-    </w:p>
-    <w:p>
-      <w:r>
-        <w:br/>
-      </w:r>
-      <w:r>
-        <w:rPr>
-          <w:b/>
-          <w:bCs/>
-        </w:rPr>
-        <w:t>GetEID</w:t>
-      </w:r>
-      <w:r>
-        <w:rPr>
-          <w:b/>
-          <w:bCs/>
-        </w:rPr>
-        <w:br/>
-      </w:r>
-      <w:r>
-        <w:t>È una funzione</w:t>
-      </w:r>
-      <w:r>
-        <w:t xml:space="preserve"> che</w:t>
-      </w:r>
-      <w:r>
-        <w:t xml:space="preserve"> </w:t>
-      </w:r>
-      <w:r>
-        <w:t>ottiene l’EID dall’eUICC</w:t>
-      </w:r>
-      <w:r>
-        <w:t xml:space="preserve"> e che può essere usata in qualunque momento dall’LPA.</w:t>
-      </w:r>
-    </w:p>
-    <w:p>
-      <w:r>
-        <w:br/>
-      </w:r>
-      <w:r>
-        <w:rPr>
-          <w:b/>
-          <w:bCs/>
-        </w:rPr>
-        <w:t>SetNickname</w:t>
-      </w:r>
-      <w:r>
-        <w:br/>
-      </w:r>
-      <w:r>
-        <w:t>È una funzione</w:t>
-      </w:r>
-      <w:r>
-        <w:t xml:space="preserve"> che viene usata</w:t>
-      </w:r>
-      <w:r>
-        <w:t xml:space="preserve"> per aggiungere o aggiornare un nickname associato a un profilo</w:t>
-      </w:r>
-      <w:r>
-        <w:t>.</w:t>
-      </w:r>
-      <w:r>
-        <w:br/>
-      </w:r>
-      <w:r>
+      <w:r>
+        <w:br/>
         <w:t>Alla ricezione di una chiamata a questa funzione, l’eUICC dovrebbe:</w:t>
       </w:r>
       <w:r>

</xml_diff>

<commit_message>
Dovrei aver completato il paragrafo 2.4
</commit_message>
<xml_diff>
--- a/utilities/file-word/GSMA.docx
+++ b/utilities/file-word/GSMA.docx
@@ -2347,7 +2347,7 @@
           <w:b/>
           <w:bCs/>
         </w:rPr>
-        <w:t xml:space="preserve">Revocazione </w:t>
+        <w:t xml:space="preserve">Revoca </w:t>
       </w:r>
       <w:r>
         <w:rPr>
@@ -2415,10 +2415,10 @@
         <w:t>atus</w:t>
       </w:r>
       <w:r>
-        <w:t xml:space="preserve"> di revocazione dei certificati che aveva rilasciato</w:t>
-      </w:r>
-      <w:r>
-        <w:t xml:space="preserve">. Tale status di revocazione viene esposto a tutte le entità RSP </w:t>
+        <w:t xml:space="preserve"> di revoca dei certificati che aveva rilasciato</w:t>
+      </w:r>
+      <w:r>
+        <w:t xml:space="preserve">. Tale status di revoca viene esposto a tutte le entità RSP </w:t>
       </w:r>
       <w:r>
         <w:t xml:space="preserve">sottoforma di Certificate Revocation List (CRL). </w:t>

</xml_diff>